<commit_message>
Finish the exercises, differentiation diagram done
</commit_message>
<xml_diff>
--- a/LabBook.docx
+++ b/LabBook.docx
@@ -110,6 +110,7 @@
           <w:sz w:val="24"/>
         </w:rPr>
       </w:pPr>
+      <w:proofErr w:type="spellStart"/>
       <w:r>
         <w:rPr>
           <w:b/>
@@ -117,6 +118,7 @@
         </w:rPr>
         <w:t>RunMultiplier.groovy</w:t>
       </w:r>
+      <w:proofErr w:type="spellEnd"/>
     </w:p>
     <w:p>
       <w:pPr>
@@ -130,6 +132,7 @@
           <w:szCs w:val="20"/>
         </w:rPr>
       </w:pPr>
+      <w:proofErr w:type="spellStart"/>
       <w:r>
         <w:rPr>
           <w:rFonts w:ascii="Consolas" w:hAnsi="Consolas" w:cs="Consolas"/>
@@ -141,6 +144,7 @@
         </w:rPr>
         <w:t>def</w:t>
       </w:r>
+      <w:proofErr w:type="spellEnd"/>
       <w:r>
         <w:rPr>
           <w:rFonts w:ascii="Consolas" w:hAnsi="Consolas" w:cs="Consolas"/>
@@ -150,6 +154,7 @@
         </w:rPr>
         <w:t xml:space="preserve"> </w:t>
       </w:r>
+      <w:proofErr w:type="spellStart"/>
       <w:r>
         <w:rPr>
           <w:rFonts w:ascii="Consolas" w:hAnsi="Consolas" w:cs="Consolas"/>
@@ -159,6 +164,7 @@
         </w:rPr>
         <w:t>processList</w:t>
       </w:r>
+      <w:proofErr w:type="spellEnd"/>
       <w:r>
         <w:rPr>
           <w:rFonts w:ascii="Consolas" w:hAnsi="Consolas" w:cs="Consolas"/>
@@ -186,7 +192,17 @@
           <w:sz w:val="18"/>
           <w:szCs w:val="20"/>
         </w:rPr>
-        <w:t xml:space="preserve"> Producer ( </w:t>
+        <w:t xml:space="preserve"> Producer </w:t>
+      </w:r>
+      <w:proofErr w:type="gramStart"/>
+      <w:r>
+        <w:rPr>
+          <w:rFonts w:ascii="Consolas" w:hAnsi="Consolas" w:cs="Consolas"/>
+          <w:color w:val="000000"/>
+          <w:sz w:val="18"/>
+          <w:szCs w:val="20"/>
+        </w:rPr>
+        <w:t xml:space="preserve">( </w:t>
       </w:r>
       <w:r>
         <w:rPr>
@@ -197,6 +213,7 @@
         </w:rPr>
         <w:t>outChannel</w:t>
       </w:r>
+      <w:proofErr w:type="gramEnd"/>
       <w:r>
         <w:rPr>
           <w:rFonts w:ascii="Consolas" w:hAnsi="Consolas" w:cs="Consolas"/>
@@ -315,7 +332,17 @@
           <w:sz w:val="18"/>
           <w:szCs w:val="20"/>
         </w:rPr>
-        <w:t xml:space="preserve"> Multiplier ( </w:t>
+        <w:t xml:space="preserve"> Multiplier </w:t>
+      </w:r>
+      <w:proofErr w:type="gramStart"/>
+      <w:r>
+        <w:rPr>
+          <w:rFonts w:ascii="Consolas" w:hAnsi="Consolas" w:cs="Consolas"/>
+          <w:color w:val="000000"/>
+          <w:sz w:val="18"/>
+          <w:szCs w:val="20"/>
+        </w:rPr>
+        <w:t xml:space="preserve">( </w:t>
       </w:r>
       <w:r>
         <w:rPr>
@@ -326,6 +353,7 @@
         </w:rPr>
         <w:t>inChannel</w:t>
       </w:r>
+      <w:proofErr w:type="gramEnd"/>
       <w:r>
         <w:rPr>
           <w:rFonts w:ascii="Consolas" w:hAnsi="Consolas" w:cs="Consolas"/>
@@ -393,6 +421,7 @@
         </w:rPr>
         <w:t xml:space="preserve">: </w:t>
       </w:r>
+      <w:proofErr w:type="gramStart"/>
       <w:r>
         <w:rPr>
           <w:rFonts w:ascii="Consolas" w:hAnsi="Consolas" w:cs="Consolas"/>
@@ -409,7 +438,17 @@
           <w:sz w:val="18"/>
           <w:szCs w:val="20"/>
         </w:rPr>
-        <w:t xml:space="preserve">.out(), </w:t>
+        <w:t>.out(</w:t>
+      </w:r>
+      <w:proofErr w:type="gramEnd"/>
+      <w:r>
+        <w:rPr>
+          <w:rFonts w:ascii="Consolas" w:hAnsi="Consolas" w:cs="Consolas"/>
+          <w:color w:val="000000"/>
+          <w:sz w:val="18"/>
+          <w:szCs w:val="20"/>
+        </w:rPr>
+        <w:t xml:space="preserve">), </w:t>
       </w:r>
       <w:r>
         <w:rPr>
@@ -487,7 +526,17 @@
           <w:sz w:val="18"/>
           <w:szCs w:val="20"/>
         </w:rPr>
-        <w:t xml:space="preserve"> Consumer ( </w:t>
+        <w:t xml:space="preserve"> Consumer </w:t>
+      </w:r>
+      <w:proofErr w:type="gramStart"/>
+      <w:r>
+        <w:rPr>
+          <w:rFonts w:ascii="Consolas" w:hAnsi="Consolas" w:cs="Consolas"/>
+          <w:color w:val="000000"/>
+          <w:sz w:val="18"/>
+          <w:szCs w:val="20"/>
+        </w:rPr>
+        <w:t xml:space="preserve">( </w:t>
       </w:r>
       <w:r>
         <w:rPr>
@@ -498,6 +547,7 @@
         </w:rPr>
         <w:t>inChannel</w:t>
       </w:r>
+      <w:proofErr w:type="gramEnd"/>
       <w:r>
         <w:rPr>
           <w:rFonts w:ascii="Consolas" w:hAnsi="Consolas" w:cs="Consolas"/>
@@ -540,26 +590,19 @@
           <w:color w:val="000000"/>
           <w:szCs w:val="20"/>
         </w:rPr>
-        <w:t xml:space="preserve">               </w:t>
-      </w:r>
-      <w:r>
-        <w:rPr>
-          <w:rFonts w:ascii="Consolas" w:hAnsi="Consolas" w:cs="Consolas"/>
-          <w:color w:val="000000"/>
-          <w:szCs w:val="20"/>
-        </w:rPr>
-        <w:t>]</w:t>
-      </w:r>
-    </w:p>
-    <w:p>
-      <w:pPr>
-        <w:rPr>
-          <w:rFonts w:ascii="Consolas" w:hAnsi="Consolas" w:cs="Consolas"/>
-          <w:b/>
-          <w:color w:val="000000"/>
-          <w:szCs w:val="20"/>
-        </w:rPr>
-      </w:pPr>
+        <w:t xml:space="preserve">               ]</w:t>
+      </w:r>
+    </w:p>
+    <w:p>
+      <w:pPr>
+        <w:rPr>
+          <w:rFonts w:ascii="Consolas" w:hAnsi="Consolas" w:cs="Consolas"/>
+          <w:b/>
+          <w:color w:val="000000"/>
+          <w:szCs w:val="20"/>
+        </w:rPr>
+      </w:pPr>
+      <w:proofErr w:type="spellStart"/>
       <w:r>
         <w:rPr>
           <w:rFonts w:ascii="Consolas" w:hAnsi="Consolas" w:cs="Consolas"/>
@@ -569,6 +612,7 @@
         </w:rPr>
         <w:t>Multiplier.groovy</w:t>
       </w:r>
+      <w:proofErr w:type="spellEnd"/>
     </w:p>
     <w:p>
       <w:pPr>
@@ -598,7 +642,27 @@
           <w:sz w:val="20"/>
           <w:szCs w:val="20"/>
         </w:rPr>
-        <w:t>// write i * factor to outChannel</w:t>
+        <w:t xml:space="preserve">// write </w:t>
+      </w:r>
+      <w:proofErr w:type="spellStart"/>
+      <w:r>
+        <w:rPr>
+          <w:rFonts w:ascii="Consolas" w:hAnsi="Consolas" w:cs="Consolas"/>
+          <w:color w:val="3F7F5F"/>
+          <w:sz w:val="20"/>
+          <w:szCs w:val="20"/>
+        </w:rPr>
+        <w:t>i</w:t>
+      </w:r>
+      <w:proofErr w:type="spellEnd"/>
+      <w:r>
+        <w:rPr>
+          <w:rFonts w:ascii="Consolas" w:hAnsi="Consolas" w:cs="Consolas"/>
+          <w:color w:val="3F7F5F"/>
+          <w:sz w:val="20"/>
+          <w:szCs w:val="20"/>
+        </w:rPr>
+        <w:t xml:space="preserve"> * factor to outChannel</w:t>
       </w:r>
     </w:p>
     <w:p>
@@ -622,6 +686,7 @@
         </w:rPr>
         <w:tab/>
       </w:r>
+      <w:proofErr w:type="spellStart"/>
       <w:r>
         <w:rPr>
           <w:rFonts w:ascii="Consolas" w:hAnsi="Consolas" w:cs="Consolas"/>
@@ -638,8 +703,19 @@
           <w:sz w:val="20"/>
           <w:szCs w:val="20"/>
         </w:rPr>
-        <w:t>.write (</w:t>
-      </w:r>
+        <w:t>.write</w:t>
+      </w:r>
+      <w:proofErr w:type="spellEnd"/>
+      <w:r>
+        <w:rPr>
+          <w:rFonts w:ascii="Consolas" w:hAnsi="Consolas" w:cs="Consolas"/>
+          <w:color w:val="000000"/>
+          <w:sz w:val="20"/>
+          <w:szCs w:val="20"/>
+        </w:rPr>
+        <w:t xml:space="preserve"> (</w:t>
+      </w:r>
+      <w:proofErr w:type="spellStart"/>
       <w:r>
         <w:rPr>
           <w:rFonts w:ascii="Consolas" w:hAnsi="Consolas" w:cs="Consolas"/>
@@ -649,6 +725,7 @@
         </w:rPr>
         <w:t>i</w:t>
       </w:r>
+      <w:proofErr w:type="spellEnd"/>
       <w:r>
         <w:rPr>
           <w:rFonts w:ascii="Consolas" w:hAnsi="Consolas" w:cs="Consolas"/>
@@ -705,8 +782,19 @@
           <w:sz w:val="20"/>
           <w:szCs w:val="20"/>
         </w:rPr>
-        <w:t>// read in the next value of i</w:t>
-      </w:r>
+        <w:t xml:space="preserve">// read in the next value of </w:t>
+      </w:r>
+      <w:proofErr w:type="spellStart"/>
+      <w:r>
+        <w:rPr>
+          <w:rFonts w:ascii="Consolas" w:hAnsi="Consolas" w:cs="Consolas"/>
+          <w:color w:val="3F7F5F"/>
+          <w:sz w:val="20"/>
+          <w:szCs w:val="20"/>
+        </w:rPr>
+        <w:t>i</w:t>
+      </w:r>
+      <w:proofErr w:type="spellEnd"/>
     </w:p>
     <w:p>
       <w:pPr>
@@ -726,6 +814,7 @@
         </w:rPr>
         <w:tab/>
       </w:r>
+      <w:proofErr w:type="spellStart"/>
       <w:r>
         <w:rPr>
           <w:rFonts w:ascii="Consolas" w:hAnsi="Consolas" w:cs="Consolas"/>
@@ -735,6 +824,7 @@
         </w:rPr>
         <w:t>i</w:t>
       </w:r>
+      <w:proofErr w:type="spellEnd"/>
       <w:r>
         <w:rPr>
           <w:rFonts w:ascii="Consolas" w:hAnsi="Consolas" w:cs="Consolas"/>
@@ -744,6 +834,7 @@
         </w:rPr>
         <w:t xml:space="preserve"> = </w:t>
       </w:r>
+      <w:proofErr w:type="spellStart"/>
       <w:r>
         <w:rPr>
           <w:rFonts w:ascii="Consolas" w:hAnsi="Consolas" w:cs="Consolas"/>
@@ -760,18 +851,29 @@
           <w:sz w:val="20"/>
           <w:szCs w:val="20"/>
         </w:rPr>
-        <w:t>.read()</w:t>
-      </w:r>
-    </w:p>
-    <w:p>
-      <w:pPr>
-        <w:rPr>
-          <w:rFonts w:ascii="Consolas" w:hAnsi="Consolas" w:cs="Consolas"/>
-          <w:b/>
-          <w:color w:val="000000"/>
-          <w:szCs w:val="20"/>
-        </w:rPr>
-      </w:pPr>
+        <w:t>.read</w:t>
+      </w:r>
+      <w:proofErr w:type="spellEnd"/>
+      <w:r>
+        <w:rPr>
+          <w:rFonts w:ascii="Consolas" w:hAnsi="Consolas" w:cs="Consolas"/>
+          <w:color w:val="000000"/>
+          <w:sz w:val="20"/>
+          <w:szCs w:val="20"/>
+        </w:rPr>
+        <w:t>()</w:t>
+      </w:r>
+    </w:p>
+    <w:p>
+      <w:pPr>
+        <w:rPr>
+          <w:rFonts w:ascii="Consolas" w:hAnsi="Consolas" w:cs="Consolas"/>
+          <w:b/>
+          <w:color w:val="000000"/>
+          <w:szCs w:val="20"/>
+        </w:rPr>
+      </w:pPr>
+      <w:proofErr w:type="spellStart"/>
       <w:r>
         <w:rPr>
           <w:rFonts w:ascii="Consolas" w:hAnsi="Consolas" w:cs="Consolas"/>
@@ -781,6 +883,7 @@
         </w:rPr>
         <w:t>Consumer.groovy</w:t>
       </w:r>
+      <w:proofErr w:type="spellEnd"/>
     </w:p>
     <w:p>
       <w:pPr>
@@ -812,6 +915,7 @@
         </w:rPr>
         <w:t xml:space="preserve">//insert a modified </w:t>
       </w:r>
+      <w:proofErr w:type="spellStart"/>
       <w:r>
         <w:rPr>
           <w:rFonts w:ascii="Consolas" w:hAnsi="Consolas" w:cs="Consolas"/>
@@ -822,6 +926,7 @@
         </w:rPr>
         <w:t>println</w:t>
       </w:r>
+      <w:proofErr w:type="spellEnd"/>
       <w:r>
         <w:rPr>
           <w:rFonts w:ascii="Consolas" w:hAnsi="Consolas" w:cs="Consolas"/>
@@ -853,6 +958,7 @@
         </w:rPr>
         <w:tab/>
       </w:r>
+      <w:proofErr w:type="spellStart"/>
       <w:r>
         <w:rPr>
           <w:rFonts w:ascii="Consolas" w:hAnsi="Consolas" w:cs="Consolas"/>
@@ -862,6 +968,7 @@
         </w:rPr>
         <w:t>println</w:t>
       </w:r>
+      <w:proofErr w:type="spellEnd"/>
       <w:r>
         <w:rPr>
           <w:rFonts w:ascii="Consolas" w:hAnsi="Consolas" w:cs="Consolas"/>
@@ -880,6 +987,7 @@
         </w:rPr>
         <w:t>"Next integer multiplied by 4 is: ${</w:t>
       </w:r>
+      <w:proofErr w:type="spellStart"/>
       <w:r>
         <w:rPr>
           <w:rFonts w:ascii="Consolas" w:hAnsi="Consolas" w:cs="Consolas"/>
@@ -889,6 +997,7 @@
         </w:rPr>
         <w:t>i</w:t>
       </w:r>
+      <w:proofErr w:type="spellEnd"/>
       <w:r>
         <w:rPr>
           <w:rFonts w:ascii="Consolas" w:hAnsi="Consolas" w:cs="Consolas"/>
@@ -948,6 +1057,7 @@
         </w:rPr>
         <w:tab/>
       </w:r>
+      <w:proofErr w:type="spellStart"/>
       <w:r>
         <w:rPr>
           <w:rFonts w:ascii="Consolas" w:hAnsi="Consolas" w:cs="Consolas"/>
@@ -957,6 +1067,7 @@
         </w:rPr>
         <w:t>i</w:t>
       </w:r>
+      <w:proofErr w:type="spellEnd"/>
       <w:r>
         <w:rPr>
           <w:rFonts w:ascii="Consolas" w:hAnsi="Consolas" w:cs="Consolas"/>
@@ -966,6 +1077,7 @@
         </w:rPr>
         <w:t xml:space="preserve"> = </w:t>
       </w:r>
+      <w:proofErr w:type="spellStart"/>
       <w:r>
         <w:rPr>
           <w:rFonts w:ascii="Consolas" w:hAnsi="Consolas" w:cs="Consolas"/>
@@ -982,7 +1094,17 @@
           <w:sz w:val="20"/>
           <w:szCs w:val="20"/>
         </w:rPr>
-        <w:t>.read()</w:t>
+        <w:t>.read</w:t>
+      </w:r>
+      <w:proofErr w:type="spellEnd"/>
+      <w:r>
+        <w:rPr>
+          <w:rFonts w:ascii="Consolas" w:hAnsi="Consolas" w:cs="Consolas"/>
+          <w:color w:val="000000"/>
+          <w:sz w:val="20"/>
+          <w:szCs w:val="20"/>
+        </w:rPr>
+        <w:t>()</w:t>
       </w:r>
     </w:p>
     <w:p>
@@ -1376,6 +1498,7 @@
           <w:sz w:val="24"/>
         </w:rPr>
       </w:pPr>
+      <w:proofErr w:type="spellStart"/>
       <w:r>
         <w:rPr>
           <w:b/>
@@ -1383,6 +1506,7 @@
         </w:rPr>
         <w:t>GenerateSetsOfThree.groovy</w:t>
       </w:r>
+      <w:proofErr w:type="spellEnd"/>
     </w:p>
     <w:p>
       <w:pPr>
@@ -1433,6 +1557,7 @@
         </w:rPr>
         <w:tab/>
       </w:r>
+      <w:proofErr w:type="spellStart"/>
       <w:r>
         <w:rPr>
           <w:rFonts w:ascii="Consolas" w:hAnsi="Consolas" w:cs="Consolas"/>
@@ -1449,19 +1574,50 @@
           <w:sz w:val="20"/>
           <w:szCs w:val="20"/>
         </w:rPr>
-        <w:t>.write([-1,-1,-1])</w:t>
-      </w:r>
-    </w:p>
-    <w:p>
-      <w:pPr>
-        <w:rPr>
-          <w:rFonts w:ascii="Consolas" w:hAnsi="Consolas" w:cs="Consolas"/>
-          <w:b/>
-          <w:color w:val="000000"/>
-          <w:sz w:val="24"/>
-          <w:szCs w:val="20"/>
-        </w:rPr>
-      </w:pPr>
+        <w:t>.write</w:t>
+      </w:r>
+      <w:proofErr w:type="spellEnd"/>
+      <w:r>
+        <w:rPr>
+          <w:rFonts w:ascii="Consolas" w:hAnsi="Consolas" w:cs="Consolas"/>
+          <w:color w:val="000000"/>
+          <w:sz w:val="20"/>
+          <w:szCs w:val="20"/>
+        </w:rPr>
+        <w:t>([-</w:t>
+      </w:r>
+      <w:proofErr w:type="gramStart"/>
+      <w:r>
+        <w:rPr>
+          <w:rFonts w:ascii="Consolas" w:hAnsi="Consolas" w:cs="Consolas"/>
+          <w:color w:val="000000"/>
+          <w:sz w:val="20"/>
+          <w:szCs w:val="20"/>
+        </w:rPr>
+        <w:t>1,-</w:t>
+      </w:r>
+      <w:proofErr w:type="gramEnd"/>
+      <w:r>
+        <w:rPr>
+          <w:rFonts w:ascii="Consolas" w:hAnsi="Consolas" w:cs="Consolas"/>
+          <w:color w:val="000000"/>
+          <w:sz w:val="20"/>
+          <w:szCs w:val="20"/>
+        </w:rPr>
+        <w:t>1,-1])</w:t>
+      </w:r>
+    </w:p>
+    <w:p>
+      <w:pPr>
+        <w:rPr>
+          <w:rFonts w:ascii="Consolas" w:hAnsi="Consolas" w:cs="Consolas"/>
+          <w:b/>
+          <w:color w:val="000000"/>
+          <w:sz w:val="24"/>
+          <w:szCs w:val="20"/>
+        </w:rPr>
+      </w:pPr>
+      <w:proofErr w:type="spellStart"/>
       <w:r>
         <w:rPr>
           <w:rFonts w:ascii="Consolas" w:hAnsi="Consolas" w:cs="Consolas"/>
@@ -1472,6 +1628,7 @@
         </w:rPr>
         <w:t>ListToStream.groovy</w:t>
       </w:r>
+      <w:proofErr w:type="spellEnd"/>
     </w:p>
     <w:p>
       <w:pPr>
@@ -1535,6 +1692,7 @@
         </w:rPr>
         <w:tab/>
       </w:r>
+      <w:proofErr w:type="gramStart"/>
       <w:r>
         <w:rPr>
           <w:rFonts w:ascii="Consolas" w:hAnsi="Consolas" w:cs="Consolas"/>
@@ -1555,6 +1713,8 @@
         </w:rPr>
         <w:t>(</w:t>
       </w:r>
+      <w:proofErr w:type="spellStart"/>
+      <w:proofErr w:type="gramEnd"/>
       <w:r>
         <w:rPr>
           <w:rFonts w:ascii="Consolas" w:hAnsi="Consolas" w:cs="Consolas"/>
@@ -1564,6 +1724,7 @@
         </w:rPr>
         <w:t>i</w:t>
       </w:r>
+      <w:proofErr w:type="spellEnd"/>
       <w:r>
         <w:rPr>
           <w:rFonts w:ascii="Consolas" w:hAnsi="Consolas" w:cs="Consolas"/>
@@ -1593,6 +1754,7 @@
         </w:rPr>
         <w:t xml:space="preserve"> 0 ..&lt; </w:t>
       </w:r>
+      <w:proofErr w:type="spellStart"/>
       <w:r>
         <w:rPr>
           <w:rFonts w:ascii="Consolas" w:hAnsi="Consolas" w:cs="Consolas"/>
@@ -1621,6 +1783,7 @@
         </w:rPr>
         <w:t>size</w:t>
       </w:r>
+      <w:proofErr w:type="spellEnd"/>
       <w:r>
         <w:rPr>
           <w:rFonts w:ascii="Consolas" w:hAnsi="Consolas" w:cs="Consolas"/>
@@ -1661,6 +1824,7 @@
         </w:rPr>
         <w:tab/>
       </w:r>
+      <w:proofErr w:type="spellStart"/>
       <w:r>
         <w:rPr>
           <w:rFonts w:ascii="Consolas" w:hAnsi="Consolas" w:cs="Consolas"/>
@@ -1677,8 +1841,19 @@
           <w:sz w:val="20"/>
           <w:szCs w:val="20"/>
         </w:rPr>
-        <w:t>.write(</w:t>
-      </w:r>
+        <w:t>.write</w:t>
+      </w:r>
+      <w:proofErr w:type="spellEnd"/>
+      <w:r>
+        <w:rPr>
+          <w:rFonts w:ascii="Consolas" w:hAnsi="Consolas" w:cs="Consolas"/>
+          <w:color w:val="000000"/>
+          <w:sz w:val="20"/>
+          <w:szCs w:val="20"/>
+        </w:rPr>
+        <w:t>(</w:t>
+      </w:r>
+      <w:proofErr w:type="spellStart"/>
       <w:r>
         <w:rPr>
           <w:rFonts w:ascii="Consolas" w:hAnsi="Consolas" w:cs="Consolas"/>
@@ -1688,6 +1863,7 @@
         </w:rPr>
         <w:t>inList</w:t>
       </w:r>
+      <w:proofErr w:type="spellEnd"/>
       <w:r>
         <w:rPr>
           <w:rFonts w:ascii="Consolas" w:hAnsi="Consolas" w:cs="Consolas"/>
@@ -1697,6 +1873,7 @@
         </w:rPr>
         <w:t>[</w:t>
       </w:r>
+      <w:proofErr w:type="spellStart"/>
       <w:r>
         <w:rPr>
           <w:rFonts w:ascii="Consolas" w:hAnsi="Consolas" w:cs="Consolas"/>
@@ -1706,6 +1883,7 @@
         </w:rPr>
         <w:t>i</w:t>
       </w:r>
+      <w:proofErr w:type="spellEnd"/>
       <w:r>
         <w:rPr>
           <w:rFonts w:ascii="Consolas" w:hAnsi="Consolas" w:cs="Consolas"/>
@@ -1736,14 +1914,6 @@
           <w:szCs w:val="20"/>
         </w:rPr>
         <w:tab/>
-      </w:r>
-      <w:r>
-        <w:rPr>
-          <w:rFonts w:ascii="Consolas" w:hAnsi="Consolas" w:cs="Consolas"/>
-          <w:color w:val="000000"/>
-          <w:sz w:val="20"/>
-          <w:szCs w:val="20"/>
-        </w:rPr>
         <w:t>}</w:t>
       </w:r>
     </w:p>
@@ -1806,6 +1976,7 @@
         </w:rPr>
         <w:tab/>
       </w:r>
+      <w:proofErr w:type="spellStart"/>
       <w:r>
         <w:rPr>
           <w:rFonts w:ascii="Consolas" w:hAnsi="Consolas" w:cs="Consolas"/>
@@ -1815,6 +1986,7 @@
         </w:rPr>
         <w:t>inList</w:t>
       </w:r>
+      <w:proofErr w:type="spellEnd"/>
       <w:r>
         <w:rPr>
           <w:rFonts w:ascii="Consolas" w:hAnsi="Consolas" w:cs="Consolas"/>
@@ -1824,6 +1996,7 @@
         </w:rPr>
         <w:t xml:space="preserve"> = </w:t>
       </w:r>
+      <w:proofErr w:type="spellStart"/>
       <w:r>
         <w:rPr>
           <w:rFonts w:ascii="Consolas" w:hAnsi="Consolas" w:cs="Consolas"/>
@@ -1840,16 +2013,27 @@
           <w:sz w:val="20"/>
           <w:szCs w:val="20"/>
         </w:rPr>
-        <w:t>.read()</w:t>
-      </w:r>
-    </w:p>
-    <w:p>
-      <w:pPr>
-        <w:rPr>
-          <w:b/>
-          <w:sz w:val="24"/>
-        </w:rPr>
-      </w:pPr>
+        <w:t>.read</w:t>
+      </w:r>
+      <w:proofErr w:type="spellEnd"/>
+      <w:r>
+        <w:rPr>
+          <w:rFonts w:ascii="Consolas" w:hAnsi="Consolas" w:cs="Consolas"/>
+          <w:color w:val="000000"/>
+          <w:sz w:val="20"/>
+          <w:szCs w:val="20"/>
+        </w:rPr>
+        <w:t>()</w:t>
+      </w:r>
+    </w:p>
+    <w:p>
+      <w:pPr>
+        <w:rPr>
+          <w:b/>
+          <w:sz w:val="24"/>
+        </w:rPr>
+      </w:pPr>
+      <w:proofErr w:type="spellStart"/>
       <w:r>
         <w:rPr>
           <w:b/>
@@ -1857,6 +2041,7 @@
         </w:rPr>
         <w:t>CreateSetsOfEight.groovy</w:t>
       </w:r>
+      <w:proofErr w:type="spellEnd"/>
     </w:p>
     <w:p>
       <w:pPr>
@@ -1886,7 +2071,27 @@
           <w:sz w:val="20"/>
           <w:szCs w:val="20"/>
         </w:rPr>
-        <w:t>// put v into outList and read next input</w:t>
+        <w:t xml:space="preserve">// put v into </w:t>
+      </w:r>
+      <w:proofErr w:type="spellStart"/>
+      <w:r>
+        <w:rPr>
+          <w:rFonts w:ascii="Consolas" w:hAnsi="Consolas" w:cs="Consolas"/>
+          <w:color w:val="3F7F5F"/>
+          <w:sz w:val="20"/>
+          <w:szCs w:val="20"/>
+        </w:rPr>
+        <w:t>outList</w:t>
+      </w:r>
+      <w:proofErr w:type="spellEnd"/>
+      <w:r>
+        <w:rPr>
+          <w:rFonts w:ascii="Consolas" w:hAnsi="Consolas" w:cs="Consolas"/>
+          <w:color w:val="3F7F5F"/>
+          <w:sz w:val="20"/>
+          <w:szCs w:val="20"/>
+        </w:rPr>
+        <w:t xml:space="preserve"> and read next input</w:t>
       </w:r>
     </w:p>
     <w:p>
@@ -1910,6 +2115,7 @@
         </w:rPr>
         <w:tab/>
       </w:r>
+      <w:proofErr w:type="spellStart"/>
       <w:r>
         <w:rPr>
           <w:rFonts w:ascii="Consolas" w:hAnsi="Consolas" w:cs="Consolas"/>
@@ -1919,6 +2125,7 @@
         </w:rPr>
         <w:t>outList</w:t>
       </w:r>
+      <w:proofErr w:type="spellEnd"/>
       <w:r>
         <w:rPr>
           <w:rFonts w:ascii="Consolas" w:hAnsi="Consolas" w:cs="Consolas"/>
@@ -1928,6 +2135,7 @@
         </w:rPr>
         <w:t>[</w:t>
       </w:r>
+      <w:proofErr w:type="spellStart"/>
       <w:r>
         <w:rPr>
           <w:rFonts w:ascii="Consolas" w:hAnsi="Consolas" w:cs="Consolas"/>
@@ -1937,6 +2145,7 @@
         </w:rPr>
         <w:t>i</w:t>
       </w:r>
+      <w:proofErr w:type="spellEnd"/>
       <w:r>
         <w:rPr>
           <w:rFonts w:ascii="Consolas" w:hAnsi="Consolas" w:cs="Consolas"/>
@@ -1990,6 +2199,7 @@
         </w:rPr>
         <w:t xml:space="preserve"> = </w:t>
       </w:r>
+      <w:proofErr w:type="spellStart"/>
       <w:r>
         <w:rPr>
           <w:rFonts w:ascii="Consolas" w:hAnsi="Consolas" w:cs="Consolas"/>
@@ -2006,7 +2216,17 @@
           <w:sz w:val="20"/>
           <w:szCs w:val="20"/>
         </w:rPr>
-        <w:t>.read()</w:t>
+        <w:t>.read</w:t>
+      </w:r>
+      <w:proofErr w:type="spellEnd"/>
+      <w:r>
+        <w:rPr>
+          <w:rFonts w:ascii="Consolas" w:hAnsi="Consolas" w:cs="Consolas"/>
+          <w:color w:val="000000"/>
+          <w:sz w:val="20"/>
+          <w:szCs w:val="20"/>
+        </w:rPr>
+        <w:t>()</w:t>
       </w:r>
     </w:p>
     <w:p>
@@ -2138,12 +2358,30 @@
         </w:rPr>
         <w:t xml:space="preserve">To output 6 integers, change the line </w:t>
       </w:r>
-      <w:r>
-        <w:rPr>
-          <w:b/>
-          <w:sz w:val="24"/>
-        </w:rPr>
-        <w:t xml:space="preserve">for(i </w:t>
+      <w:proofErr w:type="gramStart"/>
+      <w:r>
+        <w:rPr>
+          <w:b/>
+          <w:sz w:val="24"/>
+        </w:rPr>
+        <w:t>for(</w:t>
+      </w:r>
+      <w:proofErr w:type="spellStart"/>
+      <w:proofErr w:type="gramEnd"/>
+      <w:r>
+        <w:rPr>
+          <w:b/>
+          <w:sz w:val="24"/>
+        </w:rPr>
+        <w:t>i</w:t>
+      </w:r>
+      <w:proofErr w:type="spellEnd"/>
+      <w:r>
+        <w:rPr>
+          <w:b/>
+          <w:sz w:val="24"/>
+        </w:rPr>
+        <w:t xml:space="preserve"> </w:t>
       </w:r>
       <w:r>
         <w:rPr>
@@ -2170,7 +2408,23 @@
           <w:b/>
           <w:sz w:val="24"/>
         </w:rPr>
-        <w:t>for(i in 0</w:t>
+        <w:t>for(</w:t>
+      </w:r>
+      <w:proofErr w:type="spellStart"/>
+      <w:r>
+        <w:rPr>
+          <w:b/>
+          <w:sz w:val="24"/>
+        </w:rPr>
+        <w:t>i</w:t>
+      </w:r>
+      <w:proofErr w:type="spellEnd"/>
+      <w:r>
+        <w:rPr>
+          <w:b/>
+          <w:sz w:val="24"/>
+        </w:rPr>
+        <w:t xml:space="preserve"> in 0</w:t>
       </w:r>
       <w:r>
         <w:rPr>
@@ -2190,8 +2444,16 @@
         <w:rPr>
           <w:sz w:val="24"/>
         </w:rPr>
-        <w:t xml:space="preserve"> in CreateSetsOfEight.groovy</w:t>
-      </w:r>
+        <w:t xml:space="preserve"> in </w:t>
+      </w:r>
+      <w:proofErr w:type="spellStart"/>
+      <w:r>
+        <w:rPr>
+          <w:sz w:val="24"/>
+        </w:rPr>
+        <w:t>CreateSetsOfEight.groovy</w:t>
+      </w:r>
+      <w:proofErr w:type="spellEnd"/>
     </w:p>
     <w:p>
       <w:pPr>
@@ -2241,11 +2503,162 @@
         </w:rPr>
         <w:t>The process will just get stuck, it will eventually read the termination number of -1 but then will have no number to read and will be stuck.</w:t>
       </w:r>
+    </w:p>
+    <w:p/>
+    <w:p/>
+    <w:p/>
+    <w:p/>
+    <w:p>
+      <w:pPr>
+        <w:rPr>
+          <w:b/>
+          <w:sz w:val="24"/>
+          <w:u w:val="single"/>
+        </w:rPr>
+      </w:pPr>
+      <w:r>
+        <w:rPr>
+          <w:b/>
+          <w:sz w:val="24"/>
+          <w:u w:val="single"/>
+        </w:rPr>
+        <w:lastRenderedPageBreak/>
+        <w:t>Exercise 3-1</w:t>
+      </w:r>
+    </w:p>
+    <w:p>
+      <w:pPr>
+        <w:rPr>
+          <w:sz w:val="24"/>
+        </w:rPr>
+      </w:pPr>
+      <w:r>
+        <w:rPr>
+          <w:noProof/>
+          <w:sz w:val="24"/>
+          <w:lang w:eastAsia="en-GB"/>
+        </w:rPr>
+        <w:drawing>
+          <wp:anchor distT="0" distB="0" distL="114300" distR="114300" simplePos="0" relativeHeight="251660288" behindDoc="1" locked="0" layoutInCell="1" allowOverlap="1" wp14:anchorId="04417721" wp14:editId="5E83ED93">
+            <wp:simplePos x="0" y="0"/>
+            <wp:positionH relativeFrom="margin">
+              <wp:align>center</wp:align>
+            </wp:positionH>
+            <wp:positionV relativeFrom="paragraph">
+              <wp:posOffset>316865</wp:posOffset>
+            </wp:positionV>
+            <wp:extent cx="5934075" cy="3489473"/>
+            <wp:effectExtent l="0" t="0" r="0" b="0"/>
+            <wp:wrapTight wrapText="bothSides">
+              <wp:wrapPolygon edited="0">
+                <wp:start x="0" y="0"/>
+                <wp:lineTo x="0" y="21462"/>
+                <wp:lineTo x="21496" y="21462"/>
+                <wp:lineTo x="21496" y="0"/>
+                <wp:lineTo x="0" y="0"/>
+              </wp:wrapPolygon>
+            </wp:wrapTight>
+            <wp:docPr id="1" name="Picture 1"/>
+            <wp:cNvGraphicFramePr>
+              <a:graphicFrameLocks xmlns:a="http://schemas.openxmlformats.org/drawingml/2006/main" noChangeAspect="1"/>
+            </wp:cNvGraphicFramePr>
+            <a:graphic xmlns:a="http://schemas.openxmlformats.org/drawingml/2006/main">
+              <a:graphicData uri="http://schemas.openxmlformats.org/drawingml/2006/picture">
+                <pic:pic xmlns:pic="http://schemas.openxmlformats.org/drawingml/2006/picture">
+                  <pic:nvPicPr>
+                    <pic:cNvPr id="0" name="Picture 1"/>
+                    <pic:cNvPicPr>
+                      <a:picLocks noChangeAspect="1" noChangeArrowheads="1"/>
+                    </pic:cNvPicPr>
+                  </pic:nvPicPr>
+                  <pic:blipFill>
+                    <a:blip r:embed="rId9">
+                      <a:extLst>
+                        <a:ext uri="{28A0092B-C50C-407E-A947-70E740481C1C}">
+                          <a14:useLocalDpi xmlns:a14="http://schemas.microsoft.com/office/drawing/2010/main" val="0"/>
+                        </a:ext>
+                      </a:extLst>
+                    </a:blip>
+                    <a:srcRect/>
+                    <a:stretch>
+                      <a:fillRect/>
+                    </a:stretch>
+                  </pic:blipFill>
+                  <pic:spPr bwMode="auto">
+                    <a:xfrm>
+                      <a:off x="0" y="0"/>
+                      <a:ext cx="5934075" cy="3489473"/>
+                    </a:xfrm>
+                    <a:prstGeom prst="rect">
+                      <a:avLst/>
+                    </a:prstGeom>
+                    <a:noFill/>
+                    <a:ln>
+                      <a:noFill/>
+                    </a:ln>
+                  </pic:spPr>
+                </pic:pic>
+              </a:graphicData>
+            </a:graphic>
+          </wp:anchor>
+        </w:drawing>
+      </w:r>
+      <w:r>
+        <w:rPr>
+          <w:sz w:val="24"/>
+        </w:rPr>
+        <w:tab/>
+      </w:r>
+      <w:r>
+        <w:rPr>
+          <w:sz w:val="24"/>
+        </w:rPr>
+        <w:tab/>
+      </w:r>
+      <w:r>
+        <w:rPr>
+          <w:sz w:val="24"/>
+        </w:rPr>
+        <w:tab/>
+      </w:r>
+      <w:r>
+        <w:rPr>
+          <w:sz w:val="24"/>
+        </w:rPr>
+        <w:tab/>
+      </w:r>
+      <w:r>
+        <w:rPr>
+          <w:sz w:val="24"/>
+        </w:rPr>
+        <w:tab/>
+        <w:t>Differentiate</w:t>
+      </w:r>
       <w:bookmarkStart w:id="0" w:name="_GoBack"/>
       <w:bookmarkEnd w:id="0"/>
     </w:p>
+    <w:p>
+      <w:pPr>
+        <w:ind w:left="360"/>
+      </w:pPr>
+    </w:p>
+    <w:p>
+      <w:pPr>
+        <w:ind w:firstLine="720"/>
+      </w:pPr>
+    </w:p>
+    <w:p>
+      <w:pPr>
+        <w:ind w:firstLine="720"/>
+      </w:pPr>
+    </w:p>
+    <w:p>
+      <w:pPr>
+        <w:ind w:firstLine="720"/>
+      </w:pPr>
+    </w:p>
     <w:sectPr>
-      <w:headerReference w:type="default" r:id="rId9"/>
+      <w:headerReference w:type="default" r:id="rId10"/>
       <w:pgSz w:w="11906" w:h="16838"/>
       <w:pgMar w:top="1440" w:right="1440" w:bottom="1440" w:left="1440" w:header="708" w:footer="708" w:gutter="0"/>
       <w:cols w:space="708"/>
@@ -2323,7 +2736,7 @@
   <w:abstractNum w:abstractNumId="0" w15:restartNumberingAfterBreak="0">
     <w:nsid w:val="5A28093D"/>
     <w:multiLevelType w:val="hybridMultilevel"/>
-    <w:tmpl w:val="7B8C4CD0"/>
+    <w:tmpl w:val="A3C8AEDA"/>
     <w:lvl w:ilvl="0" w:tplc="0809000F">
       <w:start w:val="1"/>
       <w:numFmt w:val="decimal"/>

</xml_diff>

<commit_message>
Look over Exercise 3-2, Finish 4-2's question.
</commit_message>
<xml_diff>
--- a/LabBook.docx
+++ b/LabBook.docx
@@ -1,6 +1,6 @@
 
 <file path=word/document.xml><?xml version="1.0" encoding="utf-8"?>
-<w:document xmlns:wpc="http://schemas.microsoft.com/office/word/2010/wordprocessingCanvas" xmlns:cx="http://schemas.microsoft.com/office/drawing/2014/chartex" xmlns:cx1="http://schemas.microsoft.com/office/drawing/2015/9/8/chartex" xmlns:cx2="http://schemas.microsoft.com/office/drawing/2015/10/21/chartex" xmlns:cx3="http://schemas.microsoft.com/office/drawing/2016/5/9/chartex" xmlns:cx4="http://schemas.microsoft.com/office/drawing/2016/5/10/chartex" xmlns:cx5="http://schemas.microsoft.com/office/drawing/2016/5/11/chartex" xmlns:mc="http://schemas.openxmlformats.org/markup-compatibility/2006" xmlns:o="urn:schemas-microsoft-com:office:office" xmlns:r="http://schemas.openxmlformats.org/officeDocument/2006/relationships" xmlns:m="http://schemas.openxmlformats.org/officeDocument/2006/math" xmlns:v="urn:schemas-microsoft-com:vml" xmlns:wp14="http://schemas.microsoft.com/office/word/2010/wordprocessingDrawing" xmlns:wp="http://schemas.openxmlformats.org/drawingml/2006/wordprocessingDrawing" xmlns:w10="urn:schemas-microsoft-com:office:word" xmlns:w="http://schemas.openxmlformats.org/wordprocessingml/2006/main" xmlns:w14="http://schemas.microsoft.com/office/word/2010/wordml" xmlns:w15="http://schemas.microsoft.com/office/word/2012/wordml" xmlns:w16se="http://schemas.microsoft.com/office/word/2015/wordml/symex" xmlns:wpg="http://schemas.microsoft.com/office/word/2010/wordprocessingGroup" xmlns:wpi="http://schemas.microsoft.com/office/word/2010/wordprocessingInk" xmlns:wne="http://schemas.microsoft.com/office/word/2006/wordml" xmlns:wps="http://schemas.microsoft.com/office/word/2010/wordprocessingShape" mc:Ignorable="w14 w15 w16se wp14">
+<w:document xmlns:wpc="http://schemas.microsoft.com/office/word/2010/wordprocessingCanvas" xmlns:cx="http://schemas.microsoft.com/office/drawing/2014/chartex" xmlns:mc="http://schemas.openxmlformats.org/markup-compatibility/2006" xmlns:o="urn:schemas-microsoft-com:office:office" xmlns:r="http://schemas.openxmlformats.org/officeDocument/2006/relationships" xmlns:m="http://schemas.openxmlformats.org/officeDocument/2006/math" xmlns:v="urn:schemas-microsoft-com:vml" xmlns:wp14="http://schemas.microsoft.com/office/word/2010/wordprocessingDrawing" xmlns:wp="http://schemas.openxmlformats.org/drawingml/2006/wordprocessingDrawing" xmlns:w10="urn:schemas-microsoft-com:office:word" xmlns:w="http://schemas.openxmlformats.org/wordprocessingml/2006/main" xmlns:w14="http://schemas.microsoft.com/office/word/2010/wordml" xmlns:w15="http://schemas.microsoft.com/office/word/2012/wordml" xmlns:w16se="http://schemas.microsoft.com/office/word/2015/wordml/symex" xmlns:wpg="http://schemas.microsoft.com/office/word/2010/wordprocessingGroup" xmlns:wpi="http://schemas.microsoft.com/office/word/2010/wordprocessingInk" xmlns:wne="http://schemas.microsoft.com/office/word/2006/wordml" xmlns:wps="http://schemas.microsoft.com/office/word/2010/wordprocessingShape" mc:Ignorable="w14 w15 w16se wp14">
   <w:body>
     <w:p>
       <w:pPr>
@@ -2218,6 +2218,12 @@
         </w:rPr>
         <w:t xml:space="preserve"> and then pass it to the process</w:t>
       </w:r>
+      <w:r>
+        <w:rPr>
+          <w:sz w:val="24"/>
+        </w:rPr>
+        <w:t>, which will decide the size of each list generated.</w:t>
+      </w:r>
     </w:p>
     <w:p>
       <w:pPr>
@@ -7750,16 +7756,1770 @@
     </w:p>
     <w:p>
       <w:r>
-        <w:t>GPrint does not have the functionality to print the states of all processes in parallel, so we would have to spend time to adapt it, but rather than adapting an already existing process, it would be better to just make a new one that has this functionality and use this instead of GP</w:t>
+        <w:t>G</w:t>
+      </w:r>
+      <w:r>
+        <w:t>Print prints the output in a not ordered, non-tabular way which looks really messy, whereas GParPrint will print each processes at the correct stage in a neat, order manner. Therefore, it is much easier to just build this new process that is far more dynamic and pleasant in its printing manner.</w:t>
+      </w:r>
+    </w:p>
+    <w:p/>
+    <w:p/>
+    <w:p>
+      <w:pPr>
+        <w:rPr>
+          <w:b/>
+          <w:sz w:val="28"/>
+          <w:u w:val="single"/>
+        </w:rPr>
+      </w:pPr>
+      <w:r>
+        <w:rPr>
+          <w:b/>
+          <w:sz w:val="28"/>
+          <w:u w:val="single"/>
+        </w:rPr>
+        <w:lastRenderedPageBreak/>
+        <w:t>Exercise 4-1</w:t>
+      </w:r>
+    </w:p>
+    <w:p>
+      <w:pPr>
+        <w:rPr>
+          <w:b/>
+          <w:sz w:val="24"/>
+        </w:rPr>
+      </w:pPr>
+      <w:r>
+        <w:rPr>
+          <w:b/>
+          <w:sz w:val="24"/>
+        </w:rPr>
+        <w:t>Questions</w:t>
+      </w:r>
+    </w:p>
+    <w:p>
+      <w:pPr>
+        <w:pStyle w:val="ListParagraph"/>
+        <w:numPr>
+          <w:ilvl w:val="0"/>
+          <w:numId w:val="2"/>
+        </w:numPr>
+      </w:pPr>
+      <w:r>
+        <w:t xml:space="preserve">Removing the </w:t>
+      </w:r>
+      <w:r>
+        <w:rPr>
+          <w:b/>
+        </w:rPr>
+        <w:t>inChannel.read()</w:t>
+      </w:r>
+      <w:r>
+        <w:t xml:space="preserve"> </w:t>
+      </w:r>
+      <w:r>
+        <w:t xml:space="preserve">line will make it so the original value </w:t>
+      </w:r>
+      <w:r>
+        <w:t xml:space="preserve">will not be passed into ResetPrefix, so it will keep GSuccessor process busy, after the reset value has been sent out to GCopy, GSuccessor can finally send out the original number to ResetPrefix which will then continue circulating alongside the reset value. The system now has 2 numbers circulating about it. Adding a third value to the system will deadlock it as the other 2 processes will be busy and will not be able to read in any values and the only ready process ResetPrefix will now also be busy due to a new number being passed in. </w:t>
+      </w:r>
+    </w:p>
+    <w:p>
+      <w:pPr>
+        <w:rPr>
+          <w:b/>
+          <w:sz w:val="28"/>
+          <w:u w:val="single"/>
+        </w:rPr>
+      </w:pPr>
+      <w:r>
+        <w:rPr>
+          <w:noProof/>
+          <w:lang w:eastAsia="en-GB"/>
+        </w:rPr>
+        <w:drawing>
+          <wp:anchor distT="0" distB="0" distL="114300" distR="114300" simplePos="0" relativeHeight="251664384" behindDoc="1" locked="0" layoutInCell="1" allowOverlap="1" wp14:anchorId="73CEA218" wp14:editId="592D76BE">
+            <wp:simplePos x="0" y="0"/>
+            <wp:positionH relativeFrom="margin">
+              <wp:align>center</wp:align>
+            </wp:positionH>
+            <wp:positionV relativeFrom="paragraph">
+              <wp:posOffset>391160</wp:posOffset>
+            </wp:positionV>
+            <wp:extent cx="6210300" cy="4019550"/>
+            <wp:effectExtent l="0" t="0" r="0" b="0"/>
+            <wp:wrapTight wrapText="bothSides">
+              <wp:wrapPolygon edited="0">
+                <wp:start x="0" y="0"/>
+                <wp:lineTo x="0" y="21498"/>
+                <wp:lineTo x="21534" y="21498"/>
+                <wp:lineTo x="21534" y="0"/>
+                <wp:lineTo x="0" y="0"/>
+              </wp:wrapPolygon>
+            </wp:wrapTight>
+            <wp:docPr id="4" name="Picture 4"/>
+            <wp:cNvGraphicFramePr>
+              <a:graphicFrameLocks xmlns:a="http://schemas.openxmlformats.org/drawingml/2006/main" noChangeAspect="1"/>
+            </wp:cNvGraphicFramePr>
+            <a:graphic xmlns:a="http://schemas.openxmlformats.org/drawingml/2006/main">
+              <a:graphicData uri="http://schemas.openxmlformats.org/drawingml/2006/picture">
+                <pic:pic xmlns:pic="http://schemas.openxmlformats.org/drawingml/2006/picture">
+                  <pic:nvPicPr>
+                    <pic:cNvPr id="0" name="Picture 1"/>
+                    <pic:cNvPicPr>
+                      <a:picLocks noChangeAspect="1" noChangeArrowheads="1"/>
+                    </pic:cNvPicPr>
+                  </pic:nvPicPr>
+                  <pic:blipFill>
+                    <a:blip r:embed="rId12">
+                      <a:extLst>
+                        <a:ext uri="{28A0092B-C50C-407E-A947-70E740481C1C}">
+                          <a14:useLocalDpi xmlns:a14="http://schemas.microsoft.com/office/drawing/2010/main" val="0"/>
+                        </a:ext>
+                      </a:extLst>
+                    </a:blip>
+                    <a:srcRect/>
+                    <a:stretch>
+                      <a:fillRect/>
+                    </a:stretch>
+                  </pic:blipFill>
+                  <pic:spPr bwMode="auto">
+                    <a:xfrm>
+                      <a:off x="0" y="0"/>
+                      <a:ext cx="6210300" cy="4019550"/>
+                    </a:xfrm>
+                    <a:prstGeom prst="rect">
+                      <a:avLst/>
+                    </a:prstGeom>
+                    <a:noFill/>
+                    <a:ln>
+                      <a:noFill/>
+                    </a:ln>
+                  </pic:spPr>
+                </pic:pic>
+              </a:graphicData>
+            </a:graphic>
+            <wp14:sizeRelH relativeFrom="margin">
+              <wp14:pctWidth>0</wp14:pctWidth>
+            </wp14:sizeRelH>
+            <wp14:sizeRelV relativeFrom="margin">
+              <wp14:pctHeight>0</wp14:pctHeight>
+            </wp14:sizeRelV>
+          </wp:anchor>
+        </w:drawing>
+      </w:r>
+      <w:r>
+        <w:rPr>
+          <w:b/>
+          <w:sz w:val="28"/>
+          <w:u w:val="single"/>
+        </w:rPr>
+        <w:t>Exercise 4-2</w:t>
+      </w:r>
+    </w:p>
+    <w:p>
+      <w:pPr>
+        <w:rPr>
+          <w:b/>
+          <w:sz w:val="24"/>
+        </w:rPr>
+      </w:pPr>
+      <w:r>
+        <w:rPr>
+          <w:b/>
+          <w:sz w:val="24"/>
+        </w:rPr>
+        <w:t>ResetSuccessor.groovy</w:t>
+      </w:r>
+    </w:p>
+    <w:p>
+      <w:pPr>
+        <w:autoSpaceDE w:val="0"/>
+        <w:autoSpaceDN w:val="0"/>
+        <w:adjustRightInd w:val="0"/>
+        <w:spacing w:after="0" w:line="240" w:lineRule="auto"/>
+        <w:rPr>
+          <w:rFonts w:ascii="Consolas" w:hAnsi="Consolas" w:cs="Consolas"/>
+          <w:sz w:val="20"/>
+          <w:szCs w:val="20"/>
+        </w:rPr>
+      </w:pPr>
+      <w:r>
+        <w:rPr>
+          <w:rFonts w:ascii="Consolas" w:hAnsi="Consolas" w:cs="Consolas"/>
+          <w:color w:val="000000"/>
+          <w:sz w:val="20"/>
+          <w:szCs w:val="20"/>
+        </w:rPr>
+        <w:tab/>
+        <w:t xml:space="preserve">  </w:t>
+      </w:r>
+      <w:r>
+        <w:rPr>
+          <w:rFonts w:ascii="Consolas" w:hAnsi="Consolas" w:cs="Consolas"/>
+          <w:color w:val="3F7F5F"/>
+          <w:sz w:val="20"/>
+          <w:szCs w:val="20"/>
+        </w:rPr>
+        <w:t>// deal with inputs from resteChannel and inChannel</w:t>
+      </w:r>
+    </w:p>
+    <w:p>
+      <w:pPr>
+        <w:autoSpaceDE w:val="0"/>
+        <w:autoSpaceDN w:val="0"/>
+        <w:adjustRightInd w:val="0"/>
+        <w:spacing w:after="0" w:line="240" w:lineRule="auto"/>
+        <w:rPr>
+          <w:rFonts w:ascii="Consolas" w:hAnsi="Consolas" w:cs="Consolas"/>
+          <w:sz w:val="20"/>
+          <w:szCs w:val="20"/>
+        </w:rPr>
+      </w:pPr>
+      <w:r>
+        <w:rPr>
+          <w:rFonts w:ascii="Consolas" w:hAnsi="Consolas" w:cs="Consolas"/>
+          <w:color w:val="000000"/>
+          <w:sz w:val="20"/>
+          <w:szCs w:val="20"/>
+        </w:rPr>
+        <w:tab/>
+        <w:t xml:space="preserve">  </w:t>
+      </w:r>
+      <w:r>
+        <w:rPr>
+          <w:rFonts w:ascii="Consolas" w:hAnsi="Consolas" w:cs="Consolas"/>
+          <w:color w:val="3F7F5F"/>
+          <w:sz w:val="20"/>
+          <w:szCs w:val="20"/>
+        </w:rPr>
+        <w:t>// use a priSelect</w:t>
+      </w:r>
+    </w:p>
+    <w:p>
+      <w:pPr>
+        <w:autoSpaceDE w:val="0"/>
+        <w:autoSpaceDN w:val="0"/>
+        <w:adjustRightInd w:val="0"/>
+        <w:spacing w:after="0" w:line="240" w:lineRule="auto"/>
+        <w:rPr>
+          <w:rFonts w:ascii="Consolas" w:hAnsi="Consolas" w:cs="Consolas"/>
+          <w:sz w:val="20"/>
+          <w:szCs w:val="20"/>
+        </w:rPr>
+      </w:pPr>
+      <w:r>
+        <w:rPr>
+          <w:rFonts w:ascii="Consolas" w:hAnsi="Consolas" w:cs="Consolas"/>
+          <w:color w:val="000000"/>
+          <w:sz w:val="20"/>
+          <w:szCs w:val="20"/>
+        </w:rPr>
+        <w:tab/>
+      </w:r>
+      <w:r>
+        <w:rPr>
+          <w:rFonts w:ascii="Consolas" w:hAnsi="Consolas" w:cs="Consolas"/>
+          <w:color w:val="000000"/>
+          <w:sz w:val="20"/>
+          <w:szCs w:val="20"/>
+        </w:rPr>
+        <w:tab/>
+      </w:r>
+      <w:r>
+        <w:rPr>
+          <w:rFonts w:ascii="Consolas" w:hAnsi="Consolas" w:cs="Consolas"/>
+          <w:b/>
+          <w:bCs/>
+          <w:color w:val="972C78"/>
+          <w:sz w:val="20"/>
+          <w:szCs w:val="20"/>
+        </w:rPr>
+        <w:t>def</w:t>
+      </w:r>
+      <w:r>
+        <w:rPr>
+          <w:rFonts w:ascii="Consolas" w:hAnsi="Consolas" w:cs="Consolas"/>
+          <w:color w:val="000000"/>
+          <w:sz w:val="20"/>
+          <w:szCs w:val="20"/>
+        </w:rPr>
+        <w:t xml:space="preserve"> index = </w:t>
+      </w:r>
+      <w:proofErr w:type="gramStart"/>
+      <w:r>
+        <w:rPr>
+          <w:rFonts w:ascii="Consolas" w:hAnsi="Consolas" w:cs="Consolas"/>
+          <w:color w:val="000000"/>
+          <w:sz w:val="20"/>
+          <w:szCs w:val="20"/>
+        </w:rPr>
+        <w:t>alt.priSelect</w:t>
+      </w:r>
+      <w:proofErr w:type="gramEnd"/>
+      <w:r>
+        <w:rPr>
+          <w:rFonts w:ascii="Consolas" w:hAnsi="Consolas" w:cs="Consolas"/>
+          <w:color w:val="000000"/>
+          <w:sz w:val="20"/>
+          <w:szCs w:val="20"/>
+        </w:rPr>
+        <w:t>()</w:t>
+      </w:r>
+    </w:p>
+    <w:p>
+      <w:pPr>
+        <w:autoSpaceDE w:val="0"/>
+        <w:autoSpaceDN w:val="0"/>
+        <w:adjustRightInd w:val="0"/>
+        <w:spacing w:after="0" w:line="240" w:lineRule="auto"/>
+        <w:rPr>
+          <w:rFonts w:ascii="Consolas" w:hAnsi="Consolas" w:cs="Consolas"/>
+          <w:sz w:val="20"/>
+          <w:szCs w:val="20"/>
+        </w:rPr>
+      </w:pPr>
+      <w:r>
+        <w:rPr>
+          <w:rFonts w:ascii="Consolas" w:hAnsi="Consolas" w:cs="Consolas"/>
+          <w:color w:val="000000"/>
+          <w:sz w:val="20"/>
+          <w:szCs w:val="20"/>
+        </w:rPr>
+        <w:tab/>
+      </w:r>
+      <w:r>
+        <w:rPr>
+          <w:rFonts w:ascii="Consolas" w:hAnsi="Consolas" w:cs="Consolas"/>
+          <w:color w:val="000000"/>
+          <w:sz w:val="20"/>
+          <w:szCs w:val="20"/>
+        </w:rPr>
+        <w:tab/>
+      </w:r>
+      <w:r>
+        <w:rPr>
+          <w:rFonts w:ascii="Consolas" w:hAnsi="Consolas" w:cs="Consolas"/>
+          <w:b/>
+          <w:bCs/>
+          <w:color w:val="972C78"/>
+          <w:sz w:val="20"/>
+          <w:szCs w:val="20"/>
+        </w:rPr>
+        <w:t>if</w:t>
+      </w:r>
+      <w:r>
+        <w:rPr>
+          <w:rFonts w:ascii="Consolas" w:hAnsi="Consolas" w:cs="Consolas"/>
+          <w:color w:val="000000"/>
+          <w:sz w:val="20"/>
+          <w:szCs w:val="20"/>
+        </w:rPr>
+        <w:t xml:space="preserve"> (index == </w:t>
+      </w:r>
+      <w:proofErr w:type="gramStart"/>
+      <w:r>
+        <w:rPr>
+          <w:rFonts w:ascii="Consolas" w:hAnsi="Consolas" w:cs="Consolas"/>
+          <w:color w:val="CD3200"/>
+          <w:sz w:val="20"/>
+          <w:szCs w:val="20"/>
+        </w:rPr>
+        <w:t>0</w:t>
+      </w:r>
+      <w:r>
+        <w:rPr>
+          <w:rFonts w:ascii="Consolas" w:hAnsi="Consolas" w:cs="Consolas"/>
+          <w:color w:val="000000"/>
+          <w:sz w:val="20"/>
+          <w:szCs w:val="20"/>
+        </w:rPr>
+        <w:t>){</w:t>
+      </w:r>
+      <w:proofErr w:type="gramEnd"/>
+    </w:p>
+    <w:p>
+      <w:pPr>
+        <w:autoSpaceDE w:val="0"/>
+        <w:autoSpaceDN w:val="0"/>
+        <w:adjustRightInd w:val="0"/>
+        <w:spacing w:after="0" w:line="240" w:lineRule="auto"/>
+        <w:rPr>
+          <w:rFonts w:ascii="Consolas" w:hAnsi="Consolas" w:cs="Consolas"/>
+          <w:sz w:val="20"/>
+          <w:szCs w:val="20"/>
+        </w:rPr>
+      </w:pPr>
+      <w:r>
+        <w:rPr>
+          <w:rFonts w:ascii="Consolas" w:hAnsi="Consolas" w:cs="Consolas"/>
+          <w:color w:val="000000"/>
+          <w:sz w:val="20"/>
+          <w:szCs w:val="20"/>
+        </w:rPr>
+        <w:tab/>
+      </w:r>
+      <w:r>
+        <w:rPr>
+          <w:rFonts w:ascii="Consolas" w:hAnsi="Consolas" w:cs="Consolas"/>
+          <w:color w:val="000000"/>
+          <w:sz w:val="20"/>
+          <w:szCs w:val="20"/>
+        </w:rPr>
+        <w:tab/>
+      </w:r>
+      <w:r>
+        <w:rPr>
+          <w:rFonts w:ascii="Consolas" w:hAnsi="Consolas" w:cs="Consolas"/>
+          <w:color w:val="000000"/>
+          <w:sz w:val="20"/>
+          <w:szCs w:val="20"/>
+        </w:rPr>
+        <w:tab/>
+      </w:r>
+      <w:r>
+        <w:rPr>
+          <w:rFonts w:ascii="Consolas" w:hAnsi="Consolas" w:cs="Consolas"/>
+          <w:b/>
+          <w:bCs/>
+          <w:color w:val="972C78"/>
+          <w:sz w:val="20"/>
+          <w:szCs w:val="20"/>
+        </w:rPr>
+        <w:t>def</w:t>
+      </w:r>
+      <w:r>
+        <w:rPr>
+          <w:rFonts w:ascii="Consolas" w:hAnsi="Consolas" w:cs="Consolas"/>
+          <w:color w:val="000000"/>
+          <w:sz w:val="20"/>
+          <w:szCs w:val="20"/>
+        </w:rPr>
+        <w:t xml:space="preserve"> resetValue = </w:t>
+      </w:r>
+      <w:r>
+        <w:rPr>
+          <w:rFonts w:ascii="Consolas" w:hAnsi="Consolas" w:cs="Consolas"/>
+          <w:color w:val="0000C0"/>
+          <w:sz w:val="20"/>
+          <w:szCs w:val="20"/>
+        </w:rPr>
+        <w:t>resetChannel</w:t>
+      </w:r>
+      <w:r>
+        <w:rPr>
+          <w:rFonts w:ascii="Consolas" w:hAnsi="Consolas" w:cs="Consolas"/>
+          <w:color w:val="000000"/>
+          <w:sz w:val="20"/>
+          <w:szCs w:val="20"/>
+        </w:rPr>
+        <w:t>.read()</w:t>
+      </w:r>
+    </w:p>
+    <w:p>
+      <w:pPr>
+        <w:autoSpaceDE w:val="0"/>
+        <w:autoSpaceDN w:val="0"/>
+        <w:adjustRightInd w:val="0"/>
+        <w:spacing w:after="0" w:line="240" w:lineRule="auto"/>
+        <w:rPr>
+          <w:rFonts w:ascii="Consolas" w:hAnsi="Consolas" w:cs="Consolas"/>
+          <w:sz w:val="20"/>
+          <w:szCs w:val="20"/>
+        </w:rPr>
+      </w:pPr>
+      <w:r>
+        <w:rPr>
+          <w:rFonts w:ascii="Consolas" w:hAnsi="Consolas" w:cs="Consolas"/>
+          <w:color w:val="000000"/>
+          <w:sz w:val="20"/>
+          <w:szCs w:val="20"/>
+        </w:rPr>
+        <w:tab/>
+      </w:r>
+      <w:r>
+        <w:rPr>
+          <w:rFonts w:ascii="Consolas" w:hAnsi="Consolas" w:cs="Consolas"/>
+          <w:color w:val="000000"/>
+          <w:sz w:val="20"/>
+          <w:szCs w:val="20"/>
+        </w:rPr>
+        <w:tab/>
+      </w:r>
+      <w:r>
+        <w:rPr>
+          <w:rFonts w:ascii="Consolas" w:hAnsi="Consolas" w:cs="Consolas"/>
+          <w:color w:val="000000"/>
+          <w:sz w:val="20"/>
+          <w:szCs w:val="20"/>
+        </w:rPr>
+        <w:tab/>
+      </w:r>
+      <w:r>
+        <w:rPr>
+          <w:rFonts w:ascii="Consolas" w:hAnsi="Consolas" w:cs="Consolas"/>
+          <w:color w:val="0000C0"/>
+          <w:sz w:val="20"/>
+          <w:szCs w:val="20"/>
+        </w:rPr>
+        <w:t>inChannel</w:t>
+      </w:r>
+      <w:r>
+        <w:rPr>
+          <w:rFonts w:ascii="Consolas" w:hAnsi="Consolas" w:cs="Consolas"/>
+          <w:color w:val="000000"/>
+          <w:sz w:val="20"/>
+          <w:szCs w:val="20"/>
+        </w:rPr>
+        <w:t>.read()</w:t>
+      </w:r>
+    </w:p>
+    <w:p>
+      <w:pPr>
+        <w:autoSpaceDE w:val="0"/>
+        <w:autoSpaceDN w:val="0"/>
+        <w:adjustRightInd w:val="0"/>
+        <w:spacing w:after="0" w:line="240" w:lineRule="auto"/>
+        <w:rPr>
+          <w:rFonts w:ascii="Consolas" w:hAnsi="Consolas" w:cs="Consolas"/>
+          <w:sz w:val="20"/>
+          <w:szCs w:val="20"/>
+        </w:rPr>
+      </w:pPr>
+      <w:r>
+        <w:rPr>
+          <w:rFonts w:ascii="Consolas" w:hAnsi="Consolas" w:cs="Consolas"/>
+          <w:color w:val="000000"/>
+          <w:sz w:val="20"/>
+          <w:szCs w:val="20"/>
+        </w:rPr>
+        <w:tab/>
+      </w:r>
+      <w:r>
+        <w:rPr>
+          <w:rFonts w:ascii="Consolas" w:hAnsi="Consolas" w:cs="Consolas"/>
+          <w:color w:val="000000"/>
+          <w:sz w:val="20"/>
+          <w:szCs w:val="20"/>
+        </w:rPr>
+        <w:tab/>
+      </w:r>
+      <w:r>
+        <w:rPr>
+          <w:rFonts w:ascii="Consolas" w:hAnsi="Consolas" w:cs="Consolas"/>
+          <w:color w:val="000000"/>
+          <w:sz w:val="20"/>
+          <w:szCs w:val="20"/>
+        </w:rPr>
+        <w:tab/>
+      </w:r>
+      <w:r>
+        <w:rPr>
+          <w:rFonts w:ascii="Consolas" w:hAnsi="Consolas" w:cs="Consolas"/>
+          <w:color w:val="0000C0"/>
+          <w:sz w:val="20"/>
+          <w:szCs w:val="20"/>
+        </w:rPr>
+        <w:t>outChannel</w:t>
+      </w:r>
+      <w:r>
+        <w:rPr>
+          <w:rFonts w:ascii="Consolas" w:hAnsi="Consolas" w:cs="Consolas"/>
+          <w:color w:val="000000"/>
+          <w:sz w:val="20"/>
+          <w:szCs w:val="20"/>
+        </w:rPr>
+        <w:t xml:space="preserve">.write(resetValue + </w:t>
+      </w:r>
+      <w:r>
+        <w:rPr>
+          <w:rFonts w:ascii="Consolas" w:hAnsi="Consolas" w:cs="Consolas"/>
+          <w:color w:val="CD3200"/>
+          <w:sz w:val="20"/>
+          <w:szCs w:val="20"/>
+        </w:rPr>
+        <w:t>1</w:t>
+      </w:r>
+      <w:r>
+        <w:rPr>
+          <w:rFonts w:ascii="Consolas" w:hAnsi="Consolas" w:cs="Consolas"/>
+          <w:color w:val="000000"/>
+          <w:sz w:val="20"/>
+          <w:szCs w:val="20"/>
+        </w:rPr>
+        <w:t>)</w:t>
+      </w:r>
+    </w:p>
+    <w:p>
+      <w:pPr>
+        <w:autoSpaceDE w:val="0"/>
+        <w:autoSpaceDN w:val="0"/>
+        <w:adjustRightInd w:val="0"/>
+        <w:spacing w:after="0" w:line="240" w:lineRule="auto"/>
+        <w:rPr>
+          <w:rFonts w:ascii="Consolas" w:hAnsi="Consolas" w:cs="Consolas"/>
+          <w:sz w:val="20"/>
+          <w:szCs w:val="20"/>
+        </w:rPr>
+      </w:pPr>
+      <w:r>
+        <w:rPr>
+          <w:rFonts w:ascii="Consolas" w:hAnsi="Consolas" w:cs="Consolas"/>
+          <w:color w:val="000000"/>
+          <w:sz w:val="20"/>
+          <w:szCs w:val="20"/>
+        </w:rPr>
+        <w:tab/>
+      </w:r>
+      <w:r>
+        <w:rPr>
+          <w:rFonts w:ascii="Consolas" w:hAnsi="Consolas" w:cs="Consolas"/>
+          <w:color w:val="000000"/>
+          <w:sz w:val="20"/>
+          <w:szCs w:val="20"/>
+        </w:rPr>
+        <w:tab/>
+        <w:t>}</w:t>
+      </w:r>
+    </w:p>
+    <w:p>
+      <w:pPr>
+        <w:autoSpaceDE w:val="0"/>
+        <w:autoSpaceDN w:val="0"/>
+        <w:adjustRightInd w:val="0"/>
+        <w:spacing w:after="0" w:line="240" w:lineRule="auto"/>
+        <w:rPr>
+          <w:rFonts w:ascii="Consolas" w:hAnsi="Consolas" w:cs="Consolas"/>
+          <w:sz w:val="20"/>
+          <w:szCs w:val="20"/>
+        </w:rPr>
+      </w:pPr>
+      <w:r>
+        <w:rPr>
+          <w:rFonts w:ascii="Consolas" w:hAnsi="Consolas" w:cs="Consolas"/>
+          <w:color w:val="000000"/>
+          <w:sz w:val="20"/>
+          <w:szCs w:val="20"/>
+        </w:rPr>
+        <w:tab/>
+      </w:r>
+      <w:r>
+        <w:rPr>
+          <w:rFonts w:ascii="Consolas" w:hAnsi="Consolas" w:cs="Consolas"/>
+          <w:color w:val="000000"/>
+          <w:sz w:val="20"/>
+          <w:szCs w:val="20"/>
+        </w:rPr>
+        <w:tab/>
+      </w:r>
+      <w:r>
+        <w:rPr>
+          <w:rFonts w:ascii="Consolas" w:hAnsi="Consolas" w:cs="Consolas"/>
+          <w:b/>
+          <w:bCs/>
+          <w:color w:val="972C78"/>
+          <w:sz w:val="20"/>
+          <w:szCs w:val="20"/>
+        </w:rPr>
+        <w:t>else</w:t>
+      </w:r>
+      <w:r>
+        <w:rPr>
+          <w:rFonts w:ascii="Consolas" w:hAnsi="Consolas" w:cs="Consolas"/>
+          <w:color w:val="000000"/>
+          <w:sz w:val="20"/>
+          <w:szCs w:val="20"/>
+        </w:rPr>
+        <w:t xml:space="preserve"> {</w:t>
+      </w:r>
+    </w:p>
+    <w:p>
+      <w:pPr>
+        <w:autoSpaceDE w:val="0"/>
+        <w:autoSpaceDN w:val="0"/>
+        <w:adjustRightInd w:val="0"/>
+        <w:spacing w:after="0" w:line="240" w:lineRule="auto"/>
+        <w:rPr>
+          <w:rFonts w:ascii="Consolas" w:hAnsi="Consolas" w:cs="Consolas"/>
+          <w:sz w:val="20"/>
+          <w:szCs w:val="20"/>
+        </w:rPr>
+      </w:pPr>
+      <w:r>
+        <w:rPr>
+          <w:rFonts w:ascii="Consolas" w:hAnsi="Consolas" w:cs="Consolas"/>
+          <w:color w:val="000000"/>
+          <w:sz w:val="20"/>
+          <w:szCs w:val="20"/>
+        </w:rPr>
+        <w:tab/>
+      </w:r>
+      <w:r>
+        <w:rPr>
+          <w:rFonts w:ascii="Consolas" w:hAnsi="Consolas" w:cs="Consolas"/>
+          <w:color w:val="000000"/>
+          <w:sz w:val="20"/>
+          <w:szCs w:val="20"/>
+        </w:rPr>
+        <w:tab/>
+      </w:r>
+      <w:r>
+        <w:rPr>
+          <w:rFonts w:ascii="Consolas" w:hAnsi="Consolas" w:cs="Consolas"/>
+          <w:color w:val="000000"/>
+          <w:sz w:val="20"/>
+          <w:szCs w:val="20"/>
+        </w:rPr>
+        <w:tab/>
+      </w:r>
+      <w:r>
+        <w:rPr>
+          <w:rFonts w:ascii="Consolas" w:hAnsi="Consolas" w:cs="Consolas"/>
+          <w:b/>
+          <w:bCs/>
+          <w:color w:val="972C78"/>
+          <w:sz w:val="20"/>
+          <w:szCs w:val="20"/>
+        </w:rPr>
+        <w:t>def</w:t>
+      </w:r>
+      <w:r>
+        <w:rPr>
+          <w:rFonts w:ascii="Consolas" w:hAnsi="Consolas" w:cs="Consolas"/>
+          <w:color w:val="000000"/>
+          <w:sz w:val="20"/>
+          <w:szCs w:val="20"/>
+        </w:rPr>
+        <w:t xml:space="preserve"> inputValue</w:t>
       </w:r>
       <w:bookmarkStart w:id="0" w:name="_GoBack"/>
       <w:bookmarkEnd w:id="0"/>
       <w:r>
-        <w:t>rint, which is not really appropriate for this sort of task.</w:t>
+        <w:rPr>
+          <w:rFonts w:ascii="Consolas" w:hAnsi="Consolas" w:cs="Consolas"/>
+          <w:color w:val="000000"/>
+          <w:sz w:val="20"/>
+          <w:szCs w:val="20"/>
+        </w:rPr>
+        <w:t xml:space="preserve"> = </w:t>
+      </w:r>
+      <w:r>
+        <w:rPr>
+          <w:rFonts w:ascii="Consolas" w:hAnsi="Consolas" w:cs="Consolas"/>
+          <w:color w:val="0000C0"/>
+          <w:sz w:val="20"/>
+          <w:szCs w:val="20"/>
+        </w:rPr>
+        <w:t>inChannel</w:t>
+      </w:r>
+      <w:r>
+        <w:rPr>
+          <w:rFonts w:ascii="Consolas" w:hAnsi="Consolas" w:cs="Consolas"/>
+          <w:color w:val="000000"/>
+          <w:sz w:val="20"/>
+          <w:szCs w:val="20"/>
+        </w:rPr>
+        <w:t>.read()</w:t>
+      </w:r>
+    </w:p>
+    <w:p>
+      <w:pPr>
+        <w:autoSpaceDE w:val="0"/>
+        <w:autoSpaceDN w:val="0"/>
+        <w:adjustRightInd w:val="0"/>
+        <w:spacing w:after="0" w:line="240" w:lineRule="auto"/>
+        <w:rPr>
+          <w:rFonts w:ascii="Consolas" w:hAnsi="Consolas" w:cs="Consolas"/>
+          <w:sz w:val="20"/>
+          <w:szCs w:val="20"/>
+        </w:rPr>
+      </w:pPr>
+      <w:r>
+        <w:rPr>
+          <w:rFonts w:ascii="Consolas" w:hAnsi="Consolas" w:cs="Consolas"/>
+          <w:color w:val="000000"/>
+          <w:sz w:val="20"/>
+          <w:szCs w:val="20"/>
+        </w:rPr>
+        <w:tab/>
+      </w:r>
+      <w:r>
+        <w:rPr>
+          <w:rFonts w:ascii="Consolas" w:hAnsi="Consolas" w:cs="Consolas"/>
+          <w:color w:val="000000"/>
+          <w:sz w:val="20"/>
+          <w:szCs w:val="20"/>
+        </w:rPr>
+        <w:tab/>
+      </w:r>
+      <w:r>
+        <w:rPr>
+          <w:rFonts w:ascii="Consolas" w:hAnsi="Consolas" w:cs="Consolas"/>
+          <w:color w:val="000000"/>
+          <w:sz w:val="20"/>
+          <w:szCs w:val="20"/>
+        </w:rPr>
+        <w:tab/>
+      </w:r>
+      <w:r>
+        <w:rPr>
+          <w:rFonts w:ascii="Consolas" w:hAnsi="Consolas" w:cs="Consolas"/>
+          <w:color w:val="0000C0"/>
+          <w:sz w:val="20"/>
+          <w:szCs w:val="20"/>
+        </w:rPr>
+        <w:t>outChannel</w:t>
+      </w:r>
+      <w:r>
+        <w:rPr>
+          <w:rFonts w:ascii="Consolas" w:hAnsi="Consolas" w:cs="Consolas"/>
+          <w:color w:val="000000"/>
+          <w:sz w:val="20"/>
+          <w:szCs w:val="20"/>
+        </w:rPr>
+        <w:t xml:space="preserve">.write(inputValue + </w:t>
+      </w:r>
+      <w:r>
+        <w:rPr>
+          <w:rFonts w:ascii="Consolas" w:hAnsi="Consolas" w:cs="Consolas"/>
+          <w:color w:val="CD3200"/>
+          <w:sz w:val="20"/>
+          <w:szCs w:val="20"/>
+        </w:rPr>
+        <w:t>1</w:t>
+      </w:r>
+      <w:r>
+        <w:rPr>
+          <w:rFonts w:ascii="Consolas" w:hAnsi="Consolas" w:cs="Consolas"/>
+          <w:color w:val="000000"/>
+          <w:sz w:val="20"/>
+          <w:szCs w:val="20"/>
+        </w:rPr>
+        <w:t>)</w:t>
+      </w:r>
+    </w:p>
+    <w:p>
+      <w:pPr>
+        <w:rPr>
+          <w:rFonts w:ascii="Consolas" w:hAnsi="Consolas" w:cs="Consolas"/>
+          <w:color w:val="000000"/>
+          <w:sz w:val="20"/>
+          <w:szCs w:val="20"/>
+        </w:rPr>
+      </w:pPr>
+      <w:r>
+        <w:rPr>
+          <w:rFonts w:ascii="Consolas" w:hAnsi="Consolas" w:cs="Consolas"/>
+          <w:color w:val="000000"/>
+          <w:sz w:val="20"/>
+          <w:szCs w:val="20"/>
+        </w:rPr>
+        <w:tab/>
+      </w:r>
+      <w:r>
+        <w:rPr>
+          <w:rFonts w:ascii="Consolas" w:hAnsi="Consolas" w:cs="Consolas"/>
+          <w:color w:val="000000"/>
+          <w:sz w:val="20"/>
+          <w:szCs w:val="20"/>
+        </w:rPr>
+        <w:tab/>
+        <w:t>}</w:t>
+      </w:r>
+    </w:p>
+    <w:p>
+      <w:pPr>
+        <w:rPr>
+          <w:rFonts w:ascii="Consolas" w:hAnsi="Consolas" w:cs="Consolas"/>
+          <w:color w:val="000000"/>
+          <w:sz w:val="20"/>
+          <w:szCs w:val="20"/>
+        </w:rPr>
+      </w:pPr>
+    </w:p>
+    <w:p>
+      <w:pPr>
+        <w:rPr>
+          <w:rFonts w:cs="Consolas"/>
+          <w:b/>
+          <w:color w:val="000000"/>
+          <w:sz w:val="24"/>
+          <w:szCs w:val="20"/>
+        </w:rPr>
+      </w:pPr>
+      <w:r>
+        <w:rPr>
+          <w:rFonts w:cs="Consolas"/>
+          <w:b/>
+          <w:color w:val="000000"/>
+          <w:sz w:val="24"/>
+          <w:szCs w:val="20"/>
+        </w:rPr>
+        <w:lastRenderedPageBreak/>
+        <w:t>Reset</w:t>
+      </w:r>
+      <w:r>
+        <w:rPr>
+          <w:rFonts w:cs="Consolas"/>
+          <w:b/>
+          <w:color w:val="000000"/>
+          <w:sz w:val="24"/>
+          <w:szCs w:val="20"/>
+        </w:rPr>
+        <w:t>Numbers</w:t>
+      </w:r>
+      <w:r>
+        <w:rPr>
+          <w:rFonts w:cs="Consolas"/>
+          <w:b/>
+          <w:color w:val="000000"/>
+          <w:sz w:val="24"/>
+          <w:szCs w:val="20"/>
+        </w:rPr>
+        <w:t>.groovy</w:t>
+      </w:r>
+    </w:p>
+    <w:p>
+      <w:pPr>
+        <w:autoSpaceDE w:val="0"/>
+        <w:autoSpaceDN w:val="0"/>
+        <w:adjustRightInd w:val="0"/>
+        <w:spacing w:after="0" w:line="240" w:lineRule="auto"/>
+        <w:rPr>
+          <w:rFonts w:ascii="Consolas" w:hAnsi="Consolas" w:cs="Consolas"/>
+          <w:sz w:val="20"/>
+          <w:szCs w:val="20"/>
+        </w:rPr>
+      </w:pPr>
+      <w:r>
+        <w:rPr>
+          <w:rFonts w:ascii="Consolas" w:hAnsi="Consolas" w:cs="Consolas"/>
+          <w:color w:val="000000"/>
+          <w:sz w:val="20"/>
+          <w:szCs w:val="20"/>
+        </w:rPr>
+        <w:t xml:space="preserve">    </w:t>
+      </w:r>
+      <w:r>
+        <w:rPr>
+          <w:rFonts w:ascii="Consolas" w:hAnsi="Consolas" w:cs="Consolas"/>
+          <w:b/>
+          <w:bCs/>
+          <w:color w:val="972C78"/>
+          <w:sz w:val="20"/>
+          <w:szCs w:val="20"/>
+        </w:rPr>
+        <w:t>def</w:t>
+      </w:r>
+      <w:r>
+        <w:rPr>
+          <w:rFonts w:ascii="Consolas" w:hAnsi="Consolas" w:cs="Consolas"/>
+          <w:color w:val="000000"/>
+          <w:sz w:val="20"/>
+          <w:szCs w:val="20"/>
+        </w:rPr>
+        <w:t xml:space="preserve"> testList = [ </w:t>
+      </w:r>
+      <w:r>
+        <w:rPr>
+          <w:rFonts w:ascii="Consolas" w:hAnsi="Consolas" w:cs="Consolas"/>
+          <w:b/>
+          <w:bCs/>
+          <w:color w:val="972C78"/>
+          <w:sz w:val="20"/>
+          <w:szCs w:val="20"/>
+        </w:rPr>
+        <w:t>new</w:t>
+      </w:r>
+      <w:r>
+        <w:rPr>
+          <w:rFonts w:ascii="Consolas" w:hAnsi="Consolas" w:cs="Consolas"/>
+          <w:color w:val="000000"/>
+          <w:sz w:val="20"/>
+          <w:szCs w:val="20"/>
+        </w:rPr>
+        <w:t xml:space="preserve"> GPrefix </w:t>
+      </w:r>
+      <w:proofErr w:type="gramStart"/>
+      <w:r>
+        <w:rPr>
+          <w:rFonts w:ascii="Consolas" w:hAnsi="Consolas" w:cs="Consolas"/>
+          <w:color w:val="000000"/>
+          <w:sz w:val="20"/>
+          <w:szCs w:val="20"/>
+        </w:rPr>
+        <w:t xml:space="preserve">( </w:t>
+      </w:r>
+      <w:r>
+        <w:rPr>
+          <w:rFonts w:ascii="Consolas" w:hAnsi="Consolas" w:cs="Consolas"/>
+          <w:color w:val="0000C0"/>
+          <w:sz w:val="20"/>
+          <w:szCs w:val="20"/>
+        </w:rPr>
+        <w:t>prefixValue</w:t>
+      </w:r>
+      <w:proofErr w:type="gramEnd"/>
+      <w:r>
+        <w:rPr>
+          <w:rFonts w:ascii="Consolas" w:hAnsi="Consolas" w:cs="Consolas"/>
+          <w:color w:val="000000"/>
+          <w:sz w:val="20"/>
+          <w:szCs w:val="20"/>
+        </w:rPr>
+        <w:t xml:space="preserve">: </w:t>
+      </w:r>
+      <w:r>
+        <w:rPr>
+          <w:rFonts w:ascii="Consolas" w:hAnsi="Consolas" w:cs="Consolas"/>
+          <w:color w:val="0000C0"/>
+          <w:sz w:val="20"/>
+          <w:szCs w:val="20"/>
+        </w:rPr>
+        <w:t>initialValue</w:t>
+      </w:r>
+      <w:r>
+        <w:rPr>
+          <w:rFonts w:ascii="Consolas" w:hAnsi="Consolas" w:cs="Consolas"/>
+          <w:color w:val="000000"/>
+          <w:sz w:val="20"/>
+          <w:szCs w:val="20"/>
+        </w:rPr>
+        <w:t xml:space="preserve">, </w:t>
+      </w:r>
+    </w:p>
+    <w:p>
+      <w:pPr>
+        <w:autoSpaceDE w:val="0"/>
+        <w:autoSpaceDN w:val="0"/>
+        <w:adjustRightInd w:val="0"/>
+        <w:spacing w:after="0" w:line="240" w:lineRule="auto"/>
+        <w:rPr>
+          <w:rFonts w:ascii="Consolas" w:hAnsi="Consolas" w:cs="Consolas"/>
+          <w:sz w:val="20"/>
+          <w:szCs w:val="20"/>
+        </w:rPr>
+      </w:pPr>
+      <w:r>
+        <w:rPr>
+          <w:rFonts w:ascii="Consolas" w:hAnsi="Consolas" w:cs="Consolas"/>
+          <w:color w:val="000000"/>
+          <w:sz w:val="20"/>
+          <w:szCs w:val="20"/>
+        </w:rPr>
+        <w:t xml:space="preserve">                                   </w:t>
+      </w:r>
+      <w:r>
+        <w:rPr>
+          <w:rFonts w:ascii="Consolas" w:hAnsi="Consolas" w:cs="Consolas"/>
+          <w:color w:val="0000C0"/>
+          <w:sz w:val="20"/>
+          <w:szCs w:val="20"/>
+        </w:rPr>
+        <w:t>outChannel</w:t>
+      </w:r>
+      <w:r>
+        <w:rPr>
+          <w:rFonts w:ascii="Consolas" w:hAnsi="Consolas" w:cs="Consolas"/>
+          <w:color w:val="000000"/>
+          <w:sz w:val="20"/>
+          <w:szCs w:val="20"/>
+        </w:rPr>
+        <w:t xml:space="preserve">: a.out(), </w:t>
+      </w:r>
+    </w:p>
+    <w:p>
+      <w:pPr>
+        <w:autoSpaceDE w:val="0"/>
+        <w:autoSpaceDN w:val="0"/>
+        <w:adjustRightInd w:val="0"/>
+        <w:spacing w:after="0" w:line="240" w:lineRule="auto"/>
+        <w:rPr>
+          <w:rFonts w:ascii="Consolas" w:hAnsi="Consolas" w:cs="Consolas"/>
+          <w:sz w:val="20"/>
+          <w:szCs w:val="20"/>
+        </w:rPr>
+      </w:pPr>
+      <w:r>
+        <w:rPr>
+          <w:rFonts w:ascii="Consolas" w:hAnsi="Consolas" w:cs="Consolas"/>
+          <w:color w:val="000000"/>
+          <w:sz w:val="20"/>
+          <w:szCs w:val="20"/>
+        </w:rPr>
+        <w:t xml:space="preserve">                                   </w:t>
+      </w:r>
+      <w:r>
+        <w:rPr>
+          <w:rFonts w:ascii="Consolas" w:hAnsi="Consolas" w:cs="Consolas"/>
+          <w:color w:val="0000C0"/>
+          <w:sz w:val="20"/>
+          <w:szCs w:val="20"/>
+        </w:rPr>
+        <w:t>inChannel</w:t>
+      </w:r>
+      <w:r>
+        <w:rPr>
+          <w:rFonts w:ascii="Consolas" w:hAnsi="Consolas" w:cs="Consolas"/>
+          <w:color w:val="000000"/>
+          <w:sz w:val="20"/>
+          <w:szCs w:val="20"/>
+        </w:rPr>
+        <w:t>: c.</w:t>
+      </w:r>
+      <w:proofErr w:type="gramStart"/>
+      <w:r>
+        <w:rPr>
+          <w:rFonts w:ascii="Consolas" w:hAnsi="Consolas" w:cs="Consolas"/>
+          <w:b/>
+          <w:bCs/>
+          <w:color w:val="000000"/>
+          <w:sz w:val="20"/>
+          <w:szCs w:val="20"/>
+        </w:rPr>
+        <w:t>in</w:t>
+      </w:r>
+      <w:r>
+        <w:rPr>
+          <w:rFonts w:ascii="Consolas" w:hAnsi="Consolas" w:cs="Consolas"/>
+          <w:color w:val="000000"/>
+          <w:sz w:val="20"/>
+          <w:szCs w:val="20"/>
+        </w:rPr>
+        <w:t>(</w:t>
+      </w:r>
+      <w:proofErr w:type="gramEnd"/>
+      <w:r>
+        <w:rPr>
+          <w:rFonts w:ascii="Consolas" w:hAnsi="Consolas" w:cs="Consolas"/>
+          <w:color w:val="000000"/>
+          <w:sz w:val="20"/>
+          <w:szCs w:val="20"/>
+        </w:rPr>
+        <w:t>) ),</w:t>
+      </w:r>
+    </w:p>
+    <w:p>
+      <w:pPr>
+        <w:autoSpaceDE w:val="0"/>
+        <w:autoSpaceDN w:val="0"/>
+        <w:adjustRightInd w:val="0"/>
+        <w:spacing w:after="0" w:line="240" w:lineRule="auto"/>
+        <w:rPr>
+          <w:rFonts w:ascii="Consolas" w:hAnsi="Consolas" w:cs="Consolas"/>
+          <w:sz w:val="20"/>
+          <w:szCs w:val="20"/>
+        </w:rPr>
+      </w:pPr>
+      <w:r>
+        <w:rPr>
+          <w:rFonts w:ascii="Consolas" w:hAnsi="Consolas" w:cs="Consolas"/>
+          <w:color w:val="000000"/>
+          <w:sz w:val="20"/>
+          <w:szCs w:val="20"/>
+        </w:rPr>
+        <w:t xml:space="preserve">                     </w:t>
+      </w:r>
+      <w:r>
+        <w:rPr>
+          <w:rFonts w:ascii="Consolas" w:hAnsi="Consolas" w:cs="Consolas"/>
+          <w:b/>
+          <w:bCs/>
+          <w:color w:val="972C78"/>
+          <w:sz w:val="20"/>
+          <w:szCs w:val="20"/>
+        </w:rPr>
+        <w:t>new</w:t>
+      </w:r>
+      <w:r>
+        <w:rPr>
+          <w:rFonts w:ascii="Consolas" w:hAnsi="Consolas" w:cs="Consolas"/>
+          <w:color w:val="000000"/>
+          <w:sz w:val="20"/>
+          <w:szCs w:val="20"/>
+        </w:rPr>
+        <w:t xml:space="preserve"> GPCopy </w:t>
+      </w:r>
+      <w:proofErr w:type="gramStart"/>
+      <w:r>
+        <w:rPr>
+          <w:rFonts w:ascii="Consolas" w:hAnsi="Consolas" w:cs="Consolas"/>
+          <w:color w:val="000000"/>
+          <w:sz w:val="20"/>
+          <w:szCs w:val="20"/>
+        </w:rPr>
+        <w:t xml:space="preserve">( </w:t>
+      </w:r>
+      <w:r>
+        <w:rPr>
+          <w:rFonts w:ascii="Consolas" w:hAnsi="Consolas" w:cs="Consolas"/>
+          <w:color w:val="0000C0"/>
+          <w:sz w:val="20"/>
+          <w:szCs w:val="20"/>
+        </w:rPr>
+        <w:t>inChannel</w:t>
+      </w:r>
+      <w:proofErr w:type="gramEnd"/>
+      <w:r>
+        <w:rPr>
+          <w:rFonts w:ascii="Consolas" w:hAnsi="Consolas" w:cs="Consolas"/>
+          <w:color w:val="000000"/>
+          <w:sz w:val="20"/>
+          <w:szCs w:val="20"/>
+        </w:rPr>
+        <w:t>: a.</w:t>
+      </w:r>
+      <w:r>
+        <w:rPr>
+          <w:rFonts w:ascii="Consolas" w:hAnsi="Consolas" w:cs="Consolas"/>
+          <w:b/>
+          <w:bCs/>
+          <w:color w:val="000000"/>
+          <w:sz w:val="20"/>
+          <w:szCs w:val="20"/>
+        </w:rPr>
+        <w:t>in</w:t>
+      </w:r>
+      <w:r>
+        <w:rPr>
+          <w:rFonts w:ascii="Consolas" w:hAnsi="Consolas" w:cs="Consolas"/>
+          <w:color w:val="000000"/>
+          <w:sz w:val="20"/>
+          <w:szCs w:val="20"/>
+        </w:rPr>
+        <w:t xml:space="preserve">(), </w:t>
+      </w:r>
+    </w:p>
+    <w:p>
+      <w:pPr>
+        <w:autoSpaceDE w:val="0"/>
+        <w:autoSpaceDN w:val="0"/>
+        <w:adjustRightInd w:val="0"/>
+        <w:spacing w:after="0" w:line="240" w:lineRule="auto"/>
+        <w:rPr>
+          <w:rFonts w:ascii="Consolas" w:hAnsi="Consolas" w:cs="Consolas"/>
+          <w:sz w:val="20"/>
+          <w:szCs w:val="20"/>
+        </w:rPr>
+      </w:pPr>
+      <w:r>
+        <w:rPr>
+          <w:rFonts w:ascii="Consolas" w:hAnsi="Consolas" w:cs="Consolas"/>
+          <w:color w:val="000000"/>
+          <w:sz w:val="20"/>
+          <w:szCs w:val="20"/>
+        </w:rPr>
+        <w:t xml:space="preserve">                            </w:t>
+      </w:r>
+      <w:r>
+        <w:rPr>
+          <w:rFonts w:ascii="Consolas" w:hAnsi="Consolas" w:cs="Consolas"/>
+          <w:color w:val="000000"/>
+          <w:sz w:val="20"/>
+          <w:szCs w:val="20"/>
+        </w:rPr>
+        <w:tab/>
+        <w:t xml:space="preserve">  </w:t>
+      </w:r>
+      <w:r>
+        <w:rPr>
+          <w:rFonts w:ascii="Consolas" w:hAnsi="Consolas" w:cs="Consolas"/>
+          <w:color w:val="0000C0"/>
+          <w:sz w:val="20"/>
+          <w:szCs w:val="20"/>
+        </w:rPr>
+        <w:t>outChannel0</w:t>
+      </w:r>
+      <w:r>
+        <w:rPr>
+          <w:rFonts w:ascii="Consolas" w:hAnsi="Consolas" w:cs="Consolas"/>
+          <w:color w:val="000000"/>
+          <w:sz w:val="20"/>
+          <w:szCs w:val="20"/>
+        </w:rPr>
+        <w:t xml:space="preserve">: </w:t>
+      </w:r>
+      <w:r>
+        <w:rPr>
+          <w:rFonts w:ascii="Consolas" w:hAnsi="Consolas" w:cs="Consolas"/>
+          <w:color w:val="0000C0"/>
+          <w:sz w:val="20"/>
+          <w:szCs w:val="20"/>
+        </w:rPr>
+        <w:t>outChannel</w:t>
+      </w:r>
+      <w:r>
+        <w:rPr>
+          <w:rFonts w:ascii="Consolas" w:hAnsi="Consolas" w:cs="Consolas"/>
+          <w:color w:val="000000"/>
+          <w:sz w:val="20"/>
+          <w:szCs w:val="20"/>
+        </w:rPr>
+        <w:t xml:space="preserve">, </w:t>
+      </w:r>
+    </w:p>
+    <w:p>
+      <w:pPr>
+        <w:autoSpaceDE w:val="0"/>
+        <w:autoSpaceDN w:val="0"/>
+        <w:adjustRightInd w:val="0"/>
+        <w:spacing w:after="0" w:line="240" w:lineRule="auto"/>
+        <w:rPr>
+          <w:rFonts w:ascii="Consolas" w:hAnsi="Consolas" w:cs="Consolas"/>
+          <w:sz w:val="20"/>
+          <w:szCs w:val="20"/>
+        </w:rPr>
+      </w:pPr>
+      <w:r>
+        <w:rPr>
+          <w:rFonts w:ascii="Consolas" w:hAnsi="Consolas" w:cs="Consolas"/>
+          <w:color w:val="000000"/>
+          <w:sz w:val="20"/>
+          <w:szCs w:val="20"/>
+        </w:rPr>
+        <w:t xml:space="preserve">                            </w:t>
+      </w:r>
+      <w:r>
+        <w:rPr>
+          <w:rFonts w:ascii="Consolas" w:hAnsi="Consolas" w:cs="Consolas"/>
+          <w:color w:val="000000"/>
+          <w:sz w:val="20"/>
+          <w:szCs w:val="20"/>
+        </w:rPr>
+        <w:tab/>
+        <w:t xml:space="preserve">  </w:t>
+      </w:r>
+      <w:r>
+        <w:rPr>
+          <w:rFonts w:ascii="Consolas" w:hAnsi="Consolas" w:cs="Consolas"/>
+          <w:color w:val="0000C0"/>
+          <w:sz w:val="20"/>
+          <w:szCs w:val="20"/>
+        </w:rPr>
+        <w:t>outChannel1</w:t>
+      </w:r>
+      <w:r>
+        <w:rPr>
+          <w:rFonts w:ascii="Consolas" w:hAnsi="Consolas" w:cs="Consolas"/>
+          <w:color w:val="000000"/>
+          <w:sz w:val="20"/>
+          <w:szCs w:val="20"/>
+        </w:rPr>
+        <w:t xml:space="preserve">: </w:t>
+      </w:r>
+      <w:proofErr w:type="gramStart"/>
+      <w:r>
+        <w:rPr>
+          <w:rFonts w:ascii="Consolas" w:hAnsi="Consolas" w:cs="Consolas"/>
+          <w:color w:val="000000"/>
+          <w:sz w:val="20"/>
+          <w:szCs w:val="20"/>
+        </w:rPr>
+        <w:t>b.out(</w:t>
+      </w:r>
+      <w:proofErr w:type="gramEnd"/>
+      <w:r>
+        <w:rPr>
+          <w:rFonts w:ascii="Consolas" w:hAnsi="Consolas" w:cs="Consolas"/>
+          <w:color w:val="000000"/>
+          <w:sz w:val="20"/>
+          <w:szCs w:val="20"/>
+        </w:rPr>
+        <w:t>) ),</w:t>
+      </w:r>
+    </w:p>
+    <w:p>
+      <w:pPr>
+        <w:autoSpaceDE w:val="0"/>
+        <w:autoSpaceDN w:val="0"/>
+        <w:adjustRightInd w:val="0"/>
+        <w:spacing w:after="0" w:line="240" w:lineRule="auto"/>
+        <w:rPr>
+          <w:rFonts w:ascii="Consolas" w:hAnsi="Consolas" w:cs="Consolas"/>
+          <w:sz w:val="20"/>
+          <w:szCs w:val="20"/>
+        </w:rPr>
+      </w:pPr>
+      <w:r>
+        <w:rPr>
+          <w:rFonts w:ascii="Consolas" w:hAnsi="Consolas" w:cs="Consolas"/>
+          <w:color w:val="000000"/>
+          <w:sz w:val="20"/>
+          <w:szCs w:val="20"/>
+        </w:rPr>
+        <w:tab/>
+      </w:r>
+      <w:r>
+        <w:rPr>
+          <w:rFonts w:ascii="Consolas" w:hAnsi="Consolas" w:cs="Consolas"/>
+          <w:color w:val="000000"/>
+          <w:sz w:val="20"/>
+          <w:szCs w:val="20"/>
+        </w:rPr>
+        <w:tab/>
+      </w:r>
+      <w:r>
+        <w:rPr>
+          <w:rFonts w:ascii="Consolas" w:hAnsi="Consolas" w:cs="Consolas"/>
+          <w:color w:val="000000"/>
+          <w:sz w:val="20"/>
+          <w:szCs w:val="20"/>
+        </w:rPr>
+        <w:tab/>
+      </w:r>
+      <w:r>
+        <w:rPr>
+          <w:rFonts w:ascii="Consolas" w:hAnsi="Consolas" w:cs="Consolas"/>
+          <w:color w:val="000000"/>
+          <w:sz w:val="20"/>
+          <w:szCs w:val="20"/>
+        </w:rPr>
+        <w:tab/>
+      </w:r>
+      <w:r>
+        <w:rPr>
+          <w:rFonts w:ascii="Consolas" w:hAnsi="Consolas" w:cs="Consolas"/>
+          <w:color w:val="000000"/>
+          <w:sz w:val="20"/>
+          <w:szCs w:val="20"/>
+        </w:rPr>
+        <w:tab/>
+        <w:t xml:space="preserve"> </w:t>
+      </w:r>
+      <w:r>
+        <w:rPr>
+          <w:rFonts w:ascii="Consolas" w:hAnsi="Consolas" w:cs="Consolas"/>
+          <w:color w:val="3F7F5F"/>
+          <w:sz w:val="20"/>
+          <w:szCs w:val="20"/>
+        </w:rPr>
+        <w:t>// requires a constructor for ResetSuccessor</w:t>
+      </w:r>
+    </w:p>
+    <w:p>
+      <w:pPr>
+        <w:autoSpaceDE w:val="0"/>
+        <w:autoSpaceDN w:val="0"/>
+        <w:adjustRightInd w:val="0"/>
+        <w:spacing w:after="0" w:line="240" w:lineRule="auto"/>
+        <w:rPr>
+          <w:rFonts w:ascii="Consolas" w:hAnsi="Consolas" w:cs="Consolas"/>
+          <w:sz w:val="20"/>
+          <w:szCs w:val="20"/>
+        </w:rPr>
+      </w:pPr>
+      <w:r>
+        <w:rPr>
+          <w:rFonts w:ascii="Consolas" w:hAnsi="Consolas" w:cs="Consolas"/>
+          <w:color w:val="000000"/>
+          <w:sz w:val="20"/>
+          <w:szCs w:val="20"/>
+        </w:rPr>
+        <w:tab/>
+      </w:r>
+      <w:r>
+        <w:rPr>
+          <w:rFonts w:ascii="Consolas" w:hAnsi="Consolas" w:cs="Consolas"/>
+          <w:color w:val="000000"/>
+          <w:sz w:val="20"/>
+          <w:szCs w:val="20"/>
+        </w:rPr>
+        <w:tab/>
+      </w:r>
+      <w:r>
+        <w:rPr>
+          <w:rFonts w:ascii="Consolas" w:hAnsi="Consolas" w:cs="Consolas"/>
+          <w:color w:val="000000"/>
+          <w:sz w:val="20"/>
+          <w:szCs w:val="20"/>
+        </w:rPr>
+        <w:tab/>
+        <w:t xml:space="preserve"> </w:t>
+      </w:r>
+      <w:r>
+        <w:rPr>
+          <w:rFonts w:ascii="Consolas" w:hAnsi="Consolas" w:cs="Consolas"/>
+          <w:b/>
+          <w:bCs/>
+          <w:color w:val="972C78"/>
+          <w:sz w:val="20"/>
+          <w:szCs w:val="20"/>
+        </w:rPr>
+        <w:t>new</w:t>
+      </w:r>
+      <w:r>
+        <w:rPr>
+          <w:rFonts w:ascii="Consolas" w:hAnsi="Consolas" w:cs="Consolas"/>
+          <w:color w:val="000000"/>
+          <w:sz w:val="20"/>
+          <w:szCs w:val="20"/>
+        </w:rPr>
+        <w:t xml:space="preserve"> ResetSuccessor </w:t>
+      </w:r>
+      <w:proofErr w:type="gramStart"/>
+      <w:r>
+        <w:rPr>
+          <w:rFonts w:ascii="Consolas" w:hAnsi="Consolas" w:cs="Consolas"/>
+          <w:color w:val="000000"/>
+          <w:sz w:val="20"/>
+          <w:szCs w:val="20"/>
+        </w:rPr>
+        <w:t xml:space="preserve">( </w:t>
+      </w:r>
+      <w:r>
+        <w:rPr>
+          <w:rFonts w:ascii="Consolas" w:hAnsi="Consolas" w:cs="Consolas"/>
+          <w:color w:val="0000C0"/>
+          <w:sz w:val="20"/>
+          <w:szCs w:val="20"/>
+        </w:rPr>
+        <w:t>inChannel</w:t>
+      </w:r>
+      <w:proofErr w:type="gramEnd"/>
+      <w:r>
+        <w:rPr>
+          <w:rFonts w:ascii="Consolas" w:hAnsi="Consolas" w:cs="Consolas"/>
+          <w:color w:val="000000"/>
+          <w:sz w:val="20"/>
+          <w:szCs w:val="20"/>
+        </w:rPr>
+        <w:t>: b.</w:t>
+      </w:r>
+      <w:r>
+        <w:rPr>
+          <w:rFonts w:ascii="Consolas" w:hAnsi="Consolas" w:cs="Consolas"/>
+          <w:b/>
+          <w:bCs/>
+          <w:color w:val="000000"/>
+          <w:sz w:val="20"/>
+          <w:szCs w:val="20"/>
+        </w:rPr>
+        <w:t>in</w:t>
+      </w:r>
+      <w:r>
+        <w:rPr>
+          <w:rFonts w:ascii="Consolas" w:hAnsi="Consolas" w:cs="Consolas"/>
+          <w:color w:val="000000"/>
+          <w:sz w:val="20"/>
+          <w:szCs w:val="20"/>
+        </w:rPr>
+        <w:t>(),</w:t>
+      </w:r>
+    </w:p>
+    <w:p>
+      <w:pPr>
+        <w:autoSpaceDE w:val="0"/>
+        <w:autoSpaceDN w:val="0"/>
+        <w:adjustRightInd w:val="0"/>
+        <w:spacing w:after="0" w:line="240" w:lineRule="auto"/>
+        <w:ind w:left="3600" w:firstLine="720"/>
+        <w:rPr>
+          <w:rFonts w:ascii="Consolas" w:hAnsi="Consolas" w:cs="Consolas"/>
+          <w:sz w:val="20"/>
+          <w:szCs w:val="20"/>
+        </w:rPr>
+      </w:pPr>
+      <w:r>
+        <w:rPr>
+          <w:rFonts w:ascii="Consolas" w:hAnsi="Consolas" w:cs="Consolas"/>
+          <w:color w:val="0000C0"/>
+          <w:sz w:val="20"/>
+          <w:szCs w:val="20"/>
+        </w:rPr>
+        <w:t xml:space="preserve">  </w:t>
+      </w:r>
+      <w:r>
+        <w:rPr>
+          <w:rFonts w:ascii="Consolas" w:hAnsi="Consolas" w:cs="Consolas"/>
+          <w:color w:val="0000C0"/>
+          <w:sz w:val="20"/>
+          <w:szCs w:val="20"/>
+        </w:rPr>
+        <w:t>outChannel</w:t>
+      </w:r>
+      <w:r>
+        <w:rPr>
+          <w:rFonts w:ascii="Consolas" w:hAnsi="Consolas" w:cs="Consolas"/>
+          <w:color w:val="000000"/>
+          <w:sz w:val="20"/>
+          <w:szCs w:val="20"/>
+        </w:rPr>
+        <w:t xml:space="preserve">: </w:t>
+      </w:r>
+      <w:proofErr w:type="gramStart"/>
+      <w:r>
+        <w:rPr>
+          <w:rFonts w:ascii="Consolas" w:hAnsi="Consolas" w:cs="Consolas"/>
+          <w:color w:val="000000"/>
+          <w:sz w:val="20"/>
+          <w:szCs w:val="20"/>
+        </w:rPr>
+        <w:t>c.out(</w:t>
+      </w:r>
+      <w:proofErr w:type="gramEnd"/>
+      <w:r>
+        <w:rPr>
+          <w:rFonts w:ascii="Consolas" w:hAnsi="Consolas" w:cs="Consolas"/>
+          <w:color w:val="000000"/>
+          <w:sz w:val="20"/>
+          <w:szCs w:val="20"/>
+        </w:rPr>
+        <w:t>),</w:t>
+      </w:r>
+    </w:p>
+    <w:p>
+      <w:pPr>
+        <w:autoSpaceDE w:val="0"/>
+        <w:autoSpaceDN w:val="0"/>
+        <w:adjustRightInd w:val="0"/>
+        <w:spacing w:after="0" w:line="240" w:lineRule="auto"/>
+        <w:rPr>
+          <w:rFonts w:ascii="Consolas" w:hAnsi="Consolas" w:cs="Consolas"/>
+          <w:sz w:val="20"/>
+          <w:szCs w:val="20"/>
+        </w:rPr>
+      </w:pPr>
+      <w:r>
+        <w:rPr>
+          <w:rFonts w:ascii="Consolas" w:hAnsi="Consolas" w:cs="Consolas"/>
+          <w:color w:val="000000"/>
+          <w:sz w:val="20"/>
+          <w:szCs w:val="20"/>
+        </w:rPr>
+        <w:tab/>
+      </w:r>
+      <w:r>
+        <w:rPr>
+          <w:rFonts w:ascii="Consolas" w:hAnsi="Consolas" w:cs="Consolas"/>
+          <w:color w:val="000000"/>
+          <w:sz w:val="20"/>
+          <w:szCs w:val="20"/>
+        </w:rPr>
+        <w:tab/>
+      </w:r>
+      <w:r>
+        <w:rPr>
+          <w:rFonts w:ascii="Consolas" w:hAnsi="Consolas" w:cs="Consolas"/>
+          <w:color w:val="000000"/>
+          <w:sz w:val="20"/>
+          <w:szCs w:val="20"/>
+        </w:rPr>
+        <w:tab/>
+      </w:r>
+      <w:r>
+        <w:rPr>
+          <w:rFonts w:ascii="Consolas" w:hAnsi="Consolas" w:cs="Consolas"/>
+          <w:color w:val="000000"/>
+          <w:sz w:val="20"/>
+          <w:szCs w:val="20"/>
+        </w:rPr>
+        <w:tab/>
+      </w:r>
+      <w:r>
+        <w:rPr>
+          <w:rFonts w:ascii="Consolas" w:hAnsi="Consolas" w:cs="Consolas"/>
+          <w:color w:val="000000"/>
+          <w:sz w:val="20"/>
+          <w:szCs w:val="20"/>
+        </w:rPr>
+        <w:tab/>
+      </w:r>
+      <w:r>
+        <w:rPr>
+          <w:rFonts w:ascii="Consolas" w:hAnsi="Consolas" w:cs="Consolas"/>
+          <w:color w:val="000000"/>
+          <w:sz w:val="20"/>
+          <w:szCs w:val="20"/>
+        </w:rPr>
+        <w:tab/>
+        <w:t xml:space="preserve">  </w:t>
+      </w:r>
+      <w:r>
+        <w:rPr>
+          <w:rFonts w:ascii="Consolas" w:hAnsi="Consolas" w:cs="Consolas"/>
+          <w:color w:val="0000C0"/>
+          <w:sz w:val="20"/>
+          <w:szCs w:val="20"/>
+        </w:rPr>
+        <w:t>resetChannel</w:t>
+      </w:r>
+      <w:r>
+        <w:rPr>
+          <w:rFonts w:ascii="Consolas" w:hAnsi="Consolas" w:cs="Consolas"/>
+          <w:color w:val="000000"/>
+          <w:sz w:val="20"/>
+          <w:szCs w:val="20"/>
+        </w:rPr>
+        <w:t xml:space="preserve">: </w:t>
+      </w:r>
+      <w:proofErr w:type="gramStart"/>
+      <w:r>
+        <w:rPr>
+          <w:rFonts w:ascii="Consolas" w:hAnsi="Consolas" w:cs="Consolas"/>
+          <w:color w:val="0000C0"/>
+          <w:sz w:val="20"/>
+          <w:szCs w:val="20"/>
+        </w:rPr>
+        <w:t>resetChannel</w:t>
+      </w:r>
+      <w:r>
+        <w:rPr>
+          <w:rFonts w:ascii="Consolas" w:hAnsi="Consolas" w:cs="Consolas"/>
+          <w:color w:val="000000"/>
+          <w:sz w:val="20"/>
+          <w:szCs w:val="20"/>
+        </w:rPr>
+        <w:t xml:space="preserve"> )</w:t>
+      </w:r>
+      <w:proofErr w:type="gramEnd"/>
+      <w:r>
+        <w:rPr>
+          <w:rFonts w:ascii="Consolas" w:hAnsi="Consolas" w:cs="Consolas"/>
+          <w:color w:val="000000"/>
+          <w:sz w:val="20"/>
+          <w:szCs w:val="20"/>
+        </w:rPr>
+        <w:t xml:space="preserve"> </w:t>
+      </w:r>
+    </w:p>
+    <w:p>
+      <w:pPr>
+        <w:rPr>
+          <w:sz w:val="28"/>
+        </w:rPr>
+      </w:pPr>
+      <w:r>
+        <w:rPr>
+          <w:rFonts w:ascii="Consolas" w:hAnsi="Consolas" w:cs="Consolas"/>
+          <w:color w:val="000000"/>
+          <w:sz w:val="20"/>
+          <w:szCs w:val="20"/>
+        </w:rPr>
+        <w:t xml:space="preserve">                  ]</w:t>
+      </w:r>
+    </w:p>
+    <w:p>
+      <w:pPr>
+        <w:pStyle w:val="ListParagraph"/>
+      </w:pPr>
+    </w:p>
+    <w:p>
+      <w:pPr>
+        <w:rPr>
+          <w:b/>
+          <w:sz w:val="24"/>
+        </w:rPr>
+      </w:pPr>
+      <w:r>
+        <w:rPr>
+          <w:b/>
+          <w:sz w:val="24"/>
+        </w:rPr>
+        <w:t>Questions</w:t>
       </w:r>
     </w:p>
     <w:sectPr>
-      <w:headerReference w:type="default" r:id="rId12"/>
+      <w:headerReference w:type="default" r:id="rId13"/>
       <w:pgSz w:w="11906" w:h="16838"/>
       <w:pgMar w:top="1440" w:right="1440" w:bottom="1440" w:left="1440" w:header="708" w:footer="708" w:gutter="0"/>
       <w:cols w:space="708"/>
@@ -7770,7 +9530,7 @@
 </file>
 
 <file path=word/endnotes.xml><?xml version="1.0" encoding="utf-8"?>
-<w:endnotes xmlns:wpc="http://schemas.microsoft.com/office/word/2010/wordprocessingCanvas" xmlns:cx="http://schemas.microsoft.com/office/drawing/2014/chartex" xmlns:cx1="http://schemas.microsoft.com/office/drawing/2015/9/8/chartex" xmlns:cx2="http://schemas.microsoft.com/office/drawing/2015/10/21/chartex" xmlns:cx3="http://schemas.microsoft.com/office/drawing/2016/5/9/chartex" xmlns:cx4="http://schemas.microsoft.com/office/drawing/2016/5/10/chartex" xmlns:cx5="http://schemas.microsoft.com/office/drawing/2016/5/11/chartex" xmlns:mc="http://schemas.openxmlformats.org/markup-compatibility/2006" xmlns:o="urn:schemas-microsoft-com:office:office" xmlns:r="http://schemas.openxmlformats.org/officeDocument/2006/relationships" xmlns:m="http://schemas.openxmlformats.org/officeDocument/2006/math" xmlns:v="urn:schemas-microsoft-com:vml" xmlns:wp14="http://schemas.microsoft.com/office/word/2010/wordprocessingDrawing" xmlns:wp="http://schemas.openxmlformats.org/drawingml/2006/wordprocessingDrawing" xmlns:w10="urn:schemas-microsoft-com:office:word" xmlns:w="http://schemas.openxmlformats.org/wordprocessingml/2006/main" xmlns:w14="http://schemas.microsoft.com/office/word/2010/wordml" xmlns:w15="http://schemas.microsoft.com/office/word/2012/wordml" xmlns:w16se="http://schemas.microsoft.com/office/word/2015/wordml/symex" xmlns:wpg="http://schemas.microsoft.com/office/word/2010/wordprocessingGroup" xmlns:wpi="http://schemas.microsoft.com/office/word/2010/wordprocessingInk" xmlns:wne="http://schemas.microsoft.com/office/word/2006/wordml" xmlns:wps="http://schemas.microsoft.com/office/word/2010/wordprocessingShape" mc:Ignorable="w14 w15 w16se wp14">
+<w:endnotes xmlns:wpc="http://schemas.microsoft.com/office/word/2010/wordprocessingCanvas" xmlns:cx="http://schemas.microsoft.com/office/drawing/2014/chartex" xmlns:mc="http://schemas.openxmlformats.org/markup-compatibility/2006" xmlns:o="urn:schemas-microsoft-com:office:office" xmlns:r="http://schemas.openxmlformats.org/officeDocument/2006/relationships" xmlns:m="http://schemas.openxmlformats.org/officeDocument/2006/math" xmlns:v="urn:schemas-microsoft-com:vml" xmlns:wp14="http://schemas.microsoft.com/office/word/2010/wordprocessingDrawing" xmlns:wp="http://schemas.openxmlformats.org/drawingml/2006/wordprocessingDrawing" xmlns:w10="urn:schemas-microsoft-com:office:word" xmlns:w="http://schemas.openxmlformats.org/wordprocessingml/2006/main" xmlns:w14="http://schemas.microsoft.com/office/word/2010/wordml" xmlns:w15="http://schemas.microsoft.com/office/word/2012/wordml" xmlns:w16se="http://schemas.microsoft.com/office/word/2015/wordml/symex" xmlns:wpg="http://schemas.microsoft.com/office/word/2010/wordprocessingGroup" xmlns:wpi="http://schemas.microsoft.com/office/word/2010/wordprocessingInk" xmlns:wne="http://schemas.microsoft.com/office/word/2006/wordml" xmlns:wps="http://schemas.microsoft.com/office/word/2010/wordprocessingShape" mc:Ignorable="w14 w15 w16se wp14">
   <w:endnote w:type="separator" w:id="-1">
     <w:p>
       <w:pPr>
@@ -7795,7 +9555,7 @@
 </file>
 
 <file path=word/footnotes.xml><?xml version="1.0" encoding="utf-8"?>
-<w:footnotes xmlns:wpc="http://schemas.microsoft.com/office/word/2010/wordprocessingCanvas" xmlns:cx="http://schemas.microsoft.com/office/drawing/2014/chartex" xmlns:cx1="http://schemas.microsoft.com/office/drawing/2015/9/8/chartex" xmlns:cx2="http://schemas.microsoft.com/office/drawing/2015/10/21/chartex" xmlns:cx3="http://schemas.microsoft.com/office/drawing/2016/5/9/chartex" xmlns:cx4="http://schemas.microsoft.com/office/drawing/2016/5/10/chartex" xmlns:cx5="http://schemas.microsoft.com/office/drawing/2016/5/11/chartex" xmlns:mc="http://schemas.openxmlformats.org/markup-compatibility/2006" xmlns:o="urn:schemas-microsoft-com:office:office" xmlns:r="http://schemas.openxmlformats.org/officeDocument/2006/relationships" xmlns:m="http://schemas.openxmlformats.org/officeDocument/2006/math" xmlns:v="urn:schemas-microsoft-com:vml" xmlns:wp14="http://schemas.microsoft.com/office/word/2010/wordprocessingDrawing" xmlns:wp="http://schemas.openxmlformats.org/drawingml/2006/wordprocessingDrawing" xmlns:w10="urn:schemas-microsoft-com:office:word" xmlns:w="http://schemas.openxmlformats.org/wordprocessingml/2006/main" xmlns:w14="http://schemas.microsoft.com/office/word/2010/wordml" xmlns:w15="http://schemas.microsoft.com/office/word/2012/wordml" xmlns:w16se="http://schemas.microsoft.com/office/word/2015/wordml/symex" xmlns:wpg="http://schemas.microsoft.com/office/word/2010/wordprocessingGroup" xmlns:wpi="http://schemas.microsoft.com/office/word/2010/wordprocessingInk" xmlns:wne="http://schemas.microsoft.com/office/word/2006/wordml" xmlns:wps="http://schemas.microsoft.com/office/word/2010/wordprocessingShape" mc:Ignorable="w14 w15 w16se wp14">
+<w:footnotes xmlns:wpc="http://schemas.microsoft.com/office/word/2010/wordprocessingCanvas" xmlns:cx="http://schemas.microsoft.com/office/drawing/2014/chartex" xmlns:mc="http://schemas.openxmlformats.org/markup-compatibility/2006" xmlns:o="urn:schemas-microsoft-com:office:office" xmlns:r="http://schemas.openxmlformats.org/officeDocument/2006/relationships" xmlns:m="http://schemas.openxmlformats.org/officeDocument/2006/math" xmlns:v="urn:schemas-microsoft-com:vml" xmlns:wp14="http://schemas.microsoft.com/office/word/2010/wordprocessingDrawing" xmlns:wp="http://schemas.openxmlformats.org/drawingml/2006/wordprocessingDrawing" xmlns:w10="urn:schemas-microsoft-com:office:word" xmlns:w="http://schemas.openxmlformats.org/wordprocessingml/2006/main" xmlns:w14="http://schemas.microsoft.com/office/word/2010/wordml" xmlns:w15="http://schemas.microsoft.com/office/word/2012/wordml" xmlns:w16se="http://schemas.microsoft.com/office/word/2015/wordml/symex" xmlns:wpg="http://schemas.microsoft.com/office/word/2010/wordprocessingGroup" xmlns:wpi="http://schemas.microsoft.com/office/word/2010/wordprocessingInk" xmlns:wne="http://schemas.microsoft.com/office/word/2006/wordml" xmlns:wps="http://schemas.microsoft.com/office/word/2010/wordprocessingShape" mc:Ignorable="w14 w15 w16se wp14">
   <w:footnote w:type="separator" w:id="-1">
     <w:p>
       <w:pPr>
@@ -7820,7 +9580,7 @@
 </file>
 
 <file path=word/header1.xml><?xml version="1.0" encoding="utf-8"?>
-<w:hdr xmlns:wpc="http://schemas.microsoft.com/office/word/2010/wordprocessingCanvas" xmlns:cx="http://schemas.microsoft.com/office/drawing/2014/chartex" xmlns:cx1="http://schemas.microsoft.com/office/drawing/2015/9/8/chartex" xmlns:cx2="http://schemas.microsoft.com/office/drawing/2015/10/21/chartex" xmlns:cx3="http://schemas.microsoft.com/office/drawing/2016/5/9/chartex" xmlns:cx4="http://schemas.microsoft.com/office/drawing/2016/5/10/chartex" xmlns:cx5="http://schemas.microsoft.com/office/drawing/2016/5/11/chartex" xmlns:mc="http://schemas.openxmlformats.org/markup-compatibility/2006" xmlns:o="urn:schemas-microsoft-com:office:office" xmlns:r="http://schemas.openxmlformats.org/officeDocument/2006/relationships" xmlns:m="http://schemas.openxmlformats.org/officeDocument/2006/math" xmlns:v="urn:schemas-microsoft-com:vml" xmlns:wp14="http://schemas.microsoft.com/office/word/2010/wordprocessingDrawing" xmlns:wp="http://schemas.openxmlformats.org/drawingml/2006/wordprocessingDrawing" xmlns:w10="urn:schemas-microsoft-com:office:word" xmlns:w="http://schemas.openxmlformats.org/wordprocessingml/2006/main" xmlns:w14="http://schemas.microsoft.com/office/word/2010/wordml" xmlns:w15="http://schemas.microsoft.com/office/word/2012/wordml" xmlns:w16se="http://schemas.microsoft.com/office/word/2015/wordml/symex" xmlns:wpg="http://schemas.microsoft.com/office/word/2010/wordprocessingGroup" xmlns:wpi="http://schemas.microsoft.com/office/word/2010/wordprocessingInk" xmlns:wne="http://schemas.microsoft.com/office/word/2006/wordml" xmlns:wps="http://schemas.microsoft.com/office/word/2010/wordprocessingShape" mc:Ignorable="w14 w15 w16se wp14">
+<w:hdr xmlns:wpc="http://schemas.microsoft.com/office/word/2010/wordprocessingCanvas" xmlns:cx="http://schemas.microsoft.com/office/drawing/2014/chartex" xmlns:mc="http://schemas.openxmlformats.org/markup-compatibility/2006" xmlns:o="urn:schemas-microsoft-com:office:office" xmlns:r="http://schemas.openxmlformats.org/officeDocument/2006/relationships" xmlns:m="http://schemas.openxmlformats.org/officeDocument/2006/math" xmlns:v="urn:schemas-microsoft-com:vml" xmlns:wp14="http://schemas.microsoft.com/office/word/2010/wordprocessingDrawing" xmlns:wp="http://schemas.openxmlformats.org/drawingml/2006/wordprocessingDrawing" xmlns:w10="urn:schemas-microsoft-com:office:word" xmlns:w="http://schemas.openxmlformats.org/wordprocessingml/2006/main" xmlns:w14="http://schemas.microsoft.com/office/word/2010/wordml" xmlns:w15="http://schemas.microsoft.com/office/word/2012/wordml" xmlns:w16se="http://schemas.microsoft.com/office/word/2015/wordml/symex" xmlns:wpg="http://schemas.microsoft.com/office/word/2010/wordprocessingGroup" xmlns:wpi="http://schemas.microsoft.com/office/word/2010/wordprocessingInk" xmlns:wne="http://schemas.microsoft.com/office/word/2006/wordml" xmlns:wps="http://schemas.microsoft.com/office/word/2010/wordprocessingShape" mc:Ignorable="w14 w15 w16se wp14">
   <w:p>
     <w:pPr>
       <w:pStyle w:val="Header"/>
@@ -7846,8 +9606,94 @@
 </file>
 
 <file path=word/numbering.xml><?xml version="1.0" encoding="utf-8"?>
-<w:numbering xmlns:wpc="http://schemas.microsoft.com/office/word/2010/wordprocessingCanvas" xmlns:cx="http://schemas.microsoft.com/office/drawing/2014/chartex" xmlns:cx1="http://schemas.microsoft.com/office/drawing/2015/9/8/chartex" xmlns:cx2="http://schemas.microsoft.com/office/drawing/2015/10/21/chartex" xmlns:cx3="http://schemas.microsoft.com/office/drawing/2016/5/9/chartex" xmlns:cx4="http://schemas.microsoft.com/office/drawing/2016/5/10/chartex" xmlns:cx5="http://schemas.microsoft.com/office/drawing/2016/5/11/chartex" xmlns:mc="http://schemas.openxmlformats.org/markup-compatibility/2006" xmlns:o="urn:schemas-microsoft-com:office:office" xmlns:r="http://schemas.openxmlformats.org/officeDocument/2006/relationships" xmlns:m="http://schemas.openxmlformats.org/officeDocument/2006/math" xmlns:v="urn:schemas-microsoft-com:vml" xmlns:wp14="http://schemas.microsoft.com/office/word/2010/wordprocessingDrawing" xmlns:wp="http://schemas.openxmlformats.org/drawingml/2006/wordprocessingDrawing" xmlns:w10="urn:schemas-microsoft-com:office:word" xmlns:w="http://schemas.openxmlformats.org/wordprocessingml/2006/main" xmlns:w14="http://schemas.microsoft.com/office/word/2010/wordml" xmlns:w15="http://schemas.microsoft.com/office/word/2012/wordml" xmlns:w16se="http://schemas.microsoft.com/office/word/2015/wordml/symex" xmlns:wpg="http://schemas.microsoft.com/office/word/2010/wordprocessingGroup" xmlns:wpi="http://schemas.microsoft.com/office/word/2010/wordprocessingInk" xmlns:wne="http://schemas.microsoft.com/office/word/2006/wordml" xmlns:wps="http://schemas.microsoft.com/office/word/2010/wordprocessingShape" mc:Ignorable="w14 w15 w16se wp14">
+<w:numbering xmlns:wpc="http://schemas.microsoft.com/office/word/2010/wordprocessingCanvas" xmlns:cx="http://schemas.microsoft.com/office/drawing/2014/chartex" xmlns:mc="http://schemas.openxmlformats.org/markup-compatibility/2006" xmlns:o="urn:schemas-microsoft-com:office:office" xmlns:r="http://schemas.openxmlformats.org/officeDocument/2006/relationships" xmlns:m="http://schemas.openxmlformats.org/officeDocument/2006/math" xmlns:v="urn:schemas-microsoft-com:vml" xmlns:wp14="http://schemas.microsoft.com/office/word/2010/wordprocessingDrawing" xmlns:wp="http://schemas.openxmlformats.org/drawingml/2006/wordprocessingDrawing" xmlns:w10="urn:schemas-microsoft-com:office:word" xmlns:w="http://schemas.openxmlformats.org/wordprocessingml/2006/main" xmlns:w14="http://schemas.microsoft.com/office/word/2010/wordml" xmlns:w15="http://schemas.microsoft.com/office/word/2012/wordml" xmlns:w16se="http://schemas.microsoft.com/office/word/2015/wordml/symex" xmlns:wpg="http://schemas.microsoft.com/office/word/2010/wordprocessingGroup" xmlns:wpi="http://schemas.microsoft.com/office/word/2010/wordprocessingInk" xmlns:wne="http://schemas.microsoft.com/office/word/2006/wordml" xmlns:wps="http://schemas.microsoft.com/office/word/2010/wordprocessingShape" mc:Ignorable="w14 w15 w16se wp14">
   <w:abstractNum w:abstractNumId="0" w15:restartNumberingAfterBreak="0">
+    <w:nsid w:val="4FA11053"/>
+    <w:multiLevelType w:val="hybridMultilevel"/>
+    <w:tmpl w:val="EABA7FE4"/>
+    <w:lvl w:ilvl="0" w:tplc="0809000F">
+      <w:start w:val="1"/>
+      <w:numFmt w:val="decimal"/>
+      <w:lvlText w:val="%1."/>
+      <w:lvlJc w:val="left"/>
+      <w:pPr>
+        <w:ind w:left="720" w:hanging="360"/>
+      </w:pPr>
+    </w:lvl>
+    <w:lvl w:ilvl="1" w:tplc="08090019" w:tentative="1">
+      <w:start w:val="1"/>
+      <w:numFmt w:val="lowerLetter"/>
+      <w:lvlText w:val="%2."/>
+      <w:lvlJc w:val="left"/>
+      <w:pPr>
+        <w:ind w:left="1440" w:hanging="360"/>
+      </w:pPr>
+    </w:lvl>
+    <w:lvl w:ilvl="2" w:tplc="0809001B" w:tentative="1">
+      <w:start w:val="1"/>
+      <w:numFmt w:val="lowerRoman"/>
+      <w:lvlText w:val="%3."/>
+      <w:lvlJc w:val="right"/>
+      <w:pPr>
+        <w:ind w:left="2160" w:hanging="180"/>
+      </w:pPr>
+    </w:lvl>
+    <w:lvl w:ilvl="3" w:tplc="0809000F" w:tentative="1">
+      <w:start w:val="1"/>
+      <w:numFmt w:val="decimal"/>
+      <w:lvlText w:val="%4."/>
+      <w:lvlJc w:val="left"/>
+      <w:pPr>
+        <w:ind w:left="2880" w:hanging="360"/>
+      </w:pPr>
+    </w:lvl>
+    <w:lvl w:ilvl="4" w:tplc="08090019" w:tentative="1">
+      <w:start w:val="1"/>
+      <w:numFmt w:val="lowerLetter"/>
+      <w:lvlText w:val="%5."/>
+      <w:lvlJc w:val="left"/>
+      <w:pPr>
+        <w:ind w:left="3600" w:hanging="360"/>
+      </w:pPr>
+    </w:lvl>
+    <w:lvl w:ilvl="5" w:tplc="0809001B" w:tentative="1">
+      <w:start w:val="1"/>
+      <w:numFmt w:val="lowerRoman"/>
+      <w:lvlText w:val="%6."/>
+      <w:lvlJc w:val="right"/>
+      <w:pPr>
+        <w:ind w:left="4320" w:hanging="180"/>
+      </w:pPr>
+    </w:lvl>
+    <w:lvl w:ilvl="6" w:tplc="0809000F" w:tentative="1">
+      <w:start w:val="1"/>
+      <w:numFmt w:val="decimal"/>
+      <w:lvlText w:val="%7."/>
+      <w:lvlJc w:val="left"/>
+      <w:pPr>
+        <w:ind w:left="5040" w:hanging="360"/>
+      </w:pPr>
+    </w:lvl>
+    <w:lvl w:ilvl="7" w:tplc="08090019" w:tentative="1">
+      <w:start w:val="1"/>
+      <w:numFmt w:val="lowerLetter"/>
+      <w:lvlText w:val="%8."/>
+      <w:lvlJc w:val="left"/>
+      <w:pPr>
+        <w:ind w:left="5760" w:hanging="360"/>
+      </w:pPr>
+    </w:lvl>
+    <w:lvl w:ilvl="8" w:tplc="0809001B" w:tentative="1">
+      <w:start w:val="1"/>
+      <w:numFmt w:val="lowerRoman"/>
+      <w:lvlText w:val="%9."/>
+      <w:lvlJc w:val="right"/>
+      <w:pPr>
+        <w:ind w:left="6480" w:hanging="180"/>
+      </w:pPr>
+    </w:lvl>
+  </w:abstractNum>
+  <w:abstractNum w:abstractNumId="1" w15:restartNumberingAfterBreak="0">
     <w:nsid w:val="5A28093D"/>
     <w:multiLevelType w:val="hybridMultilevel"/>
     <w:tmpl w:val="A3C8AEDA"/>
@@ -7937,6 +9783,9 @@
     </w:lvl>
   </w:abstractNum>
   <w:num w:numId="1">
+    <w:abstractNumId w:val="1"/>
+  </w:num>
+  <w:num w:numId="2">
     <w:abstractNumId w:val="0"/>
   </w:num>
 </w:numbering>
@@ -7959,7 +9808,7 @@
       </w:pPr>
     </w:pPrDefault>
   </w:docDefaults>
-  <w:latentStyles w:defLockedState="0" w:defUIPriority="99" w:defSemiHidden="0" w:defUnhideWhenUsed="0" w:defQFormat="0" w:count="374">
+  <w:latentStyles w:defLockedState="0" w:defUIPriority="99" w:defSemiHidden="0" w:defUnhideWhenUsed="0" w:defQFormat="0" w:count="371">
     <w:lsdException w:name="Normal" w:uiPriority="0" w:qFormat="1"/>
     <w:lsdException w:name="heading 1" w:uiPriority="9" w:qFormat="1"/>
     <w:lsdException w:name="heading 2" w:semiHidden="1" w:uiPriority="9" w:unhideWhenUsed="1" w:qFormat="1"/>
@@ -8331,9 +10180,6 @@
     <w:lsdException w:name="List Table 5 Dark Accent 6" w:uiPriority="50"/>
     <w:lsdException w:name="List Table 6 Colorful Accent 6" w:uiPriority="51"/>
     <w:lsdException w:name="List Table 7 Colorful Accent 6" w:uiPriority="52"/>
-    <w:lsdException w:name="Mention" w:semiHidden="1" w:unhideWhenUsed="1"/>
-    <w:lsdException w:name="Smart Hyperlink" w:semiHidden="1" w:unhideWhenUsed="1"/>
-    <w:lsdException w:name="Hashtag" w:semiHidden="1" w:unhideWhenUsed="1"/>
   </w:latentStyles>
   <w:style w:type="paragraph" w:default="1" w:styleId="Normal">
     <w:name w:val="Normal"/>

</xml_diff>

<commit_message>
Exercise 5-1 finished, amended the answers for previous exercises so they make more sense.
</commit_message>
<xml_diff>
--- a/LabBook.docx
+++ b/LabBook.docx
@@ -5605,7 +5605,13 @@
     </w:p>
     <w:p>
       <w:r>
-        <w:t>I believe the Negator approach is much better, as it lets us reuse the GPlus which we are already familiar with. Negator process is also much simpler to create and connect to other processes as you don’t need to pay attention to the way channels are connected as you would have to with the Minus process since subtraction isn’t commutative and you have to make sure the correct number is subtracted e.g. 2-1 =/= 1-2</w:t>
+        <w:t>I believe the Negator approach is much better, as</w:t>
+      </w:r>
+      <w:r>
+        <w:t xml:space="preserve"> it lets us reuse the GPlus process just by building a very simple processes to connect to GPlus to make it work as minus. It is also much easier to connect to other processes as you do not have to worry about which channel </w:t>
+      </w:r>
+      <w:r>
+        <w:t>connects to which to come out with the accurate answer. If you used the Minus version, then you have to make sure the two inputs are in correct order since subtraction is not cumulative.</w:t>
       </w:r>
     </w:p>
     <w:p/>
@@ -7716,10 +7722,31 @@
     </w:p>
     <w:p>
       <w:r>
-        <w:t xml:space="preserve">GSPairsA has returned no output, whereas GSPairsB has returned the output for square numbers correctly. I believe that is the case due to </w:t>
-      </w:r>
-      <w:r>
-        <w:t>the order of sequential output that both processes take, GSPairsB’s outChannel0 outputs to GTail, which completes the processes and then in sequence outChannel1 can now output and it goes on until terminated. However, GSPairsA’s outChannel0 outputs to GPlus which needs 2 input values to complete its process, but since GSCopy is sequential, it will not write a value to outChannel1 since outChannel0 did not complete its process because GPlus did not complete its process and so on. That is why GSPairsB works and GSPairsA does not work.</w:t>
+        <w:t xml:space="preserve">GSPairsA has returned no output, whereas GSPairsB has returned the output for square numbers correctly. </w:t>
+      </w:r>
+      <w:r>
+        <w:t>I believe that this is the case because when GSPairsA runs, the first value is sent to be read in by GPlus</w:t>
+      </w:r>
+      <w:r>
+        <w:t xml:space="preserve"> and the next value is then sent to GTail which ignores the first value sent to it. This creates a problem since now it is time for another value to be sent to GPlus through the</w:t>
+      </w:r>
+      <w:r>
+        <w:rPr>
+          <w:b/>
+        </w:rPr>
+        <w:t xml:space="preserve"> a</w:t>
+      </w:r>
+      <w:r>
+        <w:t xml:space="preserve"> channel, but a value is already occupying that spot so the program enters a deadlock and cannot continue since GPlus requires 2 values and GTail has not sent any value through channel </w:t>
+      </w:r>
+      <w:r>
+        <w:rPr>
+          <w:b/>
+        </w:rPr>
+        <w:t>c</w:t>
+      </w:r>
+      <w:r>
+        <w:t>. All of this is due to the fact that the GSCopy processes runs sequentially. GSPairsB manages to work since it sends its first value to GTail which ignores it and then the processes can continue smoothly.</w:t>
       </w:r>
     </w:p>
     <w:p>
@@ -7794,17 +7821,391 @@
           <w:b/>
           <w:sz w:val="24"/>
         </w:rPr>
+        <w:t>ResetPrefix.groovy</w:t>
+      </w:r>
+    </w:p>
+    <w:p>
+      <w:pPr>
+        <w:autoSpaceDE w:val="0"/>
+        <w:autoSpaceDN w:val="0"/>
+        <w:adjustRightInd w:val="0"/>
+        <w:spacing w:after="0" w:line="240" w:lineRule="auto"/>
+        <w:rPr>
+          <w:rFonts w:ascii="Consolas" w:hAnsi="Consolas" w:cs="Consolas"/>
+          <w:sz w:val="20"/>
+          <w:szCs w:val="20"/>
+        </w:rPr>
+      </w:pPr>
+      <w:r>
+        <w:rPr>
+          <w:rFonts w:ascii="Consolas" w:hAnsi="Consolas" w:cs="Consolas"/>
+          <w:color w:val="000000"/>
+          <w:sz w:val="20"/>
+          <w:szCs w:val="20"/>
+        </w:rPr>
+        <w:t xml:space="preserve">      </w:t>
+      </w:r>
+      <w:r>
+        <w:rPr>
+          <w:rFonts w:ascii="Consolas" w:hAnsi="Consolas" w:cs="Consolas"/>
+          <w:b/>
+          <w:bCs/>
+          <w:color w:val="972C78"/>
+          <w:sz w:val="20"/>
+          <w:szCs w:val="20"/>
+        </w:rPr>
+        <w:t>if</w:t>
+      </w:r>
+      <w:r>
+        <w:rPr>
+          <w:rFonts w:ascii="Consolas" w:hAnsi="Consolas" w:cs="Consolas"/>
+          <w:color w:val="000000"/>
+          <w:sz w:val="20"/>
+          <w:szCs w:val="20"/>
+        </w:rPr>
+        <w:t xml:space="preserve"> (index == </w:t>
+      </w:r>
+      <w:r>
+        <w:rPr>
+          <w:rFonts w:ascii="Consolas" w:hAnsi="Consolas" w:cs="Consolas"/>
+          <w:color w:val="CD3200"/>
+          <w:sz w:val="20"/>
+          <w:szCs w:val="20"/>
+        </w:rPr>
+        <w:t>0</w:t>
+      </w:r>
+      <w:r>
+        <w:rPr>
+          <w:rFonts w:ascii="Consolas" w:hAnsi="Consolas" w:cs="Consolas"/>
+          <w:color w:val="000000"/>
+          <w:sz w:val="20"/>
+          <w:szCs w:val="20"/>
+        </w:rPr>
+        <w:t xml:space="preserve"> ) {    </w:t>
+      </w:r>
+      <w:r>
+        <w:rPr>
+          <w:rFonts w:ascii="Consolas" w:hAnsi="Consolas" w:cs="Consolas"/>
+          <w:color w:val="3F7F5F"/>
+          <w:sz w:val="20"/>
+          <w:szCs w:val="20"/>
+        </w:rPr>
+        <w:t>// resetChannel input</w:t>
+      </w:r>
+    </w:p>
+    <w:p>
+      <w:pPr>
+        <w:autoSpaceDE w:val="0"/>
+        <w:autoSpaceDN w:val="0"/>
+        <w:adjustRightInd w:val="0"/>
+        <w:spacing w:after="0" w:line="240" w:lineRule="auto"/>
+        <w:rPr>
+          <w:rFonts w:ascii="Consolas" w:hAnsi="Consolas" w:cs="Consolas"/>
+          <w:sz w:val="20"/>
+          <w:szCs w:val="20"/>
+        </w:rPr>
+      </w:pPr>
+      <w:r>
+        <w:rPr>
+          <w:rFonts w:ascii="Consolas" w:hAnsi="Consolas" w:cs="Consolas"/>
+          <w:color w:val="000000"/>
+          <w:sz w:val="20"/>
+          <w:szCs w:val="20"/>
+        </w:rPr>
+        <w:t xml:space="preserve">        </w:t>
+      </w:r>
+      <w:r>
+        <w:rPr>
+          <w:rFonts w:ascii="Consolas" w:hAnsi="Consolas" w:cs="Consolas"/>
+          <w:b/>
+          <w:bCs/>
+          <w:color w:val="972C78"/>
+          <w:sz w:val="20"/>
+          <w:szCs w:val="20"/>
+        </w:rPr>
+        <w:t>def</w:t>
+      </w:r>
+      <w:r>
+        <w:rPr>
+          <w:rFonts w:ascii="Consolas" w:hAnsi="Consolas" w:cs="Consolas"/>
+          <w:color w:val="000000"/>
+          <w:sz w:val="20"/>
+          <w:szCs w:val="20"/>
+        </w:rPr>
+        <w:t xml:space="preserve"> resetValue = </w:t>
+      </w:r>
+      <w:r>
+        <w:rPr>
+          <w:rFonts w:ascii="Consolas" w:hAnsi="Consolas" w:cs="Consolas"/>
+          <w:color w:val="0000C0"/>
+          <w:sz w:val="20"/>
+          <w:szCs w:val="20"/>
+        </w:rPr>
+        <w:t>resetChannel</w:t>
+      </w:r>
+      <w:r>
+        <w:rPr>
+          <w:rFonts w:ascii="Consolas" w:hAnsi="Consolas" w:cs="Consolas"/>
+          <w:color w:val="000000"/>
+          <w:sz w:val="20"/>
+          <w:szCs w:val="20"/>
+        </w:rPr>
+        <w:t>.read()</w:t>
+      </w:r>
+    </w:p>
+    <w:p>
+      <w:pPr>
+        <w:autoSpaceDE w:val="0"/>
+        <w:autoSpaceDN w:val="0"/>
+        <w:adjustRightInd w:val="0"/>
+        <w:spacing w:after="0" w:line="240" w:lineRule="auto"/>
+        <w:rPr>
+          <w:rFonts w:ascii="Consolas" w:hAnsi="Consolas" w:cs="Consolas"/>
+          <w:sz w:val="20"/>
+          <w:szCs w:val="20"/>
+        </w:rPr>
+      </w:pPr>
+      <w:r>
+        <w:rPr>
+          <w:rFonts w:ascii="Consolas" w:hAnsi="Consolas" w:cs="Consolas"/>
+          <w:color w:val="000000"/>
+          <w:sz w:val="20"/>
+          <w:szCs w:val="20"/>
+        </w:rPr>
+        <w:tab/>
+        <w:t xml:space="preserve">  </w:t>
+      </w:r>
+      <w:r>
+        <w:rPr>
+          <w:rFonts w:ascii="Consolas" w:hAnsi="Consolas" w:cs="Consolas"/>
+          <w:color w:val="3F7F5F"/>
+          <w:sz w:val="20"/>
+          <w:szCs w:val="20"/>
+        </w:rPr>
+        <w:t>//inChannel.read()</w:t>
+      </w:r>
+    </w:p>
+    <w:p>
+      <w:pPr>
+        <w:autoSpaceDE w:val="0"/>
+        <w:autoSpaceDN w:val="0"/>
+        <w:adjustRightInd w:val="0"/>
+        <w:spacing w:after="0" w:line="240" w:lineRule="auto"/>
+        <w:rPr>
+          <w:rFonts w:ascii="Consolas" w:hAnsi="Consolas" w:cs="Consolas"/>
+          <w:sz w:val="20"/>
+          <w:szCs w:val="20"/>
+        </w:rPr>
+      </w:pPr>
+      <w:r>
+        <w:rPr>
+          <w:rFonts w:ascii="Consolas" w:hAnsi="Consolas" w:cs="Consolas"/>
+          <w:color w:val="000000"/>
+          <w:sz w:val="20"/>
+          <w:szCs w:val="20"/>
+        </w:rPr>
+        <w:t xml:space="preserve">        </w:t>
+      </w:r>
+      <w:r>
+        <w:rPr>
+          <w:rFonts w:ascii="Consolas" w:hAnsi="Consolas" w:cs="Consolas"/>
+          <w:color w:val="0000C0"/>
+          <w:sz w:val="20"/>
+          <w:szCs w:val="20"/>
+        </w:rPr>
+        <w:t>outChannel</w:t>
+      </w:r>
+      <w:r>
+        <w:rPr>
+          <w:rFonts w:ascii="Consolas" w:hAnsi="Consolas" w:cs="Consolas"/>
+          <w:color w:val="000000"/>
+          <w:sz w:val="20"/>
+          <w:szCs w:val="20"/>
+        </w:rPr>
+        <w:t>.write(resetValue)</w:t>
+      </w:r>
+    </w:p>
+    <w:p>
+      <w:pPr>
+        <w:rPr>
+          <w:rFonts w:ascii="Consolas" w:hAnsi="Consolas" w:cs="Consolas"/>
+          <w:color w:val="000000"/>
+          <w:sz w:val="20"/>
+          <w:szCs w:val="20"/>
+        </w:rPr>
+      </w:pPr>
+      <w:r>
+        <w:rPr>
+          <w:rFonts w:ascii="Consolas" w:hAnsi="Consolas" w:cs="Consolas"/>
+          <w:color w:val="000000"/>
+          <w:sz w:val="20"/>
+          <w:szCs w:val="20"/>
+        </w:rPr>
+        <w:t xml:space="preserve">      }</w:t>
+      </w:r>
+    </w:p>
+    <w:p>
+      <w:pPr>
+        <w:rPr>
+          <w:b/>
+          <w:sz w:val="24"/>
+        </w:rPr>
+      </w:pPr>
+      <w:r>
+        <w:rPr>
+          <w:noProof/>
+          <w:lang w:eastAsia="en-GB"/>
+        </w:rPr>
+        <w:drawing>
+          <wp:anchor distT="0" distB="0" distL="114300" distR="114300" simplePos="0" relativeHeight="251666432" behindDoc="0" locked="0" layoutInCell="1" allowOverlap="1" wp14:anchorId="0AAAF43D" wp14:editId="5B6886CD">
+            <wp:simplePos x="0" y="0"/>
+            <wp:positionH relativeFrom="column">
+              <wp:posOffset>2867025</wp:posOffset>
+            </wp:positionH>
+            <wp:positionV relativeFrom="paragraph">
+              <wp:posOffset>371475</wp:posOffset>
+            </wp:positionV>
+            <wp:extent cx="2831465" cy="4459605"/>
+            <wp:effectExtent l="0" t="0" r="6985" b="0"/>
+            <wp:wrapTopAndBottom/>
+            <wp:docPr id="7" name="Picture 7"/>
+            <wp:cNvGraphicFramePr>
+              <a:graphicFrameLocks xmlns:a="http://schemas.openxmlformats.org/drawingml/2006/main" noChangeAspect="1"/>
+            </wp:cNvGraphicFramePr>
+            <a:graphic xmlns:a="http://schemas.openxmlformats.org/drawingml/2006/main">
+              <a:graphicData uri="http://schemas.openxmlformats.org/drawingml/2006/picture">
+                <pic:pic xmlns:pic="http://schemas.openxmlformats.org/drawingml/2006/picture">
+                  <pic:nvPicPr>
+                    <pic:cNvPr id="1" name=""/>
+                    <pic:cNvPicPr/>
+                  </pic:nvPicPr>
+                  <pic:blipFill>
+                    <a:blip r:embed="rId12">
+                      <a:extLst>
+                        <a:ext uri="{28A0092B-C50C-407E-A947-70E740481C1C}">
+                          <a14:useLocalDpi xmlns:a14="http://schemas.microsoft.com/office/drawing/2010/main" val="0"/>
+                        </a:ext>
+                      </a:extLst>
+                    </a:blip>
+                    <a:stretch>
+                      <a:fillRect/>
+                    </a:stretch>
+                  </pic:blipFill>
+                  <pic:spPr>
+                    <a:xfrm>
+                      <a:off x="0" y="0"/>
+                      <a:ext cx="2831465" cy="4459605"/>
+                    </a:xfrm>
+                    <a:prstGeom prst="rect">
+                      <a:avLst/>
+                    </a:prstGeom>
+                  </pic:spPr>
+                </pic:pic>
+              </a:graphicData>
+            </a:graphic>
+            <wp14:sizeRelH relativeFrom="margin">
+              <wp14:pctWidth>0</wp14:pctWidth>
+            </wp14:sizeRelH>
+            <wp14:sizeRelV relativeFrom="margin">
+              <wp14:pctHeight>0</wp14:pctHeight>
+            </wp14:sizeRelV>
+          </wp:anchor>
+        </w:drawing>
+      </w:r>
+      <w:r>
+        <w:rPr>
+          <w:b/>
+          <w:noProof/>
+          <w:sz w:val="24"/>
+          <w:lang w:eastAsia="en-GB"/>
+        </w:rPr>
+        <w:drawing>
+          <wp:anchor distT="0" distB="0" distL="114300" distR="114300" simplePos="0" relativeHeight="251665408" behindDoc="1" locked="0" layoutInCell="1" allowOverlap="1" wp14:anchorId="220EA548" wp14:editId="26E781D1">
+            <wp:simplePos x="0" y="0"/>
+            <wp:positionH relativeFrom="margin">
+              <wp:align>left</wp:align>
+            </wp:positionH>
+            <wp:positionV relativeFrom="paragraph">
+              <wp:posOffset>362585</wp:posOffset>
+            </wp:positionV>
+            <wp:extent cx="2838450" cy="4469130"/>
+            <wp:effectExtent l="0" t="0" r="0" b="7620"/>
+            <wp:wrapTopAndBottom/>
+            <wp:docPr id="5" name="Picture 5"/>
+            <wp:cNvGraphicFramePr>
+              <a:graphicFrameLocks xmlns:a="http://schemas.openxmlformats.org/drawingml/2006/main" noChangeAspect="1"/>
+            </wp:cNvGraphicFramePr>
+            <a:graphic xmlns:a="http://schemas.openxmlformats.org/drawingml/2006/main">
+              <a:graphicData uri="http://schemas.openxmlformats.org/drawingml/2006/picture">
+                <pic:pic xmlns:pic="http://schemas.openxmlformats.org/drawingml/2006/picture">
+                  <pic:nvPicPr>
+                    <pic:cNvPr id="0" name="Picture 1"/>
+                    <pic:cNvPicPr>
+                      <a:picLocks noChangeAspect="1" noChangeArrowheads="1"/>
+                    </pic:cNvPicPr>
+                  </pic:nvPicPr>
+                  <pic:blipFill>
+                    <a:blip r:embed="rId13">
+                      <a:extLst>
+                        <a:ext uri="{28A0092B-C50C-407E-A947-70E740481C1C}">
+                          <a14:useLocalDpi xmlns:a14="http://schemas.microsoft.com/office/drawing/2010/main" val="0"/>
+                        </a:ext>
+                      </a:extLst>
+                    </a:blip>
+                    <a:srcRect/>
+                    <a:stretch>
+                      <a:fillRect/>
+                    </a:stretch>
+                  </pic:blipFill>
+                  <pic:spPr bwMode="auto">
+                    <a:xfrm>
+                      <a:off x="0" y="0"/>
+                      <a:ext cx="2838450" cy="4469130"/>
+                    </a:xfrm>
+                    <a:prstGeom prst="rect">
+                      <a:avLst/>
+                    </a:prstGeom>
+                    <a:noFill/>
+                    <a:ln>
+                      <a:noFill/>
+                    </a:ln>
+                  </pic:spPr>
+                </pic:pic>
+              </a:graphicData>
+            </a:graphic>
+            <wp14:sizeRelH relativeFrom="margin">
+              <wp14:pctWidth>0</wp14:pctWidth>
+            </wp14:sizeRelH>
+            <wp14:sizeRelV relativeFrom="margin">
+              <wp14:pctHeight>0</wp14:pctHeight>
+            </wp14:sizeRelV>
+          </wp:anchor>
+        </w:drawing>
+      </w:r>
+      <w:r>
+        <w:rPr>
+          <w:b/>
+          <w:sz w:val="24"/>
+        </w:rPr>
+        <w:t>Output</w:t>
+      </w:r>
+    </w:p>
+    <w:p>
+      <w:pPr>
+        <w:rPr>
+          <w:b/>
+          <w:sz w:val="24"/>
+        </w:rPr>
+      </w:pPr>
+      <w:r>
+        <w:rPr>
+          <w:b/>
+          <w:sz w:val="24"/>
+        </w:rPr>
         <w:t>Questions</w:t>
       </w:r>
     </w:p>
     <w:p>
-      <w:pPr>
-        <w:pStyle w:val="ListParagraph"/>
-        <w:numPr>
-          <w:ilvl w:val="0"/>
-          <w:numId w:val="2"/>
-        </w:numPr>
-      </w:pPr>
       <w:r>
         <w:t xml:space="preserve">Removing the </w:t>
       </w:r>
@@ -7821,7 +8222,13 @@
         <w:t xml:space="preserve">line will make it so the original value </w:t>
       </w:r>
       <w:r>
-        <w:t xml:space="preserve">will not be passed into ResetPrefix, so it will keep GSuccessor process busy, after the reset value has been sent out to GCopy, GSuccessor can finally send out the original number to ResetPrefix which will then continue circulating alongside the reset value. The system now has 2 numbers circulating about it. Adding a third value to the system will deadlock it as the other 2 processes will be busy and will not be able to read in any values and the only ready process ResetPrefix will now also be busy due to a new number being passed in. </w:t>
+        <w:t>will not be passed into ResetPrefix, so it will keep GSuccessor process busy, after the reset value has been sent out to GCopy, GSuccessor can finally send out the original number to ResetPrefix which will then continue circulating alongside the reset value. The system now has 2 numbers circulating about it. Adding a third value to the system will</w:t>
+      </w:r>
+      <w:r>
+        <w:t xml:space="preserve"> cause it to deadlock</w:t>
+      </w:r>
+      <w:r>
+        <w:t xml:space="preserve"> as the other 2 processes will be busy and will not be able to read in any values and the only ready process ResetPrefix will now also be busy due to a new number being passed in. </w:t>
       </w:r>
     </w:p>
     <w:p>
@@ -7837,6 +8244,7 @@
           <w:noProof/>
           <w:lang w:eastAsia="en-GB"/>
         </w:rPr>
+        <w:lastRenderedPageBreak/>
         <w:drawing>
           <wp:anchor distT="0" distB="0" distL="114300" distR="114300" simplePos="0" relativeHeight="251664384" behindDoc="1" locked="0" layoutInCell="1" allowOverlap="1" wp14:anchorId="73CEA218" wp14:editId="592D76BE">
             <wp:simplePos x="0" y="0"/>
@@ -7871,7 +8279,7 @@
                     </pic:cNvPicPr>
                   </pic:nvPicPr>
                   <pic:blipFill>
-                    <a:blip r:embed="rId12">
+                    <a:blip r:embed="rId14">
                       <a:extLst>
                         <a:ext uri="{28A0092B-C50C-407E-A947-70E740481C1C}">
                           <a14:useLocalDpi xmlns:a14="http://schemas.microsoft.com/office/drawing/2010/main" val="0"/>
@@ -8044,27 +8452,7 @@
           <w:sz w:val="20"/>
           <w:szCs w:val="20"/>
         </w:rPr>
-        <w:t xml:space="preserve"> index = </w:t>
-      </w:r>
-      <w:proofErr w:type="gramStart"/>
-      <w:r>
-        <w:rPr>
-          <w:rFonts w:ascii="Consolas" w:hAnsi="Consolas" w:cs="Consolas"/>
-          <w:color w:val="000000"/>
-          <w:sz w:val="20"/>
-          <w:szCs w:val="20"/>
-        </w:rPr>
-        <w:t>alt.priSelect</w:t>
-      </w:r>
-      <w:proofErr w:type="gramEnd"/>
-      <w:r>
-        <w:rPr>
-          <w:rFonts w:ascii="Consolas" w:hAnsi="Consolas" w:cs="Consolas"/>
-          <w:color w:val="000000"/>
-          <w:sz w:val="20"/>
-          <w:szCs w:val="20"/>
-        </w:rPr>
-        <w:t>()</w:t>
+        <w:t xml:space="preserve"> index = alt.priSelect()</w:t>
       </w:r>
     </w:p>
     <w:p>
@@ -8117,7 +8505,6 @@
         </w:rPr>
         <w:t xml:space="preserve"> (index == </w:t>
       </w:r>
-      <w:proofErr w:type="gramStart"/>
       <w:r>
         <w:rPr>
           <w:rFonts w:ascii="Consolas" w:hAnsi="Consolas" w:cs="Consolas"/>
@@ -8136,7 +8523,6 @@
         </w:rPr>
         <w:t>){</w:t>
       </w:r>
-      <w:proofErr w:type="gramEnd"/>
     </w:p>
     <w:p>
       <w:pPr>
@@ -8490,1036 +8876,1324 @@
           <w:sz w:val="20"/>
           <w:szCs w:val="20"/>
         </w:rPr>
-        <w:t xml:space="preserve"> inputValue</w:t>
+        <w:t xml:space="preserve"> inputValue = </w:t>
+      </w:r>
+      <w:r>
+        <w:rPr>
+          <w:rFonts w:ascii="Consolas" w:hAnsi="Consolas" w:cs="Consolas"/>
+          <w:color w:val="0000C0"/>
+          <w:sz w:val="20"/>
+          <w:szCs w:val="20"/>
+        </w:rPr>
+        <w:t>inChannel</w:t>
+      </w:r>
+      <w:r>
+        <w:rPr>
+          <w:rFonts w:ascii="Consolas" w:hAnsi="Consolas" w:cs="Consolas"/>
+          <w:color w:val="000000"/>
+          <w:sz w:val="20"/>
+          <w:szCs w:val="20"/>
+        </w:rPr>
+        <w:t>.read()</w:t>
+      </w:r>
+    </w:p>
+    <w:p>
+      <w:pPr>
+        <w:autoSpaceDE w:val="0"/>
+        <w:autoSpaceDN w:val="0"/>
+        <w:adjustRightInd w:val="0"/>
+        <w:spacing w:after="0" w:line="240" w:lineRule="auto"/>
+        <w:rPr>
+          <w:rFonts w:ascii="Consolas" w:hAnsi="Consolas" w:cs="Consolas"/>
+          <w:sz w:val="20"/>
+          <w:szCs w:val="20"/>
+        </w:rPr>
+      </w:pPr>
+      <w:r>
+        <w:rPr>
+          <w:rFonts w:ascii="Consolas" w:hAnsi="Consolas" w:cs="Consolas"/>
+          <w:color w:val="000000"/>
+          <w:sz w:val="20"/>
+          <w:szCs w:val="20"/>
+        </w:rPr>
+        <w:tab/>
+      </w:r>
+      <w:r>
+        <w:rPr>
+          <w:rFonts w:ascii="Consolas" w:hAnsi="Consolas" w:cs="Consolas"/>
+          <w:color w:val="000000"/>
+          <w:sz w:val="20"/>
+          <w:szCs w:val="20"/>
+        </w:rPr>
+        <w:tab/>
+      </w:r>
+      <w:r>
+        <w:rPr>
+          <w:rFonts w:ascii="Consolas" w:hAnsi="Consolas" w:cs="Consolas"/>
+          <w:color w:val="000000"/>
+          <w:sz w:val="20"/>
+          <w:szCs w:val="20"/>
+        </w:rPr>
+        <w:tab/>
+      </w:r>
+      <w:r>
+        <w:rPr>
+          <w:rFonts w:ascii="Consolas" w:hAnsi="Consolas" w:cs="Consolas"/>
+          <w:color w:val="0000C0"/>
+          <w:sz w:val="20"/>
+          <w:szCs w:val="20"/>
+        </w:rPr>
+        <w:t>outChannel</w:t>
+      </w:r>
+      <w:r>
+        <w:rPr>
+          <w:rFonts w:ascii="Consolas" w:hAnsi="Consolas" w:cs="Consolas"/>
+          <w:color w:val="000000"/>
+          <w:sz w:val="20"/>
+          <w:szCs w:val="20"/>
+        </w:rPr>
+        <w:t xml:space="preserve">.write(inputValue + </w:t>
+      </w:r>
+      <w:r>
+        <w:rPr>
+          <w:rFonts w:ascii="Consolas" w:hAnsi="Consolas" w:cs="Consolas"/>
+          <w:color w:val="CD3200"/>
+          <w:sz w:val="20"/>
+          <w:szCs w:val="20"/>
+        </w:rPr>
+        <w:t>1</w:t>
+      </w:r>
+      <w:r>
+        <w:rPr>
+          <w:rFonts w:ascii="Consolas" w:hAnsi="Consolas" w:cs="Consolas"/>
+          <w:color w:val="000000"/>
+          <w:sz w:val="20"/>
+          <w:szCs w:val="20"/>
+        </w:rPr>
+        <w:t>)</w:t>
+      </w:r>
+    </w:p>
+    <w:p>
+      <w:pPr>
+        <w:rPr>
+          <w:rFonts w:ascii="Consolas" w:hAnsi="Consolas" w:cs="Consolas"/>
+          <w:color w:val="000000"/>
+          <w:sz w:val="20"/>
+          <w:szCs w:val="20"/>
+        </w:rPr>
+      </w:pPr>
+      <w:r>
+        <w:rPr>
+          <w:rFonts w:ascii="Consolas" w:hAnsi="Consolas" w:cs="Consolas"/>
+          <w:color w:val="000000"/>
+          <w:sz w:val="20"/>
+          <w:szCs w:val="20"/>
+        </w:rPr>
+        <w:tab/>
+      </w:r>
+      <w:r>
+        <w:rPr>
+          <w:rFonts w:ascii="Consolas" w:hAnsi="Consolas" w:cs="Consolas"/>
+          <w:color w:val="000000"/>
+          <w:sz w:val="20"/>
+          <w:szCs w:val="20"/>
+        </w:rPr>
+        <w:tab/>
+        <w:t>}</w:t>
+      </w:r>
+    </w:p>
+    <w:p>
+      <w:pPr>
+        <w:rPr>
+          <w:rFonts w:ascii="Consolas" w:hAnsi="Consolas" w:cs="Consolas"/>
+          <w:color w:val="000000"/>
+          <w:sz w:val="20"/>
+          <w:szCs w:val="20"/>
+        </w:rPr>
+      </w:pPr>
+    </w:p>
+    <w:p>
+      <w:pPr>
+        <w:rPr>
+          <w:rFonts w:cs="Consolas"/>
+          <w:b/>
+          <w:color w:val="000000"/>
+          <w:sz w:val="24"/>
+          <w:szCs w:val="20"/>
+        </w:rPr>
+      </w:pPr>
+      <w:r>
+        <w:rPr>
+          <w:rFonts w:cs="Consolas"/>
+          <w:b/>
+          <w:color w:val="000000"/>
+          <w:sz w:val="24"/>
+          <w:szCs w:val="20"/>
+        </w:rPr>
+        <w:t>Reset</w:t>
+      </w:r>
+      <w:r>
+        <w:rPr>
+          <w:rFonts w:cs="Consolas"/>
+          <w:b/>
+          <w:color w:val="000000"/>
+          <w:sz w:val="24"/>
+          <w:szCs w:val="20"/>
+        </w:rPr>
+        <w:t>Numbers</w:t>
+      </w:r>
+      <w:r>
+        <w:rPr>
+          <w:rFonts w:cs="Consolas"/>
+          <w:b/>
+          <w:color w:val="000000"/>
+          <w:sz w:val="24"/>
+          <w:szCs w:val="20"/>
+        </w:rPr>
+        <w:t>.groovy</w:t>
+      </w:r>
+    </w:p>
+    <w:p>
+      <w:pPr>
+        <w:autoSpaceDE w:val="0"/>
+        <w:autoSpaceDN w:val="0"/>
+        <w:adjustRightInd w:val="0"/>
+        <w:spacing w:after="0" w:line="240" w:lineRule="auto"/>
+        <w:rPr>
+          <w:rFonts w:ascii="Consolas" w:hAnsi="Consolas" w:cs="Consolas"/>
+          <w:sz w:val="20"/>
+          <w:szCs w:val="20"/>
+        </w:rPr>
+      </w:pPr>
+      <w:r>
+        <w:rPr>
+          <w:rFonts w:ascii="Consolas" w:hAnsi="Consolas" w:cs="Consolas"/>
+          <w:color w:val="000000"/>
+          <w:sz w:val="20"/>
+          <w:szCs w:val="20"/>
+        </w:rPr>
+        <w:t xml:space="preserve">    </w:t>
+      </w:r>
+      <w:r>
+        <w:rPr>
+          <w:rFonts w:ascii="Consolas" w:hAnsi="Consolas" w:cs="Consolas"/>
+          <w:b/>
+          <w:bCs/>
+          <w:color w:val="972C78"/>
+          <w:sz w:val="20"/>
+          <w:szCs w:val="20"/>
+        </w:rPr>
+        <w:t>def</w:t>
+      </w:r>
+      <w:r>
+        <w:rPr>
+          <w:rFonts w:ascii="Consolas" w:hAnsi="Consolas" w:cs="Consolas"/>
+          <w:color w:val="000000"/>
+          <w:sz w:val="20"/>
+          <w:szCs w:val="20"/>
+        </w:rPr>
+        <w:t xml:space="preserve"> testList = [ </w:t>
+      </w:r>
+      <w:r>
+        <w:rPr>
+          <w:rFonts w:ascii="Consolas" w:hAnsi="Consolas" w:cs="Consolas"/>
+          <w:b/>
+          <w:bCs/>
+          <w:color w:val="972C78"/>
+          <w:sz w:val="20"/>
+          <w:szCs w:val="20"/>
+        </w:rPr>
+        <w:t>new</w:t>
+      </w:r>
+      <w:r>
+        <w:rPr>
+          <w:rFonts w:ascii="Consolas" w:hAnsi="Consolas" w:cs="Consolas"/>
+          <w:color w:val="000000"/>
+          <w:sz w:val="20"/>
+          <w:szCs w:val="20"/>
+        </w:rPr>
+        <w:t xml:space="preserve"> GPrefix ( </w:t>
+      </w:r>
+      <w:r>
+        <w:rPr>
+          <w:rFonts w:ascii="Consolas" w:hAnsi="Consolas" w:cs="Consolas"/>
+          <w:color w:val="0000C0"/>
+          <w:sz w:val="20"/>
+          <w:szCs w:val="20"/>
+        </w:rPr>
+        <w:t>prefixValue</w:t>
+      </w:r>
+      <w:r>
+        <w:rPr>
+          <w:rFonts w:ascii="Consolas" w:hAnsi="Consolas" w:cs="Consolas"/>
+          <w:color w:val="000000"/>
+          <w:sz w:val="20"/>
+          <w:szCs w:val="20"/>
+        </w:rPr>
+        <w:t xml:space="preserve">: </w:t>
+      </w:r>
+      <w:r>
+        <w:rPr>
+          <w:rFonts w:ascii="Consolas" w:hAnsi="Consolas" w:cs="Consolas"/>
+          <w:color w:val="0000C0"/>
+          <w:sz w:val="20"/>
+          <w:szCs w:val="20"/>
+        </w:rPr>
+        <w:t>initialValue</w:t>
+      </w:r>
+      <w:r>
+        <w:rPr>
+          <w:rFonts w:ascii="Consolas" w:hAnsi="Consolas" w:cs="Consolas"/>
+          <w:color w:val="000000"/>
+          <w:sz w:val="20"/>
+          <w:szCs w:val="20"/>
+        </w:rPr>
+        <w:t xml:space="preserve">, </w:t>
+      </w:r>
+    </w:p>
+    <w:p>
+      <w:pPr>
+        <w:autoSpaceDE w:val="0"/>
+        <w:autoSpaceDN w:val="0"/>
+        <w:adjustRightInd w:val="0"/>
+        <w:spacing w:after="0" w:line="240" w:lineRule="auto"/>
+        <w:rPr>
+          <w:rFonts w:ascii="Consolas" w:hAnsi="Consolas" w:cs="Consolas"/>
+          <w:sz w:val="20"/>
+          <w:szCs w:val="20"/>
+        </w:rPr>
+      </w:pPr>
+      <w:r>
+        <w:rPr>
+          <w:rFonts w:ascii="Consolas" w:hAnsi="Consolas" w:cs="Consolas"/>
+          <w:color w:val="000000"/>
+          <w:sz w:val="20"/>
+          <w:szCs w:val="20"/>
+        </w:rPr>
+        <w:t xml:space="preserve">                                   </w:t>
+      </w:r>
+      <w:r>
+        <w:rPr>
+          <w:rFonts w:ascii="Consolas" w:hAnsi="Consolas" w:cs="Consolas"/>
+          <w:color w:val="0000C0"/>
+          <w:sz w:val="20"/>
+          <w:szCs w:val="20"/>
+        </w:rPr>
+        <w:t>outChannel</w:t>
+      </w:r>
+      <w:r>
+        <w:rPr>
+          <w:rFonts w:ascii="Consolas" w:hAnsi="Consolas" w:cs="Consolas"/>
+          <w:color w:val="000000"/>
+          <w:sz w:val="20"/>
+          <w:szCs w:val="20"/>
+        </w:rPr>
+        <w:t xml:space="preserve">: a.out(), </w:t>
+      </w:r>
+    </w:p>
+    <w:p>
+      <w:pPr>
+        <w:autoSpaceDE w:val="0"/>
+        <w:autoSpaceDN w:val="0"/>
+        <w:adjustRightInd w:val="0"/>
+        <w:spacing w:after="0" w:line="240" w:lineRule="auto"/>
+        <w:rPr>
+          <w:rFonts w:ascii="Consolas" w:hAnsi="Consolas" w:cs="Consolas"/>
+          <w:sz w:val="20"/>
+          <w:szCs w:val="20"/>
+        </w:rPr>
+      </w:pPr>
+      <w:r>
+        <w:rPr>
+          <w:rFonts w:ascii="Consolas" w:hAnsi="Consolas" w:cs="Consolas"/>
+          <w:color w:val="000000"/>
+          <w:sz w:val="20"/>
+          <w:szCs w:val="20"/>
+        </w:rPr>
+        <w:t xml:space="preserve">                                   </w:t>
+      </w:r>
+      <w:r>
+        <w:rPr>
+          <w:rFonts w:ascii="Consolas" w:hAnsi="Consolas" w:cs="Consolas"/>
+          <w:color w:val="0000C0"/>
+          <w:sz w:val="20"/>
+          <w:szCs w:val="20"/>
+        </w:rPr>
+        <w:t>inChannel</w:t>
+      </w:r>
+      <w:r>
+        <w:rPr>
+          <w:rFonts w:ascii="Consolas" w:hAnsi="Consolas" w:cs="Consolas"/>
+          <w:color w:val="000000"/>
+          <w:sz w:val="20"/>
+          <w:szCs w:val="20"/>
+        </w:rPr>
+        <w:t>: c.</w:t>
+      </w:r>
+      <w:r>
+        <w:rPr>
+          <w:rFonts w:ascii="Consolas" w:hAnsi="Consolas" w:cs="Consolas"/>
+          <w:b/>
+          <w:bCs/>
+          <w:color w:val="000000"/>
+          <w:sz w:val="20"/>
+          <w:szCs w:val="20"/>
+        </w:rPr>
+        <w:t>in</w:t>
+      </w:r>
+      <w:r>
+        <w:rPr>
+          <w:rFonts w:ascii="Consolas" w:hAnsi="Consolas" w:cs="Consolas"/>
+          <w:color w:val="000000"/>
+          <w:sz w:val="20"/>
+          <w:szCs w:val="20"/>
+        </w:rPr>
+        <w:t>() ),</w:t>
+      </w:r>
+    </w:p>
+    <w:p>
+      <w:pPr>
+        <w:autoSpaceDE w:val="0"/>
+        <w:autoSpaceDN w:val="0"/>
+        <w:adjustRightInd w:val="0"/>
+        <w:spacing w:after="0" w:line="240" w:lineRule="auto"/>
+        <w:rPr>
+          <w:rFonts w:ascii="Consolas" w:hAnsi="Consolas" w:cs="Consolas"/>
+          <w:sz w:val="20"/>
+          <w:szCs w:val="20"/>
+        </w:rPr>
+      </w:pPr>
+      <w:r>
+        <w:rPr>
+          <w:rFonts w:ascii="Consolas" w:hAnsi="Consolas" w:cs="Consolas"/>
+          <w:color w:val="000000"/>
+          <w:sz w:val="20"/>
+          <w:szCs w:val="20"/>
+        </w:rPr>
+        <w:t xml:space="preserve">                     </w:t>
+      </w:r>
+      <w:r>
+        <w:rPr>
+          <w:rFonts w:ascii="Consolas" w:hAnsi="Consolas" w:cs="Consolas"/>
+          <w:b/>
+          <w:bCs/>
+          <w:color w:val="972C78"/>
+          <w:sz w:val="20"/>
+          <w:szCs w:val="20"/>
+        </w:rPr>
+        <w:t>new</w:t>
+      </w:r>
+      <w:r>
+        <w:rPr>
+          <w:rFonts w:ascii="Consolas" w:hAnsi="Consolas" w:cs="Consolas"/>
+          <w:color w:val="000000"/>
+          <w:sz w:val="20"/>
+          <w:szCs w:val="20"/>
+        </w:rPr>
+        <w:t xml:space="preserve"> GPCopy ( </w:t>
+      </w:r>
+      <w:r>
+        <w:rPr>
+          <w:rFonts w:ascii="Consolas" w:hAnsi="Consolas" w:cs="Consolas"/>
+          <w:color w:val="0000C0"/>
+          <w:sz w:val="20"/>
+          <w:szCs w:val="20"/>
+        </w:rPr>
+        <w:t>inChannel</w:t>
+      </w:r>
+      <w:r>
+        <w:rPr>
+          <w:rFonts w:ascii="Consolas" w:hAnsi="Consolas" w:cs="Consolas"/>
+          <w:color w:val="000000"/>
+          <w:sz w:val="20"/>
+          <w:szCs w:val="20"/>
+        </w:rPr>
+        <w:t>: a.</w:t>
+      </w:r>
+      <w:r>
+        <w:rPr>
+          <w:rFonts w:ascii="Consolas" w:hAnsi="Consolas" w:cs="Consolas"/>
+          <w:b/>
+          <w:bCs/>
+          <w:color w:val="000000"/>
+          <w:sz w:val="20"/>
+          <w:szCs w:val="20"/>
+        </w:rPr>
+        <w:t>in</w:t>
+      </w:r>
+      <w:r>
+        <w:rPr>
+          <w:rFonts w:ascii="Consolas" w:hAnsi="Consolas" w:cs="Consolas"/>
+          <w:color w:val="000000"/>
+          <w:sz w:val="20"/>
+          <w:szCs w:val="20"/>
+        </w:rPr>
+        <w:t xml:space="preserve">(), </w:t>
+      </w:r>
+    </w:p>
+    <w:p>
+      <w:pPr>
+        <w:autoSpaceDE w:val="0"/>
+        <w:autoSpaceDN w:val="0"/>
+        <w:adjustRightInd w:val="0"/>
+        <w:spacing w:after="0" w:line="240" w:lineRule="auto"/>
+        <w:rPr>
+          <w:rFonts w:ascii="Consolas" w:hAnsi="Consolas" w:cs="Consolas"/>
+          <w:sz w:val="20"/>
+          <w:szCs w:val="20"/>
+        </w:rPr>
+      </w:pPr>
+      <w:r>
+        <w:rPr>
+          <w:rFonts w:ascii="Consolas" w:hAnsi="Consolas" w:cs="Consolas"/>
+          <w:color w:val="000000"/>
+          <w:sz w:val="20"/>
+          <w:szCs w:val="20"/>
+        </w:rPr>
+        <w:t xml:space="preserve">                            </w:t>
+      </w:r>
+      <w:r>
+        <w:rPr>
+          <w:rFonts w:ascii="Consolas" w:hAnsi="Consolas" w:cs="Consolas"/>
+          <w:color w:val="000000"/>
+          <w:sz w:val="20"/>
+          <w:szCs w:val="20"/>
+        </w:rPr>
+        <w:tab/>
+        <w:t xml:space="preserve">  </w:t>
+      </w:r>
+      <w:r>
+        <w:rPr>
+          <w:rFonts w:ascii="Consolas" w:hAnsi="Consolas" w:cs="Consolas"/>
+          <w:color w:val="0000C0"/>
+          <w:sz w:val="20"/>
+          <w:szCs w:val="20"/>
+        </w:rPr>
+        <w:t>outChannel0</w:t>
+      </w:r>
+      <w:r>
+        <w:rPr>
+          <w:rFonts w:ascii="Consolas" w:hAnsi="Consolas" w:cs="Consolas"/>
+          <w:color w:val="000000"/>
+          <w:sz w:val="20"/>
+          <w:szCs w:val="20"/>
+        </w:rPr>
+        <w:t xml:space="preserve">: </w:t>
+      </w:r>
+      <w:r>
+        <w:rPr>
+          <w:rFonts w:ascii="Consolas" w:hAnsi="Consolas" w:cs="Consolas"/>
+          <w:color w:val="0000C0"/>
+          <w:sz w:val="20"/>
+          <w:szCs w:val="20"/>
+        </w:rPr>
+        <w:t>outChannel</w:t>
+      </w:r>
+      <w:r>
+        <w:rPr>
+          <w:rFonts w:ascii="Consolas" w:hAnsi="Consolas" w:cs="Consolas"/>
+          <w:color w:val="000000"/>
+          <w:sz w:val="20"/>
+          <w:szCs w:val="20"/>
+        </w:rPr>
+        <w:t xml:space="preserve">, </w:t>
+      </w:r>
+    </w:p>
+    <w:p>
+      <w:pPr>
+        <w:autoSpaceDE w:val="0"/>
+        <w:autoSpaceDN w:val="0"/>
+        <w:adjustRightInd w:val="0"/>
+        <w:spacing w:after="0" w:line="240" w:lineRule="auto"/>
+        <w:rPr>
+          <w:rFonts w:ascii="Consolas" w:hAnsi="Consolas" w:cs="Consolas"/>
+          <w:sz w:val="20"/>
+          <w:szCs w:val="20"/>
+        </w:rPr>
+      </w:pPr>
+      <w:r>
+        <w:rPr>
+          <w:rFonts w:ascii="Consolas" w:hAnsi="Consolas" w:cs="Consolas"/>
+          <w:color w:val="000000"/>
+          <w:sz w:val="20"/>
+          <w:szCs w:val="20"/>
+        </w:rPr>
+        <w:t xml:space="preserve">                            </w:t>
+      </w:r>
+      <w:r>
+        <w:rPr>
+          <w:rFonts w:ascii="Consolas" w:hAnsi="Consolas" w:cs="Consolas"/>
+          <w:color w:val="000000"/>
+          <w:sz w:val="20"/>
+          <w:szCs w:val="20"/>
+        </w:rPr>
+        <w:tab/>
+        <w:t xml:space="preserve">  </w:t>
+      </w:r>
+      <w:r>
+        <w:rPr>
+          <w:rFonts w:ascii="Consolas" w:hAnsi="Consolas" w:cs="Consolas"/>
+          <w:color w:val="0000C0"/>
+          <w:sz w:val="20"/>
+          <w:szCs w:val="20"/>
+        </w:rPr>
+        <w:t>outChannel1</w:t>
+      </w:r>
+      <w:r>
+        <w:rPr>
+          <w:rFonts w:ascii="Consolas" w:hAnsi="Consolas" w:cs="Consolas"/>
+          <w:color w:val="000000"/>
+          <w:sz w:val="20"/>
+          <w:szCs w:val="20"/>
+        </w:rPr>
+        <w:t>: b.out() ),</w:t>
+      </w:r>
+    </w:p>
+    <w:p>
+      <w:pPr>
+        <w:autoSpaceDE w:val="0"/>
+        <w:autoSpaceDN w:val="0"/>
+        <w:adjustRightInd w:val="0"/>
+        <w:spacing w:after="0" w:line="240" w:lineRule="auto"/>
+        <w:rPr>
+          <w:rFonts w:ascii="Consolas" w:hAnsi="Consolas" w:cs="Consolas"/>
+          <w:sz w:val="20"/>
+          <w:szCs w:val="20"/>
+        </w:rPr>
+      </w:pPr>
+      <w:r>
+        <w:rPr>
+          <w:rFonts w:ascii="Consolas" w:hAnsi="Consolas" w:cs="Consolas"/>
+          <w:color w:val="000000"/>
+          <w:sz w:val="20"/>
+          <w:szCs w:val="20"/>
+        </w:rPr>
+        <w:tab/>
+      </w:r>
+      <w:r>
+        <w:rPr>
+          <w:rFonts w:ascii="Consolas" w:hAnsi="Consolas" w:cs="Consolas"/>
+          <w:color w:val="000000"/>
+          <w:sz w:val="20"/>
+          <w:szCs w:val="20"/>
+        </w:rPr>
+        <w:tab/>
+      </w:r>
+      <w:r>
+        <w:rPr>
+          <w:rFonts w:ascii="Consolas" w:hAnsi="Consolas" w:cs="Consolas"/>
+          <w:color w:val="000000"/>
+          <w:sz w:val="20"/>
+          <w:szCs w:val="20"/>
+        </w:rPr>
+        <w:tab/>
+      </w:r>
+      <w:r>
+        <w:rPr>
+          <w:rFonts w:ascii="Consolas" w:hAnsi="Consolas" w:cs="Consolas"/>
+          <w:color w:val="000000"/>
+          <w:sz w:val="20"/>
+          <w:szCs w:val="20"/>
+        </w:rPr>
+        <w:tab/>
+      </w:r>
+      <w:r>
+        <w:rPr>
+          <w:rFonts w:ascii="Consolas" w:hAnsi="Consolas" w:cs="Consolas"/>
+          <w:color w:val="000000"/>
+          <w:sz w:val="20"/>
+          <w:szCs w:val="20"/>
+        </w:rPr>
+        <w:tab/>
+        <w:t xml:space="preserve"> </w:t>
+      </w:r>
+      <w:r>
+        <w:rPr>
+          <w:rFonts w:ascii="Consolas" w:hAnsi="Consolas" w:cs="Consolas"/>
+          <w:color w:val="3F7F5F"/>
+          <w:sz w:val="20"/>
+          <w:szCs w:val="20"/>
+        </w:rPr>
+        <w:t>// requires a constructor for ResetSuccessor</w:t>
+      </w:r>
+    </w:p>
+    <w:p>
+      <w:pPr>
+        <w:autoSpaceDE w:val="0"/>
+        <w:autoSpaceDN w:val="0"/>
+        <w:adjustRightInd w:val="0"/>
+        <w:spacing w:after="0" w:line="240" w:lineRule="auto"/>
+        <w:rPr>
+          <w:rFonts w:ascii="Consolas" w:hAnsi="Consolas" w:cs="Consolas"/>
+          <w:sz w:val="20"/>
+          <w:szCs w:val="20"/>
+        </w:rPr>
+      </w:pPr>
+      <w:r>
+        <w:rPr>
+          <w:rFonts w:ascii="Consolas" w:hAnsi="Consolas" w:cs="Consolas"/>
+          <w:color w:val="000000"/>
+          <w:sz w:val="20"/>
+          <w:szCs w:val="20"/>
+        </w:rPr>
+        <w:tab/>
+      </w:r>
+      <w:r>
+        <w:rPr>
+          <w:rFonts w:ascii="Consolas" w:hAnsi="Consolas" w:cs="Consolas"/>
+          <w:color w:val="000000"/>
+          <w:sz w:val="20"/>
+          <w:szCs w:val="20"/>
+        </w:rPr>
+        <w:tab/>
+      </w:r>
+      <w:r>
+        <w:rPr>
+          <w:rFonts w:ascii="Consolas" w:hAnsi="Consolas" w:cs="Consolas"/>
+          <w:color w:val="000000"/>
+          <w:sz w:val="20"/>
+          <w:szCs w:val="20"/>
+        </w:rPr>
+        <w:tab/>
+        <w:t xml:space="preserve"> </w:t>
+      </w:r>
+      <w:r>
+        <w:rPr>
+          <w:rFonts w:ascii="Consolas" w:hAnsi="Consolas" w:cs="Consolas"/>
+          <w:b/>
+          <w:bCs/>
+          <w:color w:val="972C78"/>
+          <w:sz w:val="20"/>
+          <w:szCs w:val="20"/>
+        </w:rPr>
+        <w:t>new</w:t>
+      </w:r>
+      <w:r>
+        <w:rPr>
+          <w:rFonts w:ascii="Consolas" w:hAnsi="Consolas" w:cs="Consolas"/>
+          <w:color w:val="000000"/>
+          <w:sz w:val="20"/>
+          <w:szCs w:val="20"/>
+        </w:rPr>
+        <w:t xml:space="preserve"> ResetSuccessor ( </w:t>
+      </w:r>
+      <w:r>
+        <w:rPr>
+          <w:rFonts w:ascii="Consolas" w:hAnsi="Consolas" w:cs="Consolas"/>
+          <w:color w:val="0000C0"/>
+          <w:sz w:val="20"/>
+          <w:szCs w:val="20"/>
+        </w:rPr>
+        <w:t>inChannel</w:t>
+      </w:r>
+      <w:r>
+        <w:rPr>
+          <w:rFonts w:ascii="Consolas" w:hAnsi="Consolas" w:cs="Consolas"/>
+          <w:color w:val="000000"/>
+          <w:sz w:val="20"/>
+          <w:szCs w:val="20"/>
+        </w:rPr>
+        <w:t>: b.</w:t>
+      </w:r>
+      <w:r>
+        <w:rPr>
+          <w:rFonts w:ascii="Consolas" w:hAnsi="Consolas" w:cs="Consolas"/>
+          <w:b/>
+          <w:bCs/>
+          <w:color w:val="000000"/>
+          <w:sz w:val="20"/>
+          <w:szCs w:val="20"/>
+        </w:rPr>
+        <w:t>in</w:t>
+      </w:r>
+      <w:r>
+        <w:rPr>
+          <w:rFonts w:ascii="Consolas" w:hAnsi="Consolas" w:cs="Consolas"/>
+          <w:color w:val="000000"/>
+          <w:sz w:val="20"/>
+          <w:szCs w:val="20"/>
+        </w:rPr>
+        <w:t>(),</w:t>
+      </w:r>
+    </w:p>
+    <w:p>
+      <w:pPr>
+        <w:autoSpaceDE w:val="0"/>
+        <w:autoSpaceDN w:val="0"/>
+        <w:adjustRightInd w:val="0"/>
+        <w:spacing w:after="0" w:line="240" w:lineRule="auto"/>
+        <w:ind w:left="3600" w:firstLine="720"/>
+        <w:rPr>
+          <w:rFonts w:ascii="Consolas" w:hAnsi="Consolas" w:cs="Consolas"/>
+          <w:sz w:val="20"/>
+          <w:szCs w:val="20"/>
+        </w:rPr>
+      </w:pPr>
+      <w:r>
+        <w:rPr>
+          <w:rFonts w:ascii="Consolas" w:hAnsi="Consolas" w:cs="Consolas"/>
+          <w:color w:val="0000C0"/>
+          <w:sz w:val="20"/>
+          <w:szCs w:val="20"/>
+        </w:rPr>
+        <w:t xml:space="preserve">  outChannel</w:t>
+      </w:r>
+      <w:r>
+        <w:rPr>
+          <w:rFonts w:ascii="Consolas" w:hAnsi="Consolas" w:cs="Consolas"/>
+          <w:color w:val="000000"/>
+          <w:sz w:val="20"/>
+          <w:szCs w:val="20"/>
+        </w:rPr>
+        <w:t>: c.out(),</w:t>
+      </w:r>
+    </w:p>
+    <w:p>
+      <w:pPr>
+        <w:autoSpaceDE w:val="0"/>
+        <w:autoSpaceDN w:val="0"/>
+        <w:adjustRightInd w:val="0"/>
+        <w:spacing w:after="0" w:line="240" w:lineRule="auto"/>
+        <w:rPr>
+          <w:rFonts w:ascii="Consolas" w:hAnsi="Consolas" w:cs="Consolas"/>
+          <w:sz w:val="20"/>
+          <w:szCs w:val="20"/>
+        </w:rPr>
+      </w:pPr>
+      <w:r>
+        <w:rPr>
+          <w:rFonts w:ascii="Consolas" w:hAnsi="Consolas" w:cs="Consolas"/>
+          <w:color w:val="000000"/>
+          <w:sz w:val="20"/>
+          <w:szCs w:val="20"/>
+        </w:rPr>
+        <w:tab/>
+      </w:r>
+      <w:r>
+        <w:rPr>
+          <w:rFonts w:ascii="Consolas" w:hAnsi="Consolas" w:cs="Consolas"/>
+          <w:color w:val="000000"/>
+          <w:sz w:val="20"/>
+          <w:szCs w:val="20"/>
+        </w:rPr>
+        <w:tab/>
+      </w:r>
+      <w:r>
+        <w:rPr>
+          <w:rFonts w:ascii="Consolas" w:hAnsi="Consolas" w:cs="Consolas"/>
+          <w:color w:val="000000"/>
+          <w:sz w:val="20"/>
+          <w:szCs w:val="20"/>
+        </w:rPr>
+        <w:tab/>
+      </w:r>
+      <w:r>
+        <w:rPr>
+          <w:rFonts w:ascii="Consolas" w:hAnsi="Consolas" w:cs="Consolas"/>
+          <w:color w:val="000000"/>
+          <w:sz w:val="20"/>
+          <w:szCs w:val="20"/>
+        </w:rPr>
+        <w:tab/>
+      </w:r>
+      <w:r>
+        <w:rPr>
+          <w:rFonts w:ascii="Consolas" w:hAnsi="Consolas" w:cs="Consolas"/>
+          <w:color w:val="000000"/>
+          <w:sz w:val="20"/>
+          <w:szCs w:val="20"/>
+        </w:rPr>
+        <w:tab/>
+      </w:r>
+      <w:r>
+        <w:rPr>
+          <w:rFonts w:ascii="Consolas" w:hAnsi="Consolas" w:cs="Consolas"/>
+          <w:color w:val="000000"/>
+          <w:sz w:val="20"/>
+          <w:szCs w:val="20"/>
+        </w:rPr>
+        <w:tab/>
+        <w:t xml:space="preserve">  </w:t>
+      </w:r>
+      <w:r>
+        <w:rPr>
+          <w:rFonts w:ascii="Consolas" w:hAnsi="Consolas" w:cs="Consolas"/>
+          <w:color w:val="0000C0"/>
+          <w:sz w:val="20"/>
+          <w:szCs w:val="20"/>
+        </w:rPr>
+        <w:t>resetChannel</w:t>
+      </w:r>
+      <w:r>
+        <w:rPr>
+          <w:rFonts w:ascii="Consolas" w:hAnsi="Consolas" w:cs="Consolas"/>
+          <w:color w:val="000000"/>
+          <w:sz w:val="20"/>
+          <w:szCs w:val="20"/>
+        </w:rPr>
+        <w:t xml:space="preserve">: </w:t>
+      </w:r>
+      <w:r>
+        <w:rPr>
+          <w:rFonts w:ascii="Consolas" w:hAnsi="Consolas" w:cs="Consolas"/>
+          <w:color w:val="0000C0"/>
+          <w:sz w:val="20"/>
+          <w:szCs w:val="20"/>
+        </w:rPr>
+        <w:t>resetChannel</w:t>
+      </w:r>
+      <w:r>
+        <w:rPr>
+          <w:rFonts w:ascii="Consolas" w:hAnsi="Consolas" w:cs="Consolas"/>
+          <w:color w:val="000000"/>
+          <w:sz w:val="20"/>
+          <w:szCs w:val="20"/>
+        </w:rPr>
+        <w:t xml:space="preserve"> ) </w:t>
+      </w:r>
+    </w:p>
+    <w:p>
+      <w:pPr>
+        <w:rPr>
+          <w:sz w:val="28"/>
+        </w:rPr>
+      </w:pPr>
+      <w:r>
+        <w:rPr>
+          <w:rFonts w:ascii="Consolas" w:hAnsi="Consolas" w:cs="Consolas"/>
+          <w:color w:val="000000"/>
+          <w:sz w:val="20"/>
+          <w:szCs w:val="20"/>
+        </w:rPr>
+        <w:t xml:space="preserve">                  ]</w:t>
+      </w:r>
+    </w:p>
+    <w:p>
+      <w:pPr>
+        <w:pStyle w:val="ListParagraph"/>
+      </w:pPr>
+    </w:p>
+    <w:p>
+      <w:pPr>
+        <w:rPr>
+          <w:b/>
+          <w:sz w:val="24"/>
+        </w:rPr>
+      </w:pPr>
+      <w:r>
+        <w:rPr>
+          <w:b/>
+          <w:sz w:val="24"/>
+        </w:rPr>
+        <w:t>Questions</w:t>
+      </w:r>
+    </w:p>
+    <w:p>
+      <w:pPr>
+        <w:rPr>
+          <w:sz w:val="24"/>
+        </w:rPr>
+      </w:pPr>
+      <w:r>
+        <w:rPr>
+          <w:sz w:val="24"/>
+        </w:rPr>
+        <w:t>Changing the position of resetChannel did not fix the issue encountered in the previous exercise, the system deadlocks after 2 reset values have been added in. I believe that is because we haven’t really added a precaution in the processes themselves and just changing the position of resetChannel will not fix an issue of having too many numbers circulating in the system. This system behaves just like the previous one except for what the output of the system will look like since the resetValue you enter will be changed in the output due to it being sent to the GSuccessor process.</w:t>
+      </w:r>
+    </w:p>
+    <w:p>
+      <w:pPr>
+        <w:rPr>
+          <w:b/>
+          <w:sz w:val="28"/>
+          <w:u w:val="single"/>
+        </w:rPr>
+      </w:pPr>
+      <w:r>
+        <w:rPr>
+          <w:b/>
+          <w:sz w:val="28"/>
+          <w:u w:val="single"/>
+        </w:rPr>
+        <w:t>Exercise 5-1</w:t>
+      </w:r>
+    </w:p>
+    <w:tbl>
+      <w:tblPr>
+        <w:tblStyle w:val="GridTable1Light"/>
+        <w:tblW w:w="0" w:type="auto"/>
+        <w:tblLook w:val="04A0" w:firstRow="1" w:lastRow="0" w:firstColumn="1" w:lastColumn="0" w:noHBand="0" w:noVBand="1"/>
+      </w:tblPr>
+      <w:tblGrid>
+        <w:gridCol w:w="3005"/>
+        <w:gridCol w:w="3005"/>
+        <w:gridCol w:w="3006"/>
+      </w:tblGrid>
+      <w:tr>
+        <w:trPr>
+          <w:cnfStyle w:val="100000000000" w:firstRow="1" w:lastRow="0" w:firstColumn="0" w:lastColumn="0" w:oddVBand="0" w:evenVBand="0" w:oddHBand="0" w:evenHBand="0" w:firstRowFirstColumn="0" w:firstRowLastColumn="0" w:lastRowFirstColumn="0" w:lastRowLastColumn="0"/>
+        </w:trPr>
+        <w:tc>
+          <w:tcPr>
+            <w:cnfStyle w:val="001000000000" w:firstRow="0" w:lastRow="0" w:firstColumn="1" w:lastColumn="0" w:oddVBand="0" w:evenVBand="0" w:oddHBand="0" w:evenHBand="0" w:firstRowFirstColumn="0" w:firstRowLastColumn="0" w:lastRowFirstColumn="0" w:lastRowLastColumn="0"/>
+            <w:tcW w:w="3005" w:type="dxa"/>
+          </w:tcPr>
+          <w:p>
+            <w:pPr>
+              <w:rPr>
+                <w:sz w:val="24"/>
+              </w:rPr>
+            </w:pPr>
+            <w:r>
+              <w:rPr>
+                <w:sz w:val="24"/>
+              </w:rPr>
+              <w:t>Test Number</w:t>
+            </w:r>
+          </w:p>
+        </w:tc>
+        <w:tc>
+          <w:tcPr>
+            <w:tcW w:w="3005" w:type="dxa"/>
+          </w:tcPr>
+          <w:p>
+            <w:pPr>
+              <w:cnfStyle w:val="100000000000" w:firstRow="1" w:lastRow="0" w:firstColumn="0" w:lastColumn="0" w:oddVBand="0" w:evenVBand="0" w:oddHBand="0" w:evenHBand="0" w:firstRowFirstColumn="0" w:firstRowLastColumn="0" w:lastRowFirstColumn="0" w:lastRowLastColumn="0"/>
+              <w:rPr>
+                <w:sz w:val="24"/>
+              </w:rPr>
+            </w:pPr>
+            <w:r>
+              <w:rPr>
+                <w:sz w:val="24"/>
+              </w:rPr>
+              <w:t>What was changed</w:t>
+            </w:r>
+          </w:p>
+        </w:tc>
+        <w:tc>
+          <w:tcPr>
+            <w:tcW w:w="3006" w:type="dxa"/>
+          </w:tcPr>
+          <w:p>
+            <w:pPr>
+              <w:cnfStyle w:val="100000000000" w:firstRow="1" w:lastRow="0" w:firstColumn="0" w:lastColumn="0" w:oddVBand="0" w:evenVBand="0" w:oddHBand="0" w:evenHBand="0" w:firstRowFirstColumn="0" w:firstRowLastColumn="0" w:lastRowFirstColumn="0" w:lastRowLastColumn="0"/>
+              <w:rPr>
+                <w:sz w:val="24"/>
+              </w:rPr>
+            </w:pPr>
+            <w:r>
+              <w:rPr>
+                <w:sz w:val="24"/>
+              </w:rPr>
+              <w:t>Result</w:t>
+            </w:r>
+          </w:p>
+        </w:tc>
+      </w:tr>
+      <w:tr>
+        <w:tc>
+          <w:tcPr>
+            <w:cnfStyle w:val="001000000000" w:firstRow="0" w:lastRow="0" w:firstColumn="1" w:lastColumn="0" w:oddVBand="0" w:evenVBand="0" w:oddHBand="0" w:evenHBand="0" w:firstRowFirstColumn="0" w:firstRowLastColumn="0" w:lastRowFirstColumn="0" w:lastRowLastColumn="0"/>
+            <w:tcW w:w="3005" w:type="dxa"/>
+          </w:tcPr>
+          <w:p>
+            <w:pPr>
+              <w:rPr>
+                <w:b w:val="0"/>
+                <w:sz w:val="24"/>
+              </w:rPr>
+            </w:pPr>
+            <w:r>
+              <w:rPr>
+                <w:b w:val="0"/>
+                <w:sz w:val="24"/>
+              </w:rPr>
+              <w:t>1.</w:t>
+            </w:r>
+          </w:p>
+        </w:tc>
+        <w:tc>
+          <w:tcPr>
+            <w:tcW w:w="3005" w:type="dxa"/>
+          </w:tcPr>
+          <w:p>
+            <w:pPr>
+              <w:cnfStyle w:val="000000000000" w:firstRow="0" w:lastRow="0" w:firstColumn="0" w:lastColumn="0" w:oddVBand="0" w:evenVBand="0" w:oddHBand="0" w:evenHBand="0" w:firstRowFirstColumn="0" w:firstRowLastColumn="0" w:lastRowFirstColumn="0" w:lastRowLastColumn="0"/>
+              <w:rPr>
+                <w:sz w:val="24"/>
+              </w:rPr>
+            </w:pPr>
+            <w:r>
+              <w:rPr>
+                <w:sz w:val="24"/>
+              </w:rPr>
+              <w:t>Delay of 5 added to QProducer</w:t>
+            </w:r>
+          </w:p>
+        </w:tc>
+        <w:tc>
+          <w:tcPr>
+            <w:tcW w:w="3006" w:type="dxa"/>
+          </w:tcPr>
+          <w:p>
+            <w:pPr>
+              <w:cnfStyle w:val="000000000000" w:firstRow="0" w:lastRow="0" w:firstColumn="0" w:lastColumn="0" w:oddVBand="0" w:evenVBand="0" w:oddHBand="0" w:evenHBand="0" w:firstRowFirstColumn="0" w:firstRowLastColumn="0" w:lastRowFirstColumn="0" w:lastRowLastColumn="0"/>
+              <w:rPr>
+                <w:sz w:val="24"/>
+              </w:rPr>
+            </w:pPr>
+            <w:r>
+              <w:rPr>
+                <w:sz w:val="24"/>
+              </w:rPr>
+              <w:t>The output was a tiny bit slower than original but it has returned the correct output</w:t>
+            </w:r>
+          </w:p>
+        </w:tc>
+      </w:tr>
+      <w:tr>
+        <w:tc>
+          <w:tcPr>
+            <w:cnfStyle w:val="001000000000" w:firstRow="0" w:lastRow="0" w:firstColumn="1" w:lastColumn="0" w:oddVBand="0" w:evenVBand="0" w:oddHBand="0" w:evenHBand="0" w:firstRowFirstColumn="0" w:firstRowLastColumn="0" w:lastRowFirstColumn="0" w:lastRowLastColumn="0"/>
+            <w:tcW w:w="3005" w:type="dxa"/>
+          </w:tcPr>
+          <w:p>
+            <w:pPr>
+              <w:rPr>
+                <w:b w:val="0"/>
+                <w:sz w:val="24"/>
+              </w:rPr>
+            </w:pPr>
+            <w:r>
+              <w:rPr>
+                <w:b w:val="0"/>
+                <w:sz w:val="24"/>
+              </w:rPr>
+              <w:t>2.</w:t>
+            </w:r>
+          </w:p>
+        </w:tc>
+        <w:tc>
+          <w:tcPr>
+            <w:tcW w:w="3005" w:type="dxa"/>
+          </w:tcPr>
+          <w:p>
+            <w:pPr>
+              <w:cnfStyle w:val="000000000000" w:firstRow="0" w:lastRow="0" w:firstColumn="0" w:lastColumn="0" w:oddVBand="0" w:evenVBand="0" w:oddHBand="0" w:evenHBand="0" w:firstRowFirstColumn="0" w:firstRowLastColumn="0" w:lastRowFirstColumn="0" w:lastRowLastColumn="0"/>
+              <w:rPr>
+                <w:sz w:val="24"/>
+              </w:rPr>
+            </w:pPr>
+            <w:r>
+              <w:rPr>
+                <w:sz w:val="24"/>
+              </w:rPr>
+              <w:t>Delay of 5 added to QConsumer</w:t>
+            </w:r>
+          </w:p>
+        </w:tc>
+        <w:tc>
+          <w:tcPr>
+            <w:tcW w:w="3006" w:type="dxa"/>
+          </w:tcPr>
+          <w:p>
+            <w:pPr>
+              <w:cnfStyle w:val="000000000000" w:firstRow="0" w:lastRow="0" w:firstColumn="0" w:lastColumn="0" w:oddVBand="0" w:evenVBand="0" w:oddHBand="0" w:evenHBand="0" w:firstRowFirstColumn="0" w:firstRowLastColumn="0" w:lastRowFirstColumn="0" w:lastRowLastColumn="0"/>
+              <w:rPr>
+                <w:sz w:val="24"/>
+              </w:rPr>
+            </w:pPr>
+            <w:r>
+              <w:rPr>
+                <w:sz w:val="24"/>
+              </w:rPr>
+              <w:t>The output was a tiny bit slower than original but it has returned the correct output</w:t>
+            </w:r>
+          </w:p>
+        </w:tc>
+      </w:tr>
+      <w:tr>
+        <w:tc>
+          <w:tcPr>
+            <w:cnfStyle w:val="001000000000" w:firstRow="0" w:lastRow="0" w:firstColumn="1" w:lastColumn="0" w:oddVBand="0" w:evenVBand="0" w:oddHBand="0" w:evenHBand="0" w:firstRowFirstColumn="0" w:firstRowLastColumn="0" w:lastRowFirstColumn="0" w:lastRowLastColumn="0"/>
+            <w:tcW w:w="3005" w:type="dxa"/>
+          </w:tcPr>
+          <w:p>
+            <w:pPr>
+              <w:rPr>
+                <w:b w:val="0"/>
+                <w:sz w:val="24"/>
+              </w:rPr>
+            </w:pPr>
+            <w:r>
+              <w:rPr>
+                <w:b w:val="0"/>
+                <w:sz w:val="24"/>
+              </w:rPr>
+              <w:t>3.</w:t>
+            </w:r>
+          </w:p>
+        </w:tc>
+        <w:tc>
+          <w:tcPr>
+            <w:tcW w:w="3005" w:type="dxa"/>
+          </w:tcPr>
+          <w:p>
+            <w:pPr>
+              <w:cnfStyle w:val="000000000000" w:firstRow="0" w:lastRow="0" w:firstColumn="0" w:lastColumn="0" w:oddVBand="0" w:evenVBand="0" w:oddHBand="0" w:evenHBand="0" w:firstRowFirstColumn="0" w:firstRowLastColumn="0" w:lastRowFirstColumn="0" w:lastRowLastColumn="0"/>
+              <w:rPr>
+                <w:sz w:val="24"/>
+              </w:rPr>
+            </w:pPr>
+            <w:r>
+              <w:rPr>
+                <w:sz w:val="24"/>
+              </w:rPr>
+              <w:t>Delay of 10</w:t>
+            </w:r>
+            <w:r>
+              <w:rPr>
+                <w:sz w:val="24"/>
+              </w:rPr>
+              <w:t xml:space="preserve"> added to QProducer</w:t>
+            </w:r>
+          </w:p>
+        </w:tc>
+        <w:tc>
+          <w:tcPr>
+            <w:tcW w:w="3006" w:type="dxa"/>
+          </w:tcPr>
+          <w:p>
+            <w:pPr>
+              <w:cnfStyle w:val="000000000000" w:firstRow="0" w:lastRow="0" w:firstColumn="0" w:lastColumn="0" w:oddVBand="0" w:evenVBand="0" w:oddHBand="0" w:evenHBand="0" w:firstRowFirstColumn="0" w:firstRowLastColumn="0" w:lastRowFirstColumn="0" w:lastRowLastColumn="0"/>
+              <w:rPr>
+                <w:sz w:val="24"/>
+              </w:rPr>
+            </w:pPr>
+            <w:r>
+              <w:rPr>
+                <w:sz w:val="24"/>
+              </w:rPr>
+              <w:t>The output was a tiny bit slower</w:t>
+            </w:r>
+            <w:r>
+              <w:rPr>
+                <w:sz w:val="24"/>
+              </w:rPr>
+              <w:t xml:space="preserve"> than original</w:t>
+            </w:r>
+            <w:r>
+              <w:rPr>
+                <w:sz w:val="24"/>
+              </w:rPr>
+              <w:t xml:space="preserve"> but it has returned the correct output</w:t>
+            </w:r>
+          </w:p>
+        </w:tc>
+      </w:tr>
+      <w:tr>
+        <w:tc>
+          <w:tcPr>
+            <w:cnfStyle w:val="001000000000" w:firstRow="0" w:lastRow="0" w:firstColumn="1" w:lastColumn="0" w:oddVBand="0" w:evenVBand="0" w:oddHBand="0" w:evenHBand="0" w:firstRowFirstColumn="0" w:firstRowLastColumn="0" w:lastRowFirstColumn="0" w:lastRowLastColumn="0"/>
+            <w:tcW w:w="3005" w:type="dxa"/>
+          </w:tcPr>
+          <w:p>
+            <w:pPr>
+              <w:rPr>
+                <w:b w:val="0"/>
+                <w:sz w:val="24"/>
+              </w:rPr>
+            </w:pPr>
+            <w:r>
+              <w:rPr>
+                <w:b w:val="0"/>
+                <w:sz w:val="24"/>
+              </w:rPr>
+              <w:t>4.</w:t>
+            </w:r>
+          </w:p>
+        </w:tc>
+        <w:tc>
+          <w:tcPr>
+            <w:tcW w:w="3005" w:type="dxa"/>
+          </w:tcPr>
+          <w:p>
+            <w:pPr>
+              <w:cnfStyle w:val="000000000000" w:firstRow="0" w:lastRow="0" w:firstColumn="0" w:lastColumn="0" w:oddVBand="0" w:evenVBand="0" w:oddHBand="0" w:evenHBand="0" w:firstRowFirstColumn="0" w:firstRowLastColumn="0" w:lastRowFirstColumn="0" w:lastRowLastColumn="0"/>
+              <w:rPr>
+                <w:sz w:val="24"/>
+              </w:rPr>
+            </w:pPr>
+            <w:r>
+              <w:rPr>
+                <w:sz w:val="24"/>
+              </w:rPr>
+              <w:t>Delay of 10</w:t>
+            </w:r>
+            <w:r>
+              <w:rPr>
+                <w:sz w:val="24"/>
+              </w:rPr>
+              <w:t xml:space="preserve"> added to QConsumer</w:t>
+            </w:r>
+          </w:p>
+        </w:tc>
+        <w:tc>
+          <w:tcPr>
+            <w:tcW w:w="3006" w:type="dxa"/>
+          </w:tcPr>
+          <w:p>
+            <w:pPr>
+              <w:cnfStyle w:val="000000000000" w:firstRow="0" w:lastRow="0" w:firstColumn="0" w:lastColumn="0" w:oddVBand="0" w:evenVBand="0" w:oddHBand="0" w:evenHBand="0" w:firstRowFirstColumn="0" w:firstRowLastColumn="0" w:lastRowFirstColumn="0" w:lastRowLastColumn="0"/>
+              <w:rPr>
+                <w:sz w:val="24"/>
+              </w:rPr>
+            </w:pPr>
+            <w:r>
+              <w:rPr>
+                <w:sz w:val="24"/>
+              </w:rPr>
+              <w:t>The output was a tiny bit slower than original but it has returned the correct output</w:t>
+            </w:r>
+          </w:p>
+        </w:tc>
+      </w:tr>
+    </w:tbl>
+    <w:p>
+      <w:pPr>
+        <w:rPr>
+          <w:sz w:val="24"/>
+        </w:rPr>
+      </w:pPr>
+    </w:p>
+    <w:p>
+      <w:pPr>
+        <w:rPr>
+          <w:b/>
+          <w:sz w:val="24"/>
+        </w:rPr>
+      </w:pPr>
+      <w:r>
+        <w:rPr>
+          <w:b/>
+          <w:sz w:val="24"/>
+        </w:rPr>
+        <w:t>Questions</w:t>
+      </w:r>
+    </w:p>
+    <w:p>
+      <w:r>
+        <w:t xml:space="preserve">In conclusion, changing the delay does not affect the validity of the system, all it affects is the amount of time taken to print the output. </w:t>
+      </w:r>
+      <w:r>
+        <w:t xml:space="preserve"> The pre-conditions make sure that even if QConsumer is way slower, it will not cause any problems with the system.</w:t>
       </w:r>
       <w:bookmarkStart w:id="0" w:name="_GoBack"/>
       <w:bookmarkEnd w:id="0"/>
-      <w:r>
-        <w:rPr>
-          <w:rFonts w:ascii="Consolas" w:hAnsi="Consolas" w:cs="Consolas"/>
-          <w:color w:val="000000"/>
-          <w:sz w:val="20"/>
-          <w:szCs w:val="20"/>
-        </w:rPr>
-        <w:t xml:space="preserve"> = </w:t>
-      </w:r>
-      <w:r>
-        <w:rPr>
-          <w:rFonts w:ascii="Consolas" w:hAnsi="Consolas" w:cs="Consolas"/>
-          <w:color w:val="0000C0"/>
-          <w:sz w:val="20"/>
-          <w:szCs w:val="20"/>
-        </w:rPr>
-        <w:t>inChannel</w:t>
-      </w:r>
-      <w:r>
-        <w:rPr>
-          <w:rFonts w:ascii="Consolas" w:hAnsi="Consolas" w:cs="Consolas"/>
-          <w:color w:val="000000"/>
-          <w:sz w:val="20"/>
-          <w:szCs w:val="20"/>
-        </w:rPr>
-        <w:t>.read()</w:t>
-      </w:r>
-    </w:p>
-    <w:p>
-      <w:pPr>
-        <w:autoSpaceDE w:val="0"/>
-        <w:autoSpaceDN w:val="0"/>
-        <w:adjustRightInd w:val="0"/>
-        <w:spacing w:after="0" w:line="240" w:lineRule="auto"/>
-        <w:rPr>
-          <w:rFonts w:ascii="Consolas" w:hAnsi="Consolas" w:cs="Consolas"/>
-          <w:sz w:val="20"/>
-          <w:szCs w:val="20"/>
-        </w:rPr>
-      </w:pPr>
-      <w:r>
-        <w:rPr>
-          <w:rFonts w:ascii="Consolas" w:hAnsi="Consolas" w:cs="Consolas"/>
-          <w:color w:val="000000"/>
-          <w:sz w:val="20"/>
-          <w:szCs w:val="20"/>
-        </w:rPr>
-        <w:tab/>
-      </w:r>
-      <w:r>
-        <w:rPr>
-          <w:rFonts w:ascii="Consolas" w:hAnsi="Consolas" w:cs="Consolas"/>
-          <w:color w:val="000000"/>
-          <w:sz w:val="20"/>
-          <w:szCs w:val="20"/>
-        </w:rPr>
-        <w:tab/>
-      </w:r>
-      <w:r>
-        <w:rPr>
-          <w:rFonts w:ascii="Consolas" w:hAnsi="Consolas" w:cs="Consolas"/>
-          <w:color w:val="000000"/>
-          <w:sz w:val="20"/>
-          <w:szCs w:val="20"/>
-        </w:rPr>
-        <w:tab/>
-      </w:r>
-      <w:r>
-        <w:rPr>
-          <w:rFonts w:ascii="Consolas" w:hAnsi="Consolas" w:cs="Consolas"/>
-          <w:color w:val="0000C0"/>
-          <w:sz w:val="20"/>
-          <w:szCs w:val="20"/>
-        </w:rPr>
-        <w:t>outChannel</w:t>
-      </w:r>
-      <w:r>
-        <w:rPr>
-          <w:rFonts w:ascii="Consolas" w:hAnsi="Consolas" w:cs="Consolas"/>
-          <w:color w:val="000000"/>
-          <w:sz w:val="20"/>
-          <w:szCs w:val="20"/>
-        </w:rPr>
-        <w:t xml:space="preserve">.write(inputValue + </w:t>
-      </w:r>
-      <w:r>
-        <w:rPr>
-          <w:rFonts w:ascii="Consolas" w:hAnsi="Consolas" w:cs="Consolas"/>
-          <w:color w:val="CD3200"/>
-          <w:sz w:val="20"/>
-          <w:szCs w:val="20"/>
-        </w:rPr>
-        <w:t>1</w:t>
-      </w:r>
-      <w:r>
-        <w:rPr>
-          <w:rFonts w:ascii="Consolas" w:hAnsi="Consolas" w:cs="Consolas"/>
-          <w:color w:val="000000"/>
-          <w:sz w:val="20"/>
-          <w:szCs w:val="20"/>
-        </w:rPr>
-        <w:t>)</w:t>
-      </w:r>
-    </w:p>
-    <w:p>
-      <w:pPr>
-        <w:rPr>
-          <w:rFonts w:ascii="Consolas" w:hAnsi="Consolas" w:cs="Consolas"/>
-          <w:color w:val="000000"/>
-          <w:sz w:val="20"/>
-          <w:szCs w:val="20"/>
-        </w:rPr>
-      </w:pPr>
-      <w:r>
-        <w:rPr>
-          <w:rFonts w:ascii="Consolas" w:hAnsi="Consolas" w:cs="Consolas"/>
-          <w:color w:val="000000"/>
-          <w:sz w:val="20"/>
-          <w:szCs w:val="20"/>
-        </w:rPr>
-        <w:tab/>
-      </w:r>
-      <w:r>
-        <w:rPr>
-          <w:rFonts w:ascii="Consolas" w:hAnsi="Consolas" w:cs="Consolas"/>
-          <w:color w:val="000000"/>
-          <w:sz w:val="20"/>
-          <w:szCs w:val="20"/>
-        </w:rPr>
-        <w:tab/>
-        <w:t>}</w:t>
-      </w:r>
-    </w:p>
-    <w:p>
-      <w:pPr>
-        <w:rPr>
-          <w:rFonts w:ascii="Consolas" w:hAnsi="Consolas" w:cs="Consolas"/>
-          <w:color w:val="000000"/>
-          <w:sz w:val="20"/>
-          <w:szCs w:val="20"/>
-        </w:rPr>
-      </w:pPr>
-    </w:p>
-    <w:p>
-      <w:pPr>
-        <w:rPr>
-          <w:rFonts w:cs="Consolas"/>
-          <w:b/>
-          <w:color w:val="000000"/>
-          <w:sz w:val="24"/>
-          <w:szCs w:val="20"/>
-        </w:rPr>
-      </w:pPr>
-      <w:r>
-        <w:rPr>
-          <w:rFonts w:cs="Consolas"/>
-          <w:b/>
-          <w:color w:val="000000"/>
-          <w:sz w:val="24"/>
-          <w:szCs w:val="20"/>
-        </w:rPr>
-        <w:lastRenderedPageBreak/>
-        <w:t>Reset</w:t>
-      </w:r>
-      <w:r>
-        <w:rPr>
-          <w:rFonts w:cs="Consolas"/>
-          <w:b/>
-          <w:color w:val="000000"/>
-          <w:sz w:val="24"/>
-          <w:szCs w:val="20"/>
-        </w:rPr>
-        <w:t>Numbers</w:t>
-      </w:r>
-      <w:r>
-        <w:rPr>
-          <w:rFonts w:cs="Consolas"/>
-          <w:b/>
-          <w:color w:val="000000"/>
-          <w:sz w:val="24"/>
-          <w:szCs w:val="20"/>
-        </w:rPr>
-        <w:t>.groovy</w:t>
-      </w:r>
-    </w:p>
-    <w:p>
-      <w:pPr>
-        <w:autoSpaceDE w:val="0"/>
-        <w:autoSpaceDN w:val="0"/>
-        <w:adjustRightInd w:val="0"/>
-        <w:spacing w:after="0" w:line="240" w:lineRule="auto"/>
-        <w:rPr>
-          <w:rFonts w:ascii="Consolas" w:hAnsi="Consolas" w:cs="Consolas"/>
-          <w:sz w:val="20"/>
-          <w:szCs w:val="20"/>
-        </w:rPr>
-      </w:pPr>
-      <w:r>
-        <w:rPr>
-          <w:rFonts w:ascii="Consolas" w:hAnsi="Consolas" w:cs="Consolas"/>
-          <w:color w:val="000000"/>
-          <w:sz w:val="20"/>
-          <w:szCs w:val="20"/>
-        </w:rPr>
-        <w:t xml:space="preserve">    </w:t>
-      </w:r>
-      <w:r>
-        <w:rPr>
-          <w:rFonts w:ascii="Consolas" w:hAnsi="Consolas" w:cs="Consolas"/>
-          <w:b/>
-          <w:bCs/>
-          <w:color w:val="972C78"/>
-          <w:sz w:val="20"/>
-          <w:szCs w:val="20"/>
-        </w:rPr>
-        <w:t>def</w:t>
-      </w:r>
-      <w:r>
-        <w:rPr>
-          <w:rFonts w:ascii="Consolas" w:hAnsi="Consolas" w:cs="Consolas"/>
-          <w:color w:val="000000"/>
-          <w:sz w:val="20"/>
-          <w:szCs w:val="20"/>
-        </w:rPr>
-        <w:t xml:space="preserve"> testList = [ </w:t>
-      </w:r>
-      <w:r>
-        <w:rPr>
-          <w:rFonts w:ascii="Consolas" w:hAnsi="Consolas" w:cs="Consolas"/>
-          <w:b/>
-          <w:bCs/>
-          <w:color w:val="972C78"/>
-          <w:sz w:val="20"/>
-          <w:szCs w:val="20"/>
-        </w:rPr>
-        <w:t>new</w:t>
-      </w:r>
-      <w:r>
-        <w:rPr>
-          <w:rFonts w:ascii="Consolas" w:hAnsi="Consolas" w:cs="Consolas"/>
-          <w:color w:val="000000"/>
-          <w:sz w:val="20"/>
-          <w:szCs w:val="20"/>
-        </w:rPr>
-        <w:t xml:space="preserve"> GPrefix </w:t>
-      </w:r>
-      <w:proofErr w:type="gramStart"/>
-      <w:r>
-        <w:rPr>
-          <w:rFonts w:ascii="Consolas" w:hAnsi="Consolas" w:cs="Consolas"/>
-          <w:color w:val="000000"/>
-          <w:sz w:val="20"/>
-          <w:szCs w:val="20"/>
-        </w:rPr>
-        <w:t xml:space="preserve">( </w:t>
-      </w:r>
-      <w:r>
-        <w:rPr>
-          <w:rFonts w:ascii="Consolas" w:hAnsi="Consolas" w:cs="Consolas"/>
-          <w:color w:val="0000C0"/>
-          <w:sz w:val="20"/>
-          <w:szCs w:val="20"/>
-        </w:rPr>
-        <w:t>prefixValue</w:t>
-      </w:r>
-      <w:proofErr w:type="gramEnd"/>
-      <w:r>
-        <w:rPr>
-          <w:rFonts w:ascii="Consolas" w:hAnsi="Consolas" w:cs="Consolas"/>
-          <w:color w:val="000000"/>
-          <w:sz w:val="20"/>
-          <w:szCs w:val="20"/>
-        </w:rPr>
-        <w:t xml:space="preserve">: </w:t>
-      </w:r>
-      <w:r>
-        <w:rPr>
-          <w:rFonts w:ascii="Consolas" w:hAnsi="Consolas" w:cs="Consolas"/>
-          <w:color w:val="0000C0"/>
-          <w:sz w:val="20"/>
-          <w:szCs w:val="20"/>
-        </w:rPr>
-        <w:t>initialValue</w:t>
-      </w:r>
-      <w:r>
-        <w:rPr>
-          <w:rFonts w:ascii="Consolas" w:hAnsi="Consolas" w:cs="Consolas"/>
-          <w:color w:val="000000"/>
-          <w:sz w:val="20"/>
-          <w:szCs w:val="20"/>
-        </w:rPr>
-        <w:t xml:space="preserve">, </w:t>
-      </w:r>
-    </w:p>
-    <w:p>
-      <w:pPr>
-        <w:autoSpaceDE w:val="0"/>
-        <w:autoSpaceDN w:val="0"/>
-        <w:adjustRightInd w:val="0"/>
-        <w:spacing w:after="0" w:line="240" w:lineRule="auto"/>
-        <w:rPr>
-          <w:rFonts w:ascii="Consolas" w:hAnsi="Consolas" w:cs="Consolas"/>
-          <w:sz w:val="20"/>
-          <w:szCs w:val="20"/>
-        </w:rPr>
-      </w:pPr>
-      <w:r>
-        <w:rPr>
-          <w:rFonts w:ascii="Consolas" w:hAnsi="Consolas" w:cs="Consolas"/>
-          <w:color w:val="000000"/>
-          <w:sz w:val="20"/>
-          <w:szCs w:val="20"/>
-        </w:rPr>
-        <w:t xml:space="preserve">                                   </w:t>
-      </w:r>
-      <w:r>
-        <w:rPr>
-          <w:rFonts w:ascii="Consolas" w:hAnsi="Consolas" w:cs="Consolas"/>
-          <w:color w:val="0000C0"/>
-          <w:sz w:val="20"/>
-          <w:szCs w:val="20"/>
-        </w:rPr>
-        <w:t>outChannel</w:t>
-      </w:r>
-      <w:r>
-        <w:rPr>
-          <w:rFonts w:ascii="Consolas" w:hAnsi="Consolas" w:cs="Consolas"/>
-          <w:color w:val="000000"/>
-          <w:sz w:val="20"/>
-          <w:szCs w:val="20"/>
-        </w:rPr>
-        <w:t xml:space="preserve">: a.out(), </w:t>
-      </w:r>
-    </w:p>
-    <w:p>
-      <w:pPr>
-        <w:autoSpaceDE w:val="0"/>
-        <w:autoSpaceDN w:val="0"/>
-        <w:adjustRightInd w:val="0"/>
-        <w:spacing w:after="0" w:line="240" w:lineRule="auto"/>
-        <w:rPr>
-          <w:rFonts w:ascii="Consolas" w:hAnsi="Consolas" w:cs="Consolas"/>
-          <w:sz w:val="20"/>
-          <w:szCs w:val="20"/>
-        </w:rPr>
-      </w:pPr>
-      <w:r>
-        <w:rPr>
-          <w:rFonts w:ascii="Consolas" w:hAnsi="Consolas" w:cs="Consolas"/>
-          <w:color w:val="000000"/>
-          <w:sz w:val="20"/>
-          <w:szCs w:val="20"/>
-        </w:rPr>
-        <w:t xml:space="preserve">                                   </w:t>
-      </w:r>
-      <w:r>
-        <w:rPr>
-          <w:rFonts w:ascii="Consolas" w:hAnsi="Consolas" w:cs="Consolas"/>
-          <w:color w:val="0000C0"/>
-          <w:sz w:val="20"/>
-          <w:szCs w:val="20"/>
-        </w:rPr>
-        <w:t>inChannel</w:t>
-      </w:r>
-      <w:r>
-        <w:rPr>
-          <w:rFonts w:ascii="Consolas" w:hAnsi="Consolas" w:cs="Consolas"/>
-          <w:color w:val="000000"/>
-          <w:sz w:val="20"/>
-          <w:szCs w:val="20"/>
-        </w:rPr>
-        <w:t>: c.</w:t>
-      </w:r>
-      <w:proofErr w:type="gramStart"/>
-      <w:r>
-        <w:rPr>
-          <w:rFonts w:ascii="Consolas" w:hAnsi="Consolas" w:cs="Consolas"/>
-          <w:b/>
-          <w:bCs/>
-          <w:color w:val="000000"/>
-          <w:sz w:val="20"/>
-          <w:szCs w:val="20"/>
-        </w:rPr>
-        <w:t>in</w:t>
-      </w:r>
-      <w:r>
-        <w:rPr>
-          <w:rFonts w:ascii="Consolas" w:hAnsi="Consolas" w:cs="Consolas"/>
-          <w:color w:val="000000"/>
-          <w:sz w:val="20"/>
-          <w:szCs w:val="20"/>
-        </w:rPr>
-        <w:t>(</w:t>
-      </w:r>
-      <w:proofErr w:type="gramEnd"/>
-      <w:r>
-        <w:rPr>
-          <w:rFonts w:ascii="Consolas" w:hAnsi="Consolas" w:cs="Consolas"/>
-          <w:color w:val="000000"/>
-          <w:sz w:val="20"/>
-          <w:szCs w:val="20"/>
-        </w:rPr>
-        <w:t>) ),</w:t>
-      </w:r>
-    </w:p>
-    <w:p>
-      <w:pPr>
-        <w:autoSpaceDE w:val="0"/>
-        <w:autoSpaceDN w:val="0"/>
-        <w:adjustRightInd w:val="0"/>
-        <w:spacing w:after="0" w:line="240" w:lineRule="auto"/>
-        <w:rPr>
-          <w:rFonts w:ascii="Consolas" w:hAnsi="Consolas" w:cs="Consolas"/>
-          <w:sz w:val="20"/>
-          <w:szCs w:val="20"/>
-        </w:rPr>
-      </w:pPr>
-      <w:r>
-        <w:rPr>
-          <w:rFonts w:ascii="Consolas" w:hAnsi="Consolas" w:cs="Consolas"/>
-          <w:color w:val="000000"/>
-          <w:sz w:val="20"/>
-          <w:szCs w:val="20"/>
-        </w:rPr>
-        <w:t xml:space="preserve">                     </w:t>
-      </w:r>
-      <w:r>
-        <w:rPr>
-          <w:rFonts w:ascii="Consolas" w:hAnsi="Consolas" w:cs="Consolas"/>
-          <w:b/>
-          <w:bCs/>
-          <w:color w:val="972C78"/>
-          <w:sz w:val="20"/>
-          <w:szCs w:val="20"/>
-        </w:rPr>
-        <w:t>new</w:t>
-      </w:r>
-      <w:r>
-        <w:rPr>
-          <w:rFonts w:ascii="Consolas" w:hAnsi="Consolas" w:cs="Consolas"/>
-          <w:color w:val="000000"/>
-          <w:sz w:val="20"/>
-          <w:szCs w:val="20"/>
-        </w:rPr>
-        <w:t xml:space="preserve"> GPCopy </w:t>
-      </w:r>
-      <w:proofErr w:type="gramStart"/>
-      <w:r>
-        <w:rPr>
-          <w:rFonts w:ascii="Consolas" w:hAnsi="Consolas" w:cs="Consolas"/>
-          <w:color w:val="000000"/>
-          <w:sz w:val="20"/>
-          <w:szCs w:val="20"/>
-        </w:rPr>
-        <w:t xml:space="preserve">( </w:t>
-      </w:r>
-      <w:r>
-        <w:rPr>
-          <w:rFonts w:ascii="Consolas" w:hAnsi="Consolas" w:cs="Consolas"/>
-          <w:color w:val="0000C0"/>
-          <w:sz w:val="20"/>
-          <w:szCs w:val="20"/>
-        </w:rPr>
-        <w:t>inChannel</w:t>
-      </w:r>
-      <w:proofErr w:type="gramEnd"/>
-      <w:r>
-        <w:rPr>
-          <w:rFonts w:ascii="Consolas" w:hAnsi="Consolas" w:cs="Consolas"/>
-          <w:color w:val="000000"/>
-          <w:sz w:val="20"/>
-          <w:szCs w:val="20"/>
-        </w:rPr>
-        <w:t>: a.</w:t>
-      </w:r>
-      <w:r>
-        <w:rPr>
-          <w:rFonts w:ascii="Consolas" w:hAnsi="Consolas" w:cs="Consolas"/>
-          <w:b/>
-          <w:bCs/>
-          <w:color w:val="000000"/>
-          <w:sz w:val="20"/>
-          <w:szCs w:val="20"/>
-        </w:rPr>
-        <w:t>in</w:t>
-      </w:r>
-      <w:r>
-        <w:rPr>
-          <w:rFonts w:ascii="Consolas" w:hAnsi="Consolas" w:cs="Consolas"/>
-          <w:color w:val="000000"/>
-          <w:sz w:val="20"/>
-          <w:szCs w:val="20"/>
-        </w:rPr>
-        <w:t xml:space="preserve">(), </w:t>
-      </w:r>
-    </w:p>
-    <w:p>
-      <w:pPr>
-        <w:autoSpaceDE w:val="0"/>
-        <w:autoSpaceDN w:val="0"/>
-        <w:adjustRightInd w:val="0"/>
-        <w:spacing w:after="0" w:line="240" w:lineRule="auto"/>
-        <w:rPr>
-          <w:rFonts w:ascii="Consolas" w:hAnsi="Consolas" w:cs="Consolas"/>
-          <w:sz w:val="20"/>
-          <w:szCs w:val="20"/>
-        </w:rPr>
-      </w:pPr>
-      <w:r>
-        <w:rPr>
-          <w:rFonts w:ascii="Consolas" w:hAnsi="Consolas" w:cs="Consolas"/>
-          <w:color w:val="000000"/>
-          <w:sz w:val="20"/>
-          <w:szCs w:val="20"/>
-        </w:rPr>
-        <w:t xml:space="preserve">                            </w:t>
-      </w:r>
-      <w:r>
-        <w:rPr>
-          <w:rFonts w:ascii="Consolas" w:hAnsi="Consolas" w:cs="Consolas"/>
-          <w:color w:val="000000"/>
-          <w:sz w:val="20"/>
-          <w:szCs w:val="20"/>
-        </w:rPr>
-        <w:tab/>
-        <w:t xml:space="preserve">  </w:t>
-      </w:r>
-      <w:r>
-        <w:rPr>
-          <w:rFonts w:ascii="Consolas" w:hAnsi="Consolas" w:cs="Consolas"/>
-          <w:color w:val="0000C0"/>
-          <w:sz w:val="20"/>
-          <w:szCs w:val="20"/>
-        </w:rPr>
-        <w:t>outChannel0</w:t>
-      </w:r>
-      <w:r>
-        <w:rPr>
-          <w:rFonts w:ascii="Consolas" w:hAnsi="Consolas" w:cs="Consolas"/>
-          <w:color w:val="000000"/>
-          <w:sz w:val="20"/>
-          <w:szCs w:val="20"/>
-        </w:rPr>
-        <w:t xml:space="preserve">: </w:t>
-      </w:r>
-      <w:r>
-        <w:rPr>
-          <w:rFonts w:ascii="Consolas" w:hAnsi="Consolas" w:cs="Consolas"/>
-          <w:color w:val="0000C0"/>
-          <w:sz w:val="20"/>
-          <w:szCs w:val="20"/>
-        </w:rPr>
-        <w:t>outChannel</w:t>
-      </w:r>
-      <w:r>
-        <w:rPr>
-          <w:rFonts w:ascii="Consolas" w:hAnsi="Consolas" w:cs="Consolas"/>
-          <w:color w:val="000000"/>
-          <w:sz w:val="20"/>
-          <w:szCs w:val="20"/>
-        </w:rPr>
-        <w:t xml:space="preserve">, </w:t>
-      </w:r>
-    </w:p>
-    <w:p>
-      <w:pPr>
-        <w:autoSpaceDE w:val="0"/>
-        <w:autoSpaceDN w:val="0"/>
-        <w:adjustRightInd w:val="0"/>
-        <w:spacing w:after="0" w:line="240" w:lineRule="auto"/>
-        <w:rPr>
-          <w:rFonts w:ascii="Consolas" w:hAnsi="Consolas" w:cs="Consolas"/>
-          <w:sz w:val="20"/>
-          <w:szCs w:val="20"/>
-        </w:rPr>
-      </w:pPr>
-      <w:r>
-        <w:rPr>
-          <w:rFonts w:ascii="Consolas" w:hAnsi="Consolas" w:cs="Consolas"/>
-          <w:color w:val="000000"/>
-          <w:sz w:val="20"/>
-          <w:szCs w:val="20"/>
-        </w:rPr>
-        <w:t xml:space="preserve">                            </w:t>
-      </w:r>
-      <w:r>
-        <w:rPr>
-          <w:rFonts w:ascii="Consolas" w:hAnsi="Consolas" w:cs="Consolas"/>
-          <w:color w:val="000000"/>
-          <w:sz w:val="20"/>
-          <w:szCs w:val="20"/>
-        </w:rPr>
-        <w:tab/>
-        <w:t xml:space="preserve">  </w:t>
-      </w:r>
-      <w:r>
-        <w:rPr>
-          <w:rFonts w:ascii="Consolas" w:hAnsi="Consolas" w:cs="Consolas"/>
-          <w:color w:val="0000C0"/>
-          <w:sz w:val="20"/>
-          <w:szCs w:val="20"/>
-        </w:rPr>
-        <w:t>outChannel1</w:t>
-      </w:r>
-      <w:r>
-        <w:rPr>
-          <w:rFonts w:ascii="Consolas" w:hAnsi="Consolas" w:cs="Consolas"/>
-          <w:color w:val="000000"/>
-          <w:sz w:val="20"/>
-          <w:szCs w:val="20"/>
-        </w:rPr>
-        <w:t xml:space="preserve">: </w:t>
-      </w:r>
-      <w:proofErr w:type="gramStart"/>
-      <w:r>
-        <w:rPr>
-          <w:rFonts w:ascii="Consolas" w:hAnsi="Consolas" w:cs="Consolas"/>
-          <w:color w:val="000000"/>
-          <w:sz w:val="20"/>
-          <w:szCs w:val="20"/>
-        </w:rPr>
-        <w:t>b.out(</w:t>
-      </w:r>
-      <w:proofErr w:type="gramEnd"/>
-      <w:r>
-        <w:rPr>
-          <w:rFonts w:ascii="Consolas" w:hAnsi="Consolas" w:cs="Consolas"/>
-          <w:color w:val="000000"/>
-          <w:sz w:val="20"/>
-          <w:szCs w:val="20"/>
-        </w:rPr>
-        <w:t>) ),</w:t>
-      </w:r>
-    </w:p>
-    <w:p>
-      <w:pPr>
-        <w:autoSpaceDE w:val="0"/>
-        <w:autoSpaceDN w:val="0"/>
-        <w:adjustRightInd w:val="0"/>
-        <w:spacing w:after="0" w:line="240" w:lineRule="auto"/>
-        <w:rPr>
-          <w:rFonts w:ascii="Consolas" w:hAnsi="Consolas" w:cs="Consolas"/>
-          <w:sz w:val="20"/>
-          <w:szCs w:val="20"/>
-        </w:rPr>
-      </w:pPr>
-      <w:r>
-        <w:rPr>
-          <w:rFonts w:ascii="Consolas" w:hAnsi="Consolas" w:cs="Consolas"/>
-          <w:color w:val="000000"/>
-          <w:sz w:val="20"/>
-          <w:szCs w:val="20"/>
-        </w:rPr>
-        <w:tab/>
-      </w:r>
-      <w:r>
-        <w:rPr>
-          <w:rFonts w:ascii="Consolas" w:hAnsi="Consolas" w:cs="Consolas"/>
-          <w:color w:val="000000"/>
-          <w:sz w:val="20"/>
-          <w:szCs w:val="20"/>
-        </w:rPr>
-        <w:tab/>
-      </w:r>
-      <w:r>
-        <w:rPr>
-          <w:rFonts w:ascii="Consolas" w:hAnsi="Consolas" w:cs="Consolas"/>
-          <w:color w:val="000000"/>
-          <w:sz w:val="20"/>
-          <w:szCs w:val="20"/>
-        </w:rPr>
-        <w:tab/>
-      </w:r>
-      <w:r>
-        <w:rPr>
-          <w:rFonts w:ascii="Consolas" w:hAnsi="Consolas" w:cs="Consolas"/>
-          <w:color w:val="000000"/>
-          <w:sz w:val="20"/>
-          <w:szCs w:val="20"/>
-        </w:rPr>
-        <w:tab/>
-      </w:r>
-      <w:r>
-        <w:rPr>
-          <w:rFonts w:ascii="Consolas" w:hAnsi="Consolas" w:cs="Consolas"/>
-          <w:color w:val="000000"/>
-          <w:sz w:val="20"/>
-          <w:szCs w:val="20"/>
-        </w:rPr>
-        <w:tab/>
-        <w:t xml:space="preserve"> </w:t>
-      </w:r>
-      <w:r>
-        <w:rPr>
-          <w:rFonts w:ascii="Consolas" w:hAnsi="Consolas" w:cs="Consolas"/>
-          <w:color w:val="3F7F5F"/>
-          <w:sz w:val="20"/>
-          <w:szCs w:val="20"/>
-        </w:rPr>
-        <w:t>// requires a constructor for ResetSuccessor</w:t>
-      </w:r>
-    </w:p>
-    <w:p>
-      <w:pPr>
-        <w:autoSpaceDE w:val="0"/>
-        <w:autoSpaceDN w:val="0"/>
-        <w:adjustRightInd w:val="0"/>
-        <w:spacing w:after="0" w:line="240" w:lineRule="auto"/>
-        <w:rPr>
-          <w:rFonts w:ascii="Consolas" w:hAnsi="Consolas" w:cs="Consolas"/>
-          <w:sz w:val="20"/>
-          <w:szCs w:val="20"/>
-        </w:rPr>
-      </w:pPr>
-      <w:r>
-        <w:rPr>
-          <w:rFonts w:ascii="Consolas" w:hAnsi="Consolas" w:cs="Consolas"/>
-          <w:color w:val="000000"/>
-          <w:sz w:val="20"/>
-          <w:szCs w:val="20"/>
-        </w:rPr>
-        <w:tab/>
-      </w:r>
-      <w:r>
-        <w:rPr>
-          <w:rFonts w:ascii="Consolas" w:hAnsi="Consolas" w:cs="Consolas"/>
-          <w:color w:val="000000"/>
-          <w:sz w:val="20"/>
-          <w:szCs w:val="20"/>
-        </w:rPr>
-        <w:tab/>
-      </w:r>
-      <w:r>
-        <w:rPr>
-          <w:rFonts w:ascii="Consolas" w:hAnsi="Consolas" w:cs="Consolas"/>
-          <w:color w:val="000000"/>
-          <w:sz w:val="20"/>
-          <w:szCs w:val="20"/>
-        </w:rPr>
-        <w:tab/>
-        <w:t xml:space="preserve"> </w:t>
-      </w:r>
-      <w:r>
-        <w:rPr>
-          <w:rFonts w:ascii="Consolas" w:hAnsi="Consolas" w:cs="Consolas"/>
-          <w:b/>
-          <w:bCs/>
-          <w:color w:val="972C78"/>
-          <w:sz w:val="20"/>
-          <w:szCs w:val="20"/>
-        </w:rPr>
-        <w:t>new</w:t>
-      </w:r>
-      <w:r>
-        <w:rPr>
-          <w:rFonts w:ascii="Consolas" w:hAnsi="Consolas" w:cs="Consolas"/>
-          <w:color w:val="000000"/>
-          <w:sz w:val="20"/>
-          <w:szCs w:val="20"/>
-        </w:rPr>
-        <w:t xml:space="preserve"> ResetSuccessor </w:t>
-      </w:r>
-      <w:proofErr w:type="gramStart"/>
-      <w:r>
-        <w:rPr>
-          <w:rFonts w:ascii="Consolas" w:hAnsi="Consolas" w:cs="Consolas"/>
-          <w:color w:val="000000"/>
-          <w:sz w:val="20"/>
-          <w:szCs w:val="20"/>
-        </w:rPr>
-        <w:t xml:space="preserve">( </w:t>
-      </w:r>
-      <w:r>
-        <w:rPr>
-          <w:rFonts w:ascii="Consolas" w:hAnsi="Consolas" w:cs="Consolas"/>
-          <w:color w:val="0000C0"/>
-          <w:sz w:val="20"/>
-          <w:szCs w:val="20"/>
-        </w:rPr>
-        <w:t>inChannel</w:t>
-      </w:r>
-      <w:proofErr w:type="gramEnd"/>
-      <w:r>
-        <w:rPr>
-          <w:rFonts w:ascii="Consolas" w:hAnsi="Consolas" w:cs="Consolas"/>
-          <w:color w:val="000000"/>
-          <w:sz w:val="20"/>
-          <w:szCs w:val="20"/>
-        </w:rPr>
-        <w:t>: b.</w:t>
-      </w:r>
-      <w:r>
-        <w:rPr>
-          <w:rFonts w:ascii="Consolas" w:hAnsi="Consolas" w:cs="Consolas"/>
-          <w:b/>
-          <w:bCs/>
-          <w:color w:val="000000"/>
-          <w:sz w:val="20"/>
-          <w:szCs w:val="20"/>
-        </w:rPr>
-        <w:t>in</w:t>
-      </w:r>
-      <w:r>
-        <w:rPr>
-          <w:rFonts w:ascii="Consolas" w:hAnsi="Consolas" w:cs="Consolas"/>
-          <w:color w:val="000000"/>
-          <w:sz w:val="20"/>
-          <w:szCs w:val="20"/>
-        </w:rPr>
-        <w:t>(),</w:t>
-      </w:r>
-    </w:p>
-    <w:p>
-      <w:pPr>
-        <w:autoSpaceDE w:val="0"/>
-        <w:autoSpaceDN w:val="0"/>
-        <w:adjustRightInd w:val="0"/>
-        <w:spacing w:after="0" w:line="240" w:lineRule="auto"/>
-        <w:ind w:left="3600" w:firstLine="720"/>
-        <w:rPr>
-          <w:rFonts w:ascii="Consolas" w:hAnsi="Consolas" w:cs="Consolas"/>
-          <w:sz w:val="20"/>
-          <w:szCs w:val="20"/>
-        </w:rPr>
-      </w:pPr>
-      <w:r>
-        <w:rPr>
-          <w:rFonts w:ascii="Consolas" w:hAnsi="Consolas" w:cs="Consolas"/>
-          <w:color w:val="0000C0"/>
-          <w:sz w:val="20"/>
-          <w:szCs w:val="20"/>
-        </w:rPr>
-        <w:t xml:space="preserve">  </w:t>
-      </w:r>
-      <w:r>
-        <w:rPr>
-          <w:rFonts w:ascii="Consolas" w:hAnsi="Consolas" w:cs="Consolas"/>
-          <w:color w:val="0000C0"/>
-          <w:sz w:val="20"/>
-          <w:szCs w:val="20"/>
-        </w:rPr>
-        <w:t>outChannel</w:t>
-      </w:r>
-      <w:r>
-        <w:rPr>
-          <w:rFonts w:ascii="Consolas" w:hAnsi="Consolas" w:cs="Consolas"/>
-          <w:color w:val="000000"/>
-          <w:sz w:val="20"/>
-          <w:szCs w:val="20"/>
-        </w:rPr>
-        <w:t xml:space="preserve">: </w:t>
-      </w:r>
-      <w:proofErr w:type="gramStart"/>
-      <w:r>
-        <w:rPr>
-          <w:rFonts w:ascii="Consolas" w:hAnsi="Consolas" w:cs="Consolas"/>
-          <w:color w:val="000000"/>
-          <w:sz w:val="20"/>
-          <w:szCs w:val="20"/>
-        </w:rPr>
-        <w:t>c.out(</w:t>
-      </w:r>
-      <w:proofErr w:type="gramEnd"/>
-      <w:r>
-        <w:rPr>
-          <w:rFonts w:ascii="Consolas" w:hAnsi="Consolas" w:cs="Consolas"/>
-          <w:color w:val="000000"/>
-          <w:sz w:val="20"/>
-          <w:szCs w:val="20"/>
-        </w:rPr>
-        <w:t>),</w:t>
-      </w:r>
-    </w:p>
-    <w:p>
-      <w:pPr>
-        <w:autoSpaceDE w:val="0"/>
-        <w:autoSpaceDN w:val="0"/>
-        <w:adjustRightInd w:val="0"/>
-        <w:spacing w:after="0" w:line="240" w:lineRule="auto"/>
-        <w:rPr>
-          <w:rFonts w:ascii="Consolas" w:hAnsi="Consolas" w:cs="Consolas"/>
-          <w:sz w:val="20"/>
-          <w:szCs w:val="20"/>
-        </w:rPr>
-      </w:pPr>
-      <w:r>
-        <w:rPr>
-          <w:rFonts w:ascii="Consolas" w:hAnsi="Consolas" w:cs="Consolas"/>
-          <w:color w:val="000000"/>
-          <w:sz w:val="20"/>
-          <w:szCs w:val="20"/>
-        </w:rPr>
-        <w:tab/>
-      </w:r>
-      <w:r>
-        <w:rPr>
-          <w:rFonts w:ascii="Consolas" w:hAnsi="Consolas" w:cs="Consolas"/>
-          <w:color w:val="000000"/>
-          <w:sz w:val="20"/>
-          <w:szCs w:val="20"/>
-        </w:rPr>
-        <w:tab/>
-      </w:r>
-      <w:r>
-        <w:rPr>
-          <w:rFonts w:ascii="Consolas" w:hAnsi="Consolas" w:cs="Consolas"/>
-          <w:color w:val="000000"/>
-          <w:sz w:val="20"/>
-          <w:szCs w:val="20"/>
-        </w:rPr>
-        <w:tab/>
-      </w:r>
-      <w:r>
-        <w:rPr>
-          <w:rFonts w:ascii="Consolas" w:hAnsi="Consolas" w:cs="Consolas"/>
-          <w:color w:val="000000"/>
-          <w:sz w:val="20"/>
-          <w:szCs w:val="20"/>
-        </w:rPr>
-        <w:tab/>
-      </w:r>
-      <w:r>
-        <w:rPr>
-          <w:rFonts w:ascii="Consolas" w:hAnsi="Consolas" w:cs="Consolas"/>
-          <w:color w:val="000000"/>
-          <w:sz w:val="20"/>
-          <w:szCs w:val="20"/>
-        </w:rPr>
-        <w:tab/>
-      </w:r>
-      <w:r>
-        <w:rPr>
-          <w:rFonts w:ascii="Consolas" w:hAnsi="Consolas" w:cs="Consolas"/>
-          <w:color w:val="000000"/>
-          <w:sz w:val="20"/>
-          <w:szCs w:val="20"/>
-        </w:rPr>
-        <w:tab/>
-        <w:t xml:space="preserve">  </w:t>
-      </w:r>
-      <w:r>
-        <w:rPr>
-          <w:rFonts w:ascii="Consolas" w:hAnsi="Consolas" w:cs="Consolas"/>
-          <w:color w:val="0000C0"/>
-          <w:sz w:val="20"/>
-          <w:szCs w:val="20"/>
-        </w:rPr>
-        <w:t>resetChannel</w:t>
-      </w:r>
-      <w:r>
-        <w:rPr>
-          <w:rFonts w:ascii="Consolas" w:hAnsi="Consolas" w:cs="Consolas"/>
-          <w:color w:val="000000"/>
-          <w:sz w:val="20"/>
-          <w:szCs w:val="20"/>
-        </w:rPr>
-        <w:t xml:space="preserve">: </w:t>
-      </w:r>
-      <w:proofErr w:type="gramStart"/>
-      <w:r>
-        <w:rPr>
-          <w:rFonts w:ascii="Consolas" w:hAnsi="Consolas" w:cs="Consolas"/>
-          <w:color w:val="0000C0"/>
-          <w:sz w:val="20"/>
-          <w:szCs w:val="20"/>
-        </w:rPr>
-        <w:t>resetChannel</w:t>
-      </w:r>
-      <w:r>
-        <w:rPr>
-          <w:rFonts w:ascii="Consolas" w:hAnsi="Consolas" w:cs="Consolas"/>
-          <w:color w:val="000000"/>
-          <w:sz w:val="20"/>
-          <w:szCs w:val="20"/>
-        </w:rPr>
-        <w:t xml:space="preserve"> )</w:t>
-      </w:r>
-      <w:proofErr w:type="gramEnd"/>
-      <w:r>
-        <w:rPr>
-          <w:rFonts w:ascii="Consolas" w:hAnsi="Consolas" w:cs="Consolas"/>
-          <w:color w:val="000000"/>
-          <w:sz w:val="20"/>
-          <w:szCs w:val="20"/>
-        </w:rPr>
-        <w:t xml:space="preserve"> </w:t>
-      </w:r>
-    </w:p>
-    <w:p>
-      <w:pPr>
-        <w:rPr>
-          <w:sz w:val="28"/>
-        </w:rPr>
-      </w:pPr>
-      <w:r>
-        <w:rPr>
-          <w:rFonts w:ascii="Consolas" w:hAnsi="Consolas" w:cs="Consolas"/>
-          <w:color w:val="000000"/>
-          <w:sz w:val="20"/>
-          <w:szCs w:val="20"/>
-        </w:rPr>
-        <w:t xml:space="preserve">                  ]</w:t>
-      </w:r>
-    </w:p>
-    <w:p>
-      <w:pPr>
-        <w:pStyle w:val="ListParagraph"/>
-      </w:pPr>
-    </w:p>
-    <w:p>
-      <w:pPr>
-        <w:rPr>
-          <w:b/>
-          <w:sz w:val="24"/>
-        </w:rPr>
-      </w:pPr>
-      <w:r>
-        <w:rPr>
-          <w:b/>
-          <w:sz w:val="24"/>
-        </w:rPr>
-        <w:t>Questions</w:t>
-      </w:r>
     </w:p>
     <w:sectPr>
-      <w:headerReference w:type="default" r:id="rId13"/>
+      <w:headerReference w:type="default" r:id="rId15"/>
       <w:pgSz w:w="11906" w:h="16838"/>
       <w:pgMar w:top="1440" w:right="1440" w:bottom="1440" w:left="1440" w:header="708" w:footer="708" w:gutter="0"/>
       <w:cols w:space="708"/>
@@ -10267,6 +10941,82 @@
       <w:contextualSpacing/>
     </w:pPr>
   </w:style>
+  <w:style w:type="table" w:styleId="TableGrid">
+    <w:name w:val="Table Grid"/>
+    <w:basedOn w:val="TableNormal"/>
+    <w:uiPriority w:val="39"/>
+    <w:rsid w:val="005D785C"/>
+    <w:pPr>
+      <w:spacing w:after="0" w:line="240" w:lineRule="auto"/>
+    </w:pPr>
+    <w:tblPr>
+      <w:tblBorders>
+        <w:top w:val="single" w:sz="4" w:space="0" w:color="auto"/>
+        <w:left w:val="single" w:sz="4" w:space="0" w:color="auto"/>
+        <w:bottom w:val="single" w:sz="4" w:space="0" w:color="auto"/>
+        <w:right w:val="single" w:sz="4" w:space="0" w:color="auto"/>
+        <w:insideH w:val="single" w:sz="4" w:space="0" w:color="auto"/>
+        <w:insideV w:val="single" w:sz="4" w:space="0" w:color="auto"/>
+      </w:tblBorders>
+    </w:tblPr>
+  </w:style>
+  <w:style w:type="table" w:styleId="GridTable1Light">
+    <w:name w:val="Grid Table 1 Light"/>
+    <w:basedOn w:val="TableNormal"/>
+    <w:uiPriority w:val="46"/>
+    <w:rsid w:val="005D785C"/>
+    <w:pPr>
+      <w:spacing w:after="0" w:line="240" w:lineRule="auto"/>
+    </w:pPr>
+    <w:tblPr>
+      <w:tblStyleRowBandSize w:val="1"/>
+      <w:tblStyleColBandSize w:val="1"/>
+      <w:tblBorders>
+        <w:top w:val="single" w:sz="4" w:space="0" w:color="999999" w:themeColor="text1" w:themeTint="66"/>
+        <w:left w:val="single" w:sz="4" w:space="0" w:color="999999" w:themeColor="text1" w:themeTint="66"/>
+        <w:bottom w:val="single" w:sz="4" w:space="0" w:color="999999" w:themeColor="text1" w:themeTint="66"/>
+        <w:right w:val="single" w:sz="4" w:space="0" w:color="999999" w:themeColor="text1" w:themeTint="66"/>
+        <w:insideH w:val="single" w:sz="4" w:space="0" w:color="999999" w:themeColor="text1" w:themeTint="66"/>
+        <w:insideV w:val="single" w:sz="4" w:space="0" w:color="999999" w:themeColor="text1" w:themeTint="66"/>
+      </w:tblBorders>
+    </w:tblPr>
+    <w:tblStylePr w:type="firstRow">
+      <w:rPr>
+        <w:b/>
+        <w:bCs/>
+      </w:rPr>
+      <w:tblPr/>
+      <w:tcPr>
+        <w:tcBorders>
+          <w:bottom w:val="single" w:sz="12" w:space="0" w:color="666666" w:themeColor="text1" w:themeTint="99"/>
+        </w:tcBorders>
+      </w:tcPr>
+    </w:tblStylePr>
+    <w:tblStylePr w:type="lastRow">
+      <w:rPr>
+        <w:b/>
+        <w:bCs/>
+      </w:rPr>
+      <w:tblPr/>
+      <w:tcPr>
+        <w:tcBorders>
+          <w:top w:val="double" w:sz="2" w:space="0" w:color="666666" w:themeColor="text1" w:themeTint="99"/>
+        </w:tcBorders>
+      </w:tcPr>
+    </w:tblStylePr>
+    <w:tblStylePr w:type="firstCol">
+      <w:rPr>
+        <w:b/>
+        <w:bCs/>
+      </w:rPr>
+    </w:tblStylePr>
+    <w:tblStylePr w:type="lastCol">
+      <w:rPr>
+        <w:b/>
+        <w:bCs/>
+      </w:rPr>
+    </w:tblStylePr>
+  </w:style>
 </w:styles>
 </file>
 

</xml_diff>

<commit_message>
Revert "Exercise 5-1 finished, amended the answers for previous exercises so they make more sense."
This reverts commit 0d01ee918958031b058f69bfd77f4f6d80fddb59.
</commit_message>
<xml_diff>
--- a/LabBook.docx
+++ b/LabBook.docx
@@ -5605,13 +5605,7 @@
     </w:p>
     <w:p>
       <w:r>
-        <w:t>I believe the Negator approach is much better, as</w:t>
-      </w:r>
-      <w:r>
-        <w:t xml:space="preserve"> it lets us reuse the GPlus process just by building a very simple processes to connect to GPlus to make it work as minus. It is also much easier to connect to other processes as you do not have to worry about which channel </w:t>
-      </w:r>
-      <w:r>
-        <w:t>connects to which to come out with the accurate answer. If you used the Minus version, then you have to make sure the two inputs are in correct order since subtraction is not cumulative.</w:t>
+        <w:t>I believe the Negator approach is much better, as it lets us reuse the GPlus which we are already familiar with. Negator process is also much simpler to create and connect to other processes as you don’t need to pay attention to the way channels are connected as you would have to with the Minus process since subtraction isn’t commutative and you have to make sure the correct number is subtracted e.g. 2-1 =/= 1-2</w:t>
       </w:r>
     </w:p>
     <w:p/>
@@ -7722,31 +7716,10 @@
     </w:p>
     <w:p>
       <w:r>
-        <w:t xml:space="preserve">GSPairsA has returned no output, whereas GSPairsB has returned the output for square numbers correctly. </w:t>
-      </w:r>
-      <w:r>
-        <w:t>I believe that this is the case because when GSPairsA runs, the first value is sent to be read in by GPlus</w:t>
-      </w:r>
-      <w:r>
-        <w:t xml:space="preserve"> and the next value is then sent to GTail which ignores the first value sent to it. This creates a problem since now it is time for another value to be sent to GPlus through the</w:t>
-      </w:r>
-      <w:r>
-        <w:rPr>
-          <w:b/>
-        </w:rPr>
-        <w:t xml:space="preserve"> a</w:t>
-      </w:r>
-      <w:r>
-        <w:t xml:space="preserve"> channel, but a value is already occupying that spot so the program enters a deadlock and cannot continue since GPlus requires 2 values and GTail has not sent any value through channel </w:t>
-      </w:r>
-      <w:r>
-        <w:rPr>
-          <w:b/>
-        </w:rPr>
-        <w:t>c</w:t>
-      </w:r>
-      <w:r>
-        <w:t>. All of this is due to the fact that the GSCopy processes runs sequentially. GSPairsB manages to work since it sends its first value to GTail which ignores it and then the processes can continue smoothly.</w:t>
+        <w:t xml:space="preserve">GSPairsA has returned no output, whereas GSPairsB has returned the output for square numbers correctly. I believe that is the case due to </w:t>
+      </w:r>
+      <w:r>
+        <w:t>the order of sequential output that both processes take, GSPairsB’s outChannel0 outputs to GTail, which completes the processes and then in sequence outChannel1 can now output and it goes on until terminated. However, GSPairsA’s outChannel0 outputs to GPlus which needs 2 input values to complete its process, but since GSCopy is sequential, it will not write a value to outChannel1 since outChannel0 did not complete its process because GPlus did not complete its process and so on. That is why GSPairsB works and GSPairsA does not work.</w:t>
       </w:r>
     </w:p>
     <w:p>
@@ -7821,234 +7794,42 @@
           <w:b/>
           <w:sz w:val="24"/>
         </w:rPr>
-        <w:t>ResetPrefix.groovy</w:t>
-      </w:r>
-    </w:p>
-    <w:p>
-      <w:pPr>
-        <w:autoSpaceDE w:val="0"/>
-        <w:autoSpaceDN w:val="0"/>
-        <w:adjustRightInd w:val="0"/>
-        <w:spacing w:after="0" w:line="240" w:lineRule="auto"/>
-        <w:rPr>
-          <w:rFonts w:ascii="Consolas" w:hAnsi="Consolas" w:cs="Consolas"/>
-          <w:sz w:val="20"/>
-          <w:szCs w:val="20"/>
-        </w:rPr>
-      </w:pPr>
-      <w:r>
-        <w:rPr>
-          <w:rFonts w:ascii="Consolas" w:hAnsi="Consolas" w:cs="Consolas"/>
-          <w:color w:val="000000"/>
-          <w:sz w:val="20"/>
-          <w:szCs w:val="20"/>
-        </w:rPr>
-        <w:t xml:space="preserve">      </w:t>
-      </w:r>
-      <w:r>
-        <w:rPr>
-          <w:rFonts w:ascii="Consolas" w:hAnsi="Consolas" w:cs="Consolas"/>
-          <w:b/>
-          <w:bCs/>
-          <w:color w:val="972C78"/>
-          <w:sz w:val="20"/>
-          <w:szCs w:val="20"/>
-        </w:rPr>
-        <w:t>if</w:t>
-      </w:r>
-      <w:r>
-        <w:rPr>
-          <w:rFonts w:ascii="Consolas" w:hAnsi="Consolas" w:cs="Consolas"/>
-          <w:color w:val="000000"/>
-          <w:sz w:val="20"/>
-          <w:szCs w:val="20"/>
-        </w:rPr>
-        <w:t xml:space="preserve"> (index == </w:t>
-      </w:r>
-      <w:r>
-        <w:rPr>
-          <w:rFonts w:ascii="Consolas" w:hAnsi="Consolas" w:cs="Consolas"/>
-          <w:color w:val="CD3200"/>
-          <w:sz w:val="20"/>
-          <w:szCs w:val="20"/>
-        </w:rPr>
-        <w:t>0</w:t>
-      </w:r>
-      <w:r>
-        <w:rPr>
-          <w:rFonts w:ascii="Consolas" w:hAnsi="Consolas" w:cs="Consolas"/>
-          <w:color w:val="000000"/>
-          <w:sz w:val="20"/>
-          <w:szCs w:val="20"/>
-        </w:rPr>
-        <w:t xml:space="preserve"> ) {    </w:t>
-      </w:r>
-      <w:r>
-        <w:rPr>
-          <w:rFonts w:ascii="Consolas" w:hAnsi="Consolas" w:cs="Consolas"/>
-          <w:color w:val="3F7F5F"/>
-          <w:sz w:val="20"/>
-          <w:szCs w:val="20"/>
-        </w:rPr>
-        <w:t>// resetChannel input</w:t>
-      </w:r>
-    </w:p>
-    <w:p>
-      <w:pPr>
-        <w:autoSpaceDE w:val="0"/>
-        <w:autoSpaceDN w:val="0"/>
-        <w:adjustRightInd w:val="0"/>
-        <w:spacing w:after="0" w:line="240" w:lineRule="auto"/>
-        <w:rPr>
-          <w:rFonts w:ascii="Consolas" w:hAnsi="Consolas" w:cs="Consolas"/>
-          <w:sz w:val="20"/>
-          <w:szCs w:val="20"/>
-        </w:rPr>
-      </w:pPr>
-      <w:r>
-        <w:rPr>
-          <w:rFonts w:ascii="Consolas" w:hAnsi="Consolas" w:cs="Consolas"/>
-          <w:color w:val="000000"/>
-          <w:sz w:val="20"/>
-          <w:szCs w:val="20"/>
-        </w:rPr>
-        <w:t xml:space="preserve">        </w:t>
-      </w:r>
-      <w:r>
-        <w:rPr>
-          <w:rFonts w:ascii="Consolas" w:hAnsi="Consolas" w:cs="Consolas"/>
-          <w:b/>
-          <w:bCs/>
-          <w:color w:val="972C78"/>
-          <w:sz w:val="20"/>
-          <w:szCs w:val="20"/>
-        </w:rPr>
-        <w:t>def</w:t>
-      </w:r>
-      <w:r>
-        <w:rPr>
-          <w:rFonts w:ascii="Consolas" w:hAnsi="Consolas" w:cs="Consolas"/>
-          <w:color w:val="000000"/>
-          <w:sz w:val="20"/>
-          <w:szCs w:val="20"/>
-        </w:rPr>
-        <w:t xml:space="preserve"> resetValue = </w:t>
-      </w:r>
-      <w:r>
-        <w:rPr>
-          <w:rFonts w:ascii="Consolas" w:hAnsi="Consolas" w:cs="Consolas"/>
-          <w:color w:val="0000C0"/>
-          <w:sz w:val="20"/>
-          <w:szCs w:val="20"/>
-        </w:rPr>
-        <w:t>resetChannel</w:t>
-      </w:r>
-      <w:r>
-        <w:rPr>
-          <w:rFonts w:ascii="Consolas" w:hAnsi="Consolas" w:cs="Consolas"/>
-          <w:color w:val="000000"/>
-          <w:sz w:val="20"/>
-          <w:szCs w:val="20"/>
-        </w:rPr>
-        <w:t>.read()</w:t>
-      </w:r>
-    </w:p>
-    <w:p>
-      <w:pPr>
-        <w:autoSpaceDE w:val="0"/>
-        <w:autoSpaceDN w:val="0"/>
-        <w:adjustRightInd w:val="0"/>
-        <w:spacing w:after="0" w:line="240" w:lineRule="auto"/>
-        <w:rPr>
-          <w:rFonts w:ascii="Consolas" w:hAnsi="Consolas" w:cs="Consolas"/>
-          <w:sz w:val="20"/>
-          <w:szCs w:val="20"/>
-        </w:rPr>
-      </w:pPr>
-      <w:r>
-        <w:rPr>
-          <w:rFonts w:ascii="Consolas" w:hAnsi="Consolas" w:cs="Consolas"/>
-          <w:color w:val="000000"/>
-          <w:sz w:val="20"/>
-          <w:szCs w:val="20"/>
-        </w:rPr>
-        <w:tab/>
-        <w:t xml:space="preserve">  </w:t>
-      </w:r>
-      <w:r>
-        <w:rPr>
-          <w:rFonts w:ascii="Consolas" w:hAnsi="Consolas" w:cs="Consolas"/>
-          <w:color w:val="3F7F5F"/>
-          <w:sz w:val="20"/>
-          <w:szCs w:val="20"/>
-        </w:rPr>
-        <w:t>//inChannel.read()</w:t>
-      </w:r>
-    </w:p>
-    <w:p>
-      <w:pPr>
-        <w:autoSpaceDE w:val="0"/>
-        <w:autoSpaceDN w:val="0"/>
-        <w:adjustRightInd w:val="0"/>
-        <w:spacing w:after="0" w:line="240" w:lineRule="auto"/>
-        <w:rPr>
-          <w:rFonts w:ascii="Consolas" w:hAnsi="Consolas" w:cs="Consolas"/>
-          <w:sz w:val="20"/>
-          <w:szCs w:val="20"/>
-        </w:rPr>
-      </w:pPr>
-      <w:r>
-        <w:rPr>
-          <w:rFonts w:ascii="Consolas" w:hAnsi="Consolas" w:cs="Consolas"/>
-          <w:color w:val="000000"/>
-          <w:sz w:val="20"/>
-          <w:szCs w:val="20"/>
-        </w:rPr>
-        <w:t xml:space="preserve">        </w:t>
-      </w:r>
-      <w:r>
-        <w:rPr>
-          <w:rFonts w:ascii="Consolas" w:hAnsi="Consolas" w:cs="Consolas"/>
-          <w:color w:val="0000C0"/>
-          <w:sz w:val="20"/>
-          <w:szCs w:val="20"/>
-        </w:rPr>
-        <w:t>outChannel</w:t>
-      </w:r>
-      <w:r>
-        <w:rPr>
-          <w:rFonts w:ascii="Consolas" w:hAnsi="Consolas" w:cs="Consolas"/>
-          <w:color w:val="000000"/>
-          <w:sz w:val="20"/>
-          <w:szCs w:val="20"/>
-        </w:rPr>
-        <w:t>.write(resetValue)</w:t>
-      </w:r>
-    </w:p>
-    <w:p>
-      <w:pPr>
-        <w:rPr>
-          <w:rFonts w:ascii="Consolas" w:hAnsi="Consolas" w:cs="Consolas"/>
-          <w:color w:val="000000"/>
-          <w:sz w:val="20"/>
-          <w:szCs w:val="20"/>
-        </w:rPr>
-      </w:pPr>
-      <w:r>
-        <w:rPr>
-          <w:rFonts w:ascii="Consolas" w:hAnsi="Consolas" w:cs="Consolas"/>
-          <w:color w:val="000000"/>
-          <w:sz w:val="20"/>
-          <w:szCs w:val="20"/>
-        </w:rPr>
-        <w:t xml:space="preserve">      }</w:t>
-      </w:r>
-    </w:p>
-    <w:p>
-      <w:pPr>
-        <w:rPr>
-          <w:b/>
-          <w:sz w:val="24"/>
+        <w:t>Questions</w:t>
+      </w:r>
+    </w:p>
+    <w:p>
+      <w:pPr>
+        <w:pStyle w:val="ListParagraph"/>
+        <w:numPr>
+          <w:ilvl w:val="0"/>
+          <w:numId w:val="2"/>
+        </w:numPr>
+      </w:pPr>
+      <w:r>
+        <w:t xml:space="preserve">Removing the </w:t>
+      </w:r>
+      <w:r>
+        <w:rPr>
+          <w:b/>
+        </w:rPr>
+        <w:t>inChannel.read()</w:t>
+      </w:r>
+      <w:r>
+        <w:t xml:space="preserve"> </w:t>
+      </w:r>
+      <w:r>
+        <w:t xml:space="preserve">line will make it so the original value </w:t>
+      </w:r>
+      <w:r>
+        <w:t xml:space="preserve">will not be passed into ResetPrefix, so it will keep GSuccessor process busy, after the reset value has been sent out to GCopy, GSuccessor can finally send out the original number to ResetPrefix which will then continue circulating alongside the reset value. The system now has 2 numbers circulating about it. Adding a third value to the system will deadlock it as the other 2 processes will be busy and will not be able to read in any values and the only ready process ResetPrefix will now also be busy due to a new number being passed in. </w:t>
+      </w:r>
+    </w:p>
+    <w:p>
+      <w:pPr>
+        <w:rPr>
+          <w:b/>
+          <w:sz w:val="28"/>
+          <w:u w:val="single"/>
         </w:rPr>
       </w:pPr>
       <w:r>
@@ -8056,195 +7837,6 @@
           <w:noProof/>
           <w:lang w:eastAsia="en-GB"/>
         </w:rPr>
-        <w:drawing>
-          <wp:anchor distT="0" distB="0" distL="114300" distR="114300" simplePos="0" relativeHeight="251666432" behindDoc="0" locked="0" layoutInCell="1" allowOverlap="1" wp14:anchorId="0AAAF43D" wp14:editId="5B6886CD">
-            <wp:simplePos x="0" y="0"/>
-            <wp:positionH relativeFrom="column">
-              <wp:posOffset>2867025</wp:posOffset>
-            </wp:positionH>
-            <wp:positionV relativeFrom="paragraph">
-              <wp:posOffset>371475</wp:posOffset>
-            </wp:positionV>
-            <wp:extent cx="2831465" cy="4459605"/>
-            <wp:effectExtent l="0" t="0" r="6985" b="0"/>
-            <wp:wrapTopAndBottom/>
-            <wp:docPr id="7" name="Picture 7"/>
-            <wp:cNvGraphicFramePr>
-              <a:graphicFrameLocks xmlns:a="http://schemas.openxmlformats.org/drawingml/2006/main" noChangeAspect="1"/>
-            </wp:cNvGraphicFramePr>
-            <a:graphic xmlns:a="http://schemas.openxmlformats.org/drawingml/2006/main">
-              <a:graphicData uri="http://schemas.openxmlformats.org/drawingml/2006/picture">
-                <pic:pic xmlns:pic="http://schemas.openxmlformats.org/drawingml/2006/picture">
-                  <pic:nvPicPr>
-                    <pic:cNvPr id="1" name=""/>
-                    <pic:cNvPicPr/>
-                  </pic:nvPicPr>
-                  <pic:blipFill>
-                    <a:blip r:embed="rId12">
-                      <a:extLst>
-                        <a:ext uri="{28A0092B-C50C-407E-A947-70E740481C1C}">
-                          <a14:useLocalDpi xmlns:a14="http://schemas.microsoft.com/office/drawing/2010/main" val="0"/>
-                        </a:ext>
-                      </a:extLst>
-                    </a:blip>
-                    <a:stretch>
-                      <a:fillRect/>
-                    </a:stretch>
-                  </pic:blipFill>
-                  <pic:spPr>
-                    <a:xfrm>
-                      <a:off x="0" y="0"/>
-                      <a:ext cx="2831465" cy="4459605"/>
-                    </a:xfrm>
-                    <a:prstGeom prst="rect">
-                      <a:avLst/>
-                    </a:prstGeom>
-                  </pic:spPr>
-                </pic:pic>
-              </a:graphicData>
-            </a:graphic>
-            <wp14:sizeRelH relativeFrom="margin">
-              <wp14:pctWidth>0</wp14:pctWidth>
-            </wp14:sizeRelH>
-            <wp14:sizeRelV relativeFrom="margin">
-              <wp14:pctHeight>0</wp14:pctHeight>
-            </wp14:sizeRelV>
-          </wp:anchor>
-        </w:drawing>
-      </w:r>
-      <w:r>
-        <w:rPr>
-          <w:b/>
-          <w:noProof/>
-          <w:sz w:val="24"/>
-          <w:lang w:eastAsia="en-GB"/>
-        </w:rPr>
-        <w:drawing>
-          <wp:anchor distT="0" distB="0" distL="114300" distR="114300" simplePos="0" relativeHeight="251665408" behindDoc="1" locked="0" layoutInCell="1" allowOverlap="1" wp14:anchorId="220EA548" wp14:editId="26E781D1">
-            <wp:simplePos x="0" y="0"/>
-            <wp:positionH relativeFrom="margin">
-              <wp:align>left</wp:align>
-            </wp:positionH>
-            <wp:positionV relativeFrom="paragraph">
-              <wp:posOffset>362585</wp:posOffset>
-            </wp:positionV>
-            <wp:extent cx="2838450" cy="4469130"/>
-            <wp:effectExtent l="0" t="0" r="0" b="7620"/>
-            <wp:wrapTopAndBottom/>
-            <wp:docPr id="5" name="Picture 5"/>
-            <wp:cNvGraphicFramePr>
-              <a:graphicFrameLocks xmlns:a="http://schemas.openxmlformats.org/drawingml/2006/main" noChangeAspect="1"/>
-            </wp:cNvGraphicFramePr>
-            <a:graphic xmlns:a="http://schemas.openxmlformats.org/drawingml/2006/main">
-              <a:graphicData uri="http://schemas.openxmlformats.org/drawingml/2006/picture">
-                <pic:pic xmlns:pic="http://schemas.openxmlformats.org/drawingml/2006/picture">
-                  <pic:nvPicPr>
-                    <pic:cNvPr id="0" name="Picture 1"/>
-                    <pic:cNvPicPr>
-                      <a:picLocks noChangeAspect="1" noChangeArrowheads="1"/>
-                    </pic:cNvPicPr>
-                  </pic:nvPicPr>
-                  <pic:blipFill>
-                    <a:blip r:embed="rId13">
-                      <a:extLst>
-                        <a:ext uri="{28A0092B-C50C-407E-A947-70E740481C1C}">
-                          <a14:useLocalDpi xmlns:a14="http://schemas.microsoft.com/office/drawing/2010/main" val="0"/>
-                        </a:ext>
-                      </a:extLst>
-                    </a:blip>
-                    <a:srcRect/>
-                    <a:stretch>
-                      <a:fillRect/>
-                    </a:stretch>
-                  </pic:blipFill>
-                  <pic:spPr bwMode="auto">
-                    <a:xfrm>
-                      <a:off x="0" y="0"/>
-                      <a:ext cx="2838450" cy="4469130"/>
-                    </a:xfrm>
-                    <a:prstGeom prst="rect">
-                      <a:avLst/>
-                    </a:prstGeom>
-                    <a:noFill/>
-                    <a:ln>
-                      <a:noFill/>
-                    </a:ln>
-                  </pic:spPr>
-                </pic:pic>
-              </a:graphicData>
-            </a:graphic>
-            <wp14:sizeRelH relativeFrom="margin">
-              <wp14:pctWidth>0</wp14:pctWidth>
-            </wp14:sizeRelH>
-            <wp14:sizeRelV relativeFrom="margin">
-              <wp14:pctHeight>0</wp14:pctHeight>
-            </wp14:sizeRelV>
-          </wp:anchor>
-        </w:drawing>
-      </w:r>
-      <w:r>
-        <w:rPr>
-          <w:b/>
-          <w:sz w:val="24"/>
-        </w:rPr>
-        <w:t>Output</w:t>
-      </w:r>
-    </w:p>
-    <w:p>
-      <w:pPr>
-        <w:rPr>
-          <w:b/>
-          <w:sz w:val="24"/>
-        </w:rPr>
-      </w:pPr>
-      <w:r>
-        <w:rPr>
-          <w:b/>
-          <w:sz w:val="24"/>
-        </w:rPr>
-        <w:t>Questions</w:t>
-      </w:r>
-    </w:p>
-    <w:p>
-      <w:r>
-        <w:t xml:space="preserve">Removing the </w:t>
-      </w:r>
-      <w:r>
-        <w:rPr>
-          <w:b/>
-        </w:rPr>
-        <w:t>inChannel.read()</w:t>
-      </w:r>
-      <w:r>
-        <w:t xml:space="preserve"> </w:t>
-      </w:r>
-      <w:r>
-        <w:t xml:space="preserve">line will make it so the original value </w:t>
-      </w:r>
-      <w:r>
-        <w:t>will not be passed into ResetPrefix, so it will keep GSuccessor process busy, after the reset value has been sent out to GCopy, GSuccessor can finally send out the original number to ResetPrefix which will then continue circulating alongside the reset value. The system now has 2 numbers circulating about it. Adding a third value to the system will</w:t>
-      </w:r>
-      <w:r>
-        <w:t xml:space="preserve"> cause it to deadlock</w:t>
-      </w:r>
-      <w:r>
-        <w:t xml:space="preserve"> as the other 2 processes will be busy and will not be able to read in any values and the only ready process ResetPrefix will now also be busy due to a new number being passed in. </w:t>
-      </w:r>
-    </w:p>
-    <w:p>
-      <w:pPr>
-        <w:rPr>
-          <w:b/>
-          <w:sz w:val="28"/>
-          <w:u w:val="single"/>
-        </w:rPr>
-      </w:pPr>
-      <w:r>
-        <w:rPr>
-          <w:noProof/>
-          <w:lang w:eastAsia="en-GB"/>
-        </w:rPr>
-        <w:lastRenderedPageBreak/>
         <w:drawing>
           <wp:anchor distT="0" distB="0" distL="114300" distR="114300" simplePos="0" relativeHeight="251664384" behindDoc="1" locked="0" layoutInCell="1" allowOverlap="1" wp14:anchorId="73CEA218" wp14:editId="592D76BE">
             <wp:simplePos x="0" y="0"/>
@@ -8279,7 +7871,7 @@
                     </pic:cNvPicPr>
                   </pic:nvPicPr>
                   <pic:blipFill>
-                    <a:blip r:embed="rId14">
+                    <a:blip r:embed="rId12">
                       <a:extLst>
                         <a:ext uri="{28A0092B-C50C-407E-A947-70E740481C1C}">
                           <a14:useLocalDpi xmlns:a14="http://schemas.microsoft.com/office/drawing/2010/main" val="0"/>
@@ -8452,7 +8044,27 @@
           <w:sz w:val="20"/>
           <w:szCs w:val="20"/>
         </w:rPr>
-        <w:t xml:space="preserve"> index = alt.priSelect()</w:t>
+        <w:t xml:space="preserve"> index = </w:t>
+      </w:r>
+      <w:proofErr w:type="gramStart"/>
+      <w:r>
+        <w:rPr>
+          <w:rFonts w:ascii="Consolas" w:hAnsi="Consolas" w:cs="Consolas"/>
+          <w:color w:val="000000"/>
+          <w:sz w:val="20"/>
+          <w:szCs w:val="20"/>
+        </w:rPr>
+        <w:t>alt.priSelect</w:t>
+      </w:r>
+      <w:proofErr w:type="gramEnd"/>
+      <w:r>
+        <w:rPr>
+          <w:rFonts w:ascii="Consolas" w:hAnsi="Consolas" w:cs="Consolas"/>
+          <w:color w:val="000000"/>
+          <w:sz w:val="20"/>
+          <w:szCs w:val="20"/>
+        </w:rPr>
+        <w:t>()</w:t>
       </w:r>
     </w:p>
     <w:p>
@@ -8505,6 +8117,7 @@
         </w:rPr>
         <w:t xml:space="preserve"> (index == </w:t>
       </w:r>
+      <w:proofErr w:type="gramStart"/>
       <w:r>
         <w:rPr>
           <w:rFonts w:ascii="Consolas" w:hAnsi="Consolas" w:cs="Consolas"/>
@@ -8523,6 +8136,7 @@
         </w:rPr>
         <w:t>){</w:t>
       </w:r>
+      <w:proofErr w:type="gramEnd"/>
     </w:p>
     <w:p>
       <w:pPr>
@@ -8876,7 +8490,18 @@
           <w:sz w:val="20"/>
           <w:szCs w:val="20"/>
         </w:rPr>
-        <w:t xml:space="preserve"> inputValue = </w:t>
+        <w:t xml:space="preserve"> inputValue</w:t>
+      </w:r>
+      <w:bookmarkStart w:id="0" w:name="_GoBack"/>
+      <w:bookmarkEnd w:id="0"/>
+      <w:r>
+        <w:rPr>
+          <w:rFonts w:ascii="Consolas" w:hAnsi="Consolas" w:cs="Consolas"/>
+          <w:color w:val="000000"/>
+          <w:sz w:val="20"/>
+          <w:szCs w:val="20"/>
+        </w:rPr>
+        <w:t xml:space="preserve"> = </w:t>
       </w:r>
       <w:r>
         <w:rPr>
@@ -9030,6 +8655,7 @@
           <w:sz w:val="24"/>
           <w:szCs w:val="20"/>
         </w:rPr>
+        <w:lastRenderedPageBreak/>
         <w:t>Reset</w:t>
       </w:r>
       <w:r>
@@ -9112,7 +8738,17 @@
           <w:sz w:val="20"/>
           <w:szCs w:val="20"/>
         </w:rPr>
-        <w:t xml:space="preserve"> GPrefix ( </w:t>
+        <w:t xml:space="preserve"> GPrefix </w:t>
+      </w:r>
+      <w:proofErr w:type="gramStart"/>
+      <w:r>
+        <w:rPr>
+          <w:rFonts w:ascii="Consolas" w:hAnsi="Consolas" w:cs="Consolas"/>
+          <w:color w:val="000000"/>
+          <w:sz w:val="20"/>
+          <w:szCs w:val="20"/>
+        </w:rPr>
+        <w:t xml:space="preserve">( </w:t>
       </w:r>
       <w:r>
         <w:rPr>
@@ -9123,6 +8759,7 @@
         </w:rPr>
         <w:t>prefixValue</w:t>
       </w:r>
+      <w:proofErr w:type="gramEnd"/>
       <w:r>
         <w:rPr>
           <w:rFonts w:ascii="Consolas" w:hAnsi="Consolas" w:cs="Consolas"/>
@@ -9230,6 +8867,7 @@
         </w:rPr>
         <w:t>: c.</w:t>
       </w:r>
+      <w:proofErr w:type="gramStart"/>
       <w:r>
         <w:rPr>
           <w:rFonts w:ascii="Consolas" w:hAnsi="Consolas" w:cs="Consolas"/>
@@ -9248,7 +8886,17 @@
           <w:sz w:val="20"/>
           <w:szCs w:val="20"/>
         </w:rPr>
-        <w:t>() ),</w:t>
+        <w:t>(</w:t>
+      </w:r>
+      <w:proofErr w:type="gramEnd"/>
+      <w:r>
+        <w:rPr>
+          <w:rFonts w:ascii="Consolas" w:hAnsi="Consolas" w:cs="Consolas"/>
+          <w:color w:val="000000"/>
+          <w:sz w:val="20"/>
+          <w:szCs w:val="20"/>
+        </w:rPr>
+        <w:t>) ),</w:t>
       </w:r>
     </w:p>
     <w:p>
@@ -9290,7 +8938,17 @@
           <w:sz w:val="20"/>
           <w:szCs w:val="20"/>
         </w:rPr>
-        <w:t xml:space="preserve"> GPCopy ( </w:t>
+        <w:t xml:space="preserve"> GPCopy </w:t>
+      </w:r>
+      <w:proofErr w:type="gramStart"/>
+      <w:r>
+        <w:rPr>
+          <w:rFonts w:ascii="Consolas" w:hAnsi="Consolas" w:cs="Consolas"/>
+          <w:color w:val="000000"/>
+          <w:sz w:val="20"/>
+          <w:szCs w:val="20"/>
+        </w:rPr>
+        <w:t xml:space="preserve">( </w:t>
       </w:r>
       <w:r>
         <w:rPr>
@@ -9301,6 +8959,7 @@
         </w:rPr>
         <w:t>inChannel</w:t>
       </w:r>
+      <w:proofErr w:type="gramEnd"/>
       <w:r>
         <w:rPr>
           <w:rFonts w:ascii="Consolas" w:hAnsi="Consolas" w:cs="Consolas"/>
@@ -9446,7 +9105,27 @@
           <w:sz w:val="20"/>
           <w:szCs w:val="20"/>
         </w:rPr>
-        <w:t>: b.out() ),</w:t>
+        <w:t xml:space="preserve">: </w:t>
+      </w:r>
+      <w:proofErr w:type="gramStart"/>
+      <w:r>
+        <w:rPr>
+          <w:rFonts w:ascii="Consolas" w:hAnsi="Consolas" w:cs="Consolas"/>
+          <w:color w:val="000000"/>
+          <w:sz w:val="20"/>
+          <w:szCs w:val="20"/>
+        </w:rPr>
+        <w:t>b.out(</w:t>
+      </w:r>
+      <w:proofErr w:type="gramEnd"/>
+      <w:r>
+        <w:rPr>
+          <w:rFonts w:ascii="Consolas" w:hAnsi="Consolas" w:cs="Consolas"/>
+          <w:color w:val="000000"/>
+          <w:sz w:val="20"/>
+          <w:szCs w:val="20"/>
+        </w:rPr>
+        <w:t>) ),</w:t>
       </w:r>
     </w:p>
     <w:p>
@@ -9575,7 +9254,17 @@
           <w:sz w:val="20"/>
           <w:szCs w:val="20"/>
         </w:rPr>
-        <w:t xml:space="preserve"> ResetSuccessor ( </w:t>
+        <w:t xml:space="preserve"> ResetSuccessor </w:t>
+      </w:r>
+      <w:proofErr w:type="gramStart"/>
+      <w:r>
+        <w:rPr>
+          <w:rFonts w:ascii="Consolas" w:hAnsi="Consolas" w:cs="Consolas"/>
+          <w:color w:val="000000"/>
+          <w:sz w:val="20"/>
+          <w:szCs w:val="20"/>
+        </w:rPr>
+        <w:t xml:space="preserve">( </w:t>
       </w:r>
       <w:r>
         <w:rPr>
@@ -9586,6 +9275,7 @@
         </w:rPr>
         <w:t>inChannel</w:t>
       </w:r>
+      <w:proofErr w:type="gramEnd"/>
       <w:r>
         <w:rPr>
           <w:rFonts w:ascii="Consolas" w:hAnsi="Consolas" w:cs="Consolas"/>
@@ -9636,83 +9326,6 @@
           <w:sz w:val="20"/>
           <w:szCs w:val="20"/>
         </w:rPr>
-        <w:t xml:space="preserve">  outChannel</w:t>
-      </w:r>
-      <w:r>
-        <w:rPr>
-          <w:rFonts w:ascii="Consolas" w:hAnsi="Consolas" w:cs="Consolas"/>
-          <w:color w:val="000000"/>
-          <w:sz w:val="20"/>
-          <w:szCs w:val="20"/>
-        </w:rPr>
-        <w:t>: c.out(),</w:t>
-      </w:r>
-    </w:p>
-    <w:p>
-      <w:pPr>
-        <w:autoSpaceDE w:val="0"/>
-        <w:autoSpaceDN w:val="0"/>
-        <w:adjustRightInd w:val="0"/>
-        <w:spacing w:after="0" w:line="240" w:lineRule="auto"/>
-        <w:rPr>
-          <w:rFonts w:ascii="Consolas" w:hAnsi="Consolas" w:cs="Consolas"/>
-          <w:sz w:val="20"/>
-          <w:szCs w:val="20"/>
-        </w:rPr>
-      </w:pPr>
-      <w:r>
-        <w:rPr>
-          <w:rFonts w:ascii="Consolas" w:hAnsi="Consolas" w:cs="Consolas"/>
-          <w:color w:val="000000"/>
-          <w:sz w:val="20"/>
-          <w:szCs w:val="20"/>
-        </w:rPr>
-        <w:tab/>
-      </w:r>
-      <w:r>
-        <w:rPr>
-          <w:rFonts w:ascii="Consolas" w:hAnsi="Consolas" w:cs="Consolas"/>
-          <w:color w:val="000000"/>
-          <w:sz w:val="20"/>
-          <w:szCs w:val="20"/>
-        </w:rPr>
-        <w:tab/>
-      </w:r>
-      <w:r>
-        <w:rPr>
-          <w:rFonts w:ascii="Consolas" w:hAnsi="Consolas" w:cs="Consolas"/>
-          <w:color w:val="000000"/>
-          <w:sz w:val="20"/>
-          <w:szCs w:val="20"/>
-        </w:rPr>
-        <w:tab/>
-      </w:r>
-      <w:r>
-        <w:rPr>
-          <w:rFonts w:ascii="Consolas" w:hAnsi="Consolas" w:cs="Consolas"/>
-          <w:color w:val="000000"/>
-          <w:sz w:val="20"/>
-          <w:szCs w:val="20"/>
-        </w:rPr>
-        <w:tab/>
-      </w:r>
-      <w:r>
-        <w:rPr>
-          <w:rFonts w:ascii="Consolas" w:hAnsi="Consolas" w:cs="Consolas"/>
-          <w:color w:val="000000"/>
-          <w:sz w:val="20"/>
-          <w:szCs w:val="20"/>
-        </w:rPr>
-        <w:tab/>
-      </w:r>
-      <w:r>
-        <w:rPr>
-          <w:rFonts w:ascii="Consolas" w:hAnsi="Consolas" w:cs="Consolas"/>
-          <w:color w:val="000000"/>
-          <w:sz w:val="20"/>
-          <w:szCs w:val="20"/>
-        </w:rPr>
-        <w:tab/>
         <w:t xml:space="preserve">  </w:t>
       </w:r>
       <w:r>
@@ -9722,6 +9335,112 @@
           <w:sz w:val="20"/>
           <w:szCs w:val="20"/>
         </w:rPr>
+        <w:t>outChannel</w:t>
+      </w:r>
+      <w:r>
+        <w:rPr>
+          <w:rFonts w:ascii="Consolas" w:hAnsi="Consolas" w:cs="Consolas"/>
+          <w:color w:val="000000"/>
+          <w:sz w:val="20"/>
+          <w:szCs w:val="20"/>
+        </w:rPr>
+        <w:t xml:space="preserve">: </w:t>
+      </w:r>
+      <w:proofErr w:type="gramStart"/>
+      <w:r>
+        <w:rPr>
+          <w:rFonts w:ascii="Consolas" w:hAnsi="Consolas" w:cs="Consolas"/>
+          <w:color w:val="000000"/>
+          <w:sz w:val="20"/>
+          <w:szCs w:val="20"/>
+        </w:rPr>
+        <w:t>c.out(</w:t>
+      </w:r>
+      <w:proofErr w:type="gramEnd"/>
+      <w:r>
+        <w:rPr>
+          <w:rFonts w:ascii="Consolas" w:hAnsi="Consolas" w:cs="Consolas"/>
+          <w:color w:val="000000"/>
+          <w:sz w:val="20"/>
+          <w:szCs w:val="20"/>
+        </w:rPr>
+        <w:t>),</w:t>
+      </w:r>
+    </w:p>
+    <w:p>
+      <w:pPr>
+        <w:autoSpaceDE w:val="0"/>
+        <w:autoSpaceDN w:val="0"/>
+        <w:adjustRightInd w:val="0"/>
+        <w:spacing w:after="0" w:line="240" w:lineRule="auto"/>
+        <w:rPr>
+          <w:rFonts w:ascii="Consolas" w:hAnsi="Consolas" w:cs="Consolas"/>
+          <w:sz w:val="20"/>
+          <w:szCs w:val="20"/>
+        </w:rPr>
+      </w:pPr>
+      <w:r>
+        <w:rPr>
+          <w:rFonts w:ascii="Consolas" w:hAnsi="Consolas" w:cs="Consolas"/>
+          <w:color w:val="000000"/>
+          <w:sz w:val="20"/>
+          <w:szCs w:val="20"/>
+        </w:rPr>
+        <w:tab/>
+      </w:r>
+      <w:r>
+        <w:rPr>
+          <w:rFonts w:ascii="Consolas" w:hAnsi="Consolas" w:cs="Consolas"/>
+          <w:color w:val="000000"/>
+          <w:sz w:val="20"/>
+          <w:szCs w:val="20"/>
+        </w:rPr>
+        <w:tab/>
+      </w:r>
+      <w:r>
+        <w:rPr>
+          <w:rFonts w:ascii="Consolas" w:hAnsi="Consolas" w:cs="Consolas"/>
+          <w:color w:val="000000"/>
+          <w:sz w:val="20"/>
+          <w:szCs w:val="20"/>
+        </w:rPr>
+        <w:tab/>
+      </w:r>
+      <w:r>
+        <w:rPr>
+          <w:rFonts w:ascii="Consolas" w:hAnsi="Consolas" w:cs="Consolas"/>
+          <w:color w:val="000000"/>
+          <w:sz w:val="20"/>
+          <w:szCs w:val="20"/>
+        </w:rPr>
+        <w:tab/>
+      </w:r>
+      <w:r>
+        <w:rPr>
+          <w:rFonts w:ascii="Consolas" w:hAnsi="Consolas" w:cs="Consolas"/>
+          <w:color w:val="000000"/>
+          <w:sz w:val="20"/>
+          <w:szCs w:val="20"/>
+        </w:rPr>
+        <w:tab/>
+      </w:r>
+      <w:r>
+        <w:rPr>
+          <w:rFonts w:ascii="Consolas" w:hAnsi="Consolas" w:cs="Consolas"/>
+          <w:color w:val="000000"/>
+          <w:sz w:val="20"/>
+          <w:szCs w:val="20"/>
+        </w:rPr>
+        <w:tab/>
+        <w:t xml:space="preserve">  </w:t>
+      </w:r>
+      <w:r>
+        <w:rPr>
+          <w:rFonts w:ascii="Consolas" w:hAnsi="Consolas" w:cs="Consolas"/>
+          <w:color w:val="0000C0"/>
+          <w:sz w:val="20"/>
+          <w:szCs w:val="20"/>
+        </w:rPr>
         <w:t>resetChannel</w:t>
       </w:r>
       <w:r>
@@ -9733,6 +9452,7 @@
         </w:rPr>
         <w:t xml:space="preserve">: </w:t>
       </w:r>
+      <w:proofErr w:type="gramStart"/>
       <w:r>
         <w:rPr>
           <w:rFonts w:ascii="Consolas" w:hAnsi="Consolas" w:cs="Consolas"/>
@@ -9749,7 +9469,17 @@
           <w:sz w:val="20"/>
           <w:szCs w:val="20"/>
         </w:rPr>
-        <w:t xml:space="preserve"> ) </w:t>
+        <w:t xml:space="preserve"> )</w:t>
+      </w:r>
+      <w:proofErr w:type="gramEnd"/>
+      <w:r>
+        <w:rPr>
+          <w:rFonts w:ascii="Consolas" w:hAnsi="Consolas" w:cs="Consolas"/>
+          <w:color w:val="000000"/>
+          <w:sz w:val="20"/>
+          <w:szCs w:val="20"/>
+        </w:rPr>
+        <w:t xml:space="preserve"> </w:t>
       </w:r>
     </w:p>
     <w:p>
@@ -9788,412 +9518,8 @@
         <w:t>Questions</w:t>
       </w:r>
     </w:p>
-    <w:p>
-      <w:pPr>
-        <w:rPr>
-          <w:sz w:val="24"/>
-        </w:rPr>
-      </w:pPr>
-      <w:r>
-        <w:rPr>
-          <w:sz w:val="24"/>
-        </w:rPr>
-        <w:t>Changing the position of resetChannel did not fix the issue encountered in the previous exercise, the system deadlocks after 2 reset values have been added in. I believe that is because we haven’t really added a precaution in the processes themselves and just changing the position of resetChannel will not fix an issue of having too many numbers circulating in the system. This system behaves just like the previous one except for what the output of the system will look like since the resetValue you enter will be changed in the output due to it being sent to the GSuccessor process.</w:t>
-      </w:r>
-    </w:p>
-    <w:p>
-      <w:pPr>
-        <w:rPr>
-          <w:b/>
-          <w:sz w:val="28"/>
-          <w:u w:val="single"/>
-        </w:rPr>
-      </w:pPr>
-      <w:r>
-        <w:rPr>
-          <w:b/>
-          <w:sz w:val="28"/>
-          <w:u w:val="single"/>
-        </w:rPr>
-        <w:t>Exercise 5-1</w:t>
-      </w:r>
-    </w:p>
-    <w:tbl>
-      <w:tblPr>
-        <w:tblStyle w:val="GridTable1Light"/>
-        <w:tblW w:w="0" w:type="auto"/>
-        <w:tblLook w:val="04A0" w:firstRow="1" w:lastRow="0" w:firstColumn="1" w:lastColumn="0" w:noHBand="0" w:noVBand="1"/>
-      </w:tblPr>
-      <w:tblGrid>
-        <w:gridCol w:w="3005"/>
-        <w:gridCol w:w="3005"/>
-        <w:gridCol w:w="3006"/>
-      </w:tblGrid>
-      <w:tr>
-        <w:trPr>
-          <w:cnfStyle w:val="100000000000" w:firstRow="1" w:lastRow="0" w:firstColumn="0" w:lastColumn="0" w:oddVBand="0" w:evenVBand="0" w:oddHBand="0" w:evenHBand="0" w:firstRowFirstColumn="0" w:firstRowLastColumn="0" w:lastRowFirstColumn="0" w:lastRowLastColumn="0"/>
-        </w:trPr>
-        <w:tc>
-          <w:tcPr>
-            <w:cnfStyle w:val="001000000000" w:firstRow="0" w:lastRow="0" w:firstColumn="1" w:lastColumn="0" w:oddVBand="0" w:evenVBand="0" w:oddHBand="0" w:evenHBand="0" w:firstRowFirstColumn="0" w:firstRowLastColumn="0" w:lastRowFirstColumn="0" w:lastRowLastColumn="0"/>
-            <w:tcW w:w="3005" w:type="dxa"/>
-          </w:tcPr>
-          <w:p>
-            <w:pPr>
-              <w:rPr>
-                <w:sz w:val="24"/>
-              </w:rPr>
-            </w:pPr>
-            <w:r>
-              <w:rPr>
-                <w:sz w:val="24"/>
-              </w:rPr>
-              <w:t>Test Number</w:t>
-            </w:r>
-          </w:p>
-        </w:tc>
-        <w:tc>
-          <w:tcPr>
-            <w:tcW w:w="3005" w:type="dxa"/>
-          </w:tcPr>
-          <w:p>
-            <w:pPr>
-              <w:cnfStyle w:val="100000000000" w:firstRow="1" w:lastRow="0" w:firstColumn="0" w:lastColumn="0" w:oddVBand="0" w:evenVBand="0" w:oddHBand="0" w:evenHBand="0" w:firstRowFirstColumn="0" w:firstRowLastColumn="0" w:lastRowFirstColumn="0" w:lastRowLastColumn="0"/>
-              <w:rPr>
-                <w:sz w:val="24"/>
-              </w:rPr>
-            </w:pPr>
-            <w:r>
-              <w:rPr>
-                <w:sz w:val="24"/>
-              </w:rPr>
-              <w:t>What was changed</w:t>
-            </w:r>
-          </w:p>
-        </w:tc>
-        <w:tc>
-          <w:tcPr>
-            <w:tcW w:w="3006" w:type="dxa"/>
-          </w:tcPr>
-          <w:p>
-            <w:pPr>
-              <w:cnfStyle w:val="100000000000" w:firstRow="1" w:lastRow="0" w:firstColumn="0" w:lastColumn="0" w:oddVBand="0" w:evenVBand="0" w:oddHBand="0" w:evenHBand="0" w:firstRowFirstColumn="0" w:firstRowLastColumn="0" w:lastRowFirstColumn="0" w:lastRowLastColumn="0"/>
-              <w:rPr>
-                <w:sz w:val="24"/>
-              </w:rPr>
-            </w:pPr>
-            <w:r>
-              <w:rPr>
-                <w:sz w:val="24"/>
-              </w:rPr>
-              <w:t>Result</w:t>
-            </w:r>
-          </w:p>
-        </w:tc>
-      </w:tr>
-      <w:tr>
-        <w:tc>
-          <w:tcPr>
-            <w:cnfStyle w:val="001000000000" w:firstRow="0" w:lastRow="0" w:firstColumn="1" w:lastColumn="0" w:oddVBand="0" w:evenVBand="0" w:oddHBand="0" w:evenHBand="0" w:firstRowFirstColumn="0" w:firstRowLastColumn="0" w:lastRowFirstColumn="0" w:lastRowLastColumn="0"/>
-            <w:tcW w:w="3005" w:type="dxa"/>
-          </w:tcPr>
-          <w:p>
-            <w:pPr>
-              <w:rPr>
-                <w:b w:val="0"/>
-                <w:sz w:val="24"/>
-              </w:rPr>
-            </w:pPr>
-            <w:r>
-              <w:rPr>
-                <w:b w:val="0"/>
-                <w:sz w:val="24"/>
-              </w:rPr>
-              <w:t>1.</w:t>
-            </w:r>
-          </w:p>
-        </w:tc>
-        <w:tc>
-          <w:tcPr>
-            <w:tcW w:w="3005" w:type="dxa"/>
-          </w:tcPr>
-          <w:p>
-            <w:pPr>
-              <w:cnfStyle w:val="000000000000" w:firstRow="0" w:lastRow="0" w:firstColumn="0" w:lastColumn="0" w:oddVBand="0" w:evenVBand="0" w:oddHBand="0" w:evenHBand="0" w:firstRowFirstColumn="0" w:firstRowLastColumn="0" w:lastRowFirstColumn="0" w:lastRowLastColumn="0"/>
-              <w:rPr>
-                <w:sz w:val="24"/>
-              </w:rPr>
-            </w:pPr>
-            <w:r>
-              <w:rPr>
-                <w:sz w:val="24"/>
-              </w:rPr>
-              <w:t>Delay of 5 added to QProducer</w:t>
-            </w:r>
-          </w:p>
-        </w:tc>
-        <w:tc>
-          <w:tcPr>
-            <w:tcW w:w="3006" w:type="dxa"/>
-          </w:tcPr>
-          <w:p>
-            <w:pPr>
-              <w:cnfStyle w:val="000000000000" w:firstRow="0" w:lastRow="0" w:firstColumn="0" w:lastColumn="0" w:oddVBand="0" w:evenVBand="0" w:oddHBand="0" w:evenHBand="0" w:firstRowFirstColumn="0" w:firstRowLastColumn="0" w:lastRowFirstColumn="0" w:lastRowLastColumn="0"/>
-              <w:rPr>
-                <w:sz w:val="24"/>
-              </w:rPr>
-            </w:pPr>
-            <w:r>
-              <w:rPr>
-                <w:sz w:val="24"/>
-              </w:rPr>
-              <w:t>The output was a tiny bit slower than original but it has returned the correct output</w:t>
-            </w:r>
-          </w:p>
-        </w:tc>
-      </w:tr>
-      <w:tr>
-        <w:tc>
-          <w:tcPr>
-            <w:cnfStyle w:val="001000000000" w:firstRow="0" w:lastRow="0" w:firstColumn="1" w:lastColumn="0" w:oddVBand="0" w:evenVBand="0" w:oddHBand="0" w:evenHBand="0" w:firstRowFirstColumn="0" w:firstRowLastColumn="0" w:lastRowFirstColumn="0" w:lastRowLastColumn="0"/>
-            <w:tcW w:w="3005" w:type="dxa"/>
-          </w:tcPr>
-          <w:p>
-            <w:pPr>
-              <w:rPr>
-                <w:b w:val="0"/>
-                <w:sz w:val="24"/>
-              </w:rPr>
-            </w:pPr>
-            <w:r>
-              <w:rPr>
-                <w:b w:val="0"/>
-                <w:sz w:val="24"/>
-              </w:rPr>
-              <w:t>2.</w:t>
-            </w:r>
-          </w:p>
-        </w:tc>
-        <w:tc>
-          <w:tcPr>
-            <w:tcW w:w="3005" w:type="dxa"/>
-          </w:tcPr>
-          <w:p>
-            <w:pPr>
-              <w:cnfStyle w:val="000000000000" w:firstRow="0" w:lastRow="0" w:firstColumn="0" w:lastColumn="0" w:oddVBand="0" w:evenVBand="0" w:oddHBand="0" w:evenHBand="0" w:firstRowFirstColumn="0" w:firstRowLastColumn="0" w:lastRowFirstColumn="0" w:lastRowLastColumn="0"/>
-              <w:rPr>
-                <w:sz w:val="24"/>
-              </w:rPr>
-            </w:pPr>
-            <w:r>
-              <w:rPr>
-                <w:sz w:val="24"/>
-              </w:rPr>
-              <w:t>Delay of 5 added to QConsumer</w:t>
-            </w:r>
-          </w:p>
-        </w:tc>
-        <w:tc>
-          <w:tcPr>
-            <w:tcW w:w="3006" w:type="dxa"/>
-          </w:tcPr>
-          <w:p>
-            <w:pPr>
-              <w:cnfStyle w:val="000000000000" w:firstRow="0" w:lastRow="0" w:firstColumn="0" w:lastColumn="0" w:oddVBand="0" w:evenVBand="0" w:oddHBand="0" w:evenHBand="0" w:firstRowFirstColumn="0" w:firstRowLastColumn="0" w:lastRowFirstColumn="0" w:lastRowLastColumn="0"/>
-              <w:rPr>
-                <w:sz w:val="24"/>
-              </w:rPr>
-            </w:pPr>
-            <w:r>
-              <w:rPr>
-                <w:sz w:val="24"/>
-              </w:rPr>
-              <w:t>The output was a tiny bit slower than original but it has returned the correct output</w:t>
-            </w:r>
-          </w:p>
-        </w:tc>
-      </w:tr>
-      <w:tr>
-        <w:tc>
-          <w:tcPr>
-            <w:cnfStyle w:val="001000000000" w:firstRow="0" w:lastRow="0" w:firstColumn="1" w:lastColumn="0" w:oddVBand="0" w:evenVBand="0" w:oddHBand="0" w:evenHBand="0" w:firstRowFirstColumn="0" w:firstRowLastColumn="0" w:lastRowFirstColumn="0" w:lastRowLastColumn="0"/>
-            <w:tcW w:w="3005" w:type="dxa"/>
-          </w:tcPr>
-          <w:p>
-            <w:pPr>
-              <w:rPr>
-                <w:b w:val="0"/>
-                <w:sz w:val="24"/>
-              </w:rPr>
-            </w:pPr>
-            <w:r>
-              <w:rPr>
-                <w:b w:val="0"/>
-                <w:sz w:val="24"/>
-              </w:rPr>
-              <w:t>3.</w:t>
-            </w:r>
-          </w:p>
-        </w:tc>
-        <w:tc>
-          <w:tcPr>
-            <w:tcW w:w="3005" w:type="dxa"/>
-          </w:tcPr>
-          <w:p>
-            <w:pPr>
-              <w:cnfStyle w:val="000000000000" w:firstRow="0" w:lastRow="0" w:firstColumn="0" w:lastColumn="0" w:oddVBand="0" w:evenVBand="0" w:oddHBand="0" w:evenHBand="0" w:firstRowFirstColumn="0" w:firstRowLastColumn="0" w:lastRowFirstColumn="0" w:lastRowLastColumn="0"/>
-              <w:rPr>
-                <w:sz w:val="24"/>
-              </w:rPr>
-            </w:pPr>
-            <w:r>
-              <w:rPr>
-                <w:sz w:val="24"/>
-              </w:rPr>
-              <w:t>Delay of 10</w:t>
-            </w:r>
-            <w:r>
-              <w:rPr>
-                <w:sz w:val="24"/>
-              </w:rPr>
-              <w:t xml:space="preserve"> added to QProducer</w:t>
-            </w:r>
-          </w:p>
-        </w:tc>
-        <w:tc>
-          <w:tcPr>
-            <w:tcW w:w="3006" w:type="dxa"/>
-          </w:tcPr>
-          <w:p>
-            <w:pPr>
-              <w:cnfStyle w:val="000000000000" w:firstRow="0" w:lastRow="0" w:firstColumn="0" w:lastColumn="0" w:oddVBand="0" w:evenVBand="0" w:oddHBand="0" w:evenHBand="0" w:firstRowFirstColumn="0" w:firstRowLastColumn="0" w:lastRowFirstColumn="0" w:lastRowLastColumn="0"/>
-              <w:rPr>
-                <w:sz w:val="24"/>
-              </w:rPr>
-            </w:pPr>
-            <w:r>
-              <w:rPr>
-                <w:sz w:val="24"/>
-              </w:rPr>
-              <w:t>The output was a tiny bit slower</w:t>
-            </w:r>
-            <w:r>
-              <w:rPr>
-                <w:sz w:val="24"/>
-              </w:rPr>
-              <w:t xml:space="preserve"> than original</w:t>
-            </w:r>
-            <w:r>
-              <w:rPr>
-                <w:sz w:val="24"/>
-              </w:rPr>
-              <w:t xml:space="preserve"> but it has returned the correct output</w:t>
-            </w:r>
-          </w:p>
-        </w:tc>
-      </w:tr>
-      <w:tr>
-        <w:tc>
-          <w:tcPr>
-            <w:cnfStyle w:val="001000000000" w:firstRow="0" w:lastRow="0" w:firstColumn="1" w:lastColumn="0" w:oddVBand="0" w:evenVBand="0" w:oddHBand="0" w:evenHBand="0" w:firstRowFirstColumn="0" w:firstRowLastColumn="0" w:lastRowFirstColumn="0" w:lastRowLastColumn="0"/>
-            <w:tcW w:w="3005" w:type="dxa"/>
-          </w:tcPr>
-          <w:p>
-            <w:pPr>
-              <w:rPr>
-                <w:b w:val="0"/>
-                <w:sz w:val="24"/>
-              </w:rPr>
-            </w:pPr>
-            <w:r>
-              <w:rPr>
-                <w:b w:val="0"/>
-                <w:sz w:val="24"/>
-              </w:rPr>
-              <w:t>4.</w:t>
-            </w:r>
-          </w:p>
-        </w:tc>
-        <w:tc>
-          <w:tcPr>
-            <w:tcW w:w="3005" w:type="dxa"/>
-          </w:tcPr>
-          <w:p>
-            <w:pPr>
-              <w:cnfStyle w:val="000000000000" w:firstRow="0" w:lastRow="0" w:firstColumn="0" w:lastColumn="0" w:oddVBand="0" w:evenVBand="0" w:oddHBand="0" w:evenHBand="0" w:firstRowFirstColumn="0" w:firstRowLastColumn="0" w:lastRowFirstColumn="0" w:lastRowLastColumn="0"/>
-              <w:rPr>
-                <w:sz w:val="24"/>
-              </w:rPr>
-            </w:pPr>
-            <w:r>
-              <w:rPr>
-                <w:sz w:val="24"/>
-              </w:rPr>
-              <w:t>Delay of 10</w:t>
-            </w:r>
-            <w:r>
-              <w:rPr>
-                <w:sz w:val="24"/>
-              </w:rPr>
-              <w:t xml:space="preserve"> added to QConsumer</w:t>
-            </w:r>
-          </w:p>
-        </w:tc>
-        <w:tc>
-          <w:tcPr>
-            <w:tcW w:w="3006" w:type="dxa"/>
-          </w:tcPr>
-          <w:p>
-            <w:pPr>
-              <w:cnfStyle w:val="000000000000" w:firstRow="0" w:lastRow="0" w:firstColumn="0" w:lastColumn="0" w:oddVBand="0" w:evenVBand="0" w:oddHBand="0" w:evenHBand="0" w:firstRowFirstColumn="0" w:firstRowLastColumn="0" w:lastRowFirstColumn="0" w:lastRowLastColumn="0"/>
-              <w:rPr>
-                <w:sz w:val="24"/>
-              </w:rPr>
-            </w:pPr>
-            <w:r>
-              <w:rPr>
-                <w:sz w:val="24"/>
-              </w:rPr>
-              <w:t>The output was a tiny bit slower than original but it has returned the correct output</w:t>
-            </w:r>
-          </w:p>
-        </w:tc>
-      </w:tr>
-    </w:tbl>
-    <w:p>
-      <w:pPr>
-        <w:rPr>
-          <w:sz w:val="24"/>
-        </w:rPr>
-      </w:pPr>
-    </w:p>
-    <w:p>
-      <w:pPr>
-        <w:rPr>
-          <w:b/>
-          <w:sz w:val="24"/>
-        </w:rPr>
-      </w:pPr>
-      <w:r>
-        <w:rPr>
-          <w:b/>
-          <w:sz w:val="24"/>
-        </w:rPr>
-        <w:t>Questions</w:t>
-      </w:r>
-    </w:p>
-    <w:p>
-      <w:r>
-        <w:t xml:space="preserve">In conclusion, changing the delay does not affect the validity of the system, all it affects is the amount of time taken to print the output. </w:t>
-      </w:r>
-      <w:r>
-        <w:t xml:space="preserve"> The pre-conditions make sure that even if QConsumer is way slower, it will not cause any problems with the system.</w:t>
-      </w:r>
-      <w:bookmarkStart w:id="0" w:name="_GoBack"/>
-      <w:bookmarkEnd w:id="0"/>
-    </w:p>
     <w:sectPr>
-      <w:headerReference w:type="default" r:id="rId15"/>
+      <w:headerReference w:type="default" r:id="rId13"/>
       <w:pgSz w:w="11906" w:h="16838"/>
       <w:pgMar w:top="1440" w:right="1440" w:bottom="1440" w:left="1440" w:header="708" w:footer="708" w:gutter="0"/>
       <w:cols w:space="708"/>
@@ -10941,82 +10267,6 @@
       <w:contextualSpacing/>
     </w:pPr>
   </w:style>
-  <w:style w:type="table" w:styleId="TableGrid">
-    <w:name w:val="Table Grid"/>
-    <w:basedOn w:val="TableNormal"/>
-    <w:uiPriority w:val="39"/>
-    <w:rsid w:val="005D785C"/>
-    <w:pPr>
-      <w:spacing w:after="0" w:line="240" w:lineRule="auto"/>
-    </w:pPr>
-    <w:tblPr>
-      <w:tblBorders>
-        <w:top w:val="single" w:sz="4" w:space="0" w:color="auto"/>
-        <w:left w:val="single" w:sz="4" w:space="0" w:color="auto"/>
-        <w:bottom w:val="single" w:sz="4" w:space="0" w:color="auto"/>
-        <w:right w:val="single" w:sz="4" w:space="0" w:color="auto"/>
-        <w:insideH w:val="single" w:sz="4" w:space="0" w:color="auto"/>
-        <w:insideV w:val="single" w:sz="4" w:space="0" w:color="auto"/>
-      </w:tblBorders>
-    </w:tblPr>
-  </w:style>
-  <w:style w:type="table" w:styleId="GridTable1Light">
-    <w:name w:val="Grid Table 1 Light"/>
-    <w:basedOn w:val="TableNormal"/>
-    <w:uiPriority w:val="46"/>
-    <w:rsid w:val="005D785C"/>
-    <w:pPr>
-      <w:spacing w:after="0" w:line="240" w:lineRule="auto"/>
-    </w:pPr>
-    <w:tblPr>
-      <w:tblStyleRowBandSize w:val="1"/>
-      <w:tblStyleColBandSize w:val="1"/>
-      <w:tblBorders>
-        <w:top w:val="single" w:sz="4" w:space="0" w:color="999999" w:themeColor="text1" w:themeTint="66"/>
-        <w:left w:val="single" w:sz="4" w:space="0" w:color="999999" w:themeColor="text1" w:themeTint="66"/>
-        <w:bottom w:val="single" w:sz="4" w:space="0" w:color="999999" w:themeColor="text1" w:themeTint="66"/>
-        <w:right w:val="single" w:sz="4" w:space="0" w:color="999999" w:themeColor="text1" w:themeTint="66"/>
-        <w:insideH w:val="single" w:sz="4" w:space="0" w:color="999999" w:themeColor="text1" w:themeTint="66"/>
-        <w:insideV w:val="single" w:sz="4" w:space="0" w:color="999999" w:themeColor="text1" w:themeTint="66"/>
-      </w:tblBorders>
-    </w:tblPr>
-    <w:tblStylePr w:type="firstRow">
-      <w:rPr>
-        <w:b/>
-        <w:bCs/>
-      </w:rPr>
-      <w:tblPr/>
-      <w:tcPr>
-        <w:tcBorders>
-          <w:bottom w:val="single" w:sz="12" w:space="0" w:color="666666" w:themeColor="text1" w:themeTint="99"/>
-        </w:tcBorders>
-      </w:tcPr>
-    </w:tblStylePr>
-    <w:tblStylePr w:type="lastRow">
-      <w:rPr>
-        <w:b/>
-        <w:bCs/>
-      </w:rPr>
-      <w:tblPr/>
-      <w:tcPr>
-        <w:tcBorders>
-          <w:top w:val="double" w:sz="2" w:space="0" w:color="666666" w:themeColor="text1" w:themeTint="99"/>
-        </w:tcBorders>
-      </w:tcPr>
-    </w:tblStylePr>
-    <w:tblStylePr w:type="firstCol">
-      <w:rPr>
-        <w:b/>
-        <w:bCs/>
-      </w:rPr>
-    </w:tblStylePr>
-    <w:tblStylePr w:type="lastCol">
-      <w:rPr>
-        <w:b/>
-        <w:bCs/>
-      </w:rPr>
-    </w:tblStylePr>
-  </w:style>
 </w:styles>
 </file>
 

</xml_diff>

<commit_message>
Exercise 6-1 almost done, just create working test for output
</commit_message>
<xml_diff>
--- a/LabBook.docx
+++ b/LabBook.docx
@@ -132,7 +132,6 @@
           <w:szCs w:val="20"/>
         </w:rPr>
       </w:pPr>
-      <w:proofErr w:type="spellStart"/>
       <w:r>
         <w:rPr>
           <w:rFonts w:ascii="Consolas" w:hAnsi="Consolas" w:cs="Consolas"/>
@@ -144,7 +143,6 @@
         </w:rPr>
         <w:t>def</w:t>
       </w:r>
-      <w:proofErr w:type="spellEnd"/>
       <w:r>
         <w:rPr>
           <w:rFonts w:ascii="Consolas" w:hAnsi="Consolas" w:cs="Consolas"/>
@@ -661,6 +659,7 @@
         </w:rPr>
         <w:tab/>
       </w:r>
+      <w:proofErr w:type="spellStart"/>
       <w:r>
         <w:rPr>
           <w:rFonts w:ascii="Consolas" w:hAnsi="Consolas" w:cs="Consolas"/>
@@ -677,7 +676,17 @@
           <w:sz w:val="20"/>
           <w:szCs w:val="20"/>
         </w:rPr>
-        <w:t>.write (</w:t>
+        <w:t>.write</w:t>
+      </w:r>
+      <w:proofErr w:type="spellEnd"/>
+      <w:r>
+        <w:rPr>
+          <w:rFonts w:ascii="Consolas" w:hAnsi="Consolas" w:cs="Consolas"/>
+          <w:color w:val="000000"/>
+          <w:sz w:val="20"/>
+          <w:szCs w:val="20"/>
+        </w:rPr>
+        <w:t xml:space="preserve"> (</w:t>
       </w:r>
       <w:proofErr w:type="spellStart"/>
       <w:r>
@@ -1734,6 +1743,7 @@
         </w:rPr>
         <w:tab/>
       </w:r>
+      <w:proofErr w:type="spellStart"/>
       <w:r>
         <w:rPr>
           <w:rFonts w:ascii="Consolas" w:hAnsi="Consolas" w:cs="Consolas"/>
@@ -1750,7 +1760,17 @@
           <w:sz w:val="20"/>
           <w:szCs w:val="20"/>
         </w:rPr>
-        <w:t>.write(</w:t>
+        <w:t>.write</w:t>
+      </w:r>
+      <w:proofErr w:type="spellEnd"/>
+      <w:r>
+        <w:rPr>
+          <w:rFonts w:ascii="Consolas" w:hAnsi="Consolas" w:cs="Consolas"/>
+          <w:color w:val="000000"/>
+          <w:sz w:val="20"/>
+          <w:szCs w:val="20"/>
+        </w:rPr>
+        <w:t>(</w:t>
       </w:r>
       <w:proofErr w:type="spellStart"/>
       <w:r>
@@ -2762,7 +2782,6 @@
         </w:rPr>
         <w:t xml:space="preserve">    </w:t>
       </w:r>
-      <w:proofErr w:type="spellStart"/>
       <w:r>
         <w:rPr>
           <w:rFonts w:ascii="Consolas" w:hAnsi="Consolas" w:cs="Consolas"/>
@@ -2774,7 +2793,6 @@
         </w:rPr>
         <w:t>def</w:t>
       </w:r>
-      <w:proofErr w:type="spellEnd"/>
       <w:r>
         <w:rPr>
           <w:rFonts w:ascii="Consolas" w:hAnsi="Consolas" w:cs="Consolas"/>
@@ -4470,7 +4488,6 @@
         </w:rPr>
         <w:t xml:space="preserve">    </w:t>
       </w:r>
-      <w:proofErr w:type="spellStart"/>
       <w:r>
         <w:rPr>
           <w:rFonts w:ascii="Consolas" w:hAnsi="Consolas" w:cs="Consolas"/>
@@ -4482,7 +4499,6 @@
         </w:rPr>
         <w:t>def</w:t>
       </w:r>
-      <w:proofErr w:type="spellEnd"/>
       <w:r>
         <w:rPr>
           <w:rFonts w:ascii="Consolas" w:hAnsi="Consolas" w:cs="Consolas"/>
@@ -6169,7 +6185,6 @@
         </w:rPr>
         <w:t xml:space="preserve">      </w:t>
       </w:r>
-      <w:proofErr w:type="spellStart"/>
       <w:r>
         <w:rPr>
           <w:rFonts w:ascii="Consolas" w:hAnsi="Consolas" w:cs="Consolas"/>
@@ -6181,7 +6196,6 @@
         </w:rPr>
         <w:t>def</w:t>
       </w:r>
-      <w:proofErr w:type="spellEnd"/>
       <w:r>
         <w:rPr>
           <w:rFonts w:ascii="Consolas" w:hAnsi="Consolas" w:cs="Consolas"/>
@@ -6421,7 +6435,6 @@
         </w:rPr>
         <w:t xml:space="preserve">    </w:t>
       </w:r>
-      <w:proofErr w:type="spellStart"/>
       <w:r>
         <w:rPr>
           <w:rFonts w:ascii="Consolas" w:hAnsi="Consolas" w:cs="Consolas"/>
@@ -6433,7 +6446,6 @@
         </w:rPr>
         <w:t>def</w:t>
       </w:r>
-      <w:proofErr w:type="spellEnd"/>
       <w:r>
         <w:rPr>
           <w:rFonts w:ascii="Consolas" w:hAnsi="Consolas" w:cs="Consolas"/>
@@ -7322,7 +7334,6 @@
         </w:rPr>
         <w:t xml:space="preserve">    </w:t>
       </w:r>
-      <w:proofErr w:type="spellStart"/>
       <w:r>
         <w:rPr>
           <w:rFonts w:ascii="Consolas" w:hAnsi="Consolas" w:cs="Consolas"/>
@@ -7334,7 +7345,6 @@
         </w:rPr>
         <w:t>def</w:t>
       </w:r>
-      <w:proofErr w:type="spellEnd"/>
       <w:r>
         <w:rPr>
           <w:rFonts w:ascii="Consolas" w:hAnsi="Consolas" w:cs="Consolas"/>
@@ -8688,7 +8698,6 @@
         </w:rPr>
         <w:t xml:space="preserve">        </w:t>
       </w:r>
-      <w:proofErr w:type="spellStart"/>
       <w:r>
         <w:rPr>
           <w:rFonts w:ascii="Consolas" w:hAnsi="Consolas" w:cs="Consolas"/>
@@ -8700,6 +8709,25 @@
         </w:rPr>
         <w:t>def</w:t>
       </w:r>
+      <w:r>
+        <w:rPr>
+          <w:rFonts w:ascii="Consolas" w:hAnsi="Consolas" w:cs="Consolas"/>
+          <w:color w:val="000000"/>
+          <w:sz w:val="20"/>
+          <w:szCs w:val="20"/>
+        </w:rPr>
+        <w:t xml:space="preserve"> </w:t>
+      </w:r>
+      <w:proofErr w:type="spellStart"/>
+      <w:r>
+        <w:rPr>
+          <w:rFonts w:ascii="Consolas" w:hAnsi="Consolas" w:cs="Consolas"/>
+          <w:color w:val="000000"/>
+          <w:sz w:val="20"/>
+          <w:szCs w:val="20"/>
+        </w:rPr>
+        <w:t>resetValue</w:t>
+      </w:r>
       <w:proofErr w:type="spellEnd"/>
       <w:r>
         <w:rPr>
@@ -8708,7 +8736,7 @@
           <w:sz w:val="20"/>
           <w:szCs w:val="20"/>
         </w:rPr>
-        <w:t xml:space="preserve"> resetValue = </w:t>
+        <w:t xml:space="preserve"> = </w:t>
       </w:r>
       <w:proofErr w:type="spellStart"/>
       <w:r>
@@ -9025,7 +9053,15 @@
       </w:r>
       <w:proofErr w:type="spellEnd"/>
       <w:r>
-        <w:t xml:space="preserve">, GSuccessor can finally send out the original number to </w:t>
+        <w:t xml:space="preserve">, </w:t>
+      </w:r>
+      <w:proofErr w:type="spellStart"/>
+      <w:r>
+        <w:t>GSuccessor</w:t>
+      </w:r>
+      <w:proofErr w:type="spellEnd"/>
+      <w:r>
+        <w:t xml:space="preserve"> can finally send out the original number to </w:t>
       </w:r>
       <w:proofErr w:type="spellStart"/>
       <w:r>
@@ -9297,7 +9333,6 @@
         </w:rPr>
         <w:tab/>
       </w:r>
-      <w:proofErr w:type="spellStart"/>
       <w:r>
         <w:rPr>
           <w:rFonts w:ascii="Consolas" w:hAnsi="Consolas" w:cs="Consolas"/>
@@ -9309,7 +9344,6 @@
         </w:rPr>
         <w:t>def</w:t>
       </w:r>
-      <w:proofErr w:type="spellEnd"/>
       <w:r>
         <w:rPr>
           <w:rFonts w:ascii="Consolas" w:hAnsi="Consolas" w:cs="Consolas"/>
@@ -9448,7 +9482,6 @@
         </w:rPr>
         <w:tab/>
       </w:r>
-      <w:proofErr w:type="spellStart"/>
       <w:r>
         <w:rPr>
           <w:rFonts w:ascii="Consolas" w:hAnsi="Consolas" w:cs="Consolas"/>
@@ -9460,6 +9493,25 @@
         </w:rPr>
         <w:t>def</w:t>
       </w:r>
+      <w:r>
+        <w:rPr>
+          <w:rFonts w:ascii="Consolas" w:hAnsi="Consolas" w:cs="Consolas"/>
+          <w:color w:val="000000"/>
+          <w:sz w:val="20"/>
+          <w:szCs w:val="20"/>
+        </w:rPr>
+        <w:t xml:space="preserve"> </w:t>
+      </w:r>
+      <w:proofErr w:type="spellStart"/>
+      <w:r>
+        <w:rPr>
+          <w:rFonts w:ascii="Consolas" w:hAnsi="Consolas" w:cs="Consolas"/>
+          <w:color w:val="000000"/>
+          <w:sz w:val="20"/>
+          <w:szCs w:val="20"/>
+        </w:rPr>
+        <w:t>resetValue</w:t>
+      </w:r>
       <w:proofErr w:type="spellEnd"/>
       <w:r>
         <w:rPr>
@@ -9468,7 +9520,7 @@
           <w:sz w:val="20"/>
           <w:szCs w:val="20"/>
         </w:rPr>
-        <w:t xml:space="preserve"> resetValue = </w:t>
+        <w:t xml:space="preserve"> = </w:t>
       </w:r>
       <w:proofErr w:type="spellStart"/>
       <w:r>
@@ -9597,6 +9649,7 @@
         </w:rPr>
         <w:tab/>
       </w:r>
+      <w:proofErr w:type="spellStart"/>
       <w:r>
         <w:rPr>
           <w:rFonts w:ascii="Consolas" w:hAnsi="Consolas" w:cs="Consolas"/>
@@ -9613,17 +9666,29 @@
           <w:sz w:val="20"/>
           <w:szCs w:val="20"/>
         </w:rPr>
-        <w:t xml:space="preserve">.write(resetValue + </w:t>
-      </w:r>
-      <w:r>
-        <w:rPr>
-          <w:rFonts w:ascii="Consolas" w:hAnsi="Consolas" w:cs="Consolas"/>
-          <w:color w:val="CD3200"/>
-          <w:sz w:val="20"/>
-          <w:szCs w:val="20"/>
-        </w:rPr>
-        <w:t>1</w:t>
-      </w:r>
+        <w:t>.write</w:t>
+      </w:r>
+      <w:proofErr w:type="spellEnd"/>
+      <w:r>
+        <w:rPr>
+          <w:rFonts w:ascii="Consolas" w:hAnsi="Consolas" w:cs="Consolas"/>
+          <w:color w:val="000000"/>
+          <w:sz w:val="20"/>
+          <w:szCs w:val="20"/>
+        </w:rPr>
+        <w:t>(</w:t>
+      </w:r>
+      <w:proofErr w:type="spellStart"/>
+      <w:r>
+        <w:rPr>
+          <w:rFonts w:ascii="Consolas" w:hAnsi="Consolas" w:cs="Consolas"/>
+          <w:color w:val="000000"/>
+          <w:sz w:val="20"/>
+          <w:szCs w:val="20"/>
+        </w:rPr>
+        <w:t>resetValue</w:t>
+      </w:r>
+      <w:proofErr w:type="spellEnd"/>
       <w:r>
         <w:rPr>
           <w:rFonts w:ascii="Consolas" w:hAnsi="Consolas" w:cs="Consolas"/>
@@ -9756,7 +9821,6 @@
         </w:rPr>
         <w:tab/>
       </w:r>
-      <w:proofErr w:type="spellStart"/>
       <w:r>
         <w:rPr>
           <w:rFonts w:ascii="Consolas" w:hAnsi="Consolas" w:cs="Consolas"/>
@@ -9768,6 +9832,25 @@
         </w:rPr>
         <w:t>def</w:t>
       </w:r>
+      <w:r>
+        <w:rPr>
+          <w:rFonts w:ascii="Consolas" w:hAnsi="Consolas" w:cs="Consolas"/>
+          <w:color w:val="000000"/>
+          <w:sz w:val="20"/>
+          <w:szCs w:val="20"/>
+        </w:rPr>
+        <w:t xml:space="preserve"> </w:t>
+      </w:r>
+      <w:proofErr w:type="spellStart"/>
+      <w:r>
+        <w:rPr>
+          <w:rFonts w:ascii="Consolas" w:hAnsi="Consolas" w:cs="Consolas"/>
+          <w:color w:val="000000"/>
+          <w:sz w:val="20"/>
+          <w:szCs w:val="20"/>
+        </w:rPr>
+        <w:t>inputValue</w:t>
+      </w:r>
       <w:proofErr w:type="spellEnd"/>
       <w:r>
         <w:rPr>
@@ -9776,12 +9859,99 @@
           <w:sz w:val="20"/>
           <w:szCs w:val="20"/>
         </w:rPr>
-        <w:t xml:space="preserve"> </w:t>
+        <w:t xml:space="preserve"> = </w:t>
+      </w:r>
+      <w:r>
+        <w:rPr>
+          <w:rFonts w:ascii="Consolas" w:hAnsi="Consolas" w:cs="Consolas"/>
+          <w:color w:val="0000C0"/>
+          <w:sz w:val="20"/>
+          <w:szCs w:val="20"/>
+        </w:rPr>
+        <w:t>inChannel</w:t>
+      </w:r>
+      <w:r>
+        <w:rPr>
+          <w:rFonts w:ascii="Consolas" w:hAnsi="Consolas" w:cs="Consolas"/>
+          <w:color w:val="000000"/>
+          <w:sz w:val="20"/>
+          <w:szCs w:val="20"/>
+        </w:rPr>
+        <w:t>.read()</w:t>
+      </w:r>
+    </w:p>
+    <w:p>
+      <w:pPr>
+        <w:autoSpaceDE w:val="0"/>
+        <w:autoSpaceDN w:val="0"/>
+        <w:adjustRightInd w:val="0"/>
+        <w:spacing w:after="0" w:line="240" w:lineRule="auto"/>
+        <w:rPr>
+          <w:rFonts w:ascii="Consolas" w:hAnsi="Consolas" w:cs="Consolas"/>
+          <w:sz w:val="20"/>
+          <w:szCs w:val="20"/>
+        </w:rPr>
+      </w:pPr>
+      <w:r>
+        <w:rPr>
+          <w:rFonts w:ascii="Consolas" w:hAnsi="Consolas" w:cs="Consolas"/>
+          <w:color w:val="000000"/>
+          <w:sz w:val="20"/>
+          <w:szCs w:val="20"/>
+        </w:rPr>
+        <w:tab/>
+      </w:r>
+      <w:r>
+        <w:rPr>
+          <w:rFonts w:ascii="Consolas" w:hAnsi="Consolas" w:cs="Consolas"/>
+          <w:color w:val="000000"/>
+          <w:sz w:val="20"/>
+          <w:szCs w:val="20"/>
+        </w:rPr>
+        <w:tab/>
+      </w:r>
+      <w:r>
+        <w:rPr>
+          <w:rFonts w:ascii="Consolas" w:hAnsi="Consolas" w:cs="Consolas"/>
+          <w:color w:val="000000"/>
+          <w:sz w:val="20"/>
+          <w:szCs w:val="20"/>
+        </w:rPr>
+        <w:tab/>
       </w:r>
       <w:proofErr w:type="spellStart"/>
       <w:r>
         <w:rPr>
           <w:rFonts w:ascii="Consolas" w:hAnsi="Consolas" w:cs="Consolas"/>
+          <w:color w:val="0000C0"/>
+          <w:sz w:val="20"/>
+          <w:szCs w:val="20"/>
+        </w:rPr>
+        <w:t>outChannel</w:t>
+      </w:r>
+      <w:r>
+        <w:rPr>
+          <w:rFonts w:ascii="Consolas" w:hAnsi="Consolas" w:cs="Consolas"/>
+          <w:color w:val="000000"/>
+          <w:sz w:val="20"/>
+          <w:szCs w:val="20"/>
+        </w:rPr>
+        <w:t>.write</w:t>
+      </w:r>
+      <w:proofErr w:type="spellEnd"/>
+      <w:r>
+        <w:rPr>
+          <w:rFonts w:ascii="Consolas" w:hAnsi="Consolas" w:cs="Consolas"/>
+          <w:color w:val="000000"/>
+          <w:sz w:val="20"/>
+          <w:szCs w:val="20"/>
+        </w:rPr>
+        <w:t>(</w:t>
+      </w:r>
+      <w:proofErr w:type="spellStart"/>
+      <w:r>
+        <w:rPr>
+          <w:rFonts w:ascii="Consolas" w:hAnsi="Consolas" w:cs="Consolas"/>
           <w:color w:val="000000"/>
           <w:sz w:val="20"/>
           <w:szCs w:val="20"/>
@@ -9796,204 +9966,108 @@
           <w:sz w:val="20"/>
           <w:szCs w:val="20"/>
         </w:rPr>
-        <w:t xml:space="preserve"> = </w:t>
-      </w:r>
-      <w:r>
-        <w:rPr>
-          <w:rFonts w:ascii="Consolas" w:hAnsi="Consolas" w:cs="Consolas"/>
-          <w:color w:val="0000C0"/>
-          <w:sz w:val="20"/>
-          <w:szCs w:val="20"/>
-        </w:rPr>
-        <w:t>inChannel</w:t>
-      </w:r>
-      <w:r>
-        <w:rPr>
-          <w:rFonts w:ascii="Consolas" w:hAnsi="Consolas" w:cs="Consolas"/>
-          <w:color w:val="000000"/>
-          <w:sz w:val="20"/>
-          <w:szCs w:val="20"/>
-        </w:rPr>
-        <w:t>.read()</w:t>
-      </w:r>
-    </w:p>
-    <w:p>
-      <w:pPr>
-        <w:autoSpaceDE w:val="0"/>
-        <w:autoSpaceDN w:val="0"/>
-        <w:adjustRightInd w:val="0"/>
-        <w:spacing w:after="0" w:line="240" w:lineRule="auto"/>
-        <w:rPr>
-          <w:rFonts w:ascii="Consolas" w:hAnsi="Consolas" w:cs="Consolas"/>
-          <w:sz w:val="20"/>
-          <w:szCs w:val="20"/>
-        </w:rPr>
-      </w:pPr>
-      <w:r>
-        <w:rPr>
-          <w:rFonts w:ascii="Consolas" w:hAnsi="Consolas" w:cs="Consolas"/>
-          <w:color w:val="000000"/>
-          <w:sz w:val="20"/>
-          <w:szCs w:val="20"/>
-        </w:rPr>
-        <w:tab/>
-      </w:r>
-      <w:r>
-        <w:rPr>
-          <w:rFonts w:ascii="Consolas" w:hAnsi="Consolas" w:cs="Consolas"/>
-          <w:color w:val="000000"/>
-          <w:sz w:val="20"/>
-          <w:szCs w:val="20"/>
-        </w:rPr>
-        <w:tab/>
-      </w:r>
-      <w:r>
-        <w:rPr>
-          <w:rFonts w:ascii="Consolas" w:hAnsi="Consolas" w:cs="Consolas"/>
-          <w:color w:val="000000"/>
-          <w:sz w:val="20"/>
-          <w:szCs w:val="20"/>
-        </w:rPr>
-        <w:tab/>
-      </w:r>
-      <w:r>
-        <w:rPr>
-          <w:rFonts w:ascii="Consolas" w:hAnsi="Consolas" w:cs="Consolas"/>
-          <w:color w:val="0000C0"/>
-          <w:sz w:val="20"/>
-          <w:szCs w:val="20"/>
-        </w:rPr>
-        <w:t>outChannel</w:t>
-      </w:r>
-      <w:r>
-        <w:rPr>
-          <w:rFonts w:ascii="Consolas" w:hAnsi="Consolas" w:cs="Consolas"/>
-          <w:color w:val="000000"/>
-          <w:sz w:val="20"/>
-          <w:szCs w:val="20"/>
-        </w:rPr>
-        <w:t>.write(</w:t>
-      </w:r>
+        <w:t xml:space="preserve"> + </w:t>
+      </w:r>
+      <w:r>
+        <w:rPr>
+          <w:rFonts w:ascii="Consolas" w:hAnsi="Consolas" w:cs="Consolas"/>
+          <w:color w:val="CD3200"/>
+          <w:sz w:val="20"/>
+          <w:szCs w:val="20"/>
+        </w:rPr>
+        <w:t>1</w:t>
+      </w:r>
+      <w:r>
+        <w:rPr>
+          <w:rFonts w:ascii="Consolas" w:hAnsi="Consolas" w:cs="Consolas"/>
+          <w:color w:val="000000"/>
+          <w:sz w:val="20"/>
+          <w:szCs w:val="20"/>
+        </w:rPr>
+        <w:t>)</w:t>
+      </w:r>
+    </w:p>
+    <w:p>
+      <w:pPr>
+        <w:rPr>
+          <w:rFonts w:ascii="Consolas" w:hAnsi="Consolas" w:cs="Consolas"/>
+          <w:color w:val="000000"/>
+          <w:sz w:val="20"/>
+          <w:szCs w:val="20"/>
+        </w:rPr>
+      </w:pPr>
+      <w:r>
+        <w:rPr>
+          <w:rFonts w:ascii="Consolas" w:hAnsi="Consolas" w:cs="Consolas"/>
+          <w:color w:val="000000"/>
+          <w:sz w:val="20"/>
+          <w:szCs w:val="20"/>
+        </w:rPr>
+        <w:tab/>
+      </w:r>
+      <w:r>
+        <w:rPr>
+          <w:rFonts w:ascii="Consolas" w:hAnsi="Consolas" w:cs="Consolas"/>
+          <w:color w:val="000000"/>
+          <w:sz w:val="20"/>
+          <w:szCs w:val="20"/>
+        </w:rPr>
+        <w:tab/>
+        <w:t>}</w:t>
+      </w:r>
+    </w:p>
+    <w:p>
+      <w:pPr>
+        <w:rPr>
+          <w:rFonts w:ascii="Consolas" w:hAnsi="Consolas" w:cs="Consolas"/>
+          <w:color w:val="000000"/>
+          <w:sz w:val="20"/>
+          <w:szCs w:val="20"/>
+        </w:rPr>
+      </w:pPr>
+    </w:p>
+    <w:p>
+      <w:pPr>
+        <w:rPr>
+          <w:rFonts w:cs="Consolas"/>
+          <w:b/>
+          <w:color w:val="000000"/>
+          <w:sz w:val="24"/>
+          <w:szCs w:val="20"/>
+        </w:rPr>
+      </w:pPr>
       <w:proofErr w:type="spellStart"/>
       <w:r>
         <w:rPr>
-          <w:rFonts w:ascii="Consolas" w:hAnsi="Consolas" w:cs="Consolas"/>
-          <w:color w:val="000000"/>
-          <w:sz w:val="20"/>
-          <w:szCs w:val="20"/>
-        </w:rPr>
-        <w:t>inputValue</w:t>
+          <w:rFonts w:cs="Consolas"/>
+          <w:b/>
+          <w:color w:val="000000"/>
+          <w:sz w:val="24"/>
+          <w:szCs w:val="20"/>
+        </w:rPr>
+        <w:t>Reset</w:t>
+      </w:r>
+      <w:r>
+        <w:rPr>
+          <w:rFonts w:cs="Consolas"/>
+          <w:b/>
+          <w:color w:val="000000"/>
+          <w:sz w:val="24"/>
+          <w:szCs w:val="20"/>
+        </w:rPr>
+        <w:t>Numbers</w:t>
+      </w:r>
+      <w:r>
+        <w:rPr>
+          <w:rFonts w:cs="Consolas"/>
+          <w:b/>
+          <w:color w:val="000000"/>
+          <w:sz w:val="24"/>
+          <w:szCs w:val="20"/>
+        </w:rPr>
+        <w:t>.groovy</w:t>
       </w:r>
       <w:proofErr w:type="spellEnd"/>
-      <w:r>
-        <w:rPr>
-          <w:rFonts w:ascii="Consolas" w:hAnsi="Consolas" w:cs="Consolas"/>
-          <w:color w:val="000000"/>
-          <w:sz w:val="20"/>
-          <w:szCs w:val="20"/>
-        </w:rPr>
-        <w:t xml:space="preserve"> + </w:t>
-      </w:r>
-      <w:r>
-        <w:rPr>
-          <w:rFonts w:ascii="Consolas" w:hAnsi="Consolas" w:cs="Consolas"/>
-          <w:color w:val="CD3200"/>
-          <w:sz w:val="20"/>
-          <w:szCs w:val="20"/>
-        </w:rPr>
-        <w:t>1</w:t>
-      </w:r>
-      <w:r>
-        <w:rPr>
-          <w:rFonts w:ascii="Consolas" w:hAnsi="Consolas" w:cs="Consolas"/>
-          <w:color w:val="000000"/>
-          <w:sz w:val="20"/>
-          <w:szCs w:val="20"/>
-        </w:rPr>
-        <w:t>)</w:t>
-      </w:r>
-    </w:p>
-    <w:p>
-      <w:pPr>
-        <w:rPr>
-          <w:rFonts w:ascii="Consolas" w:hAnsi="Consolas" w:cs="Consolas"/>
-          <w:color w:val="000000"/>
-          <w:sz w:val="20"/>
-          <w:szCs w:val="20"/>
-        </w:rPr>
-      </w:pPr>
-      <w:r>
-        <w:rPr>
-          <w:rFonts w:ascii="Consolas" w:hAnsi="Consolas" w:cs="Consolas"/>
-          <w:color w:val="000000"/>
-          <w:sz w:val="20"/>
-          <w:szCs w:val="20"/>
-        </w:rPr>
-        <w:tab/>
-      </w:r>
-      <w:r>
-        <w:rPr>
-          <w:rFonts w:ascii="Consolas" w:hAnsi="Consolas" w:cs="Consolas"/>
-          <w:color w:val="000000"/>
-          <w:sz w:val="20"/>
-          <w:szCs w:val="20"/>
-        </w:rPr>
-        <w:tab/>
-        <w:t>}</w:t>
-      </w:r>
-    </w:p>
-    <w:p>
-      <w:pPr>
-        <w:rPr>
-          <w:rFonts w:ascii="Consolas" w:hAnsi="Consolas" w:cs="Consolas"/>
-          <w:color w:val="000000"/>
-          <w:sz w:val="20"/>
-          <w:szCs w:val="20"/>
-        </w:rPr>
-      </w:pPr>
-    </w:p>
-    <w:p>
-      <w:pPr>
-        <w:rPr>
-          <w:rFonts w:cs="Consolas"/>
-          <w:b/>
-          <w:color w:val="000000"/>
-          <w:sz w:val="24"/>
-          <w:szCs w:val="20"/>
-        </w:rPr>
-      </w:pPr>
-      <w:proofErr w:type="spellStart"/>
-      <w:r>
-        <w:rPr>
-          <w:rFonts w:cs="Consolas"/>
-          <w:b/>
-          <w:color w:val="000000"/>
-          <w:sz w:val="24"/>
-          <w:szCs w:val="20"/>
-        </w:rPr>
-        <w:t>Reset</w:t>
-      </w:r>
-      <w:r>
-        <w:rPr>
-          <w:rFonts w:cs="Consolas"/>
-          <w:b/>
-          <w:color w:val="000000"/>
-          <w:sz w:val="24"/>
-          <w:szCs w:val="20"/>
-        </w:rPr>
-        <w:t>Numbers</w:t>
-      </w:r>
-      <w:r>
-        <w:rPr>
-          <w:rFonts w:cs="Consolas"/>
-          <w:b/>
-          <w:color w:val="000000"/>
-          <w:sz w:val="24"/>
-          <w:szCs w:val="20"/>
-        </w:rPr>
-        <w:t>.groovy</w:t>
-      </w:r>
-      <w:proofErr w:type="spellEnd"/>
     </w:p>
     <w:p>
       <w:pPr>
@@ -10016,7 +10090,6 @@
         </w:rPr>
         <w:t xml:space="preserve">    </w:t>
       </w:r>
-      <w:proofErr w:type="spellStart"/>
       <w:r>
         <w:rPr>
           <w:rFonts w:ascii="Consolas" w:hAnsi="Consolas" w:cs="Consolas"/>
@@ -10028,7 +10101,6 @@
         </w:rPr>
         <w:t>def</w:t>
       </w:r>
-      <w:proofErr w:type="spellEnd"/>
       <w:r>
         <w:rPr>
           <w:rFonts w:ascii="Consolas" w:hAnsi="Consolas" w:cs="Consolas"/>
@@ -10875,7 +10947,10 @@
     <w:p>
       <w:pPr>
         <w:rPr>
-          <w:sz w:val="28"/>
+          <w:rFonts w:ascii="Consolas" w:hAnsi="Consolas" w:cs="Consolas"/>
+          <w:color w:val="000000"/>
+          <w:sz w:val="20"/>
+          <w:szCs w:val="20"/>
         </w:rPr>
       </w:pPr>
       <w:r>
@@ -10890,9 +10965,162 @@
     </w:p>
     <w:p>
       <w:pPr>
-        <w:pStyle w:val="ListParagraph"/>
-      </w:pPr>
-    </w:p>
+        <w:rPr>
+          <w:b/>
+          <w:sz w:val="36"/>
+        </w:rPr>
+      </w:pPr>
+      <w:r>
+        <w:rPr>
+          <w:noProof/>
+          <w:lang w:eastAsia="en-GB"/>
+        </w:rPr>
+        <w:lastRenderedPageBreak/>
+        <w:drawing>
+          <wp:anchor distT="0" distB="0" distL="114300" distR="114300" simplePos="0" relativeHeight="251668480" behindDoc="1" locked="0" layoutInCell="1" allowOverlap="1" wp14:anchorId="0FEC0D2A" wp14:editId="6DC1BD6D">
+            <wp:simplePos x="0" y="0"/>
+            <wp:positionH relativeFrom="column">
+              <wp:posOffset>-334010</wp:posOffset>
+            </wp:positionH>
+            <wp:positionV relativeFrom="paragraph">
+              <wp:posOffset>342265</wp:posOffset>
+            </wp:positionV>
+            <wp:extent cx="3171825" cy="4993640"/>
+            <wp:effectExtent l="0" t="0" r="9525" b="0"/>
+            <wp:wrapTight wrapText="bothSides">
+              <wp:wrapPolygon edited="0">
+                <wp:start x="0" y="0"/>
+                <wp:lineTo x="0" y="21507"/>
+                <wp:lineTo x="21535" y="21507"/>
+                <wp:lineTo x="21535" y="0"/>
+                <wp:lineTo x="0" y="0"/>
+              </wp:wrapPolygon>
+            </wp:wrapTight>
+            <wp:docPr id="10" name="Picture 10"/>
+            <wp:cNvGraphicFramePr>
+              <a:graphicFrameLocks xmlns:a="http://schemas.openxmlformats.org/drawingml/2006/main" noChangeAspect="1"/>
+            </wp:cNvGraphicFramePr>
+            <a:graphic xmlns:a="http://schemas.openxmlformats.org/drawingml/2006/main">
+              <a:graphicData uri="http://schemas.openxmlformats.org/drawingml/2006/picture">
+                <pic:pic xmlns:pic="http://schemas.openxmlformats.org/drawingml/2006/picture">
+                  <pic:nvPicPr>
+                    <pic:cNvPr id="1" name=""/>
+                    <pic:cNvPicPr/>
+                  </pic:nvPicPr>
+                  <pic:blipFill>
+                    <a:blip r:embed="rId15">
+                      <a:extLst>
+                        <a:ext uri="{28A0092B-C50C-407E-A947-70E740481C1C}">
+                          <a14:useLocalDpi xmlns:a14="http://schemas.microsoft.com/office/drawing/2010/main" val="0"/>
+                        </a:ext>
+                      </a:extLst>
+                    </a:blip>
+                    <a:stretch>
+                      <a:fillRect/>
+                    </a:stretch>
+                  </pic:blipFill>
+                  <pic:spPr>
+                    <a:xfrm>
+                      <a:off x="0" y="0"/>
+                      <a:ext cx="3171825" cy="4993640"/>
+                    </a:xfrm>
+                    <a:prstGeom prst="rect">
+                      <a:avLst/>
+                    </a:prstGeom>
+                  </pic:spPr>
+                </pic:pic>
+              </a:graphicData>
+            </a:graphic>
+            <wp14:sizeRelH relativeFrom="margin">
+              <wp14:pctWidth>0</wp14:pctWidth>
+            </wp14:sizeRelH>
+            <wp14:sizeRelV relativeFrom="margin">
+              <wp14:pctHeight>0</wp14:pctHeight>
+            </wp14:sizeRelV>
+          </wp:anchor>
+        </w:drawing>
+      </w:r>
+      <w:r>
+        <w:rPr>
+          <w:noProof/>
+          <w:lang w:eastAsia="en-GB"/>
+        </w:rPr>
+        <w:drawing>
+          <wp:anchor distT="0" distB="0" distL="114300" distR="114300" simplePos="0" relativeHeight="251669504" behindDoc="1" locked="0" layoutInCell="1" allowOverlap="1" wp14:anchorId="44BD1FB8" wp14:editId="26769EC0">
+            <wp:simplePos x="0" y="0"/>
+            <wp:positionH relativeFrom="column">
+              <wp:posOffset>3057525</wp:posOffset>
+            </wp:positionH>
+            <wp:positionV relativeFrom="paragraph">
+              <wp:posOffset>333375</wp:posOffset>
+            </wp:positionV>
+            <wp:extent cx="3171825" cy="4993640"/>
+            <wp:effectExtent l="0" t="0" r="9525" b="0"/>
+            <wp:wrapTight wrapText="bothSides">
+              <wp:wrapPolygon edited="0">
+                <wp:start x="0" y="0"/>
+                <wp:lineTo x="0" y="21507"/>
+                <wp:lineTo x="21535" y="21507"/>
+                <wp:lineTo x="21535" y="0"/>
+                <wp:lineTo x="0" y="0"/>
+              </wp:wrapPolygon>
+            </wp:wrapTight>
+            <wp:docPr id="11" name="Picture 11"/>
+            <wp:cNvGraphicFramePr>
+              <a:graphicFrameLocks xmlns:a="http://schemas.openxmlformats.org/drawingml/2006/main" noChangeAspect="1"/>
+            </wp:cNvGraphicFramePr>
+            <a:graphic xmlns:a="http://schemas.openxmlformats.org/drawingml/2006/main">
+              <a:graphicData uri="http://schemas.openxmlformats.org/drawingml/2006/picture">
+                <pic:pic xmlns:pic="http://schemas.openxmlformats.org/drawingml/2006/picture">
+                  <pic:nvPicPr>
+                    <pic:cNvPr id="1" name=""/>
+                    <pic:cNvPicPr/>
+                  </pic:nvPicPr>
+                  <pic:blipFill>
+                    <a:blip r:embed="rId16">
+                      <a:extLst>
+                        <a:ext uri="{28A0092B-C50C-407E-A947-70E740481C1C}">
+                          <a14:useLocalDpi xmlns:a14="http://schemas.microsoft.com/office/drawing/2010/main" val="0"/>
+                        </a:ext>
+                      </a:extLst>
+                    </a:blip>
+                    <a:stretch>
+                      <a:fillRect/>
+                    </a:stretch>
+                  </pic:blipFill>
+                  <pic:spPr>
+                    <a:xfrm>
+                      <a:off x="0" y="0"/>
+                      <a:ext cx="3171825" cy="4993640"/>
+                    </a:xfrm>
+                    <a:prstGeom prst="rect">
+                      <a:avLst/>
+                    </a:prstGeom>
+                  </pic:spPr>
+                </pic:pic>
+              </a:graphicData>
+            </a:graphic>
+            <wp14:sizeRelH relativeFrom="margin">
+              <wp14:pctWidth>0</wp14:pctWidth>
+            </wp14:sizeRelH>
+            <wp14:sizeRelV relativeFrom="margin">
+              <wp14:pctHeight>0</wp14:pctHeight>
+            </wp14:sizeRelV>
+          </wp:anchor>
+        </w:drawing>
+      </w:r>
+      <w:r>
+        <w:rPr>
+          <w:rFonts w:ascii="Consolas" w:hAnsi="Consolas" w:cs="Consolas"/>
+          <w:b/>
+          <w:color w:val="000000"/>
+          <w:sz w:val="24"/>
+          <w:szCs w:val="20"/>
+        </w:rPr>
+        <w:t>Output</w:t>
+      </w:r>
+    </w:p>
+    <w:p/>
     <w:p>
       <w:pPr>
         <w:rPr>
@@ -10929,12 +11157,49 @@
           <w:u w:val="single"/>
         </w:rPr>
       </w:pPr>
-      <w:r>
+    </w:p>
+    <w:p>
+      <w:pPr>
         <w:rPr>
           <w:b/>
           <w:sz w:val="28"/>
           <w:u w:val="single"/>
         </w:rPr>
+      </w:pPr>
+    </w:p>
+    <w:p>
+      <w:pPr>
+        <w:rPr>
+          <w:b/>
+          <w:sz w:val="28"/>
+          <w:u w:val="single"/>
+        </w:rPr>
+      </w:pPr>
+    </w:p>
+    <w:p>
+      <w:pPr>
+        <w:rPr>
+          <w:b/>
+          <w:sz w:val="28"/>
+          <w:u w:val="single"/>
+        </w:rPr>
+      </w:pPr>
+    </w:p>
+    <w:p>
+      <w:pPr>
+        <w:rPr>
+          <w:b/>
+          <w:sz w:val="28"/>
+          <w:u w:val="single"/>
+        </w:rPr>
+      </w:pPr>
+      <w:r>
+        <w:rPr>
+          <w:b/>
+          <w:sz w:val="28"/>
+          <w:u w:val="single"/>
+        </w:rPr>
+        <w:lastRenderedPageBreak/>
         <w:t>Exercise 5-1</w:t>
       </w:r>
     </w:p>
@@ -11286,13 +11551,6 @@
         <w:t xml:space="preserve"> The pre-conditions make sure that even if QConsumer is way slower, it will not cause any problems with the system.</w:t>
       </w:r>
     </w:p>
-    <w:p/>
-    <w:p/>
-    <w:p/>
-    <w:p/>
-    <w:p/>
-    <w:p/>
-    <w:p/>
     <w:p>
       <w:pPr>
         <w:rPr>
@@ -11307,7 +11565,6 @@
           <w:sz w:val="28"/>
           <w:lang w:eastAsia="en-GB"/>
         </w:rPr>
-        <w:lastRenderedPageBreak/>
         <w:drawing>
           <wp:anchor distT="0" distB="0" distL="114300" distR="114300" simplePos="0" relativeHeight="251667456" behindDoc="1" locked="0" layoutInCell="1" allowOverlap="1">
             <wp:simplePos x="0" y="0"/>
@@ -11353,7 +11610,7 @@
                     <pic:cNvPicPr/>
                   </pic:nvPicPr>
                   <pic:blipFill>
-                    <a:blip r:embed="rId15">
+                    <a:blip r:embed="rId17">
                       <a:extLst>
                         <a:ext uri="{28A0092B-C50C-407E-A947-70E740481C1C}">
                           <a14:useLocalDpi xmlns:a14="http://schemas.microsoft.com/office/drawing/2010/main" val="0"/>
@@ -11430,15 +11687,62 @@
           <w:sz w:val="24"/>
         </w:rPr>
       </w:pPr>
-      <w:proofErr w:type="spellStart"/>
-      <w:r>
+    </w:p>
+    <w:p>
+      <w:pPr>
         <w:rPr>
           <w:b/>
           <w:sz w:val="24"/>
         </w:rPr>
+      </w:pPr>
+    </w:p>
+    <w:p>
+      <w:pPr>
+        <w:rPr>
+          <w:b/>
+          <w:sz w:val="24"/>
+        </w:rPr>
+      </w:pPr>
+    </w:p>
+    <w:p>
+      <w:pPr>
+        <w:rPr>
+          <w:b/>
+          <w:sz w:val="24"/>
+        </w:rPr>
+      </w:pPr>
+    </w:p>
+    <w:p>
+      <w:pPr>
+        <w:rPr>
+          <w:b/>
+          <w:sz w:val="24"/>
+        </w:rPr>
+      </w:pPr>
+    </w:p>
+    <w:p>
+      <w:pPr>
+        <w:rPr>
+          <w:b/>
+          <w:sz w:val="24"/>
+        </w:rPr>
+      </w:pPr>
+    </w:p>
+    <w:p>
+      <w:pPr>
+        <w:rPr>
+          <w:b/>
+          <w:sz w:val="24"/>
+        </w:rPr>
+      </w:pPr>
+      <w:r>
+        <w:rPr>
+          <w:b/>
+          <w:sz w:val="24"/>
+        </w:rPr>
+        <w:lastRenderedPageBreak/>
         <w:t>Scale.groovy</w:t>
       </w:r>
-      <w:proofErr w:type="spellEnd"/>
     </w:p>
     <w:p>
       <w:pPr>
@@ -11479,27 +11783,7 @@
           <w:sz w:val="20"/>
           <w:szCs w:val="20"/>
         </w:rPr>
-        <w:t xml:space="preserve"> </w:t>
-      </w:r>
-      <w:proofErr w:type="gramStart"/>
-      <w:r>
-        <w:rPr>
-          <w:rFonts w:ascii="Consolas" w:hAnsi="Consolas" w:cs="Consolas"/>
-          <w:color w:val="000000"/>
-          <w:sz w:val="20"/>
-          <w:szCs w:val="20"/>
-        </w:rPr>
-        <w:t>( scaleAlt.priSelect</w:t>
-      </w:r>
-      <w:proofErr w:type="gramEnd"/>
-      <w:r>
-        <w:rPr>
-          <w:rFonts w:ascii="Consolas" w:hAnsi="Consolas" w:cs="Consolas"/>
-          <w:color w:val="000000"/>
-          <w:sz w:val="20"/>
-          <w:szCs w:val="20"/>
-        </w:rPr>
-        <w:t>(preCon) ) {</w:t>
+        <w:t xml:space="preserve"> ( scaleAlt.priSelect(preCon) ) {</w:t>
       </w:r>
     </w:p>
     <w:p>
@@ -11541,19 +11825,8 @@
           <w:sz w:val="20"/>
           <w:szCs w:val="20"/>
         </w:rPr>
-        <w:t xml:space="preserve"> </w:t>
-      </w:r>
-      <w:proofErr w:type="gramStart"/>
-      <w:r>
-        <w:rPr>
-          <w:rFonts w:ascii="Consolas" w:hAnsi="Consolas" w:cs="Consolas"/>
-          <w:color w:val="000000"/>
-          <w:sz w:val="20"/>
-          <w:szCs w:val="20"/>
-        </w:rPr>
-        <w:t>SUSPEND :</w:t>
-      </w:r>
-      <w:proofErr w:type="gramEnd"/>
+        <w:t xml:space="preserve"> SUSPEND :</w:t>
+      </w:r>
       <w:r>
         <w:rPr>
           <w:rFonts w:ascii="Consolas" w:hAnsi="Consolas" w:cs="Consolas"/>
@@ -11592,27 +11865,7 @@
           <w:sz w:val="20"/>
           <w:szCs w:val="20"/>
         </w:rPr>
-        <w:t>/</w:t>
-      </w:r>
-      <w:proofErr w:type="gramStart"/>
-      <w:r>
-        <w:rPr>
-          <w:rFonts w:ascii="Consolas" w:hAnsi="Consolas" w:cs="Consolas"/>
-          <w:color w:val="3F7F5F"/>
-          <w:sz w:val="20"/>
-          <w:szCs w:val="20"/>
-        </w:rPr>
-        <w:t>/  deal</w:t>
-      </w:r>
-      <w:proofErr w:type="gramEnd"/>
-      <w:r>
-        <w:rPr>
-          <w:rFonts w:ascii="Consolas" w:hAnsi="Consolas" w:cs="Consolas"/>
-          <w:color w:val="3F7F5F"/>
-          <w:sz w:val="20"/>
-          <w:szCs w:val="20"/>
-        </w:rPr>
-        <w:t xml:space="preserve"> with suspend input</w:t>
+        <w:t>//  deal with suspend input</w:t>
       </w:r>
     </w:p>
     <w:p>
@@ -11646,8 +11899,6 @@
         <w:tab/>
         <w:t xml:space="preserve">  </w:t>
       </w:r>
-      <w:proofErr w:type="spellStart"/>
-      <w:proofErr w:type="gramStart"/>
       <w:r>
         <w:rPr>
           <w:rFonts w:ascii="Consolas" w:hAnsi="Consolas" w:cs="Consolas"/>
@@ -11664,18 +11915,7 @@
           <w:sz w:val="20"/>
           <w:szCs w:val="20"/>
         </w:rPr>
-        <w:t>.read</w:t>
-      </w:r>
-      <w:proofErr w:type="spellEnd"/>
-      <w:proofErr w:type="gramEnd"/>
-      <w:r>
-        <w:rPr>
-          <w:rFonts w:ascii="Consolas" w:hAnsi="Consolas" w:cs="Consolas"/>
-          <w:color w:val="000000"/>
-          <w:sz w:val="20"/>
-          <w:szCs w:val="20"/>
-        </w:rPr>
-        <w:t>()</w:t>
+        <w:t>.read()</w:t>
       </w:r>
     </w:p>
     <w:p>
@@ -11709,8 +11949,6 @@
         <w:tab/>
         <w:t xml:space="preserve">  </w:t>
       </w:r>
-      <w:proofErr w:type="spellStart"/>
-      <w:proofErr w:type="gramStart"/>
       <w:r>
         <w:rPr>
           <w:rFonts w:ascii="Consolas" w:hAnsi="Consolas" w:cs="Consolas"/>
@@ -11727,18 +11965,7 @@
           <w:sz w:val="20"/>
           <w:szCs w:val="20"/>
         </w:rPr>
-        <w:t>.write</w:t>
-      </w:r>
-      <w:proofErr w:type="spellEnd"/>
-      <w:proofErr w:type="gramEnd"/>
-      <w:r>
-        <w:rPr>
-          <w:rFonts w:ascii="Consolas" w:hAnsi="Consolas" w:cs="Consolas"/>
-          <w:color w:val="000000"/>
-          <w:sz w:val="20"/>
-          <w:szCs w:val="20"/>
-        </w:rPr>
-        <w:t>(</w:t>
+        <w:t>.write(</w:t>
       </w:r>
       <w:r>
         <w:rPr>
@@ -11966,27 +12193,7 @@
           <w:sz w:val="20"/>
           <w:szCs w:val="20"/>
         </w:rPr>
-        <w:t>/</w:t>
-      </w:r>
-      <w:proofErr w:type="gramStart"/>
-      <w:r>
-        <w:rPr>
-          <w:rFonts w:ascii="Consolas" w:hAnsi="Consolas" w:cs="Consolas"/>
-          <w:color w:val="3F7F5F"/>
-          <w:sz w:val="20"/>
-          <w:szCs w:val="20"/>
-        </w:rPr>
-        <w:t>/  deal</w:t>
-      </w:r>
-      <w:proofErr w:type="gramEnd"/>
-      <w:r>
-        <w:rPr>
-          <w:rFonts w:ascii="Consolas" w:hAnsi="Consolas" w:cs="Consolas"/>
-          <w:color w:val="3F7F5F"/>
-          <w:sz w:val="20"/>
-          <w:szCs w:val="20"/>
-        </w:rPr>
-        <w:t xml:space="preserve"> with inject input</w:t>
+        <w:t>//  deal with inject input</w:t>
       </w:r>
     </w:p>
     <w:p>
@@ -12038,8 +12245,6 @@
         </w:rPr>
         <w:t xml:space="preserve"> = </w:t>
       </w:r>
-      <w:proofErr w:type="spellStart"/>
-      <w:proofErr w:type="gramStart"/>
       <w:r>
         <w:rPr>
           <w:rFonts w:ascii="Consolas" w:hAnsi="Consolas" w:cs="Consolas"/>
@@ -12056,18 +12261,7 @@
           <w:sz w:val="20"/>
           <w:szCs w:val="20"/>
         </w:rPr>
-        <w:t>.read</w:t>
-      </w:r>
-      <w:proofErr w:type="spellEnd"/>
-      <w:proofErr w:type="gramEnd"/>
-      <w:r>
-        <w:rPr>
-          <w:rFonts w:ascii="Consolas" w:hAnsi="Consolas" w:cs="Consolas"/>
-          <w:color w:val="000000"/>
-          <w:sz w:val="20"/>
-          <w:szCs w:val="20"/>
-        </w:rPr>
-        <w:t>()</w:t>
+        <w:t>.read()</w:t>
       </w:r>
     </w:p>
     <w:p>
@@ -12221,79 +12415,39 @@
           <w:szCs w:val="20"/>
         </w:rPr>
         <w:tab/>
-        <w:t xml:space="preserve">  timeout = </w:t>
-      </w:r>
-      <w:proofErr w:type="gramStart"/>
-      <w:r>
-        <w:rPr>
-          <w:rFonts w:ascii="Consolas" w:hAnsi="Consolas" w:cs="Consolas"/>
-          <w:color w:val="000000"/>
-          <w:sz w:val="20"/>
-          <w:szCs w:val="20"/>
-        </w:rPr>
-        <w:t>timer.read</w:t>
-      </w:r>
-      <w:proofErr w:type="gramEnd"/>
-      <w:r>
-        <w:rPr>
-          <w:rFonts w:ascii="Consolas" w:hAnsi="Consolas" w:cs="Consolas"/>
-          <w:color w:val="000000"/>
-          <w:sz w:val="20"/>
-          <w:szCs w:val="20"/>
-        </w:rPr>
-        <w:t>() + DOUBLE_INTERVAL</w:t>
-      </w:r>
-    </w:p>
-    <w:p>
-      <w:pPr>
-        <w:autoSpaceDE w:val="0"/>
-        <w:autoSpaceDN w:val="0"/>
-        <w:adjustRightInd w:val="0"/>
-        <w:spacing w:after="0" w:line="240" w:lineRule="auto"/>
-        <w:rPr>
-          <w:rFonts w:ascii="Consolas" w:hAnsi="Consolas" w:cs="Consolas"/>
-          <w:sz w:val="20"/>
-          <w:szCs w:val="20"/>
-        </w:rPr>
-      </w:pPr>
-      <w:r>
-        <w:rPr>
-          <w:rFonts w:ascii="Consolas" w:hAnsi="Consolas" w:cs="Consolas"/>
-          <w:color w:val="000000"/>
-          <w:sz w:val="20"/>
-          <w:szCs w:val="20"/>
-        </w:rPr>
-        <w:tab/>
-      </w:r>
-      <w:r>
-        <w:rPr>
-          <w:rFonts w:ascii="Consolas" w:hAnsi="Consolas" w:cs="Consolas"/>
-          <w:color w:val="000000"/>
-          <w:sz w:val="20"/>
-          <w:szCs w:val="20"/>
-        </w:rPr>
-        <w:tab/>
-        <w:t xml:space="preserve">  </w:t>
-      </w:r>
-      <w:proofErr w:type="gramStart"/>
-      <w:r>
-        <w:rPr>
-          <w:rFonts w:ascii="Consolas" w:hAnsi="Consolas" w:cs="Consolas"/>
-          <w:color w:val="000000"/>
-          <w:sz w:val="20"/>
-          <w:szCs w:val="20"/>
-        </w:rPr>
-        <w:t>timer.setAlarm</w:t>
-      </w:r>
-      <w:proofErr w:type="gramEnd"/>
-      <w:r>
-        <w:rPr>
-          <w:rFonts w:ascii="Consolas" w:hAnsi="Consolas" w:cs="Consolas"/>
-          <w:color w:val="000000"/>
-          <w:sz w:val="20"/>
-          <w:szCs w:val="20"/>
-        </w:rPr>
-        <w:t>( timeout )</w:t>
+        <w:t xml:space="preserve">  timeout = timer.read() + DOUBLE_INTERVAL</w:t>
+      </w:r>
+    </w:p>
+    <w:p>
+      <w:pPr>
+        <w:autoSpaceDE w:val="0"/>
+        <w:autoSpaceDN w:val="0"/>
+        <w:adjustRightInd w:val="0"/>
+        <w:spacing w:after="0" w:line="240" w:lineRule="auto"/>
+        <w:rPr>
+          <w:rFonts w:ascii="Consolas" w:hAnsi="Consolas" w:cs="Consolas"/>
+          <w:sz w:val="20"/>
+          <w:szCs w:val="20"/>
+        </w:rPr>
+      </w:pPr>
+      <w:r>
+        <w:rPr>
+          <w:rFonts w:ascii="Consolas" w:hAnsi="Consolas" w:cs="Consolas"/>
+          <w:color w:val="000000"/>
+          <w:sz w:val="20"/>
+          <w:szCs w:val="20"/>
+        </w:rPr>
+        <w:tab/>
+      </w:r>
+      <w:r>
+        <w:rPr>
+          <w:rFonts w:ascii="Consolas" w:hAnsi="Consolas" w:cs="Consolas"/>
+          <w:color w:val="000000"/>
+          <w:sz w:val="20"/>
+          <w:szCs w:val="20"/>
+        </w:rPr>
+        <w:tab/>
+        <w:t xml:space="preserve">  timer.setAlarm( timeout )</w:t>
       </w:r>
     </w:p>
     <w:p>
@@ -12399,131 +12553,71 @@
           <w:sz w:val="20"/>
           <w:szCs w:val="20"/>
         </w:rPr>
-        <w:t>/</w:t>
-      </w:r>
-      <w:proofErr w:type="gramStart"/>
-      <w:r>
-        <w:rPr>
-          <w:rFonts w:ascii="Consolas" w:hAnsi="Consolas" w:cs="Consolas"/>
-          <w:color w:val="3F7F5F"/>
-          <w:sz w:val="20"/>
-          <w:szCs w:val="20"/>
-        </w:rPr>
-        <w:t>/  deal</w:t>
-      </w:r>
-      <w:proofErr w:type="gramEnd"/>
-      <w:r>
-        <w:rPr>
-          <w:rFonts w:ascii="Consolas" w:hAnsi="Consolas" w:cs="Consolas"/>
-          <w:color w:val="3F7F5F"/>
-          <w:sz w:val="20"/>
-          <w:szCs w:val="20"/>
-        </w:rPr>
-        <w:t xml:space="preserve"> with Timer input</w:t>
-      </w:r>
-    </w:p>
-    <w:p>
-      <w:pPr>
-        <w:autoSpaceDE w:val="0"/>
-        <w:autoSpaceDN w:val="0"/>
-        <w:adjustRightInd w:val="0"/>
-        <w:spacing w:after="0" w:line="240" w:lineRule="auto"/>
-        <w:rPr>
-          <w:rFonts w:ascii="Consolas" w:hAnsi="Consolas" w:cs="Consolas"/>
-          <w:sz w:val="20"/>
-          <w:szCs w:val="20"/>
-        </w:rPr>
-      </w:pPr>
-      <w:r>
-        <w:rPr>
-          <w:rFonts w:ascii="Consolas" w:hAnsi="Consolas" w:cs="Consolas"/>
-          <w:color w:val="000000"/>
-          <w:sz w:val="20"/>
-          <w:szCs w:val="20"/>
-        </w:rPr>
-        <w:tab/>
-      </w:r>
-      <w:r>
-        <w:rPr>
-          <w:rFonts w:ascii="Consolas" w:hAnsi="Consolas" w:cs="Consolas"/>
-          <w:color w:val="000000"/>
-          <w:sz w:val="20"/>
-          <w:szCs w:val="20"/>
-        </w:rPr>
-        <w:tab/>
-        <w:t xml:space="preserve">  timeout = </w:t>
-      </w:r>
-      <w:proofErr w:type="gramStart"/>
-      <w:r>
-        <w:rPr>
-          <w:rFonts w:ascii="Consolas" w:hAnsi="Consolas" w:cs="Consolas"/>
-          <w:color w:val="000000"/>
-          <w:sz w:val="20"/>
-          <w:szCs w:val="20"/>
-        </w:rPr>
-        <w:t>timer.read</w:t>
-      </w:r>
-      <w:proofErr w:type="gramEnd"/>
-      <w:r>
-        <w:rPr>
-          <w:rFonts w:ascii="Consolas" w:hAnsi="Consolas" w:cs="Consolas"/>
-          <w:color w:val="000000"/>
-          <w:sz w:val="20"/>
-          <w:szCs w:val="20"/>
-        </w:rPr>
-        <w:t>() + DOUBLE_INTERVAL</w:t>
-      </w:r>
-    </w:p>
-    <w:p>
-      <w:pPr>
-        <w:autoSpaceDE w:val="0"/>
-        <w:autoSpaceDN w:val="0"/>
-        <w:adjustRightInd w:val="0"/>
-        <w:spacing w:after="0" w:line="240" w:lineRule="auto"/>
-        <w:rPr>
-          <w:rFonts w:ascii="Consolas" w:hAnsi="Consolas" w:cs="Consolas"/>
-          <w:sz w:val="20"/>
-          <w:szCs w:val="20"/>
-        </w:rPr>
-      </w:pPr>
-      <w:r>
-        <w:rPr>
-          <w:rFonts w:ascii="Consolas" w:hAnsi="Consolas" w:cs="Consolas"/>
-          <w:color w:val="000000"/>
-          <w:sz w:val="20"/>
-          <w:szCs w:val="20"/>
-        </w:rPr>
-        <w:tab/>
-      </w:r>
-      <w:r>
-        <w:rPr>
-          <w:rFonts w:ascii="Consolas" w:hAnsi="Consolas" w:cs="Consolas"/>
-          <w:color w:val="000000"/>
-          <w:sz w:val="20"/>
-          <w:szCs w:val="20"/>
-        </w:rPr>
-        <w:tab/>
-        <w:t xml:space="preserve">  </w:t>
-      </w:r>
-      <w:proofErr w:type="gramStart"/>
-      <w:r>
-        <w:rPr>
-          <w:rFonts w:ascii="Consolas" w:hAnsi="Consolas" w:cs="Consolas"/>
-          <w:color w:val="000000"/>
-          <w:sz w:val="20"/>
-          <w:szCs w:val="20"/>
-        </w:rPr>
-        <w:t>timer.setAlarm</w:t>
-      </w:r>
-      <w:proofErr w:type="gramEnd"/>
-      <w:r>
-        <w:rPr>
-          <w:rFonts w:ascii="Consolas" w:hAnsi="Consolas" w:cs="Consolas"/>
-          <w:color w:val="000000"/>
-          <w:sz w:val="20"/>
-          <w:szCs w:val="20"/>
-        </w:rPr>
-        <w:t>( timeout )</w:t>
+        <w:t>//  deal with Timer input</w:t>
+      </w:r>
+    </w:p>
+    <w:p>
+      <w:pPr>
+        <w:autoSpaceDE w:val="0"/>
+        <w:autoSpaceDN w:val="0"/>
+        <w:adjustRightInd w:val="0"/>
+        <w:spacing w:after="0" w:line="240" w:lineRule="auto"/>
+        <w:rPr>
+          <w:rFonts w:ascii="Consolas" w:hAnsi="Consolas" w:cs="Consolas"/>
+          <w:sz w:val="20"/>
+          <w:szCs w:val="20"/>
+        </w:rPr>
+      </w:pPr>
+      <w:r>
+        <w:rPr>
+          <w:rFonts w:ascii="Consolas" w:hAnsi="Consolas" w:cs="Consolas"/>
+          <w:color w:val="000000"/>
+          <w:sz w:val="20"/>
+          <w:szCs w:val="20"/>
+        </w:rPr>
+        <w:tab/>
+      </w:r>
+      <w:r>
+        <w:rPr>
+          <w:rFonts w:ascii="Consolas" w:hAnsi="Consolas" w:cs="Consolas"/>
+          <w:color w:val="000000"/>
+          <w:sz w:val="20"/>
+          <w:szCs w:val="20"/>
+        </w:rPr>
+        <w:tab/>
+        <w:t xml:space="preserve">  timeout = timer.read() + DOUBLE_INTERVAL</w:t>
+      </w:r>
+    </w:p>
+    <w:p>
+      <w:pPr>
+        <w:autoSpaceDE w:val="0"/>
+        <w:autoSpaceDN w:val="0"/>
+        <w:adjustRightInd w:val="0"/>
+        <w:spacing w:after="0" w:line="240" w:lineRule="auto"/>
+        <w:rPr>
+          <w:rFonts w:ascii="Consolas" w:hAnsi="Consolas" w:cs="Consolas"/>
+          <w:sz w:val="20"/>
+          <w:szCs w:val="20"/>
+        </w:rPr>
+      </w:pPr>
+      <w:r>
+        <w:rPr>
+          <w:rFonts w:ascii="Consolas" w:hAnsi="Consolas" w:cs="Consolas"/>
+          <w:color w:val="000000"/>
+          <w:sz w:val="20"/>
+          <w:szCs w:val="20"/>
+        </w:rPr>
+        <w:tab/>
+      </w:r>
+      <w:r>
+        <w:rPr>
+          <w:rFonts w:ascii="Consolas" w:hAnsi="Consolas" w:cs="Consolas"/>
+          <w:color w:val="000000"/>
+          <w:sz w:val="20"/>
+          <w:szCs w:val="20"/>
+        </w:rPr>
+        <w:tab/>
+        <w:t xml:space="preserve">  timer.setAlarm( timeout )</w:t>
       </w:r>
     </w:p>
     <w:p>
@@ -12809,7 +12903,6 @@
         <w:tab/>
         <w:t xml:space="preserve">  </w:t>
       </w:r>
-      <w:proofErr w:type="spellStart"/>
       <w:r>
         <w:rPr>
           <w:rFonts w:ascii="Consolas" w:hAnsi="Consolas" w:cs="Consolas"/>
@@ -12821,7 +12914,6 @@
         </w:rPr>
         <w:t>def</w:t>
       </w:r>
-      <w:proofErr w:type="spellEnd"/>
       <w:r>
         <w:rPr>
           <w:rFonts w:ascii="Consolas" w:hAnsi="Consolas" w:cs="Consolas"/>
@@ -12881,7 +12973,6 @@
         <w:tab/>
         <w:t xml:space="preserve">  </w:t>
       </w:r>
-      <w:proofErr w:type="spellStart"/>
       <w:r>
         <w:rPr>
           <w:rFonts w:ascii="Consolas" w:hAnsi="Consolas" w:cs="Consolas"/>
@@ -12893,7 +12984,6 @@
         </w:rPr>
         <w:t>def</w:t>
       </w:r>
-      <w:proofErr w:type="spellEnd"/>
       <w:r>
         <w:rPr>
           <w:rFonts w:ascii="Consolas" w:hAnsi="Consolas" w:cs="Consolas"/>
@@ -12921,80 +13011,39 @@
           <w:sz w:val="20"/>
           <w:szCs w:val="20"/>
         </w:rPr>
-        <w:t xml:space="preserve"> </w:t>
-      </w:r>
-      <w:proofErr w:type="spellStart"/>
-      <w:proofErr w:type="gramStart"/>
-      <w:r>
-        <w:rPr>
-          <w:rFonts w:ascii="Consolas" w:hAnsi="Consolas" w:cs="Consolas"/>
-          <w:color w:val="000000"/>
-          <w:sz w:val="20"/>
-          <w:szCs w:val="20"/>
-        </w:rPr>
-        <w:t>ScaledData</w:t>
-      </w:r>
-      <w:proofErr w:type="spellEnd"/>
-      <w:r>
-        <w:rPr>
-          <w:rFonts w:ascii="Consolas" w:hAnsi="Consolas" w:cs="Consolas"/>
-          <w:color w:val="000000"/>
-          <w:sz w:val="20"/>
-          <w:szCs w:val="20"/>
-        </w:rPr>
-        <w:t>(</w:t>
-      </w:r>
-      <w:proofErr w:type="gramEnd"/>
-      <w:r>
-        <w:rPr>
-          <w:rFonts w:ascii="Consolas" w:hAnsi="Consolas" w:cs="Consolas"/>
-          <w:color w:val="000000"/>
-          <w:sz w:val="20"/>
-          <w:szCs w:val="20"/>
-        </w:rPr>
-        <w:t>)</w:t>
-      </w:r>
-    </w:p>
-    <w:p>
-      <w:pPr>
-        <w:autoSpaceDE w:val="0"/>
-        <w:autoSpaceDN w:val="0"/>
-        <w:adjustRightInd w:val="0"/>
-        <w:spacing w:after="0" w:line="240" w:lineRule="auto"/>
-        <w:rPr>
-          <w:rFonts w:ascii="Consolas" w:hAnsi="Consolas" w:cs="Consolas"/>
-          <w:sz w:val="20"/>
-          <w:szCs w:val="20"/>
-        </w:rPr>
-      </w:pPr>
-      <w:r>
-        <w:rPr>
-          <w:rFonts w:ascii="Consolas" w:hAnsi="Consolas" w:cs="Consolas"/>
-          <w:color w:val="000000"/>
-          <w:sz w:val="20"/>
-          <w:szCs w:val="20"/>
-        </w:rPr>
-        <w:tab/>
-      </w:r>
-      <w:r>
-        <w:rPr>
-          <w:rFonts w:ascii="Consolas" w:hAnsi="Consolas" w:cs="Consolas"/>
-          <w:color w:val="000000"/>
-          <w:sz w:val="20"/>
-          <w:szCs w:val="20"/>
-        </w:rPr>
-        <w:tab/>
-        <w:t xml:space="preserve">  </w:t>
-      </w:r>
-      <w:proofErr w:type="gramStart"/>
-      <w:r>
-        <w:rPr>
-          <w:rFonts w:ascii="Consolas" w:hAnsi="Consolas" w:cs="Consolas"/>
-          <w:color w:val="000000"/>
-          <w:sz w:val="20"/>
-          <w:szCs w:val="20"/>
-        </w:rPr>
-        <w:t>result.</w:t>
+        <w:t xml:space="preserve"> ScaledData()</w:t>
+      </w:r>
+    </w:p>
+    <w:p>
+      <w:pPr>
+        <w:autoSpaceDE w:val="0"/>
+        <w:autoSpaceDN w:val="0"/>
+        <w:adjustRightInd w:val="0"/>
+        <w:spacing w:after="0" w:line="240" w:lineRule="auto"/>
+        <w:rPr>
+          <w:rFonts w:ascii="Consolas" w:hAnsi="Consolas" w:cs="Consolas"/>
+          <w:sz w:val="20"/>
+          <w:szCs w:val="20"/>
+        </w:rPr>
+      </w:pPr>
+      <w:r>
+        <w:rPr>
+          <w:rFonts w:ascii="Consolas" w:hAnsi="Consolas" w:cs="Consolas"/>
+          <w:color w:val="000000"/>
+          <w:sz w:val="20"/>
+          <w:szCs w:val="20"/>
+        </w:rPr>
+        <w:tab/>
+      </w:r>
+      <w:r>
+        <w:rPr>
+          <w:rFonts w:ascii="Consolas" w:hAnsi="Consolas" w:cs="Consolas"/>
+          <w:color w:val="000000"/>
+          <w:sz w:val="20"/>
+          <w:szCs w:val="20"/>
+        </w:rPr>
+        <w:tab/>
+        <w:t xml:space="preserve">  result.</w:t>
       </w:r>
       <w:r>
         <w:rPr>
@@ -13005,7 +13054,6 @@
         </w:rPr>
         <w:t>original</w:t>
       </w:r>
-      <w:proofErr w:type="gramEnd"/>
       <w:r>
         <w:rPr>
           <w:rFonts w:ascii="Consolas" w:hAnsi="Consolas" w:cs="Consolas"/>
@@ -13045,17 +13093,7 @@
           <w:szCs w:val="20"/>
         </w:rPr>
         <w:tab/>
-        <w:t xml:space="preserve">  </w:t>
-      </w:r>
-      <w:proofErr w:type="gramStart"/>
-      <w:r>
-        <w:rPr>
-          <w:rFonts w:ascii="Consolas" w:hAnsi="Consolas" w:cs="Consolas"/>
-          <w:color w:val="000000"/>
-          <w:sz w:val="20"/>
-          <w:szCs w:val="20"/>
-        </w:rPr>
-        <w:t>result.</w:t>
+        <w:t xml:space="preserve">  result.</w:t>
       </w:r>
       <w:r>
         <w:rPr>
@@ -13066,7 +13104,6 @@
         </w:rPr>
         <w:t>scaled</w:t>
       </w:r>
-      <w:proofErr w:type="gramEnd"/>
       <w:r>
         <w:rPr>
           <w:rFonts w:ascii="Consolas" w:hAnsi="Consolas" w:cs="Consolas"/>
@@ -13135,17 +13172,7 @@
           <w:sz w:val="20"/>
           <w:szCs w:val="20"/>
         </w:rPr>
-        <w:t xml:space="preserve">(suspended) </w:t>
-      </w:r>
-      <w:proofErr w:type="gramStart"/>
-      <w:r>
-        <w:rPr>
-          <w:rFonts w:ascii="Consolas" w:hAnsi="Consolas" w:cs="Consolas"/>
-          <w:color w:val="000000"/>
-          <w:sz w:val="20"/>
-          <w:szCs w:val="20"/>
-        </w:rPr>
-        <w:t>result.</w:t>
+        <w:t>(suspended) result.</w:t>
       </w:r>
       <w:r>
         <w:rPr>
@@ -13156,7 +13183,6 @@
         </w:rPr>
         <w:t>scaled</w:t>
       </w:r>
-      <w:proofErr w:type="gramEnd"/>
       <w:r>
         <w:rPr>
           <w:rFonts w:ascii="Consolas" w:hAnsi="Consolas" w:cs="Consolas"/>
@@ -13214,27 +13240,7 @@
           <w:sz w:val="20"/>
           <w:szCs w:val="20"/>
         </w:rPr>
-        <w:t>.write</w:t>
-      </w:r>
-      <w:proofErr w:type="gramStart"/>
-      <w:r>
-        <w:rPr>
-          <w:rFonts w:ascii="Consolas" w:hAnsi="Consolas" w:cs="Consolas"/>
-          <w:color w:val="000000"/>
-          <w:sz w:val="20"/>
-          <w:szCs w:val="20"/>
-        </w:rPr>
-        <w:t>( result</w:t>
-      </w:r>
-      <w:proofErr w:type="gramEnd"/>
-      <w:r>
-        <w:rPr>
-          <w:rFonts w:ascii="Consolas" w:hAnsi="Consolas" w:cs="Consolas"/>
-          <w:color w:val="000000"/>
-          <w:sz w:val="20"/>
-          <w:szCs w:val="20"/>
-        </w:rPr>
-        <w:t xml:space="preserve"> )</w:t>
+        <w:t>.write( result )</w:t>
       </w:r>
     </w:p>
     <w:p>
@@ -13394,36 +13400,6 @@
     <w:p>
       <w:pPr>
         <w:rPr>
-          <w:rFonts w:ascii="Consolas" w:hAnsi="Consolas" w:cs="Consolas"/>
-          <w:color w:val="3F7F5F"/>
-          <w:sz w:val="20"/>
-          <w:szCs w:val="20"/>
-        </w:rPr>
-      </w:pPr>
-    </w:p>
-    <w:p>
-      <w:pPr>
-        <w:rPr>
-          <w:rFonts w:ascii="Consolas" w:hAnsi="Consolas" w:cs="Consolas"/>
-          <w:color w:val="3F7F5F"/>
-          <w:sz w:val="20"/>
-          <w:szCs w:val="20"/>
-        </w:rPr>
-      </w:pPr>
-    </w:p>
-    <w:p>
-      <w:pPr>
-        <w:rPr>
-          <w:rFonts w:ascii="Consolas" w:hAnsi="Consolas" w:cs="Consolas"/>
-          <w:color w:val="3F7F5F"/>
-          <w:sz w:val="20"/>
-          <w:szCs w:val="20"/>
-        </w:rPr>
-      </w:pPr>
-    </w:p>
-    <w:p>
-      <w:pPr>
-        <w:rPr>
           <w:b/>
           <w:sz w:val="24"/>
         </w:rPr>
@@ -13433,279 +13409,1048 @@
           <w:b/>
           <w:sz w:val="24"/>
         </w:rPr>
+        <w:t>Output</w:t>
+      </w:r>
+    </w:p>
+    <w:p>
+      <w:pPr>
+        <w:autoSpaceDE w:val="0"/>
+        <w:autoSpaceDN w:val="0"/>
+        <w:adjustRightInd w:val="0"/>
+        <w:spacing w:after="0" w:line="240" w:lineRule="auto"/>
+        <w:rPr>
+          <w:rFonts w:ascii="Consolas" w:hAnsi="Consolas" w:cs="Consolas"/>
+          <w:sz w:val="20"/>
+          <w:szCs w:val="20"/>
+        </w:rPr>
+      </w:pPr>
+      <w:r>
+        <w:rPr>
+          <w:rFonts w:ascii="Consolas" w:hAnsi="Consolas" w:cs="Consolas"/>
+          <w:color w:val="000000"/>
+          <w:sz w:val="20"/>
+          <w:szCs w:val="20"/>
+        </w:rPr>
+        <w:t>Original      Scaled</w:t>
+      </w:r>
+    </w:p>
+    <w:p>
+      <w:pPr>
+        <w:autoSpaceDE w:val="0"/>
+        <w:autoSpaceDN w:val="0"/>
+        <w:adjustRightInd w:val="0"/>
+        <w:spacing w:after="0" w:line="240" w:lineRule="auto"/>
+        <w:rPr>
+          <w:rFonts w:ascii="Consolas" w:hAnsi="Consolas" w:cs="Consolas"/>
+          <w:sz w:val="20"/>
+          <w:szCs w:val="20"/>
+        </w:rPr>
+      </w:pPr>
+      <w:r>
+        <w:rPr>
+          <w:rFonts w:ascii="Consolas" w:hAnsi="Consolas" w:cs="Consolas"/>
+          <w:color w:val="000000"/>
+          <w:sz w:val="20"/>
+          <w:szCs w:val="20"/>
+        </w:rPr>
+        <w:t xml:space="preserve"> 0</w:t>
+      </w:r>
+      <w:r>
+        <w:rPr>
+          <w:rFonts w:ascii="Consolas" w:hAnsi="Consolas" w:cs="Consolas"/>
+          <w:color w:val="000000"/>
+          <w:sz w:val="20"/>
+          <w:szCs w:val="20"/>
+        </w:rPr>
+        <w:tab/>
+      </w:r>
+      <w:r>
+        <w:rPr>
+          <w:rFonts w:ascii="Consolas" w:hAnsi="Consolas" w:cs="Consolas"/>
+          <w:color w:val="000000"/>
+          <w:sz w:val="20"/>
+          <w:szCs w:val="20"/>
+        </w:rPr>
+        <w:tab/>
+        <w:t>0</w:t>
+      </w:r>
+    </w:p>
+    <w:p>
+      <w:pPr>
+        <w:autoSpaceDE w:val="0"/>
+        <w:autoSpaceDN w:val="0"/>
+        <w:adjustRightInd w:val="0"/>
+        <w:spacing w:after="0" w:line="240" w:lineRule="auto"/>
+        <w:rPr>
+          <w:rFonts w:ascii="Consolas" w:hAnsi="Consolas" w:cs="Consolas"/>
+          <w:sz w:val="20"/>
+          <w:szCs w:val="20"/>
+        </w:rPr>
+      </w:pPr>
+      <w:r>
+        <w:rPr>
+          <w:rFonts w:ascii="Consolas" w:hAnsi="Consolas" w:cs="Consolas"/>
+          <w:color w:val="000000"/>
+          <w:sz w:val="20"/>
+          <w:szCs w:val="20"/>
+        </w:rPr>
+        <w:t xml:space="preserve"> 1</w:t>
+      </w:r>
+      <w:r>
+        <w:rPr>
+          <w:rFonts w:ascii="Consolas" w:hAnsi="Consolas" w:cs="Consolas"/>
+          <w:color w:val="000000"/>
+          <w:sz w:val="20"/>
+          <w:szCs w:val="20"/>
+        </w:rPr>
+        <w:tab/>
+      </w:r>
+      <w:r>
+        <w:rPr>
+          <w:rFonts w:ascii="Consolas" w:hAnsi="Consolas" w:cs="Consolas"/>
+          <w:color w:val="000000"/>
+          <w:sz w:val="20"/>
+          <w:szCs w:val="20"/>
+        </w:rPr>
+        <w:tab/>
+        <w:t>2</w:t>
+      </w:r>
+    </w:p>
+    <w:p>
+      <w:pPr>
+        <w:autoSpaceDE w:val="0"/>
+        <w:autoSpaceDN w:val="0"/>
+        <w:adjustRightInd w:val="0"/>
+        <w:spacing w:after="0" w:line="240" w:lineRule="auto"/>
+        <w:rPr>
+          <w:rFonts w:ascii="Consolas" w:hAnsi="Consolas" w:cs="Consolas"/>
+          <w:sz w:val="20"/>
+          <w:szCs w:val="20"/>
+        </w:rPr>
+      </w:pPr>
+      <w:r>
+        <w:rPr>
+          <w:rFonts w:ascii="Consolas" w:hAnsi="Consolas" w:cs="Consolas"/>
+          <w:color w:val="000000"/>
+          <w:sz w:val="20"/>
+          <w:szCs w:val="20"/>
+        </w:rPr>
+        <w:t xml:space="preserve"> 2</w:t>
+      </w:r>
+      <w:r>
+        <w:rPr>
+          <w:rFonts w:ascii="Consolas" w:hAnsi="Consolas" w:cs="Consolas"/>
+          <w:color w:val="000000"/>
+          <w:sz w:val="20"/>
+          <w:szCs w:val="20"/>
+        </w:rPr>
+        <w:tab/>
+      </w:r>
+      <w:r>
+        <w:rPr>
+          <w:rFonts w:ascii="Consolas" w:hAnsi="Consolas" w:cs="Consolas"/>
+          <w:color w:val="000000"/>
+          <w:sz w:val="20"/>
+          <w:szCs w:val="20"/>
+        </w:rPr>
+        <w:tab/>
+        <w:t>4</w:t>
+      </w:r>
+    </w:p>
+    <w:p>
+      <w:pPr>
+        <w:autoSpaceDE w:val="0"/>
+        <w:autoSpaceDN w:val="0"/>
+        <w:adjustRightInd w:val="0"/>
+        <w:spacing w:after="0" w:line="240" w:lineRule="auto"/>
+        <w:rPr>
+          <w:rFonts w:ascii="Consolas" w:hAnsi="Consolas" w:cs="Consolas"/>
+          <w:sz w:val="20"/>
+          <w:szCs w:val="20"/>
+        </w:rPr>
+      </w:pPr>
+      <w:r>
+        <w:rPr>
+          <w:rFonts w:ascii="Consolas" w:hAnsi="Consolas" w:cs="Consolas"/>
+          <w:color w:val="000000"/>
+          <w:sz w:val="20"/>
+          <w:szCs w:val="20"/>
+        </w:rPr>
+        <w:t xml:space="preserve"> 3</w:t>
+      </w:r>
+      <w:r>
+        <w:rPr>
+          <w:rFonts w:ascii="Consolas" w:hAnsi="Consolas" w:cs="Consolas"/>
+          <w:color w:val="000000"/>
+          <w:sz w:val="20"/>
+          <w:szCs w:val="20"/>
+        </w:rPr>
+        <w:tab/>
+      </w:r>
+      <w:r>
+        <w:rPr>
+          <w:rFonts w:ascii="Consolas" w:hAnsi="Consolas" w:cs="Consolas"/>
+          <w:color w:val="000000"/>
+          <w:sz w:val="20"/>
+          <w:szCs w:val="20"/>
+        </w:rPr>
+        <w:tab/>
+        <w:t>6</w:t>
+      </w:r>
+    </w:p>
+    <w:p>
+      <w:pPr>
+        <w:autoSpaceDE w:val="0"/>
+        <w:autoSpaceDN w:val="0"/>
+        <w:adjustRightInd w:val="0"/>
+        <w:spacing w:after="0" w:line="240" w:lineRule="auto"/>
+        <w:rPr>
+          <w:rFonts w:ascii="Consolas" w:hAnsi="Consolas" w:cs="Consolas"/>
+          <w:sz w:val="20"/>
+          <w:szCs w:val="20"/>
+        </w:rPr>
+      </w:pPr>
+      <w:r>
+        <w:rPr>
+          <w:rFonts w:ascii="Consolas" w:hAnsi="Consolas" w:cs="Consolas"/>
+          <w:color w:val="000000"/>
+          <w:sz w:val="20"/>
+          <w:szCs w:val="20"/>
+        </w:rPr>
+        <w:t>Normal Timer: new scaling is 4</w:t>
+      </w:r>
+    </w:p>
+    <w:p>
+      <w:pPr>
+        <w:autoSpaceDE w:val="0"/>
+        <w:autoSpaceDN w:val="0"/>
+        <w:adjustRightInd w:val="0"/>
+        <w:spacing w:after="0" w:line="240" w:lineRule="auto"/>
+        <w:rPr>
+          <w:rFonts w:ascii="Consolas" w:hAnsi="Consolas" w:cs="Consolas"/>
+          <w:sz w:val="20"/>
+          <w:szCs w:val="20"/>
+        </w:rPr>
+      </w:pPr>
+      <w:r>
+        <w:rPr>
+          <w:rFonts w:ascii="Consolas" w:hAnsi="Consolas" w:cs="Consolas"/>
+          <w:color w:val="000000"/>
+          <w:sz w:val="20"/>
+          <w:szCs w:val="20"/>
+        </w:rPr>
+        <w:t xml:space="preserve"> 4</w:t>
+      </w:r>
+      <w:r>
+        <w:rPr>
+          <w:rFonts w:ascii="Consolas" w:hAnsi="Consolas" w:cs="Consolas"/>
+          <w:color w:val="000000"/>
+          <w:sz w:val="20"/>
+          <w:szCs w:val="20"/>
+        </w:rPr>
+        <w:tab/>
+      </w:r>
+      <w:r>
+        <w:rPr>
+          <w:rFonts w:ascii="Consolas" w:hAnsi="Consolas" w:cs="Consolas"/>
+          <w:color w:val="000000"/>
+          <w:sz w:val="20"/>
+          <w:szCs w:val="20"/>
+        </w:rPr>
+        <w:tab/>
+        <w:t>16</w:t>
+      </w:r>
+    </w:p>
+    <w:p>
+      <w:pPr>
+        <w:autoSpaceDE w:val="0"/>
+        <w:autoSpaceDN w:val="0"/>
+        <w:adjustRightInd w:val="0"/>
+        <w:spacing w:after="0" w:line="240" w:lineRule="auto"/>
+        <w:rPr>
+          <w:rFonts w:ascii="Consolas" w:hAnsi="Consolas" w:cs="Consolas"/>
+          <w:sz w:val="20"/>
+          <w:szCs w:val="20"/>
+        </w:rPr>
+      </w:pPr>
+      <w:r>
+        <w:rPr>
+          <w:rFonts w:ascii="Consolas" w:hAnsi="Consolas" w:cs="Consolas"/>
+          <w:color w:val="000000"/>
+          <w:sz w:val="20"/>
+          <w:szCs w:val="20"/>
+        </w:rPr>
+        <w:t xml:space="preserve"> 5</w:t>
+      </w:r>
+      <w:r>
+        <w:rPr>
+          <w:rFonts w:ascii="Consolas" w:hAnsi="Consolas" w:cs="Consolas"/>
+          <w:color w:val="000000"/>
+          <w:sz w:val="20"/>
+          <w:szCs w:val="20"/>
+        </w:rPr>
+        <w:tab/>
+      </w:r>
+      <w:r>
+        <w:rPr>
+          <w:rFonts w:ascii="Consolas" w:hAnsi="Consolas" w:cs="Consolas"/>
+          <w:color w:val="000000"/>
+          <w:sz w:val="20"/>
+          <w:szCs w:val="20"/>
+        </w:rPr>
+        <w:tab/>
+        <w:t>20</w:t>
+      </w:r>
+    </w:p>
+    <w:p>
+      <w:pPr>
+        <w:autoSpaceDE w:val="0"/>
+        <w:autoSpaceDN w:val="0"/>
+        <w:adjustRightInd w:val="0"/>
+        <w:spacing w:after="0" w:line="240" w:lineRule="auto"/>
+        <w:rPr>
+          <w:rFonts w:ascii="Consolas" w:hAnsi="Consolas" w:cs="Consolas"/>
+          <w:sz w:val="20"/>
+          <w:szCs w:val="20"/>
+        </w:rPr>
+      </w:pPr>
+      <w:r>
+        <w:rPr>
+          <w:rFonts w:ascii="Consolas" w:hAnsi="Consolas" w:cs="Consolas"/>
+          <w:color w:val="000000"/>
+          <w:sz w:val="20"/>
+          <w:szCs w:val="20"/>
+        </w:rPr>
+        <w:t>Suspended</w:t>
+      </w:r>
+    </w:p>
+    <w:p>
+      <w:pPr>
+        <w:autoSpaceDE w:val="0"/>
+        <w:autoSpaceDN w:val="0"/>
+        <w:adjustRightInd w:val="0"/>
+        <w:spacing w:after="0" w:line="240" w:lineRule="auto"/>
+        <w:rPr>
+          <w:rFonts w:ascii="Consolas" w:hAnsi="Consolas" w:cs="Consolas"/>
+          <w:sz w:val="20"/>
+          <w:szCs w:val="20"/>
+        </w:rPr>
+      </w:pPr>
+      <w:r>
+        <w:rPr>
+          <w:rFonts w:ascii="Consolas" w:hAnsi="Consolas" w:cs="Consolas"/>
+          <w:color w:val="000000"/>
+          <w:sz w:val="20"/>
+          <w:szCs w:val="20"/>
+        </w:rPr>
+        <w:t xml:space="preserve"> 6</w:t>
+      </w:r>
+      <w:r>
+        <w:rPr>
+          <w:rFonts w:ascii="Consolas" w:hAnsi="Consolas" w:cs="Consolas"/>
+          <w:color w:val="000000"/>
+          <w:sz w:val="20"/>
+          <w:szCs w:val="20"/>
+        </w:rPr>
+        <w:tab/>
+      </w:r>
+      <w:r>
+        <w:rPr>
+          <w:rFonts w:ascii="Consolas" w:hAnsi="Consolas" w:cs="Consolas"/>
+          <w:color w:val="000000"/>
+          <w:sz w:val="20"/>
+          <w:szCs w:val="20"/>
+        </w:rPr>
+        <w:tab/>
+        <w:t>6</w:t>
+      </w:r>
+    </w:p>
+    <w:p>
+      <w:pPr>
+        <w:autoSpaceDE w:val="0"/>
+        <w:autoSpaceDN w:val="0"/>
+        <w:adjustRightInd w:val="0"/>
+        <w:spacing w:after="0" w:line="240" w:lineRule="auto"/>
+        <w:rPr>
+          <w:rFonts w:ascii="Consolas" w:hAnsi="Consolas" w:cs="Consolas"/>
+          <w:sz w:val="20"/>
+          <w:szCs w:val="20"/>
+        </w:rPr>
+      </w:pPr>
+      <w:r>
+        <w:rPr>
+          <w:rFonts w:ascii="Consolas" w:hAnsi="Consolas" w:cs="Consolas"/>
+          <w:color w:val="000000"/>
+          <w:sz w:val="20"/>
+          <w:szCs w:val="20"/>
+        </w:rPr>
+        <w:t>Injected scaling is 5</w:t>
+      </w:r>
+    </w:p>
+    <w:p>
+      <w:pPr>
+        <w:autoSpaceDE w:val="0"/>
+        <w:autoSpaceDN w:val="0"/>
+        <w:adjustRightInd w:val="0"/>
+        <w:spacing w:after="0" w:line="240" w:lineRule="auto"/>
+        <w:rPr>
+          <w:rFonts w:ascii="Consolas" w:hAnsi="Consolas" w:cs="Consolas"/>
+          <w:sz w:val="20"/>
+          <w:szCs w:val="20"/>
+        </w:rPr>
+      </w:pPr>
+      <w:r>
+        <w:rPr>
+          <w:rFonts w:ascii="Consolas" w:hAnsi="Consolas" w:cs="Consolas"/>
+          <w:color w:val="000000"/>
+          <w:sz w:val="20"/>
+          <w:szCs w:val="20"/>
+        </w:rPr>
+        <w:t xml:space="preserve"> 7</w:t>
+      </w:r>
+      <w:r>
+        <w:rPr>
+          <w:rFonts w:ascii="Consolas" w:hAnsi="Consolas" w:cs="Consolas"/>
+          <w:color w:val="000000"/>
+          <w:sz w:val="20"/>
+          <w:szCs w:val="20"/>
+        </w:rPr>
+        <w:tab/>
+      </w:r>
+      <w:r>
+        <w:rPr>
+          <w:rFonts w:ascii="Consolas" w:hAnsi="Consolas" w:cs="Consolas"/>
+          <w:color w:val="000000"/>
+          <w:sz w:val="20"/>
+          <w:szCs w:val="20"/>
+        </w:rPr>
+        <w:tab/>
+        <w:t>35</w:t>
+      </w:r>
+    </w:p>
+    <w:p>
+      <w:pPr>
+        <w:autoSpaceDE w:val="0"/>
+        <w:autoSpaceDN w:val="0"/>
+        <w:adjustRightInd w:val="0"/>
+        <w:spacing w:after="0" w:line="240" w:lineRule="auto"/>
+        <w:rPr>
+          <w:rFonts w:ascii="Consolas" w:hAnsi="Consolas" w:cs="Consolas"/>
+          <w:sz w:val="20"/>
+          <w:szCs w:val="20"/>
+        </w:rPr>
+      </w:pPr>
+      <w:r>
+        <w:rPr>
+          <w:rFonts w:ascii="Consolas" w:hAnsi="Consolas" w:cs="Consolas"/>
+          <w:color w:val="000000"/>
+          <w:sz w:val="20"/>
+          <w:szCs w:val="20"/>
+        </w:rPr>
+        <w:t xml:space="preserve"> 8</w:t>
+      </w:r>
+      <w:r>
+        <w:rPr>
+          <w:rFonts w:ascii="Consolas" w:hAnsi="Consolas" w:cs="Consolas"/>
+          <w:color w:val="000000"/>
+          <w:sz w:val="20"/>
+          <w:szCs w:val="20"/>
+        </w:rPr>
+        <w:tab/>
+      </w:r>
+      <w:r>
+        <w:rPr>
+          <w:rFonts w:ascii="Consolas" w:hAnsi="Consolas" w:cs="Consolas"/>
+          <w:color w:val="000000"/>
+          <w:sz w:val="20"/>
+          <w:szCs w:val="20"/>
+        </w:rPr>
+        <w:tab/>
+        <w:t>40</w:t>
+      </w:r>
+    </w:p>
+    <w:p>
+      <w:pPr>
+        <w:autoSpaceDE w:val="0"/>
+        <w:autoSpaceDN w:val="0"/>
+        <w:adjustRightInd w:val="0"/>
+        <w:spacing w:after="0" w:line="240" w:lineRule="auto"/>
+        <w:rPr>
+          <w:rFonts w:ascii="Consolas" w:hAnsi="Consolas" w:cs="Consolas"/>
+          <w:sz w:val="20"/>
+          <w:szCs w:val="20"/>
+        </w:rPr>
+      </w:pPr>
+      <w:r>
+        <w:rPr>
+          <w:rFonts w:ascii="Consolas" w:hAnsi="Consolas" w:cs="Consolas"/>
+          <w:color w:val="000000"/>
+          <w:sz w:val="20"/>
+          <w:szCs w:val="20"/>
+        </w:rPr>
+        <w:t xml:space="preserve"> 9</w:t>
+      </w:r>
+      <w:r>
+        <w:rPr>
+          <w:rFonts w:ascii="Consolas" w:hAnsi="Consolas" w:cs="Consolas"/>
+          <w:color w:val="000000"/>
+          <w:sz w:val="20"/>
+          <w:szCs w:val="20"/>
+        </w:rPr>
+        <w:tab/>
+      </w:r>
+      <w:r>
+        <w:rPr>
+          <w:rFonts w:ascii="Consolas" w:hAnsi="Consolas" w:cs="Consolas"/>
+          <w:color w:val="000000"/>
+          <w:sz w:val="20"/>
+          <w:szCs w:val="20"/>
+        </w:rPr>
+        <w:tab/>
+        <w:t>45</w:t>
+      </w:r>
+    </w:p>
+    <w:p>
+      <w:pPr>
+        <w:autoSpaceDE w:val="0"/>
+        <w:autoSpaceDN w:val="0"/>
+        <w:adjustRightInd w:val="0"/>
+        <w:spacing w:after="0" w:line="240" w:lineRule="auto"/>
+        <w:rPr>
+          <w:rFonts w:ascii="Consolas" w:hAnsi="Consolas" w:cs="Consolas"/>
+          <w:sz w:val="20"/>
+          <w:szCs w:val="20"/>
+        </w:rPr>
+      </w:pPr>
+      <w:r>
+        <w:rPr>
+          <w:rFonts w:ascii="Consolas" w:hAnsi="Consolas" w:cs="Consolas"/>
+          <w:color w:val="000000"/>
+          <w:sz w:val="20"/>
+          <w:szCs w:val="20"/>
+        </w:rPr>
+        <w:t xml:space="preserve"> 10</w:t>
+      </w:r>
+      <w:r>
+        <w:rPr>
+          <w:rFonts w:ascii="Consolas" w:hAnsi="Consolas" w:cs="Consolas"/>
+          <w:color w:val="000000"/>
+          <w:sz w:val="20"/>
+          <w:szCs w:val="20"/>
+        </w:rPr>
+        <w:tab/>
+      </w:r>
+      <w:r>
+        <w:rPr>
+          <w:rFonts w:ascii="Consolas" w:hAnsi="Consolas" w:cs="Consolas"/>
+          <w:color w:val="000000"/>
+          <w:sz w:val="20"/>
+          <w:szCs w:val="20"/>
+        </w:rPr>
+        <w:tab/>
+        <w:t>50</w:t>
+      </w:r>
+    </w:p>
+    <w:p>
+      <w:pPr>
+        <w:autoSpaceDE w:val="0"/>
+        <w:autoSpaceDN w:val="0"/>
+        <w:adjustRightInd w:val="0"/>
+        <w:spacing w:after="0" w:line="240" w:lineRule="auto"/>
+        <w:rPr>
+          <w:rFonts w:ascii="Consolas" w:hAnsi="Consolas" w:cs="Consolas"/>
+          <w:sz w:val="20"/>
+          <w:szCs w:val="20"/>
+        </w:rPr>
+      </w:pPr>
+      <w:r>
+        <w:rPr>
+          <w:rFonts w:ascii="Consolas" w:hAnsi="Consolas" w:cs="Consolas"/>
+          <w:color w:val="000000"/>
+          <w:sz w:val="20"/>
+          <w:szCs w:val="20"/>
+        </w:rPr>
+        <w:t xml:space="preserve"> 11</w:t>
+      </w:r>
+      <w:r>
+        <w:rPr>
+          <w:rFonts w:ascii="Consolas" w:hAnsi="Consolas" w:cs="Consolas"/>
+          <w:color w:val="000000"/>
+          <w:sz w:val="20"/>
+          <w:szCs w:val="20"/>
+        </w:rPr>
+        <w:tab/>
+      </w:r>
+      <w:r>
+        <w:rPr>
+          <w:rFonts w:ascii="Consolas" w:hAnsi="Consolas" w:cs="Consolas"/>
+          <w:color w:val="000000"/>
+          <w:sz w:val="20"/>
+          <w:szCs w:val="20"/>
+        </w:rPr>
+        <w:tab/>
+        <w:t>55</w:t>
+      </w:r>
+    </w:p>
+    <w:p>
+      <w:pPr>
+        <w:autoSpaceDE w:val="0"/>
+        <w:autoSpaceDN w:val="0"/>
+        <w:adjustRightInd w:val="0"/>
+        <w:spacing w:after="0" w:line="240" w:lineRule="auto"/>
+        <w:rPr>
+          <w:rFonts w:ascii="Consolas" w:hAnsi="Consolas" w:cs="Consolas"/>
+          <w:sz w:val="20"/>
+          <w:szCs w:val="20"/>
+        </w:rPr>
+      </w:pPr>
+      <w:r>
+        <w:rPr>
+          <w:rFonts w:ascii="Consolas" w:hAnsi="Consolas" w:cs="Consolas"/>
+          <w:color w:val="000000"/>
+          <w:sz w:val="20"/>
+          <w:szCs w:val="20"/>
+        </w:rPr>
+        <w:t>Normal Timer: new scaling is 10</w:t>
+      </w:r>
+    </w:p>
+    <w:p>
+      <w:pPr>
+        <w:autoSpaceDE w:val="0"/>
+        <w:autoSpaceDN w:val="0"/>
+        <w:adjustRightInd w:val="0"/>
+        <w:spacing w:after="0" w:line="240" w:lineRule="auto"/>
+        <w:rPr>
+          <w:rFonts w:ascii="Consolas" w:hAnsi="Consolas" w:cs="Consolas"/>
+          <w:sz w:val="20"/>
+          <w:szCs w:val="20"/>
+        </w:rPr>
+      </w:pPr>
+      <w:r>
+        <w:rPr>
+          <w:rFonts w:ascii="Consolas" w:hAnsi="Consolas" w:cs="Consolas"/>
+          <w:color w:val="000000"/>
+          <w:sz w:val="20"/>
+          <w:szCs w:val="20"/>
+        </w:rPr>
+        <w:t xml:space="preserve"> 12</w:t>
+      </w:r>
+      <w:r>
+        <w:rPr>
+          <w:rFonts w:ascii="Consolas" w:hAnsi="Consolas" w:cs="Consolas"/>
+          <w:color w:val="000000"/>
+          <w:sz w:val="20"/>
+          <w:szCs w:val="20"/>
+        </w:rPr>
+        <w:tab/>
+      </w:r>
+      <w:r>
+        <w:rPr>
+          <w:rFonts w:ascii="Consolas" w:hAnsi="Consolas" w:cs="Consolas"/>
+          <w:color w:val="000000"/>
+          <w:sz w:val="20"/>
+          <w:szCs w:val="20"/>
+        </w:rPr>
+        <w:tab/>
+        <w:t>120</w:t>
+      </w:r>
+    </w:p>
+    <w:p>
+      <w:pPr>
+        <w:autoSpaceDE w:val="0"/>
+        <w:autoSpaceDN w:val="0"/>
+        <w:adjustRightInd w:val="0"/>
+        <w:spacing w:after="0" w:line="240" w:lineRule="auto"/>
+        <w:rPr>
+          <w:rFonts w:ascii="Consolas" w:hAnsi="Consolas" w:cs="Consolas"/>
+          <w:sz w:val="20"/>
+          <w:szCs w:val="20"/>
+        </w:rPr>
+      </w:pPr>
+      <w:r>
+        <w:rPr>
+          <w:rFonts w:ascii="Consolas" w:hAnsi="Consolas" w:cs="Consolas"/>
+          <w:color w:val="000000"/>
+          <w:sz w:val="20"/>
+          <w:szCs w:val="20"/>
+        </w:rPr>
         <w:lastRenderedPageBreak/>
-        <w:t>Output</w:t>
-      </w:r>
-    </w:p>
-    <w:p>
-      <w:pPr>
-        <w:autoSpaceDE w:val="0"/>
-        <w:autoSpaceDN w:val="0"/>
-        <w:adjustRightInd w:val="0"/>
-        <w:spacing w:after="0" w:line="240" w:lineRule="auto"/>
-        <w:rPr>
-          <w:rFonts w:ascii="Consolas" w:hAnsi="Consolas" w:cs="Consolas"/>
-          <w:sz w:val="20"/>
-          <w:szCs w:val="20"/>
-        </w:rPr>
-      </w:pPr>
-      <w:r>
-        <w:rPr>
-          <w:rFonts w:ascii="Consolas" w:hAnsi="Consolas" w:cs="Consolas"/>
-          <w:color w:val="000000"/>
-          <w:sz w:val="20"/>
-          <w:szCs w:val="20"/>
-        </w:rPr>
-        <w:t>Original      Scaled</w:t>
-      </w:r>
-    </w:p>
-    <w:p>
-      <w:pPr>
-        <w:autoSpaceDE w:val="0"/>
-        <w:autoSpaceDN w:val="0"/>
-        <w:adjustRightInd w:val="0"/>
-        <w:spacing w:after="0" w:line="240" w:lineRule="auto"/>
-        <w:rPr>
-          <w:rFonts w:ascii="Consolas" w:hAnsi="Consolas" w:cs="Consolas"/>
-          <w:sz w:val="20"/>
-          <w:szCs w:val="20"/>
-        </w:rPr>
-      </w:pPr>
-      <w:r>
-        <w:rPr>
-          <w:rFonts w:ascii="Consolas" w:hAnsi="Consolas" w:cs="Consolas"/>
-          <w:color w:val="000000"/>
-          <w:sz w:val="20"/>
-          <w:szCs w:val="20"/>
-        </w:rPr>
-        <w:t xml:space="preserve"> 0</w:t>
-      </w:r>
-      <w:r>
-        <w:rPr>
-          <w:rFonts w:ascii="Consolas" w:hAnsi="Consolas" w:cs="Consolas"/>
-          <w:color w:val="000000"/>
-          <w:sz w:val="20"/>
-          <w:szCs w:val="20"/>
-        </w:rPr>
-        <w:tab/>
-      </w:r>
-      <w:r>
-        <w:rPr>
-          <w:rFonts w:ascii="Consolas" w:hAnsi="Consolas" w:cs="Consolas"/>
-          <w:color w:val="000000"/>
-          <w:sz w:val="20"/>
-          <w:szCs w:val="20"/>
-        </w:rPr>
-        <w:tab/>
-        <w:t>0</w:t>
-      </w:r>
-    </w:p>
-    <w:p>
-      <w:pPr>
-        <w:autoSpaceDE w:val="0"/>
-        <w:autoSpaceDN w:val="0"/>
-        <w:adjustRightInd w:val="0"/>
-        <w:spacing w:after="0" w:line="240" w:lineRule="auto"/>
-        <w:rPr>
-          <w:rFonts w:ascii="Consolas" w:hAnsi="Consolas" w:cs="Consolas"/>
-          <w:sz w:val="20"/>
-          <w:szCs w:val="20"/>
-        </w:rPr>
-      </w:pPr>
-      <w:r>
-        <w:rPr>
-          <w:rFonts w:ascii="Consolas" w:hAnsi="Consolas" w:cs="Consolas"/>
-          <w:color w:val="000000"/>
-          <w:sz w:val="20"/>
-          <w:szCs w:val="20"/>
-        </w:rPr>
-        <w:t xml:space="preserve"> 1</w:t>
-      </w:r>
-      <w:r>
-        <w:rPr>
-          <w:rFonts w:ascii="Consolas" w:hAnsi="Consolas" w:cs="Consolas"/>
-          <w:color w:val="000000"/>
-          <w:sz w:val="20"/>
-          <w:szCs w:val="20"/>
-        </w:rPr>
-        <w:tab/>
-      </w:r>
-      <w:r>
-        <w:rPr>
-          <w:rFonts w:ascii="Consolas" w:hAnsi="Consolas" w:cs="Consolas"/>
-          <w:color w:val="000000"/>
-          <w:sz w:val="20"/>
-          <w:szCs w:val="20"/>
-        </w:rPr>
-        <w:tab/>
-        <w:t>2</w:t>
-      </w:r>
-    </w:p>
-    <w:p>
-      <w:pPr>
-        <w:autoSpaceDE w:val="0"/>
-        <w:autoSpaceDN w:val="0"/>
-        <w:adjustRightInd w:val="0"/>
-        <w:spacing w:after="0" w:line="240" w:lineRule="auto"/>
-        <w:rPr>
-          <w:rFonts w:ascii="Consolas" w:hAnsi="Consolas" w:cs="Consolas"/>
-          <w:sz w:val="20"/>
-          <w:szCs w:val="20"/>
-        </w:rPr>
-      </w:pPr>
-      <w:r>
-        <w:rPr>
-          <w:rFonts w:ascii="Consolas" w:hAnsi="Consolas" w:cs="Consolas"/>
-          <w:color w:val="000000"/>
-          <w:sz w:val="20"/>
-          <w:szCs w:val="20"/>
-        </w:rPr>
-        <w:t xml:space="preserve"> 2</w:t>
-      </w:r>
-      <w:r>
-        <w:rPr>
-          <w:rFonts w:ascii="Consolas" w:hAnsi="Consolas" w:cs="Consolas"/>
-          <w:color w:val="000000"/>
-          <w:sz w:val="20"/>
-          <w:szCs w:val="20"/>
-        </w:rPr>
-        <w:tab/>
-      </w:r>
-      <w:r>
-        <w:rPr>
-          <w:rFonts w:ascii="Consolas" w:hAnsi="Consolas" w:cs="Consolas"/>
-          <w:color w:val="000000"/>
-          <w:sz w:val="20"/>
-          <w:szCs w:val="20"/>
-        </w:rPr>
-        <w:tab/>
-        <w:t>4</w:t>
-      </w:r>
-    </w:p>
-    <w:p>
-      <w:pPr>
-        <w:autoSpaceDE w:val="0"/>
-        <w:autoSpaceDN w:val="0"/>
-        <w:adjustRightInd w:val="0"/>
-        <w:spacing w:after="0" w:line="240" w:lineRule="auto"/>
-        <w:rPr>
-          <w:rFonts w:ascii="Consolas" w:hAnsi="Consolas" w:cs="Consolas"/>
-          <w:sz w:val="20"/>
-          <w:szCs w:val="20"/>
-        </w:rPr>
-      </w:pPr>
-      <w:r>
-        <w:rPr>
-          <w:rFonts w:ascii="Consolas" w:hAnsi="Consolas" w:cs="Consolas"/>
-          <w:color w:val="000000"/>
-          <w:sz w:val="20"/>
-          <w:szCs w:val="20"/>
-        </w:rPr>
-        <w:t xml:space="preserve"> 3</w:t>
-      </w:r>
-      <w:r>
-        <w:rPr>
-          <w:rFonts w:ascii="Consolas" w:hAnsi="Consolas" w:cs="Consolas"/>
-          <w:color w:val="000000"/>
-          <w:sz w:val="20"/>
-          <w:szCs w:val="20"/>
-        </w:rPr>
-        <w:tab/>
-      </w:r>
-      <w:r>
-        <w:rPr>
-          <w:rFonts w:ascii="Consolas" w:hAnsi="Consolas" w:cs="Consolas"/>
-          <w:color w:val="000000"/>
-          <w:sz w:val="20"/>
-          <w:szCs w:val="20"/>
-        </w:rPr>
-        <w:tab/>
-        <w:t>6</w:t>
-      </w:r>
-    </w:p>
-    <w:p>
-      <w:pPr>
-        <w:autoSpaceDE w:val="0"/>
-        <w:autoSpaceDN w:val="0"/>
-        <w:adjustRightInd w:val="0"/>
-        <w:spacing w:after="0" w:line="240" w:lineRule="auto"/>
-        <w:rPr>
-          <w:rFonts w:ascii="Consolas" w:hAnsi="Consolas" w:cs="Consolas"/>
-          <w:sz w:val="20"/>
-          <w:szCs w:val="20"/>
-        </w:rPr>
-      </w:pPr>
-      <w:r>
-        <w:rPr>
-          <w:rFonts w:ascii="Consolas" w:hAnsi="Consolas" w:cs="Consolas"/>
-          <w:color w:val="000000"/>
-          <w:sz w:val="20"/>
-          <w:szCs w:val="20"/>
-        </w:rPr>
-        <w:t>Normal Timer: new scaling is 4</w:t>
-      </w:r>
-    </w:p>
-    <w:p>
-      <w:pPr>
-        <w:autoSpaceDE w:val="0"/>
-        <w:autoSpaceDN w:val="0"/>
-        <w:adjustRightInd w:val="0"/>
-        <w:spacing w:after="0" w:line="240" w:lineRule="auto"/>
-        <w:rPr>
-          <w:rFonts w:ascii="Consolas" w:hAnsi="Consolas" w:cs="Consolas"/>
-          <w:sz w:val="20"/>
-          <w:szCs w:val="20"/>
-        </w:rPr>
-      </w:pPr>
-      <w:r>
-        <w:rPr>
-          <w:rFonts w:ascii="Consolas" w:hAnsi="Consolas" w:cs="Consolas"/>
-          <w:color w:val="000000"/>
-          <w:sz w:val="20"/>
-          <w:szCs w:val="20"/>
-        </w:rPr>
-        <w:t xml:space="preserve"> 4</w:t>
-      </w:r>
-      <w:r>
-        <w:rPr>
-          <w:rFonts w:ascii="Consolas" w:hAnsi="Consolas" w:cs="Consolas"/>
-          <w:color w:val="000000"/>
-          <w:sz w:val="20"/>
-          <w:szCs w:val="20"/>
-        </w:rPr>
-        <w:tab/>
-      </w:r>
-      <w:r>
-        <w:rPr>
-          <w:rFonts w:ascii="Consolas" w:hAnsi="Consolas" w:cs="Consolas"/>
-          <w:color w:val="000000"/>
-          <w:sz w:val="20"/>
-          <w:szCs w:val="20"/>
-        </w:rPr>
-        <w:tab/>
-        <w:t>16</w:t>
-      </w:r>
-    </w:p>
-    <w:p>
-      <w:pPr>
-        <w:autoSpaceDE w:val="0"/>
-        <w:autoSpaceDN w:val="0"/>
-        <w:adjustRightInd w:val="0"/>
-        <w:spacing w:after="0" w:line="240" w:lineRule="auto"/>
-        <w:rPr>
-          <w:rFonts w:ascii="Consolas" w:hAnsi="Consolas" w:cs="Consolas"/>
-          <w:sz w:val="20"/>
-          <w:szCs w:val="20"/>
-        </w:rPr>
-      </w:pPr>
-      <w:r>
-        <w:rPr>
-          <w:rFonts w:ascii="Consolas" w:hAnsi="Consolas" w:cs="Consolas"/>
-          <w:color w:val="000000"/>
-          <w:sz w:val="20"/>
-          <w:szCs w:val="20"/>
-        </w:rPr>
-        <w:t xml:space="preserve"> 5</w:t>
+        <w:t>Suspended</w:t>
+      </w:r>
+    </w:p>
+    <w:p>
+      <w:pPr>
+        <w:autoSpaceDE w:val="0"/>
+        <w:autoSpaceDN w:val="0"/>
+        <w:adjustRightInd w:val="0"/>
+        <w:spacing w:after="0" w:line="240" w:lineRule="auto"/>
+        <w:rPr>
+          <w:rFonts w:ascii="Consolas" w:hAnsi="Consolas" w:cs="Consolas"/>
+          <w:sz w:val="20"/>
+          <w:szCs w:val="20"/>
+        </w:rPr>
+      </w:pPr>
+      <w:r>
+        <w:rPr>
+          <w:rFonts w:ascii="Consolas" w:hAnsi="Consolas" w:cs="Consolas"/>
+          <w:color w:val="000000"/>
+          <w:sz w:val="20"/>
+          <w:szCs w:val="20"/>
+        </w:rPr>
+        <w:t xml:space="preserve"> 13</w:t>
+      </w:r>
+      <w:r>
+        <w:rPr>
+          <w:rFonts w:ascii="Consolas" w:hAnsi="Consolas" w:cs="Consolas"/>
+          <w:color w:val="000000"/>
+          <w:sz w:val="20"/>
+          <w:szCs w:val="20"/>
+        </w:rPr>
+        <w:tab/>
+      </w:r>
+      <w:r>
+        <w:rPr>
+          <w:rFonts w:ascii="Consolas" w:hAnsi="Consolas" w:cs="Consolas"/>
+          <w:color w:val="000000"/>
+          <w:sz w:val="20"/>
+          <w:szCs w:val="20"/>
+        </w:rPr>
+        <w:tab/>
+        <w:t>13</w:t>
+      </w:r>
+    </w:p>
+    <w:p>
+      <w:pPr>
+        <w:autoSpaceDE w:val="0"/>
+        <w:autoSpaceDN w:val="0"/>
+        <w:adjustRightInd w:val="0"/>
+        <w:spacing w:after="0" w:line="240" w:lineRule="auto"/>
+        <w:rPr>
+          <w:rFonts w:ascii="Consolas" w:hAnsi="Consolas" w:cs="Consolas"/>
+          <w:sz w:val="20"/>
+          <w:szCs w:val="20"/>
+        </w:rPr>
+      </w:pPr>
+      <w:r>
+        <w:rPr>
+          <w:rFonts w:ascii="Consolas" w:hAnsi="Consolas" w:cs="Consolas"/>
+          <w:color w:val="000000"/>
+          <w:sz w:val="20"/>
+          <w:szCs w:val="20"/>
+        </w:rPr>
+        <w:t>Injected scaling is 11</w:t>
+      </w:r>
+    </w:p>
+    <w:p>
+      <w:pPr>
+        <w:autoSpaceDE w:val="0"/>
+        <w:autoSpaceDN w:val="0"/>
+        <w:adjustRightInd w:val="0"/>
+        <w:spacing w:after="0" w:line="240" w:lineRule="auto"/>
+        <w:rPr>
+          <w:rFonts w:ascii="Consolas" w:hAnsi="Consolas" w:cs="Consolas"/>
+          <w:sz w:val="20"/>
+          <w:szCs w:val="20"/>
+        </w:rPr>
+      </w:pPr>
+      <w:r>
+        <w:rPr>
+          <w:rFonts w:ascii="Consolas" w:hAnsi="Consolas" w:cs="Consolas"/>
+          <w:color w:val="000000"/>
+          <w:sz w:val="20"/>
+          <w:szCs w:val="20"/>
+        </w:rPr>
+        <w:t xml:space="preserve"> 14</w:t>
+      </w:r>
+      <w:r>
+        <w:rPr>
+          <w:rFonts w:ascii="Consolas" w:hAnsi="Consolas" w:cs="Consolas"/>
+          <w:color w:val="000000"/>
+          <w:sz w:val="20"/>
+          <w:szCs w:val="20"/>
+        </w:rPr>
+        <w:tab/>
+      </w:r>
+      <w:r>
+        <w:rPr>
+          <w:rFonts w:ascii="Consolas" w:hAnsi="Consolas" w:cs="Consolas"/>
+          <w:color w:val="000000"/>
+          <w:sz w:val="20"/>
+          <w:szCs w:val="20"/>
+        </w:rPr>
+        <w:tab/>
+        <w:t>154</w:t>
+      </w:r>
+    </w:p>
+    <w:p>
+      <w:pPr>
+        <w:autoSpaceDE w:val="0"/>
+        <w:autoSpaceDN w:val="0"/>
+        <w:adjustRightInd w:val="0"/>
+        <w:spacing w:after="0" w:line="240" w:lineRule="auto"/>
+        <w:rPr>
+          <w:rFonts w:ascii="Consolas" w:hAnsi="Consolas" w:cs="Consolas"/>
+          <w:sz w:val="20"/>
+          <w:szCs w:val="20"/>
+        </w:rPr>
+      </w:pPr>
+      <w:r>
+        <w:rPr>
+          <w:rFonts w:ascii="Consolas" w:hAnsi="Consolas" w:cs="Consolas"/>
+          <w:color w:val="000000"/>
+          <w:sz w:val="20"/>
+          <w:szCs w:val="20"/>
+        </w:rPr>
+        <w:t xml:space="preserve"> 15</w:t>
+      </w:r>
+      <w:r>
+        <w:rPr>
+          <w:rFonts w:ascii="Consolas" w:hAnsi="Consolas" w:cs="Consolas"/>
+          <w:color w:val="000000"/>
+          <w:sz w:val="20"/>
+          <w:szCs w:val="20"/>
+        </w:rPr>
+        <w:tab/>
+      </w:r>
+      <w:r>
+        <w:rPr>
+          <w:rFonts w:ascii="Consolas" w:hAnsi="Consolas" w:cs="Consolas"/>
+          <w:color w:val="000000"/>
+          <w:sz w:val="20"/>
+          <w:szCs w:val="20"/>
+        </w:rPr>
+        <w:tab/>
+        <w:t>165</w:t>
+      </w:r>
+    </w:p>
+    <w:p>
+      <w:pPr>
+        <w:autoSpaceDE w:val="0"/>
+        <w:autoSpaceDN w:val="0"/>
+        <w:adjustRightInd w:val="0"/>
+        <w:spacing w:after="0" w:line="240" w:lineRule="auto"/>
+        <w:rPr>
+          <w:rFonts w:ascii="Consolas" w:hAnsi="Consolas" w:cs="Consolas"/>
+          <w:sz w:val="20"/>
+          <w:szCs w:val="20"/>
+        </w:rPr>
+      </w:pPr>
+      <w:r>
+        <w:rPr>
+          <w:rFonts w:ascii="Consolas" w:hAnsi="Consolas" w:cs="Consolas"/>
+          <w:color w:val="000000"/>
+          <w:sz w:val="20"/>
+          <w:szCs w:val="20"/>
+        </w:rPr>
+        <w:t xml:space="preserve"> 16</w:t>
+      </w:r>
+      <w:r>
+        <w:rPr>
+          <w:rFonts w:ascii="Consolas" w:hAnsi="Consolas" w:cs="Consolas"/>
+          <w:color w:val="000000"/>
+          <w:sz w:val="20"/>
+          <w:szCs w:val="20"/>
+        </w:rPr>
+        <w:tab/>
+      </w:r>
+      <w:r>
+        <w:rPr>
+          <w:rFonts w:ascii="Consolas" w:hAnsi="Consolas" w:cs="Consolas"/>
+          <w:color w:val="000000"/>
+          <w:sz w:val="20"/>
+          <w:szCs w:val="20"/>
+        </w:rPr>
+        <w:tab/>
+        <w:t>176</w:t>
+      </w:r>
+    </w:p>
+    <w:p>
+      <w:pPr>
+        <w:autoSpaceDE w:val="0"/>
+        <w:autoSpaceDN w:val="0"/>
+        <w:adjustRightInd w:val="0"/>
+        <w:spacing w:after="0" w:line="240" w:lineRule="auto"/>
+        <w:rPr>
+          <w:rFonts w:ascii="Consolas" w:hAnsi="Consolas" w:cs="Consolas"/>
+          <w:sz w:val="20"/>
+          <w:szCs w:val="20"/>
+        </w:rPr>
+      </w:pPr>
+      <w:r>
+        <w:rPr>
+          <w:rFonts w:ascii="Consolas" w:hAnsi="Consolas" w:cs="Consolas"/>
+          <w:color w:val="000000"/>
+          <w:sz w:val="20"/>
+          <w:szCs w:val="20"/>
+        </w:rPr>
+        <w:t xml:space="preserve"> 17</w:t>
+      </w:r>
+      <w:r>
+        <w:rPr>
+          <w:rFonts w:ascii="Consolas" w:hAnsi="Consolas" w:cs="Consolas"/>
+          <w:color w:val="000000"/>
+          <w:sz w:val="20"/>
+          <w:szCs w:val="20"/>
+        </w:rPr>
+        <w:tab/>
+      </w:r>
+      <w:r>
+        <w:rPr>
+          <w:rFonts w:ascii="Consolas" w:hAnsi="Consolas" w:cs="Consolas"/>
+          <w:color w:val="000000"/>
+          <w:sz w:val="20"/>
+          <w:szCs w:val="20"/>
+        </w:rPr>
+        <w:tab/>
+        <w:t>187</w:t>
+      </w:r>
+    </w:p>
+    <w:p>
+      <w:pPr>
+        <w:autoSpaceDE w:val="0"/>
+        <w:autoSpaceDN w:val="0"/>
+        <w:adjustRightInd w:val="0"/>
+        <w:spacing w:after="0" w:line="240" w:lineRule="auto"/>
+        <w:rPr>
+          <w:rFonts w:ascii="Consolas" w:hAnsi="Consolas" w:cs="Consolas"/>
+          <w:sz w:val="20"/>
+          <w:szCs w:val="20"/>
+        </w:rPr>
+      </w:pPr>
+      <w:r>
+        <w:rPr>
+          <w:rFonts w:ascii="Consolas" w:hAnsi="Consolas" w:cs="Consolas"/>
+          <w:color w:val="000000"/>
+          <w:sz w:val="20"/>
+          <w:szCs w:val="20"/>
+        </w:rPr>
+        <w:t xml:space="preserve"> 18</w:t>
+      </w:r>
+      <w:r>
+        <w:rPr>
+          <w:rFonts w:ascii="Consolas" w:hAnsi="Consolas" w:cs="Consolas"/>
+          <w:color w:val="000000"/>
+          <w:sz w:val="20"/>
+          <w:szCs w:val="20"/>
+        </w:rPr>
+        <w:tab/>
+      </w:r>
+      <w:r>
+        <w:rPr>
+          <w:rFonts w:ascii="Consolas" w:hAnsi="Consolas" w:cs="Consolas"/>
+          <w:color w:val="000000"/>
+          <w:sz w:val="20"/>
+          <w:szCs w:val="20"/>
+        </w:rPr>
+        <w:tab/>
+        <w:t>198</w:t>
+      </w:r>
+    </w:p>
+    <w:p>
+      <w:pPr>
+        <w:autoSpaceDE w:val="0"/>
+        <w:autoSpaceDN w:val="0"/>
+        <w:adjustRightInd w:val="0"/>
+        <w:spacing w:after="0" w:line="240" w:lineRule="auto"/>
+        <w:rPr>
+          <w:rFonts w:ascii="Consolas" w:hAnsi="Consolas" w:cs="Consolas"/>
+          <w:sz w:val="20"/>
+          <w:szCs w:val="20"/>
+        </w:rPr>
+      </w:pPr>
+      <w:r>
+        <w:rPr>
+          <w:rFonts w:ascii="Consolas" w:hAnsi="Consolas" w:cs="Consolas"/>
+          <w:color w:val="000000"/>
+          <w:sz w:val="20"/>
+          <w:szCs w:val="20"/>
+        </w:rPr>
+        <w:t>Normal Timer: new scaling is 22</w:t>
+      </w:r>
+    </w:p>
+    <w:p>
+      <w:pPr>
+        <w:autoSpaceDE w:val="0"/>
+        <w:autoSpaceDN w:val="0"/>
+        <w:adjustRightInd w:val="0"/>
+        <w:spacing w:after="0" w:line="240" w:lineRule="auto"/>
+        <w:rPr>
+          <w:rFonts w:ascii="Consolas" w:hAnsi="Consolas" w:cs="Consolas"/>
+          <w:sz w:val="20"/>
+          <w:szCs w:val="20"/>
+        </w:rPr>
+      </w:pPr>
+      <w:r>
+        <w:rPr>
+          <w:rFonts w:ascii="Consolas" w:hAnsi="Consolas" w:cs="Consolas"/>
+          <w:color w:val="000000"/>
+          <w:sz w:val="20"/>
+          <w:szCs w:val="20"/>
+        </w:rPr>
+        <w:t xml:space="preserve"> 19</w:t>
+      </w:r>
+      <w:r>
+        <w:rPr>
+          <w:rFonts w:ascii="Consolas" w:hAnsi="Consolas" w:cs="Consolas"/>
+          <w:color w:val="000000"/>
+          <w:sz w:val="20"/>
+          <w:szCs w:val="20"/>
+        </w:rPr>
+        <w:tab/>
+      </w:r>
+      <w:r>
+        <w:rPr>
+          <w:rFonts w:ascii="Consolas" w:hAnsi="Consolas" w:cs="Consolas"/>
+          <w:color w:val="000000"/>
+          <w:sz w:val="20"/>
+          <w:szCs w:val="20"/>
+        </w:rPr>
+        <w:tab/>
+        <w:t>418</w:t>
+      </w:r>
+    </w:p>
+    <w:p>
+      <w:pPr>
+        <w:autoSpaceDE w:val="0"/>
+        <w:autoSpaceDN w:val="0"/>
+        <w:adjustRightInd w:val="0"/>
+        <w:spacing w:after="0" w:line="240" w:lineRule="auto"/>
+        <w:rPr>
+          <w:rFonts w:ascii="Consolas" w:hAnsi="Consolas" w:cs="Consolas"/>
+          <w:sz w:val="20"/>
+          <w:szCs w:val="20"/>
+        </w:rPr>
+      </w:pPr>
+      <w:r>
+        <w:rPr>
+          <w:rFonts w:ascii="Consolas" w:hAnsi="Consolas" w:cs="Consolas"/>
+          <w:color w:val="000000"/>
+          <w:sz w:val="20"/>
+          <w:szCs w:val="20"/>
+        </w:rPr>
+        <w:t>Suspended</w:t>
+      </w:r>
+    </w:p>
+    <w:p>
+      <w:pPr>
+        <w:autoSpaceDE w:val="0"/>
+        <w:autoSpaceDN w:val="0"/>
+        <w:adjustRightInd w:val="0"/>
+        <w:spacing w:after="0" w:line="240" w:lineRule="auto"/>
+        <w:rPr>
+          <w:rFonts w:ascii="Consolas" w:hAnsi="Consolas" w:cs="Consolas"/>
+          <w:sz w:val="20"/>
+          <w:szCs w:val="20"/>
+        </w:rPr>
+      </w:pPr>
+      <w:r>
+        <w:rPr>
+          <w:rFonts w:ascii="Consolas" w:hAnsi="Consolas" w:cs="Consolas"/>
+          <w:color w:val="000000"/>
+          <w:sz w:val="20"/>
+          <w:szCs w:val="20"/>
+        </w:rPr>
+        <w:t xml:space="preserve"> 20</w:t>
       </w:r>
       <w:r>
         <w:rPr>
@@ -13746,6 +14491,296 @@
           <w:sz w:val="20"/>
           <w:szCs w:val="20"/>
         </w:rPr>
+        <w:t>Injected scaling is 23</w:t>
+      </w:r>
+    </w:p>
+    <w:p>
+      <w:pPr>
+        <w:autoSpaceDE w:val="0"/>
+        <w:autoSpaceDN w:val="0"/>
+        <w:adjustRightInd w:val="0"/>
+        <w:spacing w:after="0" w:line="240" w:lineRule="auto"/>
+        <w:rPr>
+          <w:rFonts w:ascii="Consolas" w:hAnsi="Consolas" w:cs="Consolas"/>
+          <w:sz w:val="20"/>
+          <w:szCs w:val="20"/>
+        </w:rPr>
+      </w:pPr>
+      <w:r>
+        <w:rPr>
+          <w:rFonts w:ascii="Consolas" w:hAnsi="Consolas" w:cs="Consolas"/>
+          <w:color w:val="000000"/>
+          <w:sz w:val="20"/>
+          <w:szCs w:val="20"/>
+        </w:rPr>
+        <w:t xml:space="preserve"> 21</w:t>
+      </w:r>
+      <w:r>
+        <w:rPr>
+          <w:rFonts w:ascii="Consolas" w:hAnsi="Consolas" w:cs="Consolas"/>
+          <w:color w:val="000000"/>
+          <w:sz w:val="20"/>
+          <w:szCs w:val="20"/>
+        </w:rPr>
+        <w:tab/>
+      </w:r>
+      <w:r>
+        <w:rPr>
+          <w:rFonts w:ascii="Consolas" w:hAnsi="Consolas" w:cs="Consolas"/>
+          <w:color w:val="000000"/>
+          <w:sz w:val="20"/>
+          <w:szCs w:val="20"/>
+        </w:rPr>
+        <w:tab/>
+        <w:t>483</w:t>
+      </w:r>
+    </w:p>
+    <w:p>
+      <w:pPr>
+        <w:autoSpaceDE w:val="0"/>
+        <w:autoSpaceDN w:val="0"/>
+        <w:adjustRightInd w:val="0"/>
+        <w:spacing w:after="0" w:line="240" w:lineRule="auto"/>
+        <w:rPr>
+          <w:rFonts w:ascii="Consolas" w:hAnsi="Consolas" w:cs="Consolas"/>
+          <w:sz w:val="20"/>
+          <w:szCs w:val="20"/>
+        </w:rPr>
+      </w:pPr>
+      <w:r>
+        <w:rPr>
+          <w:rFonts w:ascii="Consolas" w:hAnsi="Consolas" w:cs="Consolas"/>
+          <w:color w:val="000000"/>
+          <w:sz w:val="20"/>
+          <w:szCs w:val="20"/>
+        </w:rPr>
+        <w:t xml:space="preserve"> 22</w:t>
+      </w:r>
+      <w:r>
+        <w:rPr>
+          <w:rFonts w:ascii="Consolas" w:hAnsi="Consolas" w:cs="Consolas"/>
+          <w:color w:val="000000"/>
+          <w:sz w:val="20"/>
+          <w:szCs w:val="20"/>
+        </w:rPr>
+        <w:tab/>
+      </w:r>
+      <w:r>
+        <w:rPr>
+          <w:rFonts w:ascii="Consolas" w:hAnsi="Consolas" w:cs="Consolas"/>
+          <w:color w:val="000000"/>
+          <w:sz w:val="20"/>
+          <w:szCs w:val="20"/>
+        </w:rPr>
+        <w:tab/>
+        <w:t>506</w:t>
+      </w:r>
+    </w:p>
+    <w:p>
+      <w:pPr>
+        <w:autoSpaceDE w:val="0"/>
+        <w:autoSpaceDN w:val="0"/>
+        <w:adjustRightInd w:val="0"/>
+        <w:spacing w:after="0" w:line="240" w:lineRule="auto"/>
+        <w:rPr>
+          <w:rFonts w:ascii="Consolas" w:hAnsi="Consolas" w:cs="Consolas"/>
+          <w:sz w:val="20"/>
+          <w:szCs w:val="20"/>
+        </w:rPr>
+      </w:pPr>
+      <w:r>
+        <w:rPr>
+          <w:rFonts w:ascii="Consolas" w:hAnsi="Consolas" w:cs="Consolas"/>
+          <w:color w:val="000000"/>
+          <w:sz w:val="20"/>
+          <w:szCs w:val="20"/>
+        </w:rPr>
+        <w:t xml:space="preserve"> 23</w:t>
+      </w:r>
+      <w:r>
+        <w:rPr>
+          <w:rFonts w:ascii="Consolas" w:hAnsi="Consolas" w:cs="Consolas"/>
+          <w:color w:val="000000"/>
+          <w:sz w:val="20"/>
+          <w:szCs w:val="20"/>
+        </w:rPr>
+        <w:tab/>
+      </w:r>
+      <w:r>
+        <w:rPr>
+          <w:rFonts w:ascii="Consolas" w:hAnsi="Consolas" w:cs="Consolas"/>
+          <w:color w:val="000000"/>
+          <w:sz w:val="20"/>
+          <w:szCs w:val="20"/>
+        </w:rPr>
+        <w:tab/>
+        <w:t>529</w:t>
+      </w:r>
+    </w:p>
+    <w:p>
+      <w:pPr>
+        <w:autoSpaceDE w:val="0"/>
+        <w:autoSpaceDN w:val="0"/>
+        <w:adjustRightInd w:val="0"/>
+        <w:spacing w:after="0" w:line="240" w:lineRule="auto"/>
+        <w:rPr>
+          <w:rFonts w:ascii="Consolas" w:hAnsi="Consolas" w:cs="Consolas"/>
+          <w:sz w:val="20"/>
+          <w:szCs w:val="20"/>
+        </w:rPr>
+      </w:pPr>
+      <w:r>
+        <w:rPr>
+          <w:rFonts w:ascii="Consolas" w:hAnsi="Consolas" w:cs="Consolas"/>
+          <w:color w:val="000000"/>
+          <w:sz w:val="20"/>
+          <w:szCs w:val="20"/>
+        </w:rPr>
+        <w:t xml:space="preserve"> 24</w:t>
+      </w:r>
+      <w:r>
+        <w:rPr>
+          <w:rFonts w:ascii="Consolas" w:hAnsi="Consolas" w:cs="Consolas"/>
+          <w:color w:val="000000"/>
+          <w:sz w:val="20"/>
+          <w:szCs w:val="20"/>
+        </w:rPr>
+        <w:tab/>
+      </w:r>
+      <w:r>
+        <w:rPr>
+          <w:rFonts w:ascii="Consolas" w:hAnsi="Consolas" w:cs="Consolas"/>
+          <w:color w:val="000000"/>
+          <w:sz w:val="20"/>
+          <w:szCs w:val="20"/>
+        </w:rPr>
+        <w:tab/>
+        <w:t>552</w:t>
+      </w:r>
+    </w:p>
+    <w:p>
+      <w:pPr>
+        <w:autoSpaceDE w:val="0"/>
+        <w:autoSpaceDN w:val="0"/>
+        <w:adjustRightInd w:val="0"/>
+        <w:spacing w:after="0" w:line="240" w:lineRule="auto"/>
+        <w:rPr>
+          <w:rFonts w:ascii="Consolas" w:hAnsi="Consolas" w:cs="Consolas"/>
+          <w:sz w:val="20"/>
+          <w:szCs w:val="20"/>
+        </w:rPr>
+      </w:pPr>
+      <w:r>
+        <w:rPr>
+          <w:rFonts w:ascii="Consolas" w:hAnsi="Consolas" w:cs="Consolas"/>
+          <w:color w:val="000000"/>
+          <w:sz w:val="20"/>
+          <w:szCs w:val="20"/>
+        </w:rPr>
+        <w:t xml:space="preserve"> 25</w:t>
+      </w:r>
+      <w:r>
+        <w:rPr>
+          <w:rFonts w:ascii="Consolas" w:hAnsi="Consolas" w:cs="Consolas"/>
+          <w:color w:val="000000"/>
+          <w:sz w:val="20"/>
+          <w:szCs w:val="20"/>
+        </w:rPr>
+        <w:tab/>
+      </w:r>
+      <w:r>
+        <w:rPr>
+          <w:rFonts w:ascii="Consolas" w:hAnsi="Consolas" w:cs="Consolas"/>
+          <w:color w:val="000000"/>
+          <w:sz w:val="20"/>
+          <w:szCs w:val="20"/>
+        </w:rPr>
+        <w:tab/>
+        <w:t>575</w:t>
+      </w:r>
+    </w:p>
+    <w:p>
+      <w:pPr>
+        <w:autoSpaceDE w:val="0"/>
+        <w:autoSpaceDN w:val="0"/>
+        <w:adjustRightInd w:val="0"/>
+        <w:spacing w:after="0" w:line="240" w:lineRule="auto"/>
+        <w:rPr>
+          <w:rFonts w:ascii="Consolas" w:hAnsi="Consolas" w:cs="Consolas"/>
+          <w:sz w:val="20"/>
+          <w:szCs w:val="20"/>
+        </w:rPr>
+      </w:pPr>
+      <w:r>
+        <w:rPr>
+          <w:rFonts w:ascii="Consolas" w:hAnsi="Consolas" w:cs="Consolas"/>
+          <w:color w:val="000000"/>
+          <w:sz w:val="20"/>
+          <w:szCs w:val="20"/>
+        </w:rPr>
+        <w:t>Normal Timer: new scaling is 46</w:t>
+      </w:r>
+    </w:p>
+    <w:p>
+      <w:pPr>
+        <w:autoSpaceDE w:val="0"/>
+        <w:autoSpaceDN w:val="0"/>
+        <w:adjustRightInd w:val="0"/>
+        <w:spacing w:after="0" w:line="240" w:lineRule="auto"/>
+        <w:rPr>
+          <w:rFonts w:ascii="Consolas" w:hAnsi="Consolas" w:cs="Consolas"/>
+          <w:sz w:val="20"/>
+          <w:szCs w:val="20"/>
+        </w:rPr>
+      </w:pPr>
+      <w:r>
+        <w:rPr>
+          <w:rFonts w:ascii="Consolas" w:hAnsi="Consolas" w:cs="Consolas"/>
+          <w:color w:val="000000"/>
+          <w:sz w:val="20"/>
+          <w:szCs w:val="20"/>
+        </w:rPr>
+        <w:t xml:space="preserve"> 26</w:t>
+      </w:r>
+      <w:r>
+        <w:rPr>
+          <w:rFonts w:ascii="Consolas" w:hAnsi="Consolas" w:cs="Consolas"/>
+          <w:color w:val="000000"/>
+          <w:sz w:val="20"/>
+          <w:szCs w:val="20"/>
+        </w:rPr>
+        <w:tab/>
+      </w:r>
+      <w:r>
+        <w:rPr>
+          <w:rFonts w:ascii="Consolas" w:hAnsi="Consolas" w:cs="Consolas"/>
+          <w:color w:val="000000"/>
+          <w:sz w:val="20"/>
+          <w:szCs w:val="20"/>
+        </w:rPr>
+        <w:tab/>
+        <w:t>1196</w:t>
+      </w:r>
+    </w:p>
+    <w:p>
+      <w:pPr>
+        <w:autoSpaceDE w:val="0"/>
+        <w:autoSpaceDN w:val="0"/>
+        <w:adjustRightInd w:val="0"/>
+        <w:spacing w:after="0" w:line="240" w:lineRule="auto"/>
+        <w:rPr>
+          <w:rFonts w:ascii="Consolas" w:hAnsi="Consolas" w:cs="Consolas"/>
+          <w:sz w:val="20"/>
+          <w:szCs w:val="20"/>
+        </w:rPr>
+      </w:pPr>
+      <w:r>
+        <w:rPr>
+          <w:rFonts w:ascii="Consolas" w:hAnsi="Consolas" w:cs="Consolas"/>
+          <w:color w:val="000000"/>
+          <w:sz w:val="20"/>
+          <w:szCs w:val="20"/>
+        </w:rPr>
         <w:t>Suspended</w:t>
       </w:r>
     </w:p>
@@ -13768,1065 +14803,6 @@
           <w:sz w:val="20"/>
           <w:szCs w:val="20"/>
         </w:rPr>
-        <w:t xml:space="preserve"> 6</w:t>
-      </w:r>
-      <w:r>
-        <w:rPr>
-          <w:rFonts w:ascii="Consolas" w:hAnsi="Consolas" w:cs="Consolas"/>
-          <w:color w:val="000000"/>
-          <w:sz w:val="20"/>
-          <w:szCs w:val="20"/>
-        </w:rPr>
-        <w:tab/>
-      </w:r>
-      <w:r>
-        <w:rPr>
-          <w:rFonts w:ascii="Consolas" w:hAnsi="Consolas" w:cs="Consolas"/>
-          <w:color w:val="000000"/>
-          <w:sz w:val="20"/>
-          <w:szCs w:val="20"/>
-        </w:rPr>
-        <w:tab/>
-        <w:t>6</w:t>
-      </w:r>
-    </w:p>
-    <w:p>
-      <w:pPr>
-        <w:autoSpaceDE w:val="0"/>
-        <w:autoSpaceDN w:val="0"/>
-        <w:adjustRightInd w:val="0"/>
-        <w:spacing w:after="0" w:line="240" w:lineRule="auto"/>
-        <w:rPr>
-          <w:rFonts w:ascii="Consolas" w:hAnsi="Consolas" w:cs="Consolas"/>
-          <w:sz w:val="20"/>
-          <w:szCs w:val="20"/>
-        </w:rPr>
-      </w:pPr>
-      <w:r>
-        <w:rPr>
-          <w:rFonts w:ascii="Consolas" w:hAnsi="Consolas" w:cs="Consolas"/>
-          <w:color w:val="000000"/>
-          <w:sz w:val="20"/>
-          <w:szCs w:val="20"/>
-        </w:rPr>
-        <w:t>Injected scaling is 5</w:t>
-      </w:r>
-    </w:p>
-    <w:p>
-      <w:pPr>
-        <w:autoSpaceDE w:val="0"/>
-        <w:autoSpaceDN w:val="0"/>
-        <w:adjustRightInd w:val="0"/>
-        <w:spacing w:after="0" w:line="240" w:lineRule="auto"/>
-        <w:rPr>
-          <w:rFonts w:ascii="Consolas" w:hAnsi="Consolas" w:cs="Consolas"/>
-          <w:sz w:val="20"/>
-          <w:szCs w:val="20"/>
-        </w:rPr>
-      </w:pPr>
-      <w:r>
-        <w:rPr>
-          <w:rFonts w:ascii="Consolas" w:hAnsi="Consolas" w:cs="Consolas"/>
-          <w:color w:val="000000"/>
-          <w:sz w:val="20"/>
-          <w:szCs w:val="20"/>
-        </w:rPr>
-        <w:t xml:space="preserve"> 7</w:t>
-      </w:r>
-      <w:r>
-        <w:rPr>
-          <w:rFonts w:ascii="Consolas" w:hAnsi="Consolas" w:cs="Consolas"/>
-          <w:color w:val="000000"/>
-          <w:sz w:val="20"/>
-          <w:szCs w:val="20"/>
-        </w:rPr>
-        <w:tab/>
-      </w:r>
-      <w:r>
-        <w:rPr>
-          <w:rFonts w:ascii="Consolas" w:hAnsi="Consolas" w:cs="Consolas"/>
-          <w:color w:val="000000"/>
-          <w:sz w:val="20"/>
-          <w:szCs w:val="20"/>
-        </w:rPr>
-        <w:tab/>
-        <w:t>35</w:t>
-      </w:r>
-    </w:p>
-    <w:p>
-      <w:pPr>
-        <w:autoSpaceDE w:val="0"/>
-        <w:autoSpaceDN w:val="0"/>
-        <w:adjustRightInd w:val="0"/>
-        <w:spacing w:after="0" w:line="240" w:lineRule="auto"/>
-        <w:rPr>
-          <w:rFonts w:ascii="Consolas" w:hAnsi="Consolas" w:cs="Consolas"/>
-          <w:sz w:val="20"/>
-          <w:szCs w:val="20"/>
-        </w:rPr>
-      </w:pPr>
-      <w:r>
-        <w:rPr>
-          <w:rFonts w:ascii="Consolas" w:hAnsi="Consolas" w:cs="Consolas"/>
-          <w:color w:val="000000"/>
-          <w:sz w:val="20"/>
-          <w:szCs w:val="20"/>
-        </w:rPr>
-        <w:t xml:space="preserve"> 8</w:t>
-      </w:r>
-      <w:r>
-        <w:rPr>
-          <w:rFonts w:ascii="Consolas" w:hAnsi="Consolas" w:cs="Consolas"/>
-          <w:color w:val="000000"/>
-          <w:sz w:val="20"/>
-          <w:szCs w:val="20"/>
-        </w:rPr>
-        <w:tab/>
-      </w:r>
-      <w:r>
-        <w:rPr>
-          <w:rFonts w:ascii="Consolas" w:hAnsi="Consolas" w:cs="Consolas"/>
-          <w:color w:val="000000"/>
-          <w:sz w:val="20"/>
-          <w:szCs w:val="20"/>
-        </w:rPr>
-        <w:tab/>
-        <w:t>40</w:t>
-      </w:r>
-    </w:p>
-    <w:p>
-      <w:pPr>
-        <w:autoSpaceDE w:val="0"/>
-        <w:autoSpaceDN w:val="0"/>
-        <w:adjustRightInd w:val="0"/>
-        <w:spacing w:after="0" w:line="240" w:lineRule="auto"/>
-        <w:rPr>
-          <w:rFonts w:ascii="Consolas" w:hAnsi="Consolas" w:cs="Consolas"/>
-          <w:sz w:val="20"/>
-          <w:szCs w:val="20"/>
-        </w:rPr>
-      </w:pPr>
-      <w:r>
-        <w:rPr>
-          <w:rFonts w:ascii="Consolas" w:hAnsi="Consolas" w:cs="Consolas"/>
-          <w:color w:val="000000"/>
-          <w:sz w:val="20"/>
-          <w:szCs w:val="20"/>
-        </w:rPr>
-        <w:t xml:space="preserve"> 9</w:t>
-      </w:r>
-      <w:r>
-        <w:rPr>
-          <w:rFonts w:ascii="Consolas" w:hAnsi="Consolas" w:cs="Consolas"/>
-          <w:color w:val="000000"/>
-          <w:sz w:val="20"/>
-          <w:szCs w:val="20"/>
-        </w:rPr>
-        <w:tab/>
-      </w:r>
-      <w:r>
-        <w:rPr>
-          <w:rFonts w:ascii="Consolas" w:hAnsi="Consolas" w:cs="Consolas"/>
-          <w:color w:val="000000"/>
-          <w:sz w:val="20"/>
-          <w:szCs w:val="20"/>
-        </w:rPr>
-        <w:tab/>
-        <w:t>45</w:t>
-      </w:r>
-    </w:p>
-    <w:p>
-      <w:pPr>
-        <w:autoSpaceDE w:val="0"/>
-        <w:autoSpaceDN w:val="0"/>
-        <w:adjustRightInd w:val="0"/>
-        <w:spacing w:after="0" w:line="240" w:lineRule="auto"/>
-        <w:rPr>
-          <w:rFonts w:ascii="Consolas" w:hAnsi="Consolas" w:cs="Consolas"/>
-          <w:sz w:val="20"/>
-          <w:szCs w:val="20"/>
-        </w:rPr>
-      </w:pPr>
-      <w:r>
-        <w:rPr>
-          <w:rFonts w:ascii="Consolas" w:hAnsi="Consolas" w:cs="Consolas"/>
-          <w:color w:val="000000"/>
-          <w:sz w:val="20"/>
-          <w:szCs w:val="20"/>
-        </w:rPr>
-        <w:t xml:space="preserve"> 10</w:t>
-      </w:r>
-      <w:r>
-        <w:rPr>
-          <w:rFonts w:ascii="Consolas" w:hAnsi="Consolas" w:cs="Consolas"/>
-          <w:color w:val="000000"/>
-          <w:sz w:val="20"/>
-          <w:szCs w:val="20"/>
-        </w:rPr>
-        <w:tab/>
-      </w:r>
-      <w:r>
-        <w:rPr>
-          <w:rFonts w:ascii="Consolas" w:hAnsi="Consolas" w:cs="Consolas"/>
-          <w:color w:val="000000"/>
-          <w:sz w:val="20"/>
-          <w:szCs w:val="20"/>
-        </w:rPr>
-        <w:tab/>
-        <w:t>50</w:t>
-      </w:r>
-    </w:p>
-    <w:p>
-      <w:pPr>
-        <w:autoSpaceDE w:val="0"/>
-        <w:autoSpaceDN w:val="0"/>
-        <w:adjustRightInd w:val="0"/>
-        <w:spacing w:after="0" w:line="240" w:lineRule="auto"/>
-        <w:rPr>
-          <w:rFonts w:ascii="Consolas" w:hAnsi="Consolas" w:cs="Consolas"/>
-          <w:sz w:val="20"/>
-          <w:szCs w:val="20"/>
-        </w:rPr>
-      </w:pPr>
-      <w:r>
-        <w:rPr>
-          <w:rFonts w:ascii="Consolas" w:hAnsi="Consolas" w:cs="Consolas"/>
-          <w:color w:val="000000"/>
-          <w:sz w:val="20"/>
-          <w:szCs w:val="20"/>
-        </w:rPr>
-        <w:t xml:space="preserve"> 11</w:t>
-      </w:r>
-      <w:r>
-        <w:rPr>
-          <w:rFonts w:ascii="Consolas" w:hAnsi="Consolas" w:cs="Consolas"/>
-          <w:color w:val="000000"/>
-          <w:sz w:val="20"/>
-          <w:szCs w:val="20"/>
-        </w:rPr>
-        <w:tab/>
-      </w:r>
-      <w:r>
-        <w:rPr>
-          <w:rFonts w:ascii="Consolas" w:hAnsi="Consolas" w:cs="Consolas"/>
-          <w:color w:val="000000"/>
-          <w:sz w:val="20"/>
-          <w:szCs w:val="20"/>
-        </w:rPr>
-        <w:tab/>
-        <w:t>55</w:t>
-      </w:r>
-    </w:p>
-    <w:p>
-      <w:pPr>
-        <w:autoSpaceDE w:val="0"/>
-        <w:autoSpaceDN w:val="0"/>
-        <w:adjustRightInd w:val="0"/>
-        <w:spacing w:after="0" w:line="240" w:lineRule="auto"/>
-        <w:rPr>
-          <w:rFonts w:ascii="Consolas" w:hAnsi="Consolas" w:cs="Consolas"/>
-          <w:sz w:val="20"/>
-          <w:szCs w:val="20"/>
-        </w:rPr>
-      </w:pPr>
-      <w:r>
-        <w:rPr>
-          <w:rFonts w:ascii="Consolas" w:hAnsi="Consolas" w:cs="Consolas"/>
-          <w:color w:val="000000"/>
-          <w:sz w:val="20"/>
-          <w:szCs w:val="20"/>
-        </w:rPr>
-        <w:t>Normal Timer: new scaling is 10</w:t>
-      </w:r>
-    </w:p>
-    <w:p>
-      <w:pPr>
-        <w:autoSpaceDE w:val="0"/>
-        <w:autoSpaceDN w:val="0"/>
-        <w:adjustRightInd w:val="0"/>
-        <w:spacing w:after="0" w:line="240" w:lineRule="auto"/>
-        <w:rPr>
-          <w:rFonts w:ascii="Consolas" w:hAnsi="Consolas" w:cs="Consolas"/>
-          <w:sz w:val="20"/>
-          <w:szCs w:val="20"/>
-        </w:rPr>
-      </w:pPr>
-      <w:r>
-        <w:rPr>
-          <w:rFonts w:ascii="Consolas" w:hAnsi="Consolas" w:cs="Consolas"/>
-          <w:color w:val="000000"/>
-          <w:sz w:val="20"/>
-          <w:szCs w:val="20"/>
-        </w:rPr>
-        <w:t xml:space="preserve"> 12</w:t>
-      </w:r>
-      <w:r>
-        <w:rPr>
-          <w:rFonts w:ascii="Consolas" w:hAnsi="Consolas" w:cs="Consolas"/>
-          <w:color w:val="000000"/>
-          <w:sz w:val="20"/>
-          <w:szCs w:val="20"/>
-        </w:rPr>
-        <w:tab/>
-      </w:r>
-      <w:r>
-        <w:rPr>
-          <w:rFonts w:ascii="Consolas" w:hAnsi="Consolas" w:cs="Consolas"/>
-          <w:color w:val="000000"/>
-          <w:sz w:val="20"/>
-          <w:szCs w:val="20"/>
-        </w:rPr>
-        <w:tab/>
-        <w:t>120</w:t>
-      </w:r>
-    </w:p>
-    <w:p>
-      <w:pPr>
-        <w:autoSpaceDE w:val="0"/>
-        <w:autoSpaceDN w:val="0"/>
-        <w:adjustRightInd w:val="0"/>
-        <w:spacing w:after="0" w:line="240" w:lineRule="auto"/>
-        <w:rPr>
-          <w:rFonts w:ascii="Consolas" w:hAnsi="Consolas" w:cs="Consolas"/>
-          <w:sz w:val="20"/>
-          <w:szCs w:val="20"/>
-        </w:rPr>
-      </w:pPr>
-      <w:r>
-        <w:rPr>
-          <w:rFonts w:ascii="Consolas" w:hAnsi="Consolas" w:cs="Consolas"/>
-          <w:color w:val="000000"/>
-          <w:sz w:val="20"/>
-          <w:szCs w:val="20"/>
-        </w:rPr>
-        <w:t>Suspended</w:t>
-      </w:r>
-    </w:p>
-    <w:p>
-      <w:pPr>
-        <w:autoSpaceDE w:val="0"/>
-        <w:autoSpaceDN w:val="0"/>
-        <w:adjustRightInd w:val="0"/>
-        <w:spacing w:after="0" w:line="240" w:lineRule="auto"/>
-        <w:rPr>
-          <w:rFonts w:ascii="Consolas" w:hAnsi="Consolas" w:cs="Consolas"/>
-          <w:sz w:val="20"/>
-          <w:szCs w:val="20"/>
-        </w:rPr>
-      </w:pPr>
-      <w:r>
-        <w:rPr>
-          <w:rFonts w:ascii="Consolas" w:hAnsi="Consolas" w:cs="Consolas"/>
-          <w:color w:val="000000"/>
-          <w:sz w:val="20"/>
-          <w:szCs w:val="20"/>
-        </w:rPr>
-        <w:t xml:space="preserve"> 13</w:t>
-      </w:r>
-      <w:r>
-        <w:rPr>
-          <w:rFonts w:ascii="Consolas" w:hAnsi="Consolas" w:cs="Consolas"/>
-          <w:color w:val="000000"/>
-          <w:sz w:val="20"/>
-          <w:szCs w:val="20"/>
-        </w:rPr>
-        <w:tab/>
-      </w:r>
-      <w:r>
-        <w:rPr>
-          <w:rFonts w:ascii="Consolas" w:hAnsi="Consolas" w:cs="Consolas"/>
-          <w:color w:val="000000"/>
-          <w:sz w:val="20"/>
-          <w:szCs w:val="20"/>
-        </w:rPr>
-        <w:tab/>
-        <w:t>13</w:t>
-      </w:r>
-    </w:p>
-    <w:p>
-      <w:pPr>
-        <w:autoSpaceDE w:val="0"/>
-        <w:autoSpaceDN w:val="0"/>
-        <w:adjustRightInd w:val="0"/>
-        <w:spacing w:after="0" w:line="240" w:lineRule="auto"/>
-        <w:rPr>
-          <w:rFonts w:ascii="Consolas" w:hAnsi="Consolas" w:cs="Consolas"/>
-          <w:sz w:val="20"/>
-          <w:szCs w:val="20"/>
-        </w:rPr>
-      </w:pPr>
-      <w:r>
-        <w:rPr>
-          <w:rFonts w:ascii="Consolas" w:hAnsi="Consolas" w:cs="Consolas"/>
-          <w:color w:val="000000"/>
-          <w:sz w:val="20"/>
-          <w:szCs w:val="20"/>
-        </w:rPr>
-        <w:t>Injected scaling is 11</w:t>
-      </w:r>
-    </w:p>
-    <w:p>
-      <w:pPr>
-        <w:autoSpaceDE w:val="0"/>
-        <w:autoSpaceDN w:val="0"/>
-        <w:adjustRightInd w:val="0"/>
-        <w:spacing w:after="0" w:line="240" w:lineRule="auto"/>
-        <w:rPr>
-          <w:rFonts w:ascii="Consolas" w:hAnsi="Consolas" w:cs="Consolas"/>
-          <w:sz w:val="20"/>
-          <w:szCs w:val="20"/>
-        </w:rPr>
-      </w:pPr>
-      <w:r>
-        <w:rPr>
-          <w:rFonts w:ascii="Consolas" w:hAnsi="Consolas" w:cs="Consolas"/>
-          <w:color w:val="000000"/>
-          <w:sz w:val="20"/>
-          <w:szCs w:val="20"/>
-        </w:rPr>
-        <w:t xml:space="preserve"> 14</w:t>
-      </w:r>
-      <w:r>
-        <w:rPr>
-          <w:rFonts w:ascii="Consolas" w:hAnsi="Consolas" w:cs="Consolas"/>
-          <w:color w:val="000000"/>
-          <w:sz w:val="20"/>
-          <w:szCs w:val="20"/>
-        </w:rPr>
-        <w:tab/>
-      </w:r>
-      <w:r>
-        <w:rPr>
-          <w:rFonts w:ascii="Consolas" w:hAnsi="Consolas" w:cs="Consolas"/>
-          <w:color w:val="000000"/>
-          <w:sz w:val="20"/>
-          <w:szCs w:val="20"/>
-        </w:rPr>
-        <w:tab/>
-        <w:t>154</w:t>
-      </w:r>
-    </w:p>
-    <w:p>
-      <w:pPr>
-        <w:autoSpaceDE w:val="0"/>
-        <w:autoSpaceDN w:val="0"/>
-        <w:adjustRightInd w:val="0"/>
-        <w:spacing w:after="0" w:line="240" w:lineRule="auto"/>
-        <w:rPr>
-          <w:rFonts w:ascii="Consolas" w:hAnsi="Consolas" w:cs="Consolas"/>
-          <w:sz w:val="20"/>
-          <w:szCs w:val="20"/>
-        </w:rPr>
-      </w:pPr>
-      <w:r>
-        <w:rPr>
-          <w:rFonts w:ascii="Consolas" w:hAnsi="Consolas" w:cs="Consolas"/>
-          <w:color w:val="000000"/>
-          <w:sz w:val="20"/>
-          <w:szCs w:val="20"/>
-        </w:rPr>
-        <w:t xml:space="preserve"> 15</w:t>
-      </w:r>
-      <w:r>
-        <w:rPr>
-          <w:rFonts w:ascii="Consolas" w:hAnsi="Consolas" w:cs="Consolas"/>
-          <w:color w:val="000000"/>
-          <w:sz w:val="20"/>
-          <w:szCs w:val="20"/>
-        </w:rPr>
-        <w:tab/>
-      </w:r>
-      <w:r>
-        <w:rPr>
-          <w:rFonts w:ascii="Consolas" w:hAnsi="Consolas" w:cs="Consolas"/>
-          <w:color w:val="000000"/>
-          <w:sz w:val="20"/>
-          <w:szCs w:val="20"/>
-        </w:rPr>
-        <w:tab/>
-        <w:t>165</w:t>
-      </w:r>
-    </w:p>
-    <w:p>
-      <w:pPr>
-        <w:autoSpaceDE w:val="0"/>
-        <w:autoSpaceDN w:val="0"/>
-        <w:adjustRightInd w:val="0"/>
-        <w:spacing w:after="0" w:line="240" w:lineRule="auto"/>
-        <w:rPr>
-          <w:rFonts w:ascii="Consolas" w:hAnsi="Consolas" w:cs="Consolas"/>
-          <w:sz w:val="20"/>
-          <w:szCs w:val="20"/>
-        </w:rPr>
-      </w:pPr>
-      <w:r>
-        <w:rPr>
-          <w:rFonts w:ascii="Consolas" w:hAnsi="Consolas" w:cs="Consolas"/>
-          <w:color w:val="000000"/>
-          <w:sz w:val="20"/>
-          <w:szCs w:val="20"/>
-        </w:rPr>
-        <w:t xml:space="preserve"> 16</w:t>
-      </w:r>
-      <w:r>
-        <w:rPr>
-          <w:rFonts w:ascii="Consolas" w:hAnsi="Consolas" w:cs="Consolas"/>
-          <w:color w:val="000000"/>
-          <w:sz w:val="20"/>
-          <w:szCs w:val="20"/>
-        </w:rPr>
-        <w:tab/>
-      </w:r>
-      <w:r>
-        <w:rPr>
-          <w:rFonts w:ascii="Consolas" w:hAnsi="Consolas" w:cs="Consolas"/>
-          <w:color w:val="000000"/>
-          <w:sz w:val="20"/>
-          <w:szCs w:val="20"/>
-        </w:rPr>
-        <w:tab/>
-        <w:t>176</w:t>
-      </w:r>
-    </w:p>
-    <w:p>
-      <w:pPr>
-        <w:autoSpaceDE w:val="0"/>
-        <w:autoSpaceDN w:val="0"/>
-        <w:adjustRightInd w:val="0"/>
-        <w:spacing w:after="0" w:line="240" w:lineRule="auto"/>
-        <w:rPr>
-          <w:rFonts w:ascii="Consolas" w:hAnsi="Consolas" w:cs="Consolas"/>
-          <w:sz w:val="20"/>
-          <w:szCs w:val="20"/>
-        </w:rPr>
-      </w:pPr>
-      <w:r>
-        <w:rPr>
-          <w:rFonts w:ascii="Consolas" w:hAnsi="Consolas" w:cs="Consolas"/>
-          <w:color w:val="000000"/>
-          <w:sz w:val="20"/>
-          <w:szCs w:val="20"/>
-        </w:rPr>
-        <w:t xml:space="preserve"> 17</w:t>
-      </w:r>
-      <w:r>
-        <w:rPr>
-          <w:rFonts w:ascii="Consolas" w:hAnsi="Consolas" w:cs="Consolas"/>
-          <w:color w:val="000000"/>
-          <w:sz w:val="20"/>
-          <w:szCs w:val="20"/>
-        </w:rPr>
-        <w:tab/>
-      </w:r>
-      <w:r>
-        <w:rPr>
-          <w:rFonts w:ascii="Consolas" w:hAnsi="Consolas" w:cs="Consolas"/>
-          <w:color w:val="000000"/>
-          <w:sz w:val="20"/>
-          <w:szCs w:val="20"/>
-        </w:rPr>
-        <w:tab/>
-        <w:t>187</w:t>
-      </w:r>
-    </w:p>
-    <w:p>
-      <w:pPr>
-        <w:autoSpaceDE w:val="0"/>
-        <w:autoSpaceDN w:val="0"/>
-        <w:adjustRightInd w:val="0"/>
-        <w:spacing w:after="0" w:line="240" w:lineRule="auto"/>
-        <w:rPr>
-          <w:rFonts w:ascii="Consolas" w:hAnsi="Consolas" w:cs="Consolas"/>
-          <w:sz w:val="20"/>
-          <w:szCs w:val="20"/>
-        </w:rPr>
-      </w:pPr>
-      <w:r>
-        <w:rPr>
-          <w:rFonts w:ascii="Consolas" w:hAnsi="Consolas" w:cs="Consolas"/>
-          <w:color w:val="000000"/>
-          <w:sz w:val="20"/>
-          <w:szCs w:val="20"/>
-        </w:rPr>
-        <w:t xml:space="preserve"> 18</w:t>
-      </w:r>
-      <w:r>
-        <w:rPr>
-          <w:rFonts w:ascii="Consolas" w:hAnsi="Consolas" w:cs="Consolas"/>
-          <w:color w:val="000000"/>
-          <w:sz w:val="20"/>
-          <w:szCs w:val="20"/>
-        </w:rPr>
-        <w:tab/>
-      </w:r>
-      <w:r>
-        <w:rPr>
-          <w:rFonts w:ascii="Consolas" w:hAnsi="Consolas" w:cs="Consolas"/>
-          <w:color w:val="000000"/>
-          <w:sz w:val="20"/>
-          <w:szCs w:val="20"/>
-        </w:rPr>
-        <w:tab/>
-        <w:t>198</w:t>
-      </w:r>
-    </w:p>
-    <w:p>
-      <w:pPr>
-        <w:autoSpaceDE w:val="0"/>
-        <w:autoSpaceDN w:val="0"/>
-        <w:adjustRightInd w:val="0"/>
-        <w:spacing w:after="0" w:line="240" w:lineRule="auto"/>
-        <w:rPr>
-          <w:rFonts w:ascii="Consolas" w:hAnsi="Consolas" w:cs="Consolas"/>
-          <w:sz w:val="20"/>
-          <w:szCs w:val="20"/>
-        </w:rPr>
-      </w:pPr>
-      <w:r>
-        <w:rPr>
-          <w:rFonts w:ascii="Consolas" w:hAnsi="Consolas" w:cs="Consolas"/>
-          <w:color w:val="000000"/>
-          <w:sz w:val="20"/>
-          <w:szCs w:val="20"/>
-        </w:rPr>
-        <w:t>Normal Timer: new scaling is 22</w:t>
-      </w:r>
-    </w:p>
-    <w:p>
-      <w:pPr>
-        <w:autoSpaceDE w:val="0"/>
-        <w:autoSpaceDN w:val="0"/>
-        <w:adjustRightInd w:val="0"/>
-        <w:spacing w:after="0" w:line="240" w:lineRule="auto"/>
-        <w:rPr>
-          <w:rFonts w:ascii="Consolas" w:hAnsi="Consolas" w:cs="Consolas"/>
-          <w:sz w:val="20"/>
-          <w:szCs w:val="20"/>
-        </w:rPr>
-      </w:pPr>
-      <w:r>
-        <w:rPr>
-          <w:rFonts w:ascii="Consolas" w:hAnsi="Consolas" w:cs="Consolas"/>
-          <w:color w:val="000000"/>
-          <w:sz w:val="20"/>
-          <w:szCs w:val="20"/>
-        </w:rPr>
-        <w:t xml:space="preserve"> 19</w:t>
-      </w:r>
-      <w:r>
-        <w:rPr>
-          <w:rFonts w:ascii="Consolas" w:hAnsi="Consolas" w:cs="Consolas"/>
-          <w:color w:val="000000"/>
-          <w:sz w:val="20"/>
-          <w:szCs w:val="20"/>
-        </w:rPr>
-        <w:tab/>
-      </w:r>
-      <w:r>
-        <w:rPr>
-          <w:rFonts w:ascii="Consolas" w:hAnsi="Consolas" w:cs="Consolas"/>
-          <w:color w:val="000000"/>
-          <w:sz w:val="20"/>
-          <w:szCs w:val="20"/>
-        </w:rPr>
-        <w:tab/>
-        <w:t>418</w:t>
-      </w:r>
-    </w:p>
-    <w:p>
-      <w:pPr>
-        <w:autoSpaceDE w:val="0"/>
-        <w:autoSpaceDN w:val="0"/>
-        <w:adjustRightInd w:val="0"/>
-        <w:spacing w:after="0" w:line="240" w:lineRule="auto"/>
-        <w:rPr>
-          <w:rFonts w:ascii="Consolas" w:hAnsi="Consolas" w:cs="Consolas"/>
-          <w:sz w:val="20"/>
-          <w:szCs w:val="20"/>
-        </w:rPr>
-      </w:pPr>
-      <w:r>
-        <w:rPr>
-          <w:rFonts w:ascii="Consolas" w:hAnsi="Consolas" w:cs="Consolas"/>
-          <w:color w:val="000000"/>
-          <w:sz w:val="20"/>
-          <w:szCs w:val="20"/>
-        </w:rPr>
-        <w:t>Suspended</w:t>
-      </w:r>
-    </w:p>
-    <w:p>
-      <w:pPr>
-        <w:autoSpaceDE w:val="0"/>
-        <w:autoSpaceDN w:val="0"/>
-        <w:adjustRightInd w:val="0"/>
-        <w:spacing w:after="0" w:line="240" w:lineRule="auto"/>
-        <w:rPr>
-          <w:rFonts w:ascii="Consolas" w:hAnsi="Consolas" w:cs="Consolas"/>
-          <w:sz w:val="20"/>
-          <w:szCs w:val="20"/>
-        </w:rPr>
-      </w:pPr>
-      <w:r>
-        <w:rPr>
-          <w:rFonts w:ascii="Consolas" w:hAnsi="Consolas" w:cs="Consolas"/>
-          <w:color w:val="000000"/>
-          <w:sz w:val="20"/>
-          <w:szCs w:val="20"/>
-        </w:rPr>
-        <w:t xml:space="preserve"> 20</w:t>
-      </w:r>
-      <w:r>
-        <w:rPr>
-          <w:rFonts w:ascii="Consolas" w:hAnsi="Consolas" w:cs="Consolas"/>
-          <w:color w:val="000000"/>
-          <w:sz w:val="20"/>
-          <w:szCs w:val="20"/>
-        </w:rPr>
-        <w:tab/>
-      </w:r>
-      <w:r>
-        <w:rPr>
-          <w:rFonts w:ascii="Consolas" w:hAnsi="Consolas" w:cs="Consolas"/>
-          <w:color w:val="000000"/>
-          <w:sz w:val="20"/>
-          <w:szCs w:val="20"/>
-        </w:rPr>
-        <w:tab/>
-        <w:t>20</w:t>
-      </w:r>
-    </w:p>
-    <w:p>
-      <w:pPr>
-        <w:autoSpaceDE w:val="0"/>
-        <w:autoSpaceDN w:val="0"/>
-        <w:adjustRightInd w:val="0"/>
-        <w:spacing w:after="0" w:line="240" w:lineRule="auto"/>
-        <w:rPr>
-          <w:rFonts w:ascii="Consolas" w:hAnsi="Consolas" w:cs="Consolas"/>
-          <w:sz w:val="20"/>
-          <w:szCs w:val="20"/>
-        </w:rPr>
-      </w:pPr>
-      <w:r>
-        <w:rPr>
-          <w:rFonts w:ascii="Consolas" w:hAnsi="Consolas" w:cs="Consolas"/>
-          <w:color w:val="000000"/>
-          <w:sz w:val="20"/>
-          <w:szCs w:val="20"/>
-        </w:rPr>
-        <w:t>Injected scaling is 23</w:t>
-      </w:r>
-    </w:p>
-    <w:p>
-      <w:pPr>
-        <w:autoSpaceDE w:val="0"/>
-        <w:autoSpaceDN w:val="0"/>
-        <w:adjustRightInd w:val="0"/>
-        <w:spacing w:after="0" w:line="240" w:lineRule="auto"/>
-        <w:rPr>
-          <w:rFonts w:ascii="Consolas" w:hAnsi="Consolas" w:cs="Consolas"/>
-          <w:sz w:val="20"/>
-          <w:szCs w:val="20"/>
-        </w:rPr>
-      </w:pPr>
-      <w:r>
-        <w:rPr>
-          <w:rFonts w:ascii="Consolas" w:hAnsi="Consolas" w:cs="Consolas"/>
-          <w:color w:val="000000"/>
-          <w:sz w:val="20"/>
-          <w:szCs w:val="20"/>
-        </w:rPr>
-        <w:t xml:space="preserve"> 21</w:t>
-      </w:r>
-      <w:r>
-        <w:rPr>
-          <w:rFonts w:ascii="Consolas" w:hAnsi="Consolas" w:cs="Consolas"/>
-          <w:color w:val="000000"/>
-          <w:sz w:val="20"/>
-          <w:szCs w:val="20"/>
-        </w:rPr>
-        <w:tab/>
-      </w:r>
-      <w:r>
-        <w:rPr>
-          <w:rFonts w:ascii="Consolas" w:hAnsi="Consolas" w:cs="Consolas"/>
-          <w:color w:val="000000"/>
-          <w:sz w:val="20"/>
-          <w:szCs w:val="20"/>
-        </w:rPr>
-        <w:tab/>
-        <w:t>483</w:t>
-      </w:r>
-    </w:p>
-    <w:p>
-      <w:pPr>
-        <w:autoSpaceDE w:val="0"/>
-        <w:autoSpaceDN w:val="0"/>
-        <w:adjustRightInd w:val="0"/>
-        <w:spacing w:after="0" w:line="240" w:lineRule="auto"/>
-        <w:rPr>
-          <w:rFonts w:ascii="Consolas" w:hAnsi="Consolas" w:cs="Consolas"/>
-          <w:sz w:val="20"/>
-          <w:szCs w:val="20"/>
-        </w:rPr>
-      </w:pPr>
-      <w:r>
-        <w:rPr>
-          <w:rFonts w:ascii="Consolas" w:hAnsi="Consolas" w:cs="Consolas"/>
-          <w:color w:val="000000"/>
-          <w:sz w:val="20"/>
-          <w:szCs w:val="20"/>
-        </w:rPr>
-        <w:t xml:space="preserve"> 22</w:t>
-      </w:r>
-      <w:r>
-        <w:rPr>
-          <w:rFonts w:ascii="Consolas" w:hAnsi="Consolas" w:cs="Consolas"/>
-          <w:color w:val="000000"/>
-          <w:sz w:val="20"/>
-          <w:szCs w:val="20"/>
-        </w:rPr>
-        <w:tab/>
-      </w:r>
-      <w:r>
-        <w:rPr>
-          <w:rFonts w:ascii="Consolas" w:hAnsi="Consolas" w:cs="Consolas"/>
-          <w:color w:val="000000"/>
-          <w:sz w:val="20"/>
-          <w:szCs w:val="20"/>
-        </w:rPr>
-        <w:tab/>
-        <w:t>506</w:t>
-      </w:r>
-    </w:p>
-    <w:p>
-      <w:pPr>
-        <w:autoSpaceDE w:val="0"/>
-        <w:autoSpaceDN w:val="0"/>
-        <w:adjustRightInd w:val="0"/>
-        <w:spacing w:after="0" w:line="240" w:lineRule="auto"/>
-        <w:rPr>
-          <w:rFonts w:ascii="Consolas" w:hAnsi="Consolas" w:cs="Consolas"/>
-          <w:sz w:val="20"/>
-          <w:szCs w:val="20"/>
-        </w:rPr>
-      </w:pPr>
-      <w:r>
-        <w:rPr>
-          <w:rFonts w:ascii="Consolas" w:hAnsi="Consolas" w:cs="Consolas"/>
-          <w:color w:val="000000"/>
-          <w:sz w:val="20"/>
-          <w:szCs w:val="20"/>
-        </w:rPr>
-        <w:t xml:space="preserve"> 23</w:t>
-      </w:r>
-      <w:r>
-        <w:rPr>
-          <w:rFonts w:ascii="Consolas" w:hAnsi="Consolas" w:cs="Consolas"/>
-          <w:color w:val="000000"/>
-          <w:sz w:val="20"/>
-          <w:szCs w:val="20"/>
-        </w:rPr>
-        <w:tab/>
-      </w:r>
-      <w:r>
-        <w:rPr>
-          <w:rFonts w:ascii="Consolas" w:hAnsi="Consolas" w:cs="Consolas"/>
-          <w:color w:val="000000"/>
-          <w:sz w:val="20"/>
-          <w:szCs w:val="20"/>
-        </w:rPr>
-        <w:tab/>
-        <w:t>529</w:t>
-      </w:r>
-    </w:p>
-    <w:p>
-      <w:pPr>
-        <w:autoSpaceDE w:val="0"/>
-        <w:autoSpaceDN w:val="0"/>
-        <w:adjustRightInd w:val="0"/>
-        <w:spacing w:after="0" w:line="240" w:lineRule="auto"/>
-        <w:rPr>
-          <w:rFonts w:ascii="Consolas" w:hAnsi="Consolas" w:cs="Consolas"/>
-          <w:sz w:val="20"/>
-          <w:szCs w:val="20"/>
-        </w:rPr>
-      </w:pPr>
-      <w:r>
-        <w:rPr>
-          <w:rFonts w:ascii="Consolas" w:hAnsi="Consolas" w:cs="Consolas"/>
-          <w:color w:val="000000"/>
-          <w:sz w:val="20"/>
-          <w:szCs w:val="20"/>
-        </w:rPr>
-        <w:t xml:space="preserve"> 24</w:t>
-      </w:r>
-      <w:r>
-        <w:rPr>
-          <w:rFonts w:ascii="Consolas" w:hAnsi="Consolas" w:cs="Consolas"/>
-          <w:color w:val="000000"/>
-          <w:sz w:val="20"/>
-          <w:szCs w:val="20"/>
-        </w:rPr>
-        <w:tab/>
-      </w:r>
-      <w:r>
-        <w:rPr>
-          <w:rFonts w:ascii="Consolas" w:hAnsi="Consolas" w:cs="Consolas"/>
-          <w:color w:val="000000"/>
-          <w:sz w:val="20"/>
-          <w:szCs w:val="20"/>
-        </w:rPr>
-        <w:tab/>
-        <w:t>552</w:t>
-      </w:r>
-    </w:p>
-    <w:p>
-      <w:pPr>
-        <w:autoSpaceDE w:val="0"/>
-        <w:autoSpaceDN w:val="0"/>
-        <w:adjustRightInd w:val="0"/>
-        <w:spacing w:after="0" w:line="240" w:lineRule="auto"/>
-        <w:rPr>
-          <w:rFonts w:ascii="Consolas" w:hAnsi="Consolas" w:cs="Consolas"/>
-          <w:sz w:val="20"/>
-          <w:szCs w:val="20"/>
-        </w:rPr>
-      </w:pPr>
-      <w:r>
-        <w:rPr>
-          <w:rFonts w:ascii="Consolas" w:hAnsi="Consolas" w:cs="Consolas"/>
-          <w:color w:val="000000"/>
-          <w:sz w:val="20"/>
-          <w:szCs w:val="20"/>
-        </w:rPr>
-        <w:t xml:space="preserve"> 25</w:t>
-      </w:r>
-      <w:r>
-        <w:rPr>
-          <w:rFonts w:ascii="Consolas" w:hAnsi="Consolas" w:cs="Consolas"/>
-          <w:color w:val="000000"/>
-          <w:sz w:val="20"/>
-          <w:szCs w:val="20"/>
-        </w:rPr>
-        <w:tab/>
-      </w:r>
-      <w:r>
-        <w:rPr>
-          <w:rFonts w:ascii="Consolas" w:hAnsi="Consolas" w:cs="Consolas"/>
-          <w:color w:val="000000"/>
-          <w:sz w:val="20"/>
-          <w:szCs w:val="20"/>
-        </w:rPr>
-        <w:tab/>
-        <w:t>575</w:t>
-      </w:r>
-    </w:p>
-    <w:p>
-      <w:pPr>
-        <w:autoSpaceDE w:val="0"/>
-        <w:autoSpaceDN w:val="0"/>
-        <w:adjustRightInd w:val="0"/>
-        <w:spacing w:after="0" w:line="240" w:lineRule="auto"/>
-        <w:rPr>
-          <w:rFonts w:ascii="Consolas" w:hAnsi="Consolas" w:cs="Consolas"/>
-          <w:sz w:val="20"/>
-          <w:szCs w:val="20"/>
-        </w:rPr>
-      </w:pPr>
-      <w:r>
-        <w:rPr>
-          <w:rFonts w:ascii="Consolas" w:hAnsi="Consolas" w:cs="Consolas"/>
-          <w:color w:val="000000"/>
-          <w:sz w:val="20"/>
-          <w:szCs w:val="20"/>
-        </w:rPr>
-        <w:t>Normal Timer: new scaling is 46</w:t>
-      </w:r>
-    </w:p>
-    <w:p>
-      <w:pPr>
-        <w:autoSpaceDE w:val="0"/>
-        <w:autoSpaceDN w:val="0"/>
-        <w:adjustRightInd w:val="0"/>
-        <w:spacing w:after="0" w:line="240" w:lineRule="auto"/>
-        <w:rPr>
-          <w:rFonts w:ascii="Consolas" w:hAnsi="Consolas" w:cs="Consolas"/>
-          <w:sz w:val="20"/>
-          <w:szCs w:val="20"/>
-        </w:rPr>
-      </w:pPr>
-      <w:r>
-        <w:rPr>
-          <w:rFonts w:ascii="Consolas" w:hAnsi="Consolas" w:cs="Consolas"/>
-          <w:color w:val="000000"/>
-          <w:sz w:val="20"/>
-          <w:szCs w:val="20"/>
-        </w:rPr>
-        <w:t xml:space="preserve"> 26</w:t>
-      </w:r>
-      <w:r>
-        <w:rPr>
-          <w:rFonts w:ascii="Consolas" w:hAnsi="Consolas" w:cs="Consolas"/>
-          <w:color w:val="000000"/>
-          <w:sz w:val="20"/>
-          <w:szCs w:val="20"/>
-        </w:rPr>
-        <w:tab/>
-      </w:r>
-      <w:r>
-        <w:rPr>
-          <w:rFonts w:ascii="Consolas" w:hAnsi="Consolas" w:cs="Consolas"/>
-          <w:color w:val="000000"/>
-          <w:sz w:val="20"/>
-          <w:szCs w:val="20"/>
-        </w:rPr>
-        <w:tab/>
-        <w:t>1196</w:t>
-      </w:r>
-    </w:p>
-    <w:p>
-      <w:pPr>
-        <w:autoSpaceDE w:val="0"/>
-        <w:autoSpaceDN w:val="0"/>
-        <w:adjustRightInd w:val="0"/>
-        <w:spacing w:after="0" w:line="240" w:lineRule="auto"/>
-        <w:rPr>
-          <w:rFonts w:ascii="Consolas" w:hAnsi="Consolas" w:cs="Consolas"/>
-          <w:sz w:val="20"/>
-          <w:szCs w:val="20"/>
-        </w:rPr>
-      </w:pPr>
-      <w:r>
-        <w:rPr>
-          <w:rFonts w:ascii="Consolas" w:hAnsi="Consolas" w:cs="Consolas"/>
-          <w:color w:val="000000"/>
-          <w:sz w:val="20"/>
-          <w:szCs w:val="20"/>
-        </w:rPr>
-        <w:t>Suspended</w:t>
-      </w:r>
-    </w:p>
-    <w:p>
-      <w:pPr>
-        <w:autoSpaceDE w:val="0"/>
-        <w:autoSpaceDN w:val="0"/>
-        <w:adjustRightInd w:val="0"/>
-        <w:spacing w:after="0" w:line="240" w:lineRule="auto"/>
-        <w:rPr>
-          <w:rFonts w:ascii="Consolas" w:hAnsi="Consolas" w:cs="Consolas"/>
-          <w:sz w:val="20"/>
-          <w:szCs w:val="20"/>
-        </w:rPr>
-      </w:pPr>
-      <w:r>
-        <w:rPr>
-          <w:rFonts w:ascii="Consolas" w:hAnsi="Consolas" w:cs="Consolas"/>
-          <w:color w:val="000000"/>
-          <w:sz w:val="20"/>
-          <w:szCs w:val="20"/>
-        </w:rPr>
         <w:t xml:space="preserve"> 27</w:t>
       </w:r>
       <w:r>
@@ -14981,11 +14957,90 @@
         </w:rPr>
         <w:t>Pre-conditions version of scale is much more elegant in my opinion. It is a much easier to understand process and it is much easier to expand its alternatives, you just have to add a new pre-condition and a switch case and work around the system. I personally do not like using nested loops or in this case nested alternatives that much because they do not look that good.</w:t>
       </w:r>
+    </w:p>
+    <w:p>
+      <w:pPr>
+        <w:rPr>
+          <w:sz w:val="24"/>
+        </w:rPr>
+      </w:pPr>
+    </w:p>
+    <w:p>
+      <w:pPr>
+        <w:rPr>
+          <w:b/>
+          <w:sz w:val="28"/>
+          <w:u w:val="single"/>
+        </w:rPr>
+      </w:pPr>
+      <w:r>
+        <w:rPr>
+          <w:b/>
+          <w:sz w:val="28"/>
+          <w:u w:val="single"/>
+        </w:rPr>
+        <w:t>Exercise 6-1</w:t>
+      </w:r>
+    </w:p>
+    <w:p>
+      <w:pPr>
+        <w:rPr>
+          <w:sz w:val="24"/>
+        </w:rPr>
+      </w:pPr>
       <w:bookmarkStart w:id="0" w:name="_GoBack"/>
+      <w:r>
+        <w:rPr>
+          <w:noProof/>
+          <w:sz w:val="24"/>
+          <w:lang w:eastAsia="en-GB"/>
+        </w:rPr>
+        <w:drawing>
+          <wp:inline distT="0" distB="0" distL="0" distR="0">
+            <wp:extent cx="5553075" cy="504825"/>
+            <wp:effectExtent l="0" t="0" r="9525" b="9525"/>
+            <wp:docPr id="12" name="Picture 12"/>
+            <wp:cNvGraphicFramePr>
+              <a:graphicFrameLocks xmlns:a="http://schemas.openxmlformats.org/drawingml/2006/main" noChangeAspect="1"/>
+            </wp:cNvGraphicFramePr>
+            <a:graphic xmlns:a="http://schemas.openxmlformats.org/drawingml/2006/main">
+              <a:graphicData uri="http://schemas.openxmlformats.org/drawingml/2006/picture">
+                <pic:pic xmlns:pic="http://schemas.openxmlformats.org/drawingml/2006/picture">
+                  <pic:nvPicPr>
+                    <pic:cNvPr id="12" name="Untitled Diagram.png"/>
+                    <pic:cNvPicPr/>
+                  </pic:nvPicPr>
+                  <pic:blipFill>
+                    <a:blip r:embed="rId18">
+                      <a:extLst>
+                        <a:ext uri="{28A0092B-C50C-407E-A947-70E740481C1C}">
+                          <a14:useLocalDpi xmlns:a14="http://schemas.microsoft.com/office/drawing/2010/main" val="0"/>
+                        </a:ext>
+                      </a:extLst>
+                    </a:blip>
+                    <a:stretch>
+                      <a:fillRect/>
+                    </a:stretch>
+                  </pic:blipFill>
+                  <pic:spPr>
+                    <a:xfrm>
+                      <a:off x="0" y="0"/>
+                      <a:ext cx="5553075" cy="504825"/>
+                    </a:xfrm>
+                    <a:prstGeom prst="rect">
+                      <a:avLst/>
+                    </a:prstGeom>
+                  </pic:spPr>
+                </pic:pic>
+              </a:graphicData>
+            </a:graphic>
+          </wp:inline>
+        </w:drawing>
+      </w:r>
       <w:bookmarkEnd w:id="0"/>
     </w:p>
     <w:sectPr>
-      <w:headerReference w:type="default" r:id="rId16"/>
+      <w:headerReference w:type="default" r:id="rId19"/>
       <w:pgSz w:w="11906" w:h="16838"/>
       <w:pgMar w:top="1440" w:right="1440" w:bottom="1440" w:left="1440" w:header="708" w:footer="708" w:gutter="0"/>
       <w:cols w:space="708"/>

</xml_diff>

<commit_message>
Exercise 9-2 finished, test it on monday and ask ken if its a correct result. If not, fix it and then move on to next tasks.
</commit_message>
<xml_diff>
--- a/LabBook.docx
+++ b/LabBook.docx
@@ -24108,8 +24108,6 @@
           <w:u w:val="single"/>
         </w:rPr>
       </w:pPr>
-      <w:bookmarkStart w:id="0" w:name="_GoBack"/>
-      <w:bookmarkEnd w:id="0"/>
     </w:p>
     <w:p>
       <w:pPr>
@@ -24135,8 +24133,9 @@
         <w:rPr>
           <w:rFonts w:cs="Consolas"/>
           <w:b/>
-          <w:sz w:val="24"/>
-          <w:szCs w:val="20"/>
+          <w:sz w:val="28"/>
+          <w:szCs w:val="20"/>
+          <w:u w:val="single"/>
         </w:rPr>
       </w:pPr>
       <w:r>
@@ -24204,7 +24203,9 @@
           <w:u w:val="single"/>
         </w:rPr>
       </w:pPr>
-      <w:r>
+    </w:p>
+    <w:p>
+      <w:pPr>
         <w:rPr>
           <w:rFonts w:cs="Consolas"/>
           <w:b/>
@@ -24212,8 +24213,455 @@
           <w:szCs w:val="20"/>
           <w:u w:val="single"/>
         </w:rPr>
+      </w:pPr>
+    </w:p>
+    <w:p>
+      <w:pPr>
+        <w:rPr>
+          <w:rFonts w:cs="Consolas"/>
+          <w:b/>
+          <w:sz w:val="28"/>
+          <w:szCs w:val="20"/>
+          <w:u w:val="single"/>
+        </w:rPr>
+      </w:pPr>
+    </w:p>
+    <w:p>
+      <w:pPr>
+        <w:rPr>
+          <w:rFonts w:cs="Consolas"/>
+          <w:sz w:val="24"/>
+          <w:szCs w:val="20"/>
+        </w:rPr>
+      </w:pPr>
+    </w:p>
+    <w:p>
+      <w:pPr>
+        <w:rPr>
+          <w:rFonts w:cs="Consolas"/>
+          <w:sz w:val="24"/>
+          <w:szCs w:val="20"/>
+        </w:rPr>
+        <w:sectPr>
+          <w:pgSz w:w="11906" w:h="16838"/>
+          <w:pgMar w:top="1440" w:right="1440" w:bottom="1440" w:left="1440" w:header="708" w:footer="708" w:gutter="0"/>
+          <w:cols w:space="708"/>
+          <w:docGrid w:linePitch="360"/>
+        </w:sectPr>
+      </w:pPr>
+    </w:p>
+    <w:p>
+      <w:pPr>
+        <w:rPr>
+          <w:rFonts w:cs="Consolas"/>
+          <w:b/>
+          <w:sz w:val="24"/>
+          <w:szCs w:val="20"/>
+        </w:rPr>
+      </w:pPr>
+      <w:r>
+        <w:rPr>
+          <w:noProof/>
+          <w:lang w:eastAsia="en-GB"/>
+        </w:rPr>
+        <w:lastRenderedPageBreak/>
+        <w:drawing>
+          <wp:anchor distT="0" distB="0" distL="114300" distR="114300" simplePos="0" relativeHeight="251679744" behindDoc="1" locked="0" layoutInCell="1" allowOverlap="1">
+            <wp:simplePos x="0" y="0"/>
+            <wp:positionH relativeFrom="page">
+              <wp:align>right</wp:align>
+            </wp:positionH>
+            <wp:positionV relativeFrom="paragraph">
+              <wp:posOffset>323850</wp:posOffset>
+            </wp:positionV>
+            <wp:extent cx="10438765" cy="4057650"/>
+            <wp:effectExtent l="0" t="0" r="635" b="0"/>
+            <wp:wrapTight wrapText="bothSides">
+              <wp:wrapPolygon edited="0">
+                <wp:start x="0" y="0"/>
+                <wp:lineTo x="0" y="21499"/>
+                <wp:lineTo x="21562" y="21499"/>
+                <wp:lineTo x="21562" y="0"/>
+                <wp:lineTo x="0" y="0"/>
+              </wp:wrapPolygon>
+            </wp:wrapTight>
+            <wp:docPr id="20" name="Picture 20" descr="http://puu.sh/tYmrQ/67aee7c2b9.png"/>
+            <wp:cNvGraphicFramePr>
+              <a:graphicFrameLocks xmlns:a="http://schemas.openxmlformats.org/drawingml/2006/main" noChangeAspect="1"/>
+            </wp:cNvGraphicFramePr>
+            <a:graphic xmlns:a="http://schemas.openxmlformats.org/drawingml/2006/main">
+              <a:graphicData uri="http://schemas.openxmlformats.org/drawingml/2006/picture">
+                <pic:pic xmlns:pic="http://schemas.openxmlformats.org/drawingml/2006/picture">
+                  <pic:nvPicPr>
+                    <pic:cNvPr id="0" name="Picture 3" descr="http://puu.sh/tYmrQ/67aee7c2b9.png"/>
+                    <pic:cNvPicPr>
+                      <a:picLocks noChangeAspect="1" noChangeArrowheads="1"/>
+                    </pic:cNvPicPr>
+                  </pic:nvPicPr>
+                  <pic:blipFill>
+                    <a:blip r:embed="rId28">
+                      <a:extLst>
+                        <a:ext uri="{28A0092B-C50C-407E-A947-70E740481C1C}">
+                          <a14:useLocalDpi xmlns:a14="http://schemas.microsoft.com/office/drawing/2010/main" val="0"/>
+                        </a:ext>
+                      </a:extLst>
+                    </a:blip>
+                    <a:srcRect/>
+                    <a:stretch>
+                      <a:fillRect/>
+                    </a:stretch>
+                  </pic:blipFill>
+                  <pic:spPr bwMode="auto">
+                    <a:xfrm>
+                      <a:off x="0" y="0"/>
+                      <a:ext cx="10438765" cy="4057650"/>
+                    </a:xfrm>
+                    <a:prstGeom prst="rect">
+                      <a:avLst/>
+                    </a:prstGeom>
+                    <a:noFill/>
+                    <a:ln>
+                      <a:noFill/>
+                    </a:ln>
+                  </pic:spPr>
+                </pic:pic>
+              </a:graphicData>
+            </a:graphic>
+            <wp14:sizeRelH relativeFrom="margin">
+              <wp14:pctWidth>0</wp14:pctWidth>
+            </wp14:sizeRelH>
+            <wp14:sizeRelV relativeFrom="margin">
+              <wp14:pctHeight>0</wp14:pctHeight>
+            </wp14:sizeRelV>
+          </wp:anchor>
+        </w:drawing>
+      </w:r>
+      <w:r>
+        <w:rPr>
+          <w:rFonts w:cs="Consolas"/>
+          <w:b/>
+          <w:sz w:val="28"/>
+          <w:szCs w:val="20"/>
+          <w:u w:val="single"/>
+        </w:rPr>
         <w:t>Exercise 9-2</w:t>
       </w:r>
+    </w:p>
+    <w:p>
+      <w:pPr>
+        <w:rPr>
+          <w:rFonts w:cs="Consolas"/>
+          <w:b/>
+          <w:sz w:val="24"/>
+          <w:szCs w:val="20"/>
+        </w:rPr>
+      </w:pPr>
+    </w:p>
+    <w:p>
+      <w:pPr>
+        <w:rPr>
+          <w:rFonts w:cs="Consolas"/>
+          <w:b/>
+          <w:sz w:val="24"/>
+          <w:szCs w:val="20"/>
+        </w:rPr>
+      </w:pPr>
+    </w:p>
+    <w:p>
+      <w:pPr>
+        <w:rPr>
+          <w:rFonts w:cs="Consolas"/>
+          <w:b/>
+          <w:sz w:val="24"/>
+          <w:szCs w:val="20"/>
+        </w:rPr>
+        <w:sectPr>
+          <w:pgSz w:w="16838" w:h="11906" w:orient="landscape"/>
+          <w:pgMar w:top="1440" w:right="1440" w:bottom="1440" w:left="1440" w:header="708" w:footer="708" w:gutter="0"/>
+          <w:cols w:space="708"/>
+          <w:docGrid w:linePitch="360"/>
+        </w:sectPr>
+      </w:pPr>
+    </w:p>
+    <w:p>
+      <w:pPr>
+        <w:rPr>
+          <w:rFonts w:cs="Consolas"/>
+          <w:b/>
+          <w:sz w:val="24"/>
+          <w:szCs w:val="20"/>
+        </w:rPr>
+      </w:pPr>
+      <w:r>
+        <w:rPr>
+          <w:rFonts w:cs="Consolas"/>
+          <w:b/>
+          <w:sz w:val="24"/>
+          <w:szCs w:val="20"/>
+        </w:rPr>
+        <w:lastRenderedPageBreak/>
+        <w:t>Questions</w:t>
+      </w:r>
+    </w:p>
+    <w:p>
+      <w:pPr>
+        <w:rPr>
+          <w:rFonts w:cs="Consolas"/>
+          <w:szCs w:val="20"/>
+        </w:rPr>
+      </w:pPr>
+      <w:r>
+        <w:rPr>
+          <w:rFonts w:cs="Consolas"/>
+          <w:szCs w:val="20"/>
+        </w:rPr>
+        <w:t>After messing around with the delay timers, by slowly increasing them on individual events, I have concluded that no matter what delay you put on the processing of the events, it will not change the resources allocated to this process by the CPU. The observations made during the experiment are as follows:</w:t>
+      </w:r>
+    </w:p>
+    <w:p>
+      <w:pPr>
+        <w:pStyle w:val="ListParagraph"/>
+        <w:numPr>
+          <w:ilvl w:val="0"/>
+          <w:numId w:val="3"/>
+        </w:numPr>
+        <w:rPr>
+          <w:rFonts w:cs="Consolas"/>
+          <w:szCs w:val="20"/>
+        </w:rPr>
+      </w:pPr>
+      <w:r>
+        <w:rPr>
+          <w:rFonts w:cs="Consolas"/>
+          <w:szCs w:val="20"/>
+        </w:rPr>
+        <w:t>It starts with a large consumption of CPU (5-8%)</w:t>
+      </w:r>
+    </w:p>
+    <w:p>
+      <w:pPr>
+        <w:pStyle w:val="ListParagraph"/>
+        <w:numPr>
+          <w:ilvl w:val="0"/>
+          <w:numId w:val="3"/>
+        </w:numPr>
+        <w:rPr>
+          <w:rFonts w:cs="Consolas"/>
+          <w:szCs w:val="20"/>
+        </w:rPr>
+      </w:pPr>
+      <w:r>
+        <w:rPr>
+          <w:rFonts w:cs="Consolas"/>
+          <w:szCs w:val="20"/>
+        </w:rPr>
+        <w:t>Then as time goes on the consumption decreases</w:t>
+      </w:r>
+    </w:p>
+    <w:p>
+      <w:pPr>
+        <w:pStyle w:val="ListParagraph"/>
+        <w:numPr>
+          <w:ilvl w:val="0"/>
+          <w:numId w:val="3"/>
+        </w:numPr>
+        <w:rPr>
+          <w:rFonts w:cs="Consolas"/>
+          <w:szCs w:val="20"/>
+        </w:rPr>
+      </w:pPr>
+      <w:r>
+        <w:rPr>
+          <w:rFonts w:cs="Consolas"/>
+          <w:szCs w:val="20"/>
+        </w:rPr>
+        <w:t>Consumption continues to decrease until it hits a steady spot, depending on time taken to run the entire process</w:t>
+      </w:r>
+    </w:p>
+    <w:p>
+      <w:pPr>
+        <w:pStyle w:val="ListParagraph"/>
+        <w:numPr>
+          <w:ilvl w:val="0"/>
+          <w:numId w:val="3"/>
+        </w:numPr>
+        <w:rPr>
+          <w:rFonts w:cs="Consolas"/>
+          <w:szCs w:val="20"/>
+        </w:rPr>
+      </w:pPr>
+      <w:r>
+        <w:rPr>
+          <w:rFonts w:cs="Consolas"/>
+          <w:szCs w:val="20"/>
+        </w:rPr>
+        <w:t>Sometimes the CPU consumption just kept decreasing since the runtime of the process was small</w:t>
+      </w:r>
+    </w:p>
+    <w:p>
+      <w:pPr>
+        <w:pStyle w:val="ListParagraph"/>
+        <w:numPr>
+          <w:ilvl w:val="0"/>
+          <w:numId w:val="3"/>
+        </w:numPr>
+        <w:rPr>
+          <w:rFonts w:cs="Consolas"/>
+          <w:szCs w:val="20"/>
+        </w:rPr>
+      </w:pPr>
+      <w:r>
+        <w:rPr>
+          <w:rFonts w:cs="Consolas"/>
+          <w:szCs w:val="20"/>
+        </w:rPr>
+        <w:t>The number of threads is dependent on the number of event sources user picks</w:t>
+      </w:r>
+    </w:p>
+    <w:p>
+      <w:pPr>
+        <w:rPr>
+          <w:rFonts w:cs="Consolas"/>
+          <w:szCs w:val="20"/>
+        </w:rPr>
+      </w:pPr>
+      <w:r>
+        <w:rPr>
+          <w:rFonts w:cs="Consolas"/>
+          <w:szCs w:val="20"/>
+        </w:rPr>
+        <w:t>I believe that even if we kept increasing the delay time to huge amounts, the only thing that would change is how long the process runs for. This is due to the fact that when a process is put to sleep using the timer.sleep() function, it does not consume any resources. I assume that if this process had actual processing instead of just a simulated one using timer delays,</w:t>
+      </w:r>
+      <w:bookmarkStart w:id="0" w:name="_GoBack"/>
+      <w:bookmarkEnd w:id="0"/>
+      <w:r>
+        <w:rPr>
+          <w:rFonts w:cs="Consolas"/>
+          <w:szCs w:val="20"/>
+        </w:rPr>
+        <w:t xml:space="preserve"> it might have been more resource intensive, but timer delays were used so the pattern will remain the same.</w:t>
+      </w:r>
+    </w:p>
+    <w:p>
+      <w:pPr>
+        <w:rPr>
+          <w:rFonts w:cs="Consolas"/>
+          <w:b/>
+          <w:sz w:val="24"/>
+          <w:szCs w:val="20"/>
+        </w:rPr>
+      </w:pPr>
+    </w:p>
+    <w:p>
+      <w:pPr>
+        <w:tabs>
+          <w:tab w:val="left" w:pos="3600"/>
+        </w:tabs>
+        <w:ind w:firstLine="2160"/>
+        <w:rPr>
+          <w:rFonts w:cs="Consolas"/>
+          <w:b/>
+          <w:szCs w:val="20"/>
+        </w:rPr>
+      </w:pPr>
+      <w:r>
+        <w:rPr>
+          <w:rFonts w:cs="Consolas"/>
+          <w:b/>
+          <w:noProof/>
+          <w:sz w:val="24"/>
+          <w:szCs w:val="20"/>
+          <w:lang w:eastAsia="en-GB"/>
+        </w:rPr>
+        <w:drawing>
+          <wp:anchor distT="0" distB="0" distL="114300" distR="114300" simplePos="0" relativeHeight="251680768" behindDoc="1" locked="0" layoutInCell="1" allowOverlap="1">
+            <wp:simplePos x="0" y="0"/>
+            <wp:positionH relativeFrom="margin">
+              <wp:align>right</wp:align>
+            </wp:positionH>
+            <wp:positionV relativeFrom="paragraph">
+              <wp:posOffset>233045</wp:posOffset>
+            </wp:positionV>
+            <wp:extent cx="5731510" cy="4372492"/>
+            <wp:effectExtent l="0" t="0" r="2540" b="9525"/>
+            <wp:wrapTight wrapText="bothSides">
+              <wp:wrapPolygon edited="0">
+                <wp:start x="0" y="0"/>
+                <wp:lineTo x="0" y="21553"/>
+                <wp:lineTo x="21538" y="21553"/>
+                <wp:lineTo x="21538" y="0"/>
+                <wp:lineTo x="0" y="0"/>
+              </wp:wrapPolygon>
+            </wp:wrapTight>
+            <wp:docPr id="22" name="Picture 22" descr="C:\Users\Tomek\Desktop\processor stuff.png"/>
+            <wp:cNvGraphicFramePr>
+              <a:graphicFrameLocks xmlns:a="http://schemas.openxmlformats.org/drawingml/2006/main" noChangeAspect="1"/>
+            </wp:cNvGraphicFramePr>
+            <a:graphic xmlns:a="http://schemas.openxmlformats.org/drawingml/2006/main">
+              <a:graphicData uri="http://schemas.openxmlformats.org/drawingml/2006/picture">
+                <pic:pic xmlns:pic="http://schemas.openxmlformats.org/drawingml/2006/picture">
+                  <pic:nvPicPr>
+                    <pic:cNvPr id="0" name="Picture 5" descr="C:\Users\Tomek\Desktop\processor stuff.png"/>
+                    <pic:cNvPicPr>
+                      <a:picLocks noChangeAspect="1" noChangeArrowheads="1"/>
+                    </pic:cNvPicPr>
+                  </pic:nvPicPr>
+                  <pic:blipFill>
+                    <a:blip r:embed="rId29">
+                      <a:extLst>
+                        <a:ext uri="{28A0092B-C50C-407E-A947-70E740481C1C}">
+                          <a14:useLocalDpi xmlns:a14="http://schemas.microsoft.com/office/drawing/2010/main" val="0"/>
+                        </a:ext>
+                      </a:extLst>
+                    </a:blip>
+                    <a:srcRect/>
+                    <a:stretch>
+                      <a:fillRect/>
+                    </a:stretch>
+                  </pic:blipFill>
+                  <pic:spPr bwMode="auto">
+                    <a:xfrm>
+                      <a:off x="0" y="0"/>
+                      <a:ext cx="5731510" cy="4372492"/>
+                    </a:xfrm>
+                    <a:prstGeom prst="rect">
+                      <a:avLst/>
+                    </a:prstGeom>
+                    <a:noFill/>
+                    <a:ln>
+                      <a:noFill/>
+                    </a:ln>
+                  </pic:spPr>
+                </pic:pic>
+              </a:graphicData>
+            </a:graphic>
+          </wp:anchor>
+        </w:drawing>
+      </w:r>
+      <w:r>
+        <w:rPr>
+          <w:rFonts w:cs="Consolas"/>
+          <w:b/>
+          <w:szCs w:val="20"/>
+        </w:rPr>
+        <w:t>Example of resource monitor results for test 11</w:t>
+      </w:r>
+    </w:p>
+    <w:p>
+      <w:pPr>
+        <w:rPr>
+          <w:rFonts w:cs="Consolas"/>
+          <w:szCs w:val="20"/>
+        </w:rPr>
+      </w:pPr>
+    </w:p>
+    <w:p>
+      <w:pPr>
+        <w:rPr>
+          <w:rFonts w:cs="Consolas"/>
+          <w:szCs w:val="20"/>
+        </w:rPr>
+      </w:pPr>
     </w:p>
     <w:sectPr>
       <w:pgSz w:w="11906" w:h="16838"/>
@@ -24282,13 +24730,7 @@
       <w:pStyle w:val="Header"/>
     </w:pPr>
     <w:r>
-      <w:t xml:space="preserve">Lab Book </w:t>
-    </w:r>
-    <w:r>
-      <w:t>–</w:t>
-    </w:r>
-    <w:r>
-      <w:t xml:space="preserve"> 40173513</w:t>
+      <w:t>Lab Book – 40173513</w:t>
     </w:r>
     <w:r>
       <w:tab/>
@@ -24304,6 +24746,119 @@
 <file path=word/numbering.xml><?xml version="1.0" encoding="utf-8"?>
 <w:numbering xmlns:wpc="http://schemas.microsoft.com/office/word/2010/wordprocessingCanvas" xmlns:cx="http://schemas.microsoft.com/office/drawing/2014/chartex" xmlns:cx1="http://schemas.microsoft.com/office/drawing/2015/9/8/chartex" xmlns:cx2="http://schemas.microsoft.com/office/drawing/2015/10/21/chartex" xmlns:cx3="http://schemas.microsoft.com/office/drawing/2016/5/9/chartex" xmlns:cx4="http://schemas.microsoft.com/office/drawing/2016/5/10/chartex" xmlns:cx5="http://schemas.microsoft.com/office/drawing/2016/5/11/chartex" xmlns:mc="http://schemas.openxmlformats.org/markup-compatibility/2006" xmlns:o="urn:schemas-microsoft-com:office:office" xmlns:r="http://schemas.openxmlformats.org/officeDocument/2006/relationships" xmlns:m="http://schemas.openxmlformats.org/officeDocument/2006/math" xmlns:v="urn:schemas-microsoft-com:vml" xmlns:wp14="http://schemas.microsoft.com/office/word/2010/wordprocessingDrawing" xmlns:wp="http://schemas.openxmlformats.org/drawingml/2006/wordprocessingDrawing" xmlns:w10="urn:schemas-microsoft-com:office:word" xmlns:w="http://schemas.openxmlformats.org/wordprocessingml/2006/main" xmlns:w14="http://schemas.microsoft.com/office/word/2010/wordml" xmlns:w15="http://schemas.microsoft.com/office/word/2012/wordml" xmlns:w16se="http://schemas.microsoft.com/office/word/2015/wordml/symex" xmlns:wpg="http://schemas.microsoft.com/office/word/2010/wordprocessingGroup" xmlns:wpi="http://schemas.microsoft.com/office/word/2010/wordprocessingInk" xmlns:wne="http://schemas.microsoft.com/office/word/2006/wordml" xmlns:wps="http://schemas.microsoft.com/office/word/2010/wordprocessingShape" mc:Ignorable="w14 w15 w16se wp14">
   <w:abstractNum w:abstractNumId="0" w15:restartNumberingAfterBreak="0">
+    <w:nsid w:val="3CDD1A5E"/>
+    <w:multiLevelType w:val="hybridMultilevel"/>
+    <w:tmpl w:val="6E8EA970"/>
+    <w:lvl w:ilvl="0" w:tplc="08090001">
+      <w:start w:val="1"/>
+      <w:numFmt w:val="bullet"/>
+      <w:lvlText w:val=""/>
+      <w:lvlJc w:val="left"/>
+      <w:pPr>
+        <w:ind w:left="720" w:hanging="360"/>
+      </w:pPr>
+      <w:rPr>
+        <w:rFonts w:ascii="Symbol" w:hAnsi="Symbol" w:hint="default"/>
+      </w:rPr>
+    </w:lvl>
+    <w:lvl w:ilvl="1" w:tplc="08090003" w:tentative="1">
+      <w:start w:val="1"/>
+      <w:numFmt w:val="bullet"/>
+      <w:lvlText w:val="o"/>
+      <w:lvlJc w:val="left"/>
+      <w:pPr>
+        <w:ind w:left="1440" w:hanging="360"/>
+      </w:pPr>
+      <w:rPr>
+        <w:rFonts w:ascii="Courier New" w:hAnsi="Courier New" w:cs="Courier New" w:hint="default"/>
+      </w:rPr>
+    </w:lvl>
+    <w:lvl w:ilvl="2" w:tplc="08090005" w:tentative="1">
+      <w:start w:val="1"/>
+      <w:numFmt w:val="bullet"/>
+      <w:lvlText w:val=""/>
+      <w:lvlJc w:val="left"/>
+      <w:pPr>
+        <w:ind w:left="2160" w:hanging="360"/>
+      </w:pPr>
+      <w:rPr>
+        <w:rFonts w:ascii="Wingdings" w:hAnsi="Wingdings" w:hint="default"/>
+      </w:rPr>
+    </w:lvl>
+    <w:lvl w:ilvl="3" w:tplc="08090001" w:tentative="1">
+      <w:start w:val="1"/>
+      <w:numFmt w:val="bullet"/>
+      <w:lvlText w:val=""/>
+      <w:lvlJc w:val="left"/>
+      <w:pPr>
+        <w:ind w:left="2880" w:hanging="360"/>
+      </w:pPr>
+      <w:rPr>
+        <w:rFonts w:ascii="Symbol" w:hAnsi="Symbol" w:hint="default"/>
+      </w:rPr>
+    </w:lvl>
+    <w:lvl w:ilvl="4" w:tplc="08090003" w:tentative="1">
+      <w:start w:val="1"/>
+      <w:numFmt w:val="bullet"/>
+      <w:lvlText w:val="o"/>
+      <w:lvlJc w:val="left"/>
+      <w:pPr>
+        <w:ind w:left="3600" w:hanging="360"/>
+      </w:pPr>
+      <w:rPr>
+        <w:rFonts w:ascii="Courier New" w:hAnsi="Courier New" w:cs="Courier New" w:hint="default"/>
+      </w:rPr>
+    </w:lvl>
+    <w:lvl w:ilvl="5" w:tplc="08090005" w:tentative="1">
+      <w:start w:val="1"/>
+      <w:numFmt w:val="bullet"/>
+      <w:lvlText w:val=""/>
+      <w:lvlJc w:val="left"/>
+      <w:pPr>
+        <w:ind w:left="4320" w:hanging="360"/>
+      </w:pPr>
+      <w:rPr>
+        <w:rFonts w:ascii="Wingdings" w:hAnsi="Wingdings" w:hint="default"/>
+      </w:rPr>
+    </w:lvl>
+    <w:lvl w:ilvl="6" w:tplc="08090001" w:tentative="1">
+      <w:start w:val="1"/>
+      <w:numFmt w:val="bullet"/>
+      <w:lvlText w:val=""/>
+      <w:lvlJc w:val="left"/>
+      <w:pPr>
+        <w:ind w:left="5040" w:hanging="360"/>
+      </w:pPr>
+      <w:rPr>
+        <w:rFonts w:ascii="Symbol" w:hAnsi="Symbol" w:hint="default"/>
+      </w:rPr>
+    </w:lvl>
+    <w:lvl w:ilvl="7" w:tplc="08090003" w:tentative="1">
+      <w:start w:val="1"/>
+      <w:numFmt w:val="bullet"/>
+      <w:lvlText w:val="o"/>
+      <w:lvlJc w:val="left"/>
+      <w:pPr>
+        <w:ind w:left="5760" w:hanging="360"/>
+      </w:pPr>
+      <w:rPr>
+        <w:rFonts w:ascii="Courier New" w:hAnsi="Courier New" w:cs="Courier New" w:hint="default"/>
+      </w:rPr>
+    </w:lvl>
+    <w:lvl w:ilvl="8" w:tplc="08090005" w:tentative="1">
+      <w:start w:val="1"/>
+      <w:numFmt w:val="bullet"/>
+      <w:lvlText w:val=""/>
+      <w:lvlJc w:val="left"/>
+      <w:pPr>
+        <w:ind w:left="6480" w:hanging="360"/>
+      </w:pPr>
+      <w:rPr>
+        <w:rFonts w:ascii="Wingdings" w:hAnsi="Wingdings" w:hint="default"/>
+      </w:rPr>
+    </w:lvl>
+  </w:abstractNum>
+  <w:abstractNum w:abstractNumId="1" w15:restartNumberingAfterBreak="0">
     <w:nsid w:val="4FA11053"/>
     <w:multiLevelType w:val="hybridMultilevel"/>
     <w:tmpl w:val="EABA7FE4"/>
@@ -24389,7 +24944,7 @@
       </w:pPr>
     </w:lvl>
   </w:abstractNum>
-  <w:abstractNum w:abstractNumId="1" w15:restartNumberingAfterBreak="0">
+  <w:abstractNum w:abstractNumId="2" w15:restartNumberingAfterBreak="0">
     <w:nsid w:val="5A28093D"/>
     <w:multiLevelType w:val="hybridMultilevel"/>
     <w:tmpl w:val="A3C8AEDA"/>
@@ -24479,9 +25034,12 @@
     </w:lvl>
   </w:abstractNum>
   <w:num w:numId="1">
+    <w:abstractNumId w:val="2"/>
+  </w:num>
+  <w:num w:numId="2">
     <w:abstractNumId w:val="1"/>
   </w:num>
-  <w:num w:numId="2">
+  <w:num w:numId="3">
     <w:abstractNumId w:val="0"/>
   </w:num>
 </w:numbering>

</xml_diff>